<commit_message>
user manual edits Fixed absolute dates with specific years for applications
</commit_message>
<xml_diff>
--- a/Documents/PWC3_user.docx
+++ b/Documents/PWC3_user.docx
@@ -410,7 +410,7 @@
         </w:rPr>
         <w:lastRenderedPageBreak/>
         <w:drawing>
-          <wp:inline distT="0" distB="0" distL="0" distR="0" wp14:anchorId="4451435A" wp14:editId="5FD301C9">
+          <wp:inline distT="0" distB="0" distL="0" distR="0" wp14:anchorId="4451435A" wp14:editId="472499BA">
             <wp:extent cx="4983480" cy="2801231"/>
             <wp:effectExtent l="0" t="0" r="0" b="0"/>
             <wp:docPr id="1" name="Picture 1" descr="Diagram&#10;&#10;Description automatically generated"/>
@@ -2705,13 +2705,7 @@
         <w:t>The USEPA Pond simulation must always be run simultaneously these runs</w:t>
       </w:r>
       <w:r>
-        <w:t xml:space="preserve"> since the TPEZ and WPEZ use the runoff and erosion from the USEPA pond simulation (i.e, the</w:t>
-      </w:r>
-      <w:r>
-        <w:t xml:space="preserve"> TPEZ/WPEZ check box</w:t>
-      </w:r>
-      <w:r>
-        <w:t xml:space="preserve"> is enabled only if USEPA pond box is checked)</w:t>
+        <w:t xml:space="preserve"> since the TPEZ and WPEZ use the runoff and erosion from the USEPA pond simulation (i.e, the TPEZ/WPEZ check box is enabled only if USEPA pond box is checked)</w:t>
       </w:r>
       <w:r>
         <w:t xml:space="preserve">. </w:t>
@@ -2738,10 +2732,7 @@
         <w:t>Use spraydrift buffers for TPEZ</w:t>
       </w:r>
       <w:r>
-        <w:t xml:space="preserve"> button</w:t>
-      </w:r>
-      <w:r>
-        <w:t xml:space="preserve"> allows the TPEZ to use the same spraydrift buffers as the pond, but n</w:t>
+        <w:t xml:space="preserve"> button allows the TPEZ to use the same spraydrift buffers as the pond, but n</w:t>
       </w:r>
       <w:r>
         <w:t>ormally, the TPEZ is set at the edge of field</w:t>
@@ -2828,13 +2819,7 @@
         <w:t xml:space="preserve"> </w:t>
       </w:r>
       <w:r>
-        <w:t>w</w:t>
-      </w:r>
-      <w:r>
-        <w:t>aterbod</w:t>
-      </w:r>
-      <w:r>
-        <w:t>ies</w:t>
+        <w:t>waterbodies.</w:t>
       </w:r>
     </w:p>
     <w:p/>
@@ -2875,10 +2860,7 @@
         <w:t xml:space="preserve">the scenarios that it applies to. For example, one scheme could be obtained from a pesticide label that </w:t>
       </w:r>
       <w:r>
-        <w:t>says</w:t>
-      </w:r>
-      <w:r>
-        <w:t xml:space="preserve"> </w:t>
+        <w:t xml:space="preserve">says </w:t>
       </w:r>
       <w:r>
         <w:t>“</w:t>
@@ -3026,13 +3008,10 @@
         <w:t xml:space="preserve"> </w:t>
       </w:r>
       <w:r>
-        <w:t>Then</w:t>
-      </w:r>
-      <w:r>
-        <w:t xml:space="preserve"> </w:t>
-      </w:r>
-      <w:r>
-        <w:t>write a brief description</w:t>
+        <w:t>Then check an appropriate edit box to create or edit a scheme. W</w:t>
+      </w:r>
+      <w:r>
+        <w:t>rite a brief description</w:t>
       </w:r>
       <w:r>
         <w:t xml:space="preserve"> of the scheme you wish to create</w:t>
@@ -3136,7 +3115,10 @@
     </w:p>
     <w:p>
       <w:r>
-        <w:t xml:space="preserve">Checking the </w:t>
+        <w:t>After c</w:t>
+      </w:r>
+      <w:r>
+        <w:t xml:space="preserve">hecking the </w:t>
       </w:r>
       <w:r>
         <w:rPr>
@@ -3157,13 +3139,19 @@
         <w:t>dit</w:t>
       </w:r>
       <w:r>
-        <w:t xml:space="preserve"> box will </w:t>
-      </w:r>
-      <w:r>
-        <w:t>reveal two additional tabs</w:t>
-      </w:r>
-      <w:r>
-        <w:t xml:space="preserve"> </w:t>
+        <w:t xml:space="preserve"> box</w:t>
+      </w:r>
+      <w:r>
+        <w:t xml:space="preserve">, </w:t>
+      </w:r>
+      <w:r>
+        <w:t>two additional tabs</w:t>
+      </w:r>
+      <w:r>
+        <w:t xml:space="preserve"> </w:t>
+      </w:r>
+      <w:r>
+        <w:t xml:space="preserve"> are revealed </w:t>
       </w:r>
       <w:r>
         <w:t>(</w:t>
@@ -3190,7 +3178,13 @@
         <w:t>Scenarios</w:t>
       </w:r>
       <w:r>
-        <w:t xml:space="preserve"> tabs) that </w:t>
+        <w:t xml:space="preserve"> tabs)</w:t>
+      </w:r>
+      <w:r>
+        <w:t>.  These tabls</w:t>
+      </w:r>
+      <w:r>
+        <w:t xml:space="preserve"> </w:t>
       </w:r>
       <w:r>
         <w:t xml:space="preserve">allow </w:t>
@@ -3241,10 +3235,19 @@
         <w:t>s</w:t>
       </w:r>
       <w:r>
-        <w:t xml:space="preserve"> Tab) </w:t>
-      </w:r>
-      <w:r>
-        <w:t xml:space="preserve">commits the edits to volatile memory. This means </w:t>
+        <w:t xml:space="preserve"> Tab)</w:t>
+      </w:r>
+      <w:r>
+        <w:t xml:space="preserve"> </w:t>
+      </w:r>
+      <w:r>
+        <w:t>s</w:t>
+      </w:r>
+      <w:r>
+        <w:t>aves</w:t>
+      </w:r>
+      <w:r>
+        <w:t xml:space="preserve"> the edits to volatile memory. This means </w:t>
       </w:r>
       <w:r>
         <w:t xml:space="preserve">that </w:t>
@@ -3320,6 +3323,12 @@
         <w:t xml:space="preserve">. </w:t>
       </w:r>
       <w:r>
+        <w:rPr>
+          <w:b/>
+          <w:bCs/>
+          <w:i/>
+          <w:iCs/>
+        </w:rPr>
         <w:t>Scheme</w:t>
       </w:r>
       <w:r>
@@ -3473,7 +3482,13 @@
         <w:t>p</w:t>
       </w:r>
       <w:r>
-        <w:t>age to save the changes.</w:t>
+        <w:t xml:space="preserve">age to </w:t>
+      </w:r>
+      <w:r>
+        <w:t>keep</w:t>
+      </w:r>
+      <w:r>
+        <w:t xml:space="preserve"> the changes.</w:t>
       </w:r>
       <w:r>
         <w:t xml:space="preserve"> </w:t>
@@ -3562,6 +3577,15 @@
         <w:t xml:space="preserve"> committed</w:t>
       </w:r>
       <w:r>
+        <w:t xml:space="preserve"> (PWC3 ensures this with </w:t>
+      </w:r>
+      <w:r>
+        <w:t>alerts</w:t>
+      </w:r>
+      <w:r>
+        <w:t>)</w:t>
+      </w:r>
+      <w:r>
         <w:t>.</w:t>
       </w:r>
       <w:r>
@@ -3579,7 +3603,19 @@
         </w:rPr>
       </w:pPr>
       <w:r>
-        <w:t xml:space="preserve">All scenarios include reference to a weather file name. Weather files may be located anywhere on your computer network, so the first thing to do is specify the location of the weather files. Click on the </w:t>
+        <w:t>All scenarios include</w:t>
+      </w:r>
+      <w:r>
+        <w:t xml:space="preserve"> a</w:t>
+      </w:r>
+      <w:r>
+        <w:t xml:space="preserve"> reference to a weather file name. Weather files may be located anywhere on your computer network, so </w:t>
+      </w:r>
+      <w:r>
+        <w:t xml:space="preserve">any simulation requires that you </w:t>
+      </w:r>
+      <w:r>
+        <w:t xml:space="preserve">specify the location of the weather files. Click on the </w:t>
       </w:r>
       <w:r>
         <w:rPr>
@@ -9593,58 +9629,93 @@
         <w:pStyle w:val="Heading1"/>
       </w:pPr>
       <w:r>
-        <w:t>Summary</w:t>
-      </w:r>
-    </w:p>
-    <w:p>
-      <w:r>
-        <w:t>PWC3 is pretty much an awesome program for pesticide water assessments. It has no equal, not even close, anywhere in the world</w:t>
+        <w:t>Reference</w:t>
+      </w:r>
+    </w:p>
+    <w:p>
+      <w:r>
+        <w:t>Young, D.F.</w:t>
+      </w:r>
+      <w:r>
+        <w:t>,</w:t>
+      </w:r>
+      <w:r>
+        <w:t xml:space="preserve"> 2019. The USEPA Model for Estimating Pesticides in Surface Water, in</w:t>
+      </w:r>
+      <w:r>
+        <w:rPr>
+          <w:i/>
+        </w:rPr>
+        <w:t xml:space="preserve"> Pesticides in Surface Water: Monitoring, Modeling, Risk Assessment, and Management</w:t>
+      </w:r>
+      <w:r>
+        <w:t>. American Chemical Society, editors Goh, Kean, and Young</w:t>
+      </w:r>
+      <w:r>
+        <w:t>.</w:t>
+      </w:r>
+    </w:p>
+    <w:p>
+      <w:r>
+        <w:t xml:space="preserve">Young, D.F., 2024 </w:t>
+      </w:r>
+      <w:r>
+        <w:t>PRZM-VVWM</w:t>
+      </w:r>
+      <w:r>
+        <w:t xml:space="preserve"> </w:t>
+      </w:r>
+      <w:r>
+        <w:t>with TPEZ</w:t>
+      </w:r>
+      <w:r>
+        <w:t xml:space="preserve"> </w:t>
+      </w:r>
+      <w:r>
+        <w:t>For Use with PWC 3</w:t>
       </w:r>
       <w:r>
         <w:t xml:space="preserve">. </w:t>
       </w:r>
-    </w:p>
-    <w:p/>
-    <w:p>
-      <w:pPr>
-        <w:pStyle w:val="Heading1"/>
-      </w:pPr>
-      <w:r>
-        <w:t>Reference</w:t>
-      </w:r>
-    </w:p>
-    <w:p>
-      <w:r>
-        <w:t>Young 2024</w:t>
-      </w:r>
-      <w:r>
-        <w:t xml:space="preserve"> PRZM-VVWM Technical Manual</w:t>
-      </w:r>
-    </w:p>
-    <w:p>
-      <w:r>
-        <w:t>Young 2019</w:t>
-      </w:r>
-      <w:r>
-        <w:t xml:space="preserve"> </w:t>
-      </w:r>
-      <w:r>
-        <w:t>ACS Chapter</w:t>
-      </w:r>
-    </w:p>
-    <w:p>
-      <w:r>
-        <w:t>PRZM3 document</w:t>
-      </w:r>
-    </w:p>
-    <w:p>
-      <w:r>
-        <w:t>EPA 2019 (</w:t>
-      </w:r>
-    </w:p>
-    <w:p>
-      <w:r>
-        <w:lastRenderedPageBreak/>
+      <w:r>
+        <w:t>D.F. Young</w:t>
+      </w:r>
+      <w:r>
+        <w:t xml:space="preserve">, </w:t>
+      </w:r>
+      <w:r>
+        <w:t>Office of Pesticide Programs</w:t>
+      </w:r>
+      <w:r>
+        <w:t xml:space="preserve">, </w:t>
+      </w:r>
+      <w:r>
+        <w:t>U.S. Environmental Protection Agency</w:t>
+      </w:r>
+      <w:r>
+        <w:t xml:space="preserve">, </w:t>
+      </w:r>
+      <w:r>
+        <w:t>Washington, D.C. 20460</w:t>
+      </w:r>
+      <w:r>
+        <w:t xml:space="preserve"> (In press).</w:t>
+      </w:r>
+    </w:p>
+    <w:p>
+      <w:r>
+        <w:t>US</w:t>
+      </w:r>
+      <w:r>
+        <w:t>EPA</w:t>
+      </w:r>
+      <w:r>
+        <w:t>,</w:t>
+      </w:r>
+      <w:r>
+        <w:t xml:space="preserve"> 2019 </w:t>
+      </w:r>
+      <w:r>
         <w:t>Estimating Field and Watershed Parameters Used in</w:t>
       </w:r>
       <w:r>
@@ -9664,6 +9735,18 @@
       </w:r>
       <w:r>
         <w:t>)</w:t>
+      </w:r>
+      <w:r>
+        <w:t xml:space="preserve">. </w:t>
+      </w:r>
+      <w:r>
+        <w:t>U.S. Environmental Protection Agency</w:t>
+      </w:r>
+      <w:r>
+        <w:t xml:space="preserve">, </w:t>
+      </w:r>
+      <w:r>
+        <w:t>Washington, D.C. 20460</w:t>
       </w:r>
     </w:p>
     <w:p/>

</xml_diff>

<commit_message>
removed unused variable soilap added edge field back in
</commit_message>
<xml_diff>
--- a/Documents/PWC3_user.docx
+++ b/Documents/PWC3_user.docx
@@ -137,7 +137,16 @@
         <w:t xml:space="preserve">version </w:t>
       </w:r>
       <w:r>
-        <w:t>3 (PWC3) is a tool for calculating pesticide concentrations</w:t>
+        <w:t xml:space="preserve">3 (PWC3) is a </w:t>
+      </w:r>
+      <w:r>
+        <w:t>program</w:t>
+      </w:r>
+      <w:r>
+        <w:t xml:space="preserve"> </w:t>
+      </w:r>
+      <w:r>
+        <w:t>for calculating pesticide concentrations</w:t>
       </w:r>
       <w:r>
         <w:t xml:space="preserve"> in waterbodies </w:t>
@@ -272,7 +281,7 @@
         <w:t>e</w:t>
       </w:r>
       <w:r>
-        <w:t xml:space="preserve"> unnecessary text file read</w:t>
+        <w:t xml:space="preserve"> unnecessary file read</w:t>
       </w:r>
       <w:r>
         <w:t>s</w:t>
@@ -424,7 +433,7 @@
         </w:rPr>
         <w:lastRenderedPageBreak/>
         <w:drawing>
-          <wp:inline distT="0" distB="0" distL="0" distR="0" wp14:anchorId="4451435A" wp14:editId="45B45528">
+          <wp:inline distT="0" distB="0" distL="0" distR="0" wp14:anchorId="4451435A" wp14:editId="09BCFEC2">
             <wp:extent cx="4983480" cy="2801231"/>
             <wp:effectExtent l="0" t="0" r="0" b="0"/>
             <wp:docPr id="1" name="Picture 1" descr="Diagram&#10;&#10;Description automatically generated"/>
@@ -477,14 +486,27 @@
       <w:r>
         <w:t xml:space="preserve">Figure </w:t>
       </w:r>
-      <w:fldSimple w:instr=" SEQ Figure \* ARABIC ">
-        <w:r>
-          <w:rPr>
-            <w:noProof/>
-          </w:rPr>
-          <w:t>1</w:t>
-        </w:r>
-      </w:fldSimple>
+      <w:r>
+        <w:fldChar w:fldCharType="begin"/>
+      </w:r>
+      <w:r>
+        <w:instrText xml:space="preserve"> SEQ Figure \* ARABIC </w:instrText>
+      </w:r>
+      <w:r>
+        <w:fldChar w:fldCharType="separate"/>
+      </w:r>
+      <w:r>
+        <w:rPr>
+          <w:noProof/>
+        </w:rPr>
+        <w:t>1</w:t>
+      </w:r>
+      <w:r>
+        <w:rPr>
+          <w:noProof/>
+        </w:rPr>
+        <w:fldChar w:fldCharType="end"/>
+      </w:r>
       <w:r>
         <w:t>. Conceptual Model for PWC3</w:t>
       </w:r>
@@ -508,14 +530,27 @@
       <w:r>
         <w:t xml:space="preserve"> as shown in Figure </w:t>
       </w:r>
-      <w:fldSimple w:instr=" SEQ Figure \* ARABIC ">
-        <w:r>
-          <w:rPr>
-            <w:noProof/>
-          </w:rPr>
-          <w:t>2</w:t>
-        </w:r>
-      </w:fldSimple>
+      <w:r>
+        <w:fldChar w:fldCharType="begin"/>
+      </w:r>
+      <w:r>
+        <w:instrText xml:space="preserve"> SEQ Figure \* ARABIC </w:instrText>
+      </w:r>
+      <w:r>
+        <w:fldChar w:fldCharType="separate"/>
+      </w:r>
+      <w:r>
+        <w:rPr>
+          <w:noProof/>
+        </w:rPr>
+        <w:t>2</w:t>
+      </w:r>
+      <w:r>
+        <w:rPr>
+          <w:noProof/>
+        </w:rPr>
+        <w:fldChar w:fldCharType="end"/>
+      </w:r>
       <w:r>
         <w:t xml:space="preserve">. The main tab pages are </w:t>
       </w:r>
@@ -923,11 +958,16 @@
       <w:r>
         <w:t xml:space="preserve"> All saves are </w:t>
       </w:r>
+      <w:proofErr w:type="gramStart"/>
       <w:r>
         <w:t>s</w:t>
       </w:r>
       <w:r>
-        <w:t xml:space="preserve">ave </w:t>
+        <w:t>ave</w:t>
+      </w:r>
+      <w:proofErr w:type="gramEnd"/>
+      <w:r>
+        <w:t xml:space="preserve"> </w:t>
       </w:r>
       <w:r>
         <w:t>a</w:t>
@@ -956,6 +996,7 @@
       <w:r>
         <w:t xml:space="preserve">Work is saved by default in a file with a PWC extension (e.g., </w:t>
       </w:r>
+      <w:proofErr w:type="spellStart"/>
       <w:r>
         <w:rPr>
           <w:i/>
@@ -963,6 +1004,7 @@
         </w:rPr>
         <w:t>anyfilename.PWC</w:t>
       </w:r>
+      <w:proofErr w:type="spellEnd"/>
       <w:r>
         <w:t xml:space="preserve">). </w:t>
       </w:r>
@@ -1245,18 +1287,31 @@
       <w:r>
         <w:t xml:space="preserve">Figure </w:t>
       </w:r>
-      <w:fldSimple w:instr=" SEQ Figure \* ARABIC ">
-        <w:r>
-          <w:rPr>
-            <w:noProof/>
-          </w:rPr>
-          <w:t>3</w:t>
-        </w:r>
-      </w:fldSimple>
+      <w:r>
+        <w:fldChar w:fldCharType="begin"/>
+      </w:r>
+      <w:r>
+        <w:instrText xml:space="preserve"> SEQ Figure \* ARABIC </w:instrText>
+      </w:r>
+      <w:r>
+        <w:fldChar w:fldCharType="separate"/>
+      </w:r>
       <w:r>
         <w:rPr>
           <w:noProof/>
         </w:rPr>
+        <w:t>3</w:t>
+      </w:r>
+      <w:r>
+        <w:rPr>
+          <w:noProof/>
+        </w:rPr>
+        <w:fldChar w:fldCharType="end"/>
+      </w:r>
+      <w:r>
+        <w:rPr>
+          <w:noProof/>
+        </w:rPr>
         <w:t>.</w:t>
       </w:r>
       <w:r>
@@ -1310,7 +1365,15 @@
         <w:t>arent</w:t>
       </w:r>
       <w:r>
-        <w:t xml:space="preserve">) compound, that is it is for the chemical that will be directly applied to the field. Degradate properties </w:t>
+        <w:t xml:space="preserve">) compound, that is it is for the chemical that will be directly applied to the field. </w:t>
+      </w:r>
+      <w:proofErr w:type="spellStart"/>
+      <w:r>
+        <w:t>Degradate</w:t>
+      </w:r>
+      <w:proofErr w:type="spellEnd"/>
+      <w:r>
+        <w:t xml:space="preserve"> properties </w:t>
       </w:r>
       <w:r>
         <w:t>are</w:t>
@@ -1385,7 +1448,15 @@
           <w:b/>
           <w:bCs/>
         </w:rPr>
-        <w:t>or K</w:t>
+        <w:t xml:space="preserve">or </w:t>
+      </w:r>
+      <w:proofErr w:type="spellStart"/>
+      <w:r>
+        <w:rPr>
+          <w:b/>
+          <w:bCs/>
+        </w:rPr>
+        <w:t>K</w:t>
       </w:r>
       <w:r>
         <w:rPr>
@@ -1395,6 +1466,7 @@
         </w:rPr>
         <w:t>d</w:t>
       </w:r>
+      <w:proofErr w:type="spellEnd"/>
       <w:r>
         <w:t xml:space="preserve"> </w:t>
       </w:r>
@@ -1407,6 +1479,7 @@
       <w:r>
         <w:t xml:space="preserve">hoose </w:t>
       </w:r>
+      <w:proofErr w:type="spellStart"/>
       <w:r>
         <w:t>K</w:t>
       </w:r>
@@ -1416,6 +1489,7 @@
         </w:rPr>
         <w:t>d</w:t>
       </w:r>
+      <w:proofErr w:type="spellEnd"/>
       <w:r>
         <w:t xml:space="preserve"> if the </w:t>
       </w:r>
@@ -1471,7 +1545,11 @@
         <w:t>T</w:t>
       </w:r>
       <w:r>
-        <w:t>his is the value of either K</w:t>
+        <w:t xml:space="preserve">his is the value of either </w:t>
+      </w:r>
+      <w:proofErr w:type="spellStart"/>
+      <w:r>
+        <w:t>K</w:t>
       </w:r>
       <w:r>
         <w:rPr>
@@ -1479,6 +1557,7 @@
         </w:rPr>
         <w:t>d</w:t>
       </w:r>
+      <w:proofErr w:type="spellEnd"/>
       <w:r>
         <w:t xml:space="preserve"> or K</w:t>
       </w:r>
@@ -2227,6 +2306,7 @@
       <w:r>
         <w:t xml:space="preserve">Checking the </w:t>
       </w:r>
+      <w:proofErr w:type="gramStart"/>
       <w:r>
         <w:rPr>
           <w:b/>
@@ -2236,12 +2316,14 @@
         </w:rPr>
         <w:t>Daughter</w:t>
       </w:r>
+      <w:proofErr w:type="gramEnd"/>
       <w:r>
         <w:t xml:space="preserve"> </w:t>
       </w:r>
       <w:r>
         <w:t xml:space="preserve">and the </w:t>
       </w:r>
+      <w:proofErr w:type="spellStart"/>
       <w:r>
         <w:rPr>
           <w:b/>
@@ -2278,12 +2360,15 @@
         </w:rPr>
         <w:t>aughter</w:t>
       </w:r>
+      <w:proofErr w:type="spellEnd"/>
       <w:r>
         <w:t xml:space="preserve"> boxes will allow entry and calculation of direct </w:t>
       </w:r>
+      <w:proofErr w:type="spellStart"/>
       <w:r>
         <w:t>degradates</w:t>
       </w:r>
+      <w:proofErr w:type="spellEnd"/>
       <w:r>
         <w:t xml:space="preserve"> of the parent chemical as shown in Figure </w:t>
       </w:r>
@@ -2301,7 +2386,15 @@
         <w:t xml:space="preserve"> chemical</w:t>
       </w:r>
       <w:r>
-        <w:t xml:space="preserve">. For each degradation process there is an entry required to specify how many moles of the degradate is produced per mole degrading of the preceding chemical. For example, if hydrolysis of one mole of parent produces </w:t>
+        <w:t xml:space="preserve">. For each degradation process there is an entry required to specify how many moles of the </w:t>
+      </w:r>
+      <w:proofErr w:type="spellStart"/>
+      <w:r>
+        <w:t>degradate</w:t>
+      </w:r>
+      <w:proofErr w:type="spellEnd"/>
+      <w:r>
+        <w:t xml:space="preserve"> is produced per mole degrading of the preceding chemical. For example, if hydrolysis of one mole of parent produces </w:t>
       </w:r>
       <w:r>
         <w:t xml:space="preserve">two </w:t>
@@ -2537,6 +2630,7 @@
       <w:r>
         <w:t xml:space="preserve">These additional waterbodies are parameterized in external files as described later. To run additional waterbodies, check the </w:t>
       </w:r>
+      <w:proofErr w:type="gramStart"/>
       <w:r>
         <w:rPr>
           <w:b/>
@@ -2546,6 +2640,7 @@
         </w:rPr>
         <w:t>Others</w:t>
       </w:r>
+      <w:proofErr w:type="gramEnd"/>
       <w:r>
         <w:rPr>
           <w:i/>
@@ -2719,7 +2814,15 @@
         <w:t>The USEPA Pond simulation must always be run simultaneously these runs</w:t>
       </w:r>
       <w:r>
-        <w:t xml:space="preserve"> since the TPEZ and WPEZ use the runoff and erosion from the USEPA pond simulation (i.e, the TPEZ/WPEZ check box is enabled only if USEPA pond box is checked)</w:t>
+        <w:t xml:space="preserve"> since the TPEZ and WPEZ use the runoff and erosion from the USEPA pond simulation (</w:t>
+      </w:r>
+      <w:proofErr w:type="spellStart"/>
+      <w:r>
+        <w:t>i.e</w:t>
+      </w:r>
+      <w:proofErr w:type="spellEnd"/>
+      <w:r>
+        <w:t>, the TPEZ/WPEZ check box is enabled only if USEPA pond box is checked)</w:t>
       </w:r>
       <w:r>
         <w:t xml:space="preserve">. </w:t>
@@ -2743,10 +2846,38 @@
           <w:i/>
           <w:iCs/>
         </w:rPr>
-        <w:t>Use spraydrift buffers for TPEZ</w:t>
-      </w:r>
-      <w:r>
-        <w:t xml:space="preserve"> button allows the TPEZ to use the same spraydrift buffers as the pond, but n</w:t>
+        <w:t xml:space="preserve">Use </w:t>
+      </w:r>
+      <w:proofErr w:type="spellStart"/>
+      <w:r>
+        <w:rPr>
+          <w:b/>
+          <w:bCs/>
+          <w:i/>
+          <w:iCs/>
+        </w:rPr>
+        <w:t>spraydrift</w:t>
+      </w:r>
+      <w:proofErr w:type="spellEnd"/>
+      <w:r>
+        <w:rPr>
+          <w:b/>
+          <w:bCs/>
+          <w:i/>
+          <w:iCs/>
+        </w:rPr>
+        <w:t xml:space="preserve"> buffers for TPEZ</w:t>
+      </w:r>
+      <w:r>
+        <w:t xml:space="preserve"> button allows the TPEZ to use the same </w:t>
+      </w:r>
+      <w:proofErr w:type="spellStart"/>
+      <w:r>
+        <w:t>spraydrift</w:t>
+      </w:r>
+      <w:proofErr w:type="spellEnd"/>
+      <w:r>
+        <w:t xml:space="preserve"> buffers as the pond, but n</w:t>
       </w:r>
       <w:r>
         <w:t>ormally, the TPEZ is set at the edge of field</w:t>
@@ -2755,8 +2886,13 @@
         <w:t>,</w:t>
       </w:r>
       <w:r>
-        <w:t xml:space="preserve"> so no spray drift buffers would be required</w:t>
-      </w:r>
+        <w:t xml:space="preserve"> so no spray drift buffers would be </w:t>
+      </w:r>
+      <w:proofErr w:type="gramStart"/>
+      <w:r>
+        <w:t>required</w:t>
+      </w:r>
+      <w:proofErr w:type="gramEnd"/>
       <w:r>
         <w:t xml:space="preserve"> and this box would not be checked</w:t>
       </w:r>
@@ -2873,8 +3009,13 @@
       <w:r>
         <w:t xml:space="preserve">the scenarios that it applies to. For example, one scheme could be obtained from a pesticide label that </w:t>
       </w:r>
-      <w:r>
-        <w:t xml:space="preserve">says </w:t>
+      <w:proofErr w:type="gramStart"/>
+      <w:r>
+        <w:t>says</w:t>
+      </w:r>
+      <w:proofErr w:type="gramEnd"/>
+      <w:r>
+        <w:t xml:space="preserve"> </w:t>
       </w:r>
       <w:r>
         <w:t>“</w:t>
@@ -3159,13 +3300,21 @@
         <w:t xml:space="preserve">, </w:t>
       </w:r>
       <w:r>
-        <w:t>two additional tabs</w:t>
-      </w:r>
-      <w:r>
-        <w:t xml:space="preserve"> </w:t>
-      </w:r>
-      <w:r>
-        <w:t xml:space="preserve"> are revealed </w:t>
+        <w:t xml:space="preserve">two additional </w:t>
+      </w:r>
+      <w:proofErr w:type="gramStart"/>
+      <w:r>
+        <w:t>tabs</w:t>
+      </w:r>
+      <w:r>
+        <w:t xml:space="preserve"> </w:t>
+      </w:r>
+      <w:r>
+        <w:t xml:space="preserve"> are</w:t>
+      </w:r>
+      <w:proofErr w:type="gramEnd"/>
+      <w:r>
+        <w:t xml:space="preserve"> revealed </w:t>
       </w:r>
       <w:r>
         <w:t>(</w:t>
@@ -3195,7 +3344,10 @@
         <w:t xml:space="preserve"> tabs)</w:t>
       </w:r>
       <w:r>
-        <w:t>.  These tabls</w:t>
+        <w:t xml:space="preserve">.  These </w:t>
+      </w:r>
+      <w:r>
+        <w:t>tables</w:t>
       </w:r>
       <w:r>
         <w:t xml:space="preserve"> </w:t>
@@ -3417,11 +3569,16 @@
       <w:r>
         <w:t xml:space="preserve"> </w:t>
       </w:r>
+      <w:proofErr w:type="gramStart"/>
       <w:r>
         <w:t>p</w:t>
       </w:r>
       <w:r>
-        <w:t xml:space="preserve">age or the </w:t>
+        <w:t>age</w:t>
+      </w:r>
+      <w:proofErr w:type="gramEnd"/>
+      <w:r>
+        <w:t xml:space="preserve"> or the </w:t>
       </w:r>
       <w:r>
         <w:rPr>
@@ -4189,7 +4346,23 @@
         <w:t>Days</w:t>
       </w:r>
       <w:r>
-        <w:t xml:space="preserve"> can be the integer number of days after emergence, maturity or harvest. Negative values are used to indicate days before and positive values indicate day after. </w:t>
+        <w:t xml:space="preserve"> can be the integer number of days after emergence, </w:t>
+      </w:r>
+      <w:proofErr w:type="gramStart"/>
+      <w:r>
+        <w:t>maturity</w:t>
+      </w:r>
+      <w:proofErr w:type="gramEnd"/>
+      <w:r>
+        <w:t xml:space="preserve"> or harvest. Negative values are used to indicate days </w:t>
+      </w:r>
+      <w:proofErr w:type="gramStart"/>
+      <w:r>
+        <w:t>before</w:t>
+      </w:r>
+      <w:proofErr w:type="gramEnd"/>
+      <w:r>
+        <w:t xml:space="preserve"> and positive values indicate day after. </w:t>
       </w:r>
       <w:r>
         <w:t xml:space="preserve">Zero </w:t>
@@ -4361,7 +4534,13 @@
         <w:t xml:space="preserve"> in the upper 2 cm of the soil during a T-band application.</w:t>
       </w:r>
       <w:r>
-        <w:t xml:space="preserve"> This will be auto-populated for some application methods.</w:t>
+        <w:t xml:space="preserve"> This will be </w:t>
+      </w:r>
+      <w:r>
+        <w:t>auto populated</w:t>
+      </w:r>
+      <w:r>
+        <w:t xml:space="preserve"> for some application methods.</w:t>
       </w:r>
     </w:p>
     <w:p>
@@ -5136,7 +5315,15 @@
         <w:t>Select Scenarios</w:t>
       </w:r>
       <w:r>
-        <w:t xml:space="preserve"> button. This opens a Widows file browser and scenarios can be selected. Multiple scenarios can be selected using the normal Windows functions with the Control and Shift keys. Scenarios can be removed from the list with the </w:t>
+        <w:t xml:space="preserve"> button. This opens a Widows file </w:t>
+      </w:r>
+      <w:proofErr w:type="gramStart"/>
+      <w:r>
+        <w:t>browser</w:t>
+      </w:r>
+      <w:proofErr w:type="gramEnd"/>
+      <w:r>
+        <w:t xml:space="preserve"> and scenarios can be selected. Multiple scenarios can be selected using the normal Windows functions with the Control and Shift keys. Scenarios can be removed from the list with the </w:t>
       </w:r>
       <w:r>
         <w:rPr>
@@ -5205,6 +5392,7 @@
         <w:rPr>
           <w:noProof/>
         </w:rPr>
+        <w:lastRenderedPageBreak/>
         <w:drawing>
           <wp:inline distT="0" distB="0" distL="0" distR="0" wp14:anchorId="06F98907" wp14:editId="17EF67B4">
             <wp:extent cx="5522345" cy="4495165"/>
@@ -5264,6 +5452,7 @@
         <w:rPr>
           <w:noProof/>
         </w:rPr>
+        <w:lastRenderedPageBreak/>
         <w:drawing>
           <wp:inline distT="0" distB="0" distL="0" distR="0" wp14:anchorId="09365B31" wp14:editId="79C5C7A1">
             <wp:extent cx="4741833" cy="3954780"/>
@@ -5483,7 +5672,15 @@
         <w:t>ile</w:t>
       </w:r>
       <w:r>
-        <w:t xml:space="preserve"> on the top menu will create a comma separated file with the scheme details. This file can be edited and then uploaded back in to PWC3 by the </w:t>
+        <w:t xml:space="preserve"> on the top menu will create a comma separated file with the scheme details. This file can be edited and then uploaded back </w:t>
+      </w:r>
+      <w:proofErr w:type="gramStart"/>
+      <w:r>
+        <w:t>in to</w:t>
+      </w:r>
+      <w:proofErr w:type="gramEnd"/>
+      <w:r>
+        <w:t xml:space="preserve"> PWC3 by the </w:t>
       </w:r>
       <w:r>
         <w:rPr>
@@ -5567,7 +5764,15 @@
         <w:t xml:space="preserve"> </w:t>
       </w:r>
       <w:r>
-        <w:t xml:space="preserve">This latter limitation, is because the PWC3 in an effort to minimize clutter, only records the path of the first scenario in the external scheme table. </w:t>
+        <w:t xml:space="preserve">This latter limitation, is because the PWC3 </w:t>
+      </w:r>
+      <w:proofErr w:type="gramStart"/>
+      <w:r>
+        <w:t>in an effort to</w:t>
+      </w:r>
+      <w:proofErr w:type="gramEnd"/>
+      <w:r>
+        <w:t xml:space="preserve"> minimize clutter, only records the path of the first scenario in the external scheme table. </w:t>
       </w:r>
       <w:r>
         <w:t xml:space="preserve">An example of a scheme table </w:t>
@@ -5617,6 +5822,7 @@
         <w:rPr>
           <w:noProof/>
         </w:rPr>
+        <w:lastRenderedPageBreak/>
         <w:drawing>
           <wp:inline distT="0" distB="0" distL="0" distR="0" wp14:anchorId="1CB83B4C" wp14:editId="156D1A1C">
             <wp:extent cx="5338878" cy="2814320"/>
@@ -5757,7 +5963,15 @@
         <w:t>tab page with some features that are not typically used</w:t>
       </w:r>
       <w:r>
-        <w:t xml:space="preserve"> but may be of interest in advanced work. Users of these features should be expertly familiar with the PRZM5/VVWM theoretical documentation. A brief summary of the features </w:t>
+        <w:t xml:space="preserve"> but may be of interest in advanced work. Users of these features should be expertly familiar with the PRZM5/VVWM theoretical documentation. </w:t>
+      </w:r>
+      <w:proofErr w:type="gramStart"/>
+      <w:r>
+        <w:t>A brief summary</w:t>
+      </w:r>
+      <w:proofErr w:type="gramEnd"/>
+      <w:r>
+        <w:t xml:space="preserve"> of the features </w:t>
       </w:r>
       <w:r>
         <w:t xml:space="preserve">is </w:t>
@@ -5792,7 +6006,15 @@
         <w:t xml:space="preserve">Normally </w:t>
       </w:r>
       <w:r>
-        <w:t xml:space="preserve">in PWC, the curve number is a adjusted for with higher curve numbers occurring as soil moisture increases, but for some validation or sensitivity analyses it may be required to fix the curve number at the known input value. Unchecking this box will fix the daily curve numbers to the input values without further adjustment based on moisture. </w:t>
+        <w:t xml:space="preserve">in PWC, the curve number is </w:t>
+      </w:r>
+      <w:proofErr w:type="gramStart"/>
+      <w:r>
+        <w:t>a</w:t>
+      </w:r>
+      <w:proofErr w:type="gramEnd"/>
+      <w:r>
+        <w:t xml:space="preserve"> adjusted for with higher curve numbers occurring as soil moisture increases, but for some validation or sensitivity analyses it may be required to fix the curve number at the known input value. Unchecking this box will fix the daily curve numbers to the input values without further adjustment based on moisture. </w:t>
       </w:r>
     </w:p>
     <w:p>
@@ -5859,7 +6081,31 @@
         <w:t>B</w:t>
       </w:r>
       <w:r>
-        <w:t xml:space="preserve">y default PRZM and VVWM change degradation by a factior of 2 for every 10°C increase in temperature. This Q10 value can be altered by entering a </w:t>
+        <w:t>y default</w:t>
+      </w:r>
+      <w:r>
+        <w:t>,</w:t>
+      </w:r>
+      <w:r>
+        <w:t xml:space="preserve"> degradation</w:t>
+      </w:r>
+      <w:r>
+        <w:t xml:space="preserve"> changes</w:t>
+      </w:r>
+      <w:r>
+        <w:t xml:space="preserve"> by a </w:t>
+      </w:r>
+      <w:r>
+        <w:t>factor</w:t>
+      </w:r>
+      <w:r>
+        <w:t xml:space="preserve"> of 2 for every 10°C increase in temperature. This Q10 value can be altered by entering a</w:t>
+      </w:r>
+      <w:r>
+        <w:t xml:space="preserve"> different</w:t>
+      </w:r>
+      <w:r>
+        <w:t xml:space="preserve"> </w:t>
       </w:r>
       <w:r>
         <w:t>value in this box.</w:t>
@@ -5892,7 +6138,51 @@
         <w:t>T</w:t>
       </w:r>
       <w:r>
-        <w:t>his will allow the use of the Freundlich exponents (N on this same tab page) and nonlinear sorption will be simulated in the PRZM portion of PWC. Non linear sorption is not simulated in VVWM. Use of this feature may thus be most appropriate for groundwater estimates.</w:t>
+        <w:t>his will allow the use of the Freundlich exponents (N on this same tab page)</w:t>
+      </w:r>
+      <w:r>
+        <w:t>,</w:t>
+      </w:r>
+      <w:r>
+        <w:t xml:space="preserve"> and nonlinear sorption will be simulated in the </w:t>
+      </w:r>
+      <w:r>
+        <w:t xml:space="preserve">field portion (i.e., </w:t>
+      </w:r>
+      <w:r>
+        <w:t>PRZM</w:t>
+      </w:r>
+      <w:r>
+        <w:t xml:space="preserve">) </w:t>
+      </w:r>
+      <w:r>
+        <w:t xml:space="preserve">of PWC. </w:t>
+      </w:r>
+      <w:r>
+        <w:t>Nonlinear</w:t>
+      </w:r>
+      <w:r>
+        <w:t xml:space="preserve"> sorption is not simulated in </w:t>
+      </w:r>
+      <w:r>
+        <w:t>the waterbody (</w:t>
+      </w:r>
+      <w:proofErr w:type="spellStart"/>
+      <w:r>
+        <w:t>i.e</w:t>
+      </w:r>
+      <w:proofErr w:type="spellEnd"/>
+      <w:r>
+        <w:t xml:space="preserve">, </w:t>
+      </w:r>
+      <w:r>
+        <w:t>VVWM</w:t>
+      </w:r>
+      <w:r>
+        <w:t>)</w:t>
+      </w:r>
+      <w:r>
+        <w:t>. Use of this feature may thus be most appropriate for groundwater estimates.</w:t>
       </w:r>
     </w:p>
     <w:bookmarkEnd w:id="7"/>
@@ -5913,7 +6203,64 @@
         <w:t>T</w:t>
       </w:r>
       <w:r>
-        <w:t>his will allow the use of sorption nonequilibrium routines in PRZM and requires population of the nonequilibrium parameters on this same tab page. Refer to the PRZM/VVWM theoretical documentation for use of this advanced feature. Nonequilibrium sorption is not simulated in VVWM. Use of this feature may thus be most appropriate for groundwater estimates.</w:t>
+        <w:t xml:space="preserve">his will allow the use of sorption nonequilibrium routines </w:t>
+      </w:r>
+      <w:r>
+        <w:t>for</w:t>
+      </w:r>
+      <w:r>
+        <w:t xml:space="preserve"> </w:t>
+      </w:r>
+      <w:r>
+        <w:t xml:space="preserve">the field </w:t>
+      </w:r>
+      <w:proofErr w:type="gramStart"/>
+      <w:r>
+        <w:t>portion  (</w:t>
+      </w:r>
+      <w:proofErr w:type="gramEnd"/>
+      <w:r>
+        <w:t>PRZM</w:t>
+      </w:r>
+      <w:r>
+        <w:t>)</w:t>
+      </w:r>
+      <w:r>
+        <w:t xml:space="preserve"> </w:t>
+      </w:r>
+      <w:r>
+        <w:t xml:space="preserve">of the program </w:t>
+      </w:r>
+      <w:r>
+        <w:t xml:space="preserve">and requires population of the nonequilibrium parameters on this same tab </w:t>
+      </w:r>
+      <w:r>
+        <w:lastRenderedPageBreak/>
+        <w:t>page. Refer to the PRZM</w:t>
+      </w:r>
+      <w:r>
+        <w:t>-</w:t>
+      </w:r>
+      <w:r>
+        <w:t>VVWM theoretical documentation for use of this advanced feature. Nonequilibrium sorption is not simulated in</w:t>
+      </w:r>
+      <w:r>
+        <w:t xml:space="preserve"> the waterbody</w:t>
+      </w:r>
+      <w:r>
+        <w:t xml:space="preserve"> </w:t>
+      </w:r>
+      <w:r>
+        <w:t>(</w:t>
+      </w:r>
+      <w:r>
+        <w:t>VVWM</w:t>
+      </w:r>
+      <w:r>
+        <w:t>)</w:t>
+      </w:r>
+      <w:r>
+        <w:t>. Use of this feature may thus be most appropriate for groundwater estimates.</w:t>
       </w:r>
     </w:p>
     <w:p>
@@ -5942,7 +6289,25 @@
         <w:t>W</w:t>
       </w:r>
       <w:r>
-        <w:t>hen using Nonlinear and Nonequilibrium option, the program may become unstable and imprecise if large time steps like for the 1-day default that PRZM uses. This option allow the time step to be subdivided by the factor entered here. By default this value is set to 1, as normal PRZM runs do not have stability problems.</w:t>
+        <w:t xml:space="preserve">hen using Nonlinear and Nonequilibrium option, the program may become unstable and imprecise if large time steps like for the 1-day default that </w:t>
+      </w:r>
+      <w:r>
+        <w:t xml:space="preserve">the program normally </w:t>
+      </w:r>
+      <w:r>
+        <w:t>uses. This option allow</w:t>
+      </w:r>
+      <w:r>
+        <w:t>s</w:t>
+      </w:r>
+      <w:r>
+        <w:t xml:space="preserve"> the time step to be subdivided by the factor entered here. By </w:t>
+      </w:r>
+      <w:r>
+        <w:t>default,</w:t>
+      </w:r>
+      <w:r>
+        <w:t xml:space="preserve"> this value is set to 1, as normal runs do not have stability problems.</w:t>
       </w:r>
     </w:p>
     <w:p>
@@ -5971,7 +6336,7 @@
         <w:t>B</w:t>
       </w:r>
       <w:r>
-        <w:t>ecause Freundlich isotherms approach to infinite sorption as concentration decreases, a minimum concentration must be given so that the isotherm becomes linear below that value. This prevents program crashes. A value is not need unless Freundlich isotherms are used.</w:t>
+        <w:t>ecause Freundlich isotherms approach infinite sorption as concentration decreases, a minimum concentration must be given so that the isotherm becomes linear below that value. This prevents program crashes. A value is not need unless Freundlich isotherms are used.</w:t>
       </w:r>
     </w:p>
     <w:p>
@@ -5994,7 +6359,13 @@
         <w:t xml:space="preserve"> </w:t>
       </w:r>
       <w:r>
-        <w:t>- See PRZM/VVWM</w:t>
+        <w:t>- See PRZM</w:t>
+      </w:r>
+      <w:r>
+        <w:t>-</w:t>
+      </w:r>
+      <w:r>
+        <w:t>VVWM</w:t>
       </w:r>
       <w:r>
         <w:t xml:space="preserve"> </w:t>
@@ -6095,8 +6466,13 @@
         <w:t>P</w:t>
       </w:r>
       <w:r>
-        <w:t>roduces output files for use by HED</w:t>
-      </w:r>
+        <w:t xml:space="preserve">roduces output files for use by </w:t>
+      </w:r>
+      <w:proofErr w:type="gramStart"/>
+      <w:r>
+        <w:t>HED</w:t>
+      </w:r>
+      <w:proofErr w:type="gramEnd"/>
     </w:p>
     <w:p>
       <w:r>
@@ -6512,6 +6888,7 @@
           <w:i/>
           <w:iCs/>
         </w:rPr>
+        <w:lastRenderedPageBreak/>
         <w:t>Irrigation</w:t>
       </w:r>
     </w:p>
@@ -6787,7 +7164,15 @@
         <w:t>M</w:t>
       </w:r>
       <w:r>
-        <w:t xml:space="preserve">inimum soil depth available for evaporation when root development is low </w:t>
+        <w:t xml:space="preserve">inimum soil depth available for evaporation when root development is </w:t>
+      </w:r>
+      <w:proofErr w:type="gramStart"/>
+      <w:r>
+        <w:t>low</w:t>
+      </w:r>
+      <w:proofErr w:type="gramEnd"/>
+      <w:r>
+        <w:t xml:space="preserve"> </w:t>
       </w:r>
     </w:p>
     <w:p>
@@ -6867,12 +7252,14 @@
       <w:r>
         <w:t xml:space="preserve"> - </w:t>
       </w:r>
+      <w:proofErr w:type="spellStart"/>
       <w:r>
         <w:t>S</w:t>
       </w:r>
       <w:r>
         <w:t>elf explanatory</w:t>
       </w:r>
+      <w:proofErr w:type="spellEnd"/>
       <w:r>
         <w:t>. The default value is 0.2.</w:t>
       </w:r>
@@ -7215,22 +7602,25 @@
           <w:i/>
           <w:iCs/>
         </w:rPr>
-        <w:t>Dispersion Control</w:t>
-      </w:r>
-      <w:r>
-        <w:rPr>
-          <w:b/>
-          <w:bCs/>
-        </w:rPr>
-        <w:t xml:space="preserve"> </w:t>
-      </w:r>
-      <w:r>
-        <w:t>and the Auto Profile</w:t>
-      </w:r>
-    </w:p>
-    <w:p>
-      <w:r>
-        <w:t>Standardized profile assumes soil profile data is raw data. It ignores the delta values and automatically conforms the data to the discretization scheme selected here. Additionally, the profile will be extended to the depth selected here and the water contents below 10 cm will be adjusted to reflect halfway between field cap and porosity. The last line will be saturated and assumed to be the aquifer output of interest. The lowest profile characteristics will be extrapolated to all points below.</w:t>
+        <w:t>Dispersion Contro</w:t>
+      </w:r>
+      <w:r>
+        <w:rPr>
+          <w:b/>
+          <w:bCs/>
+          <w:i/>
+          <w:iCs/>
+        </w:rPr>
+        <w:t>l and the Auto Profile</w:t>
+      </w:r>
+    </w:p>
+    <w:p>
+      <w:r>
+        <w:t xml:space="preserve">Standardized profile assumes soil profile data is raw data. It ignores the delta values and automatically conforms the data to the discretization scheme selected here. Additionally, the profile will be extended to the depth selected here and the water contents below 10 cm will be adjusted to reflect halfway between field cap and porosity. The last line will be saturated and assumed to be the aquifer output of </w:t>
+      </w:r>
+      <w:r>
+        <w:lastRenderedPageBreak/>
+        <w:t>interest. The lowest profile characteristics will be extrapolated to all points below.</w:t>
       </w:r>
       <w:r>
         <w:t xml:space="preserve"> </w:t>
@@ -7334,17 +7724,23 @@
         <w:t>The crop table is detailed in the technical documentation and is relatively self-explanatory. Emergence</w:t>
       </w:r>
       <w:r>
-        <w:t xml:space="preserve"> is the date when the crop emerges from the soil. Maturity is the date when the crop has a maximum canopy. Harvest is the date that the canopy disappears. Root depth is the maximum root depth,; Cover is the maximum fractional area coverage of the canopy. Height impacts volatilization and is the maximum crop height. Hold up is the amount water that the canopy can hold at the canopy’s maximum cover. Removal refers to what is done with the canopy at harvest. Periodicity specifies how often the crop is planted. Lag refers to the number of years after the simulation starts that the crop is planted.</w:t>
-      </w:r>
-    </w:p>
-    <w:p>
-      <w:pPr>
-        <w:ind w:left="540"/>
-      </w:pPr>
-      <w:r>
-        <w:rPr>
-          <w:b/>
-          <w:bCs/>
+        <w:t xml:space="preserve"> is the date when the crop emerges from the soil. Maturity is the date when the crop has a maximum canopy. Harvest is the date that the canopy disappears. Root depth is the maximum root </w:t>
+      </w:r>
+      <w:proofErr w:type="gramStart"/>
+      <w:r>
+        <w:t>depth,;</w:t>
+      </w:r>
+      <w:proofErr w:type="gramEnd"/>
+      <w:r>
+        <w:t xml:space="preserve"> Cover is the maximum fractional area coverage of the canopy. Height impacts volatilization and is the maximum crop height. Hold up is the amount water that the canopy can hold at the canopy’s maximum cover. Removal refers to what is done with the canopy at harvest. Periodicity specifies how often the crop is planted. Lag refers to the number of years after the simulation starts that the crop is planted.</w:t>
+      </w:r>
+    </w:p>
+    <w:p>
+      <w:pPr>
+        <w:pStyle w:val="Heading2"/>
+      </w:pPr>
+      <w:r>
+        <w:rPr>
           <w:i/>
           <w:iCs/>
         </w:rPr>
@@ -7363,204 +7759,993 @@
         <w:t>ignored,</w:t>
       </w:r>
       <w:r>
-        <w:t xml:space="preserve"> and the evergreen specifications are used.</w:t>
+        <w:t xml:space="preserve"> and the evergreen specifications are </w:t>
+      </w:r>
+      <w:r>
+        <w:t>used. Toggle</w:t>
+      </w:r>
+      <w:r>
+        <w:t xml:space="preserve"> Waterbody Examiner</w:t>
+      </w:r>
+    </w:p>
+    <w:p>
+      <w:r>
+        <w:t>This opens the Waterbody Examiner Page</w:t>
+      </w:r>
+      <w:r>
+        <w:t xml:space="preserve"> (see figure 12)</w:t>
+      </w:r>
+      <w:r>
+        <w:t>. This page allows a user to create or edit or inspect a waterbody/watershed.</w:t>
+      </w:r>
+      <w:r>
+        <w:t xml:space="preserve"> </w:t>
+      </w:r>
+      <w:r>
+        <w:t xml:space="preserve">To create a waterbody/watershed, fill out the required fields and then push the </w:t>
+      </w:r>
+      <w:r>
+        <w:rPr>
+          <w:b/>
+          <w:bCs/>
+          <w:i/>
+          <w:iCs/>
+        </w:rPr>
+        <w:t>Push Here to Save the Water</w:t>
+      </w:r>
+      <w:r>
+        <w:rPr>
+          <w:b/>
+          <w:bCs/>
+          <w:i/>
+          <w:iCs/>
+        </w:rPr>
+        <w:t xml:space="preserve"> B</w:t>
+      </w:r>
+      <w:r>
+        <w:rPr>
+          <w:b/>
+          <w:bCs/>
+          <w:i/>
+          <w:iCs/>
+        </w:rPr>
+        <w:t>ody</w:t>
+      </w:r>
+      <w:r>
+        <w:rPr>
+          <w:b/>
+          <w:bCs/>
+        </w:rPr>
+        <w:t xml:space="preserve"> </w:t>
+      </w:r>
+      <w:r>
+        <w:t>button. To inspect or edit an existing waterbody, push the</w:t>
+      </w:r>
+      <w:r>
+        <w:t xml:space="preserve"> </w:t>
+      </w:r>
+      <w:r>
+        <w:rPr>
+          <w:b/>
+          <w:bCs/>
+          <w:i/>
+          <w:iCs/>
+        </w:rPr>
+        <w:t xml:space="preserve">Push Here to Examine </w:t>
+      </w:r>
+      <w:r>
+        <w:rPr>
+          <w:b/>
+          <w:bCs/>
+          <w:i/>
+          <w:iCs/>
+        </w:rPr>
+        <w:t>Water</w:t>
+      </w:r>
+      <w:r>
+        <w:rPr>
+          <w:b/>
+          <w:bCs/>
+          <w:i/>
+          <w:iCs/>
+        </w:rPr>
+        <w:t xml:space="preserve"> B</w:t>
+      </w:r>
+      <w:r>
+        <w:rPr>
+          <w:b/>
+          <w:bCs/>
+          <w:i/>
+          <w:iCs/>
+        </w:rPr>
+        <w:t>ody</w:t>
+      </w:r>
+      <w:r>
+        <w:t xml:space="preserve"> button.</w:t>
+      </w:r>
+      <w:r>
+        <w:t xml:space="preserve"> </w:t>
+      </w:r>
+      <w:r>
+        <w:t>The waterbody will be loaded, and the fields populated. When finished save the waterbody with the</w:t>
+      </w:r>
+      <w:r>
+        <w:rPr>
+          <w:b/>
+          <w:bCs/>
+        </w:rPr>
+        <w:t xml:space="preserve"> </w:t>
+      </w:r>
+      <w:r>
+        <w:rPr>
+          <w:b/>
+          <w:bCs/>
+          <w:i/>
+          <w:iCs/>
+        </w:rPr>
+        <w:t>Push Here to Save the Water</w:t>
+      </w:r>
+      <w:r>
+        <w:rPr>
+          <w:b/>
+          <w:bCs/>
+          <w:i/>
+          <w:iCs/>
+        </w:rPr>
+        <w:t xml:space="preserve"> B</w:t>
+      </w:r>
+      <w:r>
+        <w:rPr>
+          <w:b/>
+          <w:bCs/>
+          <w:i/>
+          <w:iCs/>
+        </w:rPr>
+        <w:t>ody</w:t>
+      </w:r>
+      <w:r>
+        <w:t xml:space="preserve"> button.</w:t>
+      </w:r>
+      <w:r>
+        <w:t xml:space="preserve"> </w:t>
+      </w:r>
+    </w:p>
+    <w:p>
+      <w:r>
+        <w:t>Figure</w:t>
+      </w:r>
+      <w:r>
+        <w:t>s 12 and</w:t>
+      </w:r>
+      <w:r>
+        <w:t xml:space="preserve"> </w:t>
+      </w:r>
+      <w:r>
+        <w:t xml:space="preserve">13 </w:t>
+      </w:r>
+      <w:r>
+        <w:t>show an example of a loaded watershed file. A brief description of the parameters</w:t>
+      </w:r>
+      <w:r>
+        <w:t xml:space="preserve"> </w:t>
+      </w:r>
+      <w:r>
+        <w:t xml:space="preserve">on this tab page are given here, and details of the parameters including their theoretical basis can be found in the PRZM/VVM documentation (Young, </w:t>
+      </w:r>
+      <w:r>
+        <w:t>2024</w:t>
+      </w:r>
+      <w:r>
+        <w:t>).</w:t>
+      </w:r>
+      <w:r>
+        <w:t xml:space="preserve"> </w:t>
+      </w:r>
+    </w:p>
+    <w:p>
+      <w:r>
+        <w:rPr>
+          <w:b/>
+          <w:bCs/>
+          <w:i/>
+          <w:iCs/>
+        </w:rPr>
+        <w:t>Simulation Type</w:t>
+      </w:r>
+      <w:r>
+        <w:t xml:space="preserve">: this is an indicator for how water flow through the waterbody is simulated. </w:t>
+      </w:r>
+    </w:p>
+    <w:p>
+      <w:pPr>
+        <w:ind w:left="450"/>
+      </w:pPr>
+      <w:r>
+        <w:rPr>
+          <w:b/>
+          <w:bCs/>
+          <w:i/>
+          <w:iCs/>
+        </w:rPr>
+        <w:t xml:space="preserve">Simulation Type </w:t>
+      </w:r>
+      <w:r>
+        <w:rPr>
+          <w:b/>
+          <w:bCs/>
+          <w:i/>
+          <w:iCs/>
+        </w:rPr>
+        <w:t>1</w:t>
+      </w:r>
+      <w:r>
+        <w:rPr>
+          <w:b/>
+          <w:bCs/>
+        </w:rPr>
+        <w:t xml:space="preserve"> </w:t>
+      </w:r>
+      <w:r>
+        <w:t xml:space="preserve">will simulate a varying volume water body where the volume of the waterbody will fluctuate depending on the water amounts entering and exiting the body. Water will overflow </w:t>
+      </w:r>
+      <w:r>
+        <w:t>and</w:t>
+      </w:r>
+      <w:r>
+        <w:t xml:space="preserve"> exit the system if the entering water </w:t>
+      </w:r>
+      <w:r>
+        <w:t>exceeds the</w:t>
+      </w:r>
+      <w:r>
+        <w:rPr>
+          <w:b/>
+          <w:bCs/>
+        </w:rPr>
+        <w:t xml:space="preserve"> Maximum Depth</w:t>
+      </w:r>
+      <w:r>
+        <w:rPr>
+          <w:b/>
+          <w:bCs/>
+        </w:rPr>
+        <w:t xml:space="preserve"> </w:t>
+      </w:r>
+      <w:r>
+        <w:t>(parameterized in the first column of boxes)</w:t>
+      </w:r>
+      <w:r>
+        <w:t xml:space="preserve">. </w:t>
+      </w:r>
+      <w:r>
+        <w:t>Water can enter the system by runoff from the adjacent field</w:t>
+      </w:r>
+      <w:r>
+        <w:t>,</w:t>
+      </w:r>
+      <w:r>
+        <w:t xml:space="preserve"> direct precipitation</w:t>
+      </w:r>
+      <w:r>
+        <w:t xml:space="preserve">, or by </w:t>
+      </w:r>
+      <w:r>
+        <w:rPr>
+          <w:b/>
+          <w:bCs/>
+        </w:rPr>
+        <w:t>B</w:t>
+      </w:r>
+      <w:r>
+        <w:rPr>
+          <w:b/>
+          <w:bCs/>
+        </w:rPr>
+        <w:t>ase</w:t>
+      </w:r>
+      <w:r>
+        <w:rPr>
+          <w:b/>
+          <w:bCs/>
+        </w:rPr>
+        <w:t xml:space="preserve"> F</w:t>
+      </w:r>
+      <w:r>
+        <w:rPr>
+          <w:b/>
+          <w:bCs/>
+        </w:rPr>
+        <w:t>low</w:t>
+      </w:r>
+      <w:r>
+        <w:t xml:space="preserve"> (see box below)</w:t>
+      </w:r>
+      <w:r>
+        <w:t xml:space="preserve">. </w:t>
+      </w:r>
+      <w:r>
+        <w:t>Water can exit the system by overflow and evaporation. PRZM/VVWM sets a minimum water depth to 10</w:t>
+      </w:r>
+      <w:r>
+        <w:rPr>
+          <w:vertAlign w:val="superscript"/>
+        </w:rPr>
+        <w:t>-8</w:t>
+      </w:r>
+      <w:r>
+        <w:t xml:space="preserve"> meters (essentially zero) to prevent numerical errors and divide-by-zero issues.</w:t>
+      </w:r>
+    </w:p>
+    <w:p>
+      <w:pPr>
+        <w:ind w:left="450"/>
+      </w:pPr>
+      <w:r>
+        <w:rPr>
+          <w:b/>
+          <w:bCs/>
+          <w:i/>
+          <w:iCs/>
+        </w:rPr>
+        <w:t xml:space="preserve">Simulation Type </w:t>
+      </w:r>
+      <w:r>
+        <w:rPr>
+          <w:b/>
+          <w:bCs/>
+          <w:i/>
+          <w:iCs/>
+        </w:rPr>
+        <w:t>2</w:t>
+      </w:r>
+      <w:r>
+        <w:t xml:space="preserve"> keeps the waterbody at a constant volume and water does not enter or exit the water body. Water losses by evaporation losses also do not occur. Chemical mass associated with any incoming water does enter the system. This could be conceived </w:t>
+      </w:r>
+      <w:r>
+        <w:t>by assuming that</w:t>
+      </w:r>
+      <w:r>
+        <w:t xml:space="preserve"> entering runoff </w:t>
+      </w:r>
+      <w:r>
+        <w:t xml:space="preserve">and direct precipitation </w:t>
+      </w:r>
+      <w:r>
+        <w:t>exactly matches the evaporating water</w:t>
+      </w:r>
+      <w:r>
+        <w:t>, thus</w:t>
+      </w:r>
+      <w:r>
+        <w:t xml:space="preserve"> </w:t>
+      </w:r>
+      <w:r>
+        <w:t xml:space="preserve">keeping </w:t>
+      </w:r>
+      <w:r>
+        <w:t xml:space="preserve">volume </w:t>
+      </w:r>
+      <w:r>
+        <w:t>constant</w:t>
+      </w:r>
+      <w:r>
+        <w:t>.</w:t>
+      </w:r>
+    </w:p>
+    <w:p>
+      <w:pPr>
+        <w:ind w:left="450"/>
+      </w:pPr>
+      <w:r>
+        <w:rPr>
+          <w:b/>
+          <w:bCs/>
+          <w:i/>
+          <w:iCs/>
+        </w:rPr>
+        <w:lastRenderedPageBreak/>
+        <w:t xml:space="preserve">Simulation Type </w:t>
+      </w:r>
+      <w:r>
+        <w:rPr>
+          <w:b/>
+          <w:bCs/>
+          <w:i/>
+          <w:iCs/>
+        </w:rPr>
+        <w:t xml:space="preserve">3 </w:t>
+      </w:r>
+      <w:r>
+        <w:t>will keep the waterbody volume constant but will allow flow through the waterbody. Water into the system occurs by runoff. Evaporation</w:t>
+      </w:r>
+      <w:r>
+        <w:t xml:space="preserve">, </w:t>
+      </w:r>
+      <w:r>
+        <w:t>direct precipitation</w:t>
+      </w:r>
+      <w:r>
+        <w:t xml:space="preserve">, and base flow </w:t>
+      </w:r>
+      <w:r>
+        <w:t>are ignored.</w:t>
       </w:r>
     </w:p>
     <w:p/>
     <w:p>
-      <w:pPr>
-        <w:pStyle w:val="Heading2"/>
-      </w:pPr>
-      <w:r>
-        <w:t>Toggle Waterbody Examiner</w:t>
-      </w:r>
-    </w:p>
-    <w:p>
-      <w:r>
-        <w:t>This opens the Waterbody Examiner Page</w:t>
-      </w:r>
-      <w:r>
-        <w:t xml:space="preserve"> (see figure 12)</w:t>
-      </w:r>
-      <w:r>
-        <w:t>. This page allows a user to create or edit or inspect a waterbody/watershed.</w:t>
-      </w:r>
-      <w:r>
-        <w:t xml:space="preserve"> </w:t>
-      </w:r>
-      <w:r>
-        <w:t xml:space="preserve">To create a waterbody/watershed, fill out the required fields and then push the </w:t>
-      </w:r>
-      <w:r>
-        <w:rPr>
-          <w:b/>
-          <w:bCs/>
-          <w:i/>
-          <w:iCs/>
-        </w:rPr>
-        <w:t>Push Here to Save the Water</w:t>
-      </w:r>
-      <w:r>
-        <w:rPr>
-          <w:b/>
-          <w:bCs/>
-          <w:i/>
-          <w:iCs/>
-        </w:rPr>
-        <w:t xml:space="preserve"> B</w:t>
-      </w:r>
-      <w:r>
-        <w:rPr>
-          <w:b/>
-          <w:bCs/>
-          <w:i/>
-          <w:iCs/>
-        </w:rPr>
-        <w:t>ody</w:t>
-      </w:r>
-      <w:r>
-        <w:rPr>
-          <w:b/>
-          <w:bCs/>
-        </w:rPr>
-        <w:t xml:space="preserve"> </w:t>
-      </w:r>
-      <w:r>
-        <w:t>button. To inspect or edit an existing waterbody, push the</w:t>
-      </w:r>
-      <w:r>
-        <w:t xml:space="preserve"> </w:t>
-      </w:r>
-      <w:r>
-        <w:rPr>
-          <w:b/>
-          <w:bCs/>
-          <w:i/>
-          <w:iCs/>
-        </w:rPr>
-        <w:t xml:space="preserve">Push Here to Examine </w:t>
-      </w:r>
-      <w:r>
-        <w:rPr>
-          <w:b/>
-          <w:bCs/>
-          <w:i/>
-          <w:iCs/>
-        </w:rPr>
-        <w:t>Water</w:t>
-      </w:r>
-      <w:r>
-        <w:rPr>
-          <w:b/>
-          <w:bCs/>
-          <w:i/>
-          <w:iCs/>
-        </w:rPr>
-        <w:t xml:space="preserve"> B</w:t>
-      </w:r>
-      <w:r>
-        <w:rPr>
-          <w:b/>
-          <w:bCs/>
-          <w:i/>
-          <w:iCs/>
-        </w:rPr>
-        <w:t>ody</w:t>
-      </w:r>
-      <w:r>
-        <w:t xml:space="preserve"> button.</w:t>
-      </w:r>
-      <w:r>
-        <w:t xml:space="preserve"> </w:t>
-      </w:r>
-      <w:r>
-        <w:t>The waterbody will be loaded, and the fields populated. When finished save the waterbody with the</w:t>
-      </w:r>
-      <w:r>
-        <w:rPr>
-          <w:b/>
-          <w:bCs/>
-        </w:rPr>
-        <w:t xml:space="preserve"> </w:t>
-      </w:r>
-      <w:r>
-        <w:rPr>
-          <w:b/>
-          <w:bCs/>
-          <w:i/>
-          <w:iCs/>
-        </w:rPr>
-        <w:t>Push Here to Save the Water</w:t>
-      </w:r>
-      <w:r>
-        <w:rPr>
-          <w:b/>
-          <w:bCs/>
-          <w:i/>
-          <w:iCs/>
-        </w:rPr>
-        <w:t xml:space="preserve"> B</w:t>
-      </w:r>
-      <w:r>
-        <w:rPr>
-          <w:b/>
-          <w:bCs/>
-          <w:i/>
-          <w:iCs/>
-        </w:rPr>
-        <w:t>ody</w:t>
-      </w:r>
-      <w:r>
-        <w:t xml:space="preserve"> button.</w:t>
-      </w:r>
-      <w:r>
-        <w:t xml:space="preserve"> </w:t>
-      </w:r>
-    </w:p>
-    <w:p>
-      <w:r>
-        <w:t>Figure</w:t>
-      </w:r>
-      <w:r>
-        <w:t xml:space="preserve">s 12 and </w:t>
-      </w:r>
-      <w:r>
-        <w:t xml:space="preserve"> </w:t>
-      </w:r>
-      <w:r>
-        <w:t xml:space="preserve">13 </w:t>
-      </w:r>
-      <w:r>
-        <w:t>show an example of a loaded watershed file. A brief description of the parameters</w:t>
-      </w:r>
-      <w:r>
-        <w:t xml:space="preserve"> </w:t>
-      </w:r>
-      <w:r>
-        <w:t xml:space="preserve">on this tab page are given here, and details of the parameters including their theoretical basis can be found in the PRZM/VVM documentation (Young, </w:t>
-      </w:r>
-      <w:r>
-        <w:t>2024</w:t>
-      </w:r>
-      <w:r>
-        <w:t>).</w:t>
-      </w:r>
-      <w:r>
-        <w:t xml:space="preserve"> </w:t>
-      </w:r>
-    </w:p>
-    <w:p>
-      <w:r>
-        <w:rPr>
-          <w:b/>
-          <w:bCs/>
-          <w:i/>
-          <w:iCs/>
-        </w:rPr>
-        <w:t>Simulation Type</w:t>
-      </w:r>
-      <w:r>
-        <w:t xml:space="preserve">: this is an indicator for how water flow through the waterbody is simulated. </w:t>
+      <w:r>
+        <w:rPr>
+          <w:b/>
+          <w:bCs/>
+          <w:i/>
+          <w:iCs/>
+        </w:rPr>
+        <w:t>Water Body Area</w:t>
+      </w:r>
+      <w:r>
+        <w:rPr>
+          <w:b/>
+          <w:bCs/>
+          <w:i/>
+          <w:iCs/>
+        </w:rPr>
+        <w:t xml:space="preserve"> </w:t>
+      </w:r>
+      <w:r>
+        <w:t>-</w:t>
+      </w:r>
+      <w:r>
+        <w:t xml:space="preserve"> </w:t>
+      </w:r>
+      <w:r>
+        <w:t>A</w:t>
+      </w:r>
+      <w:r>
+        <w:t>rea of the water body, necessary for spray drift, evaporation, volatilization, benthic exchange etc.</w:t>
+      </w:r>
+    </w:p>
+    <w:p>
+      <w:r>
+        <w:rPr>
+          <w:b/>
+          <w:bCs/>
+          <w:i/>
+          <w:iCs/>
+        </w:rPr>
+        <w:t>Initial Depth</w:t>
+      </w:r>
+      <w:r>
+        <w:rPr>
+          <w:b/>
+          <w:bCs/>
+        </w:rPr>
+        <w:t xml:space="preserve"> </w:t>
+      </w:r>
+      <w:r>
+        <w:t>- Depth at the start of the simulation. Specifies the constant depth for Simulation Type 2 and Type 3</w:t>
+      </w:r>
+      <w:r>
+        <w:t>.</w:t>
+      </w:r>
+    </w:p>
+    <w:p>
+      <w:r>
+        <w:rPr>
+          <w:b/>
+          <w:bCs/>
+          <w:i/>
+          <w:iCs/>
+        </w:rPr>
+        <w:t>Maximum Depth</w:t>
+      </w:r>
+      <w:r>
+        <w:rPr>
+          <w:b/>
+          <w:bCs/>
+        </w:rPr>
+        <w:t xml:space="preserve"> </w:t>
+      </w:r>
+      <w:r>
+        <w:t xml:space="preserve">- </w:t>
+      </w:r>
+      <w:r>
+        <w:t xml:space="preserve">Depth </w:t>
+      </w:r>
+      <w:r>
+        <w:t xml:space="preserve">at which water overflows. Only used for Simulation Type 1. Does not impact Type 2 or 3. </w:t>
+      </w:r>
+    </w:p>
+    <w:p>
+      <w:r>
+        <w:rPr>
+          <w:b/>
+          <w:bCs/>
+          <w:i/>
+          <w:iCs/>
+        </w:rPr>
+        <w:t>Flow averaging</w:t>
+      </w:r>
+      <w:r>
+        <w:rPr>
+          <w:b/>
+          <w:bCs/>
+        </w:rPr>
+        <w:t xml:space="preserve"> </w:t>
+      </w:r>
+      <w:r>
+        <w:t>-</w:t>
+      </w:r>
+      <w:r>
+        <w:t xml:space="preserve"> </w:t>
+      </w:r>
+      <w:r>
+        <w:t>For Simulation Type 1 and Type 3, the runoff volumes can be smoothed out by averaging the runoff. This could simulate the effects of a reservoir dam where flow out is buffered or less spiky than the flow in. A value of 0 is a flag to average all flow so that there is a constant daily outflow. A value of 1 means each day’s runoff flows out of the waterbody on the same day. A value of 30 would mean that a day’s runoff entering the waterbody would be evenly distributed in the outflow over the next 30 days</w:t>
+      </w:r>
+      <w:r>
+        <w:t>.</w:t>
+      </w:r>
+    </w:p>
+    <w:p>
+      <w:r>
+        <w:rPr>
+          <w:b/>
+          <w:bCs/>
+          <w:i/>
+          <w:iCs/>
+        </w:rPr>
+        <w:t>Base Flow</w:t>
+      </w:r>
+      <w:r>
+        <w:t xml:space="preserve"> </w:t>
+      </w:r>
+      <w:r>
+        <w:t xml:space="preserve">- </w:t>
+      </w:r>
+      <w:r>
+        <w:t>A constant input water flow (without chemical) that applies to Simulation Type 1 and 3</w:t>
+      </w:r>
+    </w:p>
+    <w:p>
+      <w:r>
+        <w:rPr>
+          <w:b/>
+          <w:bCs/>
+          <w:i/>
+          <w:iCs/>
+        </w:rPr>
+        <w:t>Field Area</w:t>
+      </w:r>
+      <w:r>
+        <w:t xml:space="preserve"> </w:t>
+      </w:r>
+      <w:r>
+        <w:t xml:space="preserve">- </w:t>
+      </w:r>
+      <w:r>
+        <w:t>T</w:t>
+      </w:r>
+      <w:r>
+        <w:t>he area of the adjacent runoff-producing field.</w:t>
+      </w:r>
+    </w:p>
+    <w:p>
+      <w:r>
+        <w:rPr>
+          <w:b/>
+          <w:bCs/>
+          <w:i/>
+          <w:iCs/>
+        </w:rPr>
+        <w:t>Flow Length</w:t>
+      </w:r>
+      <w:r>
+        <w:t xml:space="preserve"> </w:t>
+      </w:r>
+      <w:r>
+        <w:t xml:space="preserve">- </w:t>
+      </w:r>
+      <w:r>
+        <w:t>T</w:t>
+      </w:r>
+      <w:r>
+        <w:t>he hydrologic length of the field, typically the longest runoff path of the field (square root of field area for a square field would be fine).</w:t>
+      </w:r>
+    </w:p>
+    <w:p>
+      <w:r>
+        <w:rPr>
+          <w:b/>
+          <w:bCs/>
+          <w:i/>
+          <w:iCs/>
+        </w:rPr>
+        <w:t>Fractional Cropped Area</w:t>
+      </w:r>
+      <w:r>
+        <w:t xml:space="preserve"> </w:t>
+      </w:r>
+      <w:r>
+        <w:t xml:space="preserve">- </w:t>
+      </w:r>
+      <w:r>
+        <w:t xml:space="preserve">The </w:t>
+      </w:r>
+      <w:r>
+        <w:t>fraction of</w:t>
+      </w:r>
+      <w:r>
+        <w:t xml:space="preserve"> </w:t>
+      </w:r>
+      <w:r>
+        <w:t xml:space="preserve">field area that is </w:t>
+      </w:r>
+      <w:proofErr w:type="gramStart"/>
+      <w:r>
+        <w:t>actually treated</w:t>
+      </w:r>
+      <w:proofErr w:type="gramEnd"/>
+      <w:r>
+        <w:t xml:space="preserve"> with pesticide. Output concentrations are reduced proportionately with this value.</w:t>
+      </w:r>
+    </w:p>
+    <w:p>
+      <w:r>
+        <w:rPr>
+          <w:b/>
+          <w:bCs/>
+          <w:i/>
+          <w:iCs/>
+        </w:rPr>
+        <w:t>Benthic Depth</w:t>
+      </w:r>
+      <w:r>
+        <w:t xml:space="preserve"> </w:t>
+      </w:r>
+      <w:r>
+        <w:t xml:space="preserve">- </w:t>
+      </w:r>
+      <w:r>
+        <w:t xml:space="preserve">Depth </w:t>
+      </w:r>
+      <w:r>
+        <w:t>of lower compartment in VVWM</w:t>
+      </w:r>
+      <w:r>
+        <w:t>.</w:t>
+      </w:r>
+    </w:p>
+    <w:p>
+      <w:r>
+        <w:rPr>
+          <w:b/>
+          <w:bCs/>
+          <w:i/>
+          <w:iCs/>
+        </w:rPr>
+        <w:t>D/dx</w:t>
+      </w:r>
+      <w:r>
+        <w:t xml:space="preserve"> </w:t>
+      </w:r>
+      <w:r>
+        <w:t xml:space="preserve">- </w:t>
+      </w:r>
+      <w:r>
+        <w:t xml:space="preserve">An </w:t>
+      </w:r>
+      <w:r>
+        <w:t>overall first-order mass transfer coefficient between b4enthic and water column</w:t>
+      </w:r>
+      <w:r>
+        <w:t>.</w:t>
+      </w:r>
+    </w:p>
+    <w:p>
+      <w:r>
+        <w:rPr>
+          <w:b/>
+          <w:bCs/>
+          <w:i/>
+          <w:iCs/>
+        </w:rPr>
+        <w:t>Benthic Porosity</w:t>
+      </w:r>
+      <w:r>
+        <w:t xml:space="preserve"> </w:t>
+      </w:r>
+      <w:r>
+        <w:t xml:space="preserve">- </w:t>
+      </w:r>
+      <w:r>
+        <w:t xml:space="preserve">Porosity </w:t>
+      </w:r>
+      <w:r>
+        <w:t>of benthic region</w:t>
+      </w:r>
+      <w:r>
+        <w:t>.</w:t>
+      </w:r>
+    </w:p>
+    <w:p>
+      <w:r>
+        <w:rPr>
+          <w:b/>
+          <w:bCs/>
+          <w:i/>
+          <w:iCs/>
+        </w:rPr>
+        <w:t>Benthic Bulk Density</w:t>
+      </w:r>
+      <w:r>
+        <w:rPr>
+          <w:b/>
+          <w:bCs/>
+        </w:rPr>
+        <w:t xml:space="preserve"> </w:t>
+      </w:r>
+      <w:r>
+        <w:t xml:space="preserve">- </w:t>
+      </w:r>
+      <w:r>
+        <w:t>B</w:t>
+      </w:r>
+      <w:r>
+        <w:t>ulk density of benthic region</w:t>
+      </w:r>
+      <w:r>
+        <w:t>.</w:t>
+      </w:r>
+    </w:p>
+    <w:p>
+      <w:r>
+        <w:rPr>
+          <w:b/>
+          <w:bCs/>
+          <w:i/>
+          <w:iCs/>
+        </w:rPr>
+        <w:t>Benthic</w:t>
+      </w:r>
+      <w:r>
+        <w:rPr>
+          <w:b/>
+          <w:bCs/>
+          <w:i/>
+          <w:iCs/>
+        </w:rPr>
+        <w:t xml:space="preserve"> OC</w:t>
+      </w:r>
+      <w:r>
+        <w:t xml:space="preserve"> </w:t>
+      </w:r>
+      <w:r>
+        <w:t xml:space="preserve">- </w:t>
+      </w:r>
+      <w:r>
+        <w:t xml:space="preserve">Organic </w:t>
+      </w:r>
+      <w:r>
+        <w:t>carbon fraction of benthic sediment</w:t>
+      </w:r>
+      <w:r>
+        <w:t>.</w:t>
+      </w:r>
+    </w:p>
+    <w:p>
+      <w:r>
+        <w:rPr>
+          <w:b/>
+          <w:bCs/>
+          <w:i/>
+          <w:iCs/>
+        </w:rPr>
+        <w:t>Benthic DOC</w:t>
+      </w:r>
+      <w:r>
+        <w:t xml:space="preserve"> </w:t>
+      </w:r>
+      <w:r>
+        <w:t xml:space="preserve">- </w:t>
+      </w:r>
+      <w:r>
+        <w:t>dissolved organic carbon in benthic pore water.</w:t>
+      </w:r>
+    </w:p>
+    <w:p>
+      <w:r>
+        <w:rPr>
+          <w:b/>
+          <w:bCs/>
+          <w:i/>
+          <w:iCs/>
+        </w:rPr>
+        <w:t>Benthic Biomass</w:t>
+      </w:r>
+      <w:r>
+        <w:t xml:space="preserve"> </w:t>
+      </w:r>
+      <w:r>
+        <w:t xml:space="preserve">- </w:t>
+      </w:r>
+      <w:r>
+        <w:t xml:space="preserve">concentration of benthic biota in pore water </w:t>
+      </w:r>
+    </w:p>
+    <w:p>
+      <w:r>
+        <w:rPr>
+          <w:b/>
+          <w:bCs/>
+          <w:i/>
+          <w:iCs/>
+        </w:rPr>
+        <w:t>DFAC</w:t>
+      </w:r>
+      <w:r>
+        <w:rPr>
+          <w:i/>
+          <w:iCs/>
+        </w:rPr>
+        <w:t xml:space="preserve"> </w:t>
+      </w:r>
+      <w:r>
+        <w:t xml:space="preserve">- </w:t>
+      </w:r>
+      <w:r>
+        <w:t>attenuation parameter for photolysis</w:t>
+      </w:r>
+    </w:p>
+    <w:p>
+      <w:r>
+        <w:rPr>
+          <w:b/>
+          <w:bCs/>
+          <w:i/>
+          <w:iCs/>
+        </w:rPr>
+        <w:t>Suspended Solids</w:t>
+      </w:r>
+      <w:r>
+        <w:t xml:space="preserve"> </w:t>
+      </w:r>
+      <w:r>
+        <w:t xml:space="preserve">- </w:t>
+      </w:r>
+      <w:r>
+        <w:t>suspended solids concentration in water column.</w:t>
+      </w:r>
+    </w:p>
+    <w:p>
+      <w:r>
+        <w:rPr>
+          <w:b/>
+          <w:bCs/>
+          <w:i/>
+          <w:iCs/>
+        </w:rPr>
+        <w:t>Chlorophyll</w:t>
+      </w:r>
+      <w:r>
+        <w:rPr>
+          <w:i/>
+          <w:iCs/>
+        </w:rPr>
+        <w:t xml:space="preserve"> </w:t>
+      </w:r>
+      <w:r>
+        <w:t xml:space="preserve">- </w:t>
+      </w:r>
+      <w:r>
+        <w:t>chlorophyll concentration in water column</w:t>
+      </w:r>
+    </w:p>
+    <w:p>
+      <w:r>
+        <w:rPr>
+          <w:b/>
+          <w:bCs/>
+          <w:i/>
+          <w:iCs/>
+        </w:rPr>
+        <w:t xml:space="preserve">Water Column </w:t>
+      </w:r>
+      <w:proofErr w:type="spellStart"/>
+      <w:r>
+        <w:rPr>
+          <w:b/>
+          <w:bCs/>
+          <w:i/>
+          <w:iCs/>
+        </w:rPr>
+        <w:t>Foc</w:t>
+      </w:r>
+      <w:proofErr w:type="spellEnd"/>
+      <w:r>
+        <w:t xml:space="preserve"> </w:t>
+      </w:r>
+      <w:r>
+        <w:t xml:space="preserve">- </w:t>
+      </w:r>
+      <w:r>
+        <w:t>organic carbon fraction on suspended solids in water column</w:t>
+      </w:r>
+    </w:p>
+    <w:p>
+      <w:r>
+        <w:rPr>
+          <w:b/>
+          <w:bCs/>
+          <w:i/>
+          <w:iCs/>
+        </w:rPr>
+        <w:lastRenderedPageBreak/>
+        <w:t xml:space="preserve">Water </w:t>
+      </w:r>
+      <w:r>
+        <w:rPr>
+          <w:b/>
+          <w:bCs/>
+          <w:i/>
+          <w:iCs/>
+        </w:rPr>
+        <w:t>C</w:t>
+      </w:r>
+      <w:r>
+        <w:rPr>
+          <w:b/>
+          <w:bCs/>
+          <w:i/>
+          <w:iCs/>
+        </w:rPr>
+        <w:t>olumn DOC</w:t>
+      </w:r>
+      <w:r>
+        <w:t xml:space="preserve"> </w:t>
+      </w:r>
+      <w:r>
+        <w:t xml:space="preserve">- </w:t>
+      </w:r>
+      <w:r>
+        <w:t>dissolved organic carbon in water column.</w:t>
+      </w:r>
+    </w:p>
+    <w:p>
+      <w:r>
+        <w:rPr>
+          <w:b/>
+          <w:bCs/>
+          <w:i/>
+          <w:iCs/>
+        </w:rPr>
+        <w:t>Water Column Biomass</w:t>
+      </w:r>
+      <w:r>
+        <w:t xml:space="preserve"> </w:t>
+      </w:r>
+      <w:r>
+        <w:t xml:space="preserve">- </w:t>
+      </w:r>
+      <w:r>
+        <w:t>biomass concentration in water column</w:t>
+      </w:r>
+    </w:p>
+    <w:p>
+      <w:pPr>
+        <w:rPr>
+          <w:b/>
+          <w:bCs/>
+          <w:i/>
+          <w:iCs/>
+        </w:rPr>
+      </w:pPr>
+      <w:r>
+        <w:rPr>
+          <w:b/>
+          <w:bCs/>
+          <w:i/>
+          <w:iCs/>
+        </w:rPr>
+        <w:t>Special Condition</w:t>
       </w:r>
     </w:p>
     <w:p>
@@ -7574,113 +8759,53 @@
           <w:i/>
           <w:iCs/>
         </w:rPr>
-        <w:t xml:space="preserve">Simulation Type </w:t>
-      </w:r>
-      <w:r>
-        <w:rPr>
-          <w:b/>
-          <w:bCs/>
-          <w:i/>
-          <w:iCs/>
-        </w:rPr>
-        <w:t>1</w:t>
-      </w:r>
-      <w:r>
-        <w:rPr>
-          <w:b/>
-          <w:bCs/>
-        </w:rPr>
-        <w:t xml:space="preserve"> </w:t>
-      </w:r>
-      <w:r>
-        <w:t xml:space="preserve">will simulate a varying volume water body where the volume of the waterbody will fluctuate depending on the water amounts entering and exiting the body. Water will overflow </w:t>
-      </w:r>
-      <w:r>
-        <w:t>and</w:t>
-      </w:r>
-      <w:r>
-        <w:t xml:space="preserve"> exit the system if the entering water </w:t>
-      </w:r>
-      <w:r>
-        <w:t>exceeds the</w:t>
-      </w:r>
-      <w:r>
-        <w:rPr>
-          <w:b/>
-          <w:bCs/>
-        </w:rPr>
-        <w:t xml:space="preserve"> Maximum Depth</w:t>
-      </w:r>
-      <w:r>
-        <w:rPr>
-          <w:b/>
-          <w:bCs/>
-        </w:rPr>
-        <w:t xml:space="preserve"> </w:t>
-      </w:r>
-      <w:r>
-        <w:t>(parameterized in the first column of boxes)</w:t>
-      </w:r>
-      <w:r>
-        <w:t xml:space="preserve">. </w:t>
-      </w:r>
-      <w:r>
-        <w:t>Water can enter the system by runoff from the adjacent field</w:t>
-      </w:r>
-      <w:r>
-        <w:t>,</w:t>
-      </w:r>
-      <w:r>
-        <w:t xml:space="preserve"> direct precipitation</w:t>
-      </w:r>
-      <w:r>
-        <w:t xml:space="preserve">, or by </w:t>
-      </w:r>
-      <w:r>
-        <w:rPr>
-          <w:b/>
-          <w:bCs/>
-        </w:rPr>
-        <w:t>B</w:t>
-      </w:r>
-      <w:r>
-        <w:rPr>
-          <w:b/>
-          <w:bCs/>
-        </w:rPr>
-        <w:t>ase</w:t>
-      </w:r>
-      <w:r>
-        <w:rPr>
-          <w:b/>
-          <w:bCs/>
-        </w:rPr>
-        <w:t xml:space="preserve"> F</w:t>
-      </w:r>
-      <w:r>
-        <w:rPr>
-          <w:b/>
-          <w:bCs/>
-        </w:rPr>
-        <w:t>low</w:t>
-      </w:r>
-      <w:r>
-        <w:t xml:space="preserve"> (see box below)</w:t>
-      </w:r>
-      <w:r>
-        <w:t xml:space="preserve">. </w:t>
-      </w:r>
-      <w:r>
-        <w:t>Water can exit the system by overflow and evaporation. PRZM/VVWM sets a minimum water depth to 10</w:t>
-      </w:r>
-      <w:r>
-        <w:rPr>
-          <w:vertAlign w:val="superscript"/>
-        </w:rPr>
-        <w:t>-8</w:t>
-      </w:r>
-      <w:r>
-        <w:t xml:space="preserve"> meters (essentially zero) to prevent numerical errors and divide-by-zero issues.</w:t>
+        <w:t xml:space="preserve">Zero </w:t>
+      </w:r>
+      <w:r>
+        <w:rPr>
+          <w:b/>
+          <w:bCs/>
+        </w:rPr>
+        <w:t>Concentration</w:t>
+      </w:r>
+      <w:r>
+        <w:rPr>
+          <w:b/>
+          <w:bCs/>
+          <w:i/>
+          <w:iCs/>
+        </w:rPr>
+        <w:t xml:space="preserve"> when Water Level Drops Below</w:t>
+      </w:r>
+      <w:r>
+        <w:rPr>
+          <w:b/>
+          <w:bCs/>
+        </w:rPr>
+        <w:t xml:space="preserve"> </w:t>
+      </w:r>
+      <w:r>
+        <w:t xml:space="preserve">– for some simulations it may be desirable to ignore aquatic concentration in VVWM when the water depth </w:t>
+      </w:r>
+      <w:proofErr w:type="gramStart"/>
+      <w:r>
+        <w:t>are</w:t>
+      </w:r>
+      <w:proofErr w:type="gramEnd"/>
+      <w:r>
+        <w:t xml:space="preserve"> so low that they cannot support life.</w:t>
+      </w:r>
+      <w:r>
+        <w:t xml:space="preserve"> </w:t>
+      </w:r>
+      <w:r>
+        <w:t>Concentrations in such cases may be very high, but only microscopic amounts of water exist.</w:t>
+      </w:r>
+      <w:r>
+        <w:t xml:space="preserve"> </w:t>
+      </w:r>
+      <w:r>
+        <w:t>In this case, calculations for risk assessments in water may be of more practical use if these concentrations were ignored. Checking this box allows user to specify a depth below which concentrations are ignored only for the sake of output processing and display. Mass balance throughout the simulation is maintained always.</w:t>
       </w:r>
     </w:p>
     <w:p>
@@ -7694,870 +8819,167 @@
           <w:i/>
           <w:iCs/>
         </w:rPr>
-        <w:t xml:space="preserve">Simulation Type </w:t>
-      </w:r>
-      <w:r>
-        <w:rPr>
-          <w:b/>
-          <w:bCs/>
-          <w:i/>
-          <w:iCs/>
-        </w:rPr>
-        <w:t>2</w:t>
-      </w:r>
-      <w:r>
-        <w:t xml:space="preserve"> keeps the waterbody at a constant volume and water does not enter or exit the water body. Water losses by evaporation losses also do not occur. Chemical mass associated with any incoming water does enter the system. This could be conceived </w:t>
-      </w:r>
-      <w:r>
-        <w:t>by assuming that</w:t>
-      </w:r>
-      <w:r>
-        <w:t xml:space="preserve"> entering runoff </w:t>
-      </w:r>
-      <w:r>
-        <w:t xml:space="preserve">and direct precipitation </w:t>
-      </w:r>
-      <w:r>
-        <w:t>exactly matches the evaporating water</w:t>
-      </w:r>
-      <w:r>
-        <w:t>, thus</w:t>
-      </w:r>
-      <w:r>
-        <w:t xml:space="preserve"> </w:t>
-      </w:r>
-      <w:r>
-        <w:t xml:space="preserve">keeping </w:t>
-      </w:r>
-      <w:r>
-        <w:t xml:space="preserve">volume </w:t>
-      </w:r>
-      <w:r>
-        <w:t>constant</w:t>
+        <w:t>What Depth?</w:t>
+      </w:r>
+      <w:r>
+        <w:t xml:space="preserve"> </w:t>
+      </w:r>
+      <w:r>
+        <w:t xml:space="preserve">- </w:t>
+      </w:r>
+      <w:r>
+        <w:t>S</w:t>
+      </w:r>
+      <w:r>
+        <w:t>pecify the depth if the check box above is checked.</w:t>
+      </w:r>
+    </w:p>
+    <w:p>
+      <w:r>
+        <w:rPr>
+          <w:b/>
+          <w:bCs/>
+          <w:i/>
+          <w:iCs/>
+        </w:rPr>
+        <w:t>Spray Drift Fractions</w:t>
+      </w:r>
+      <w:r>
+        <w:t xml:space="preserve"> </w:t>
+      </w:r>
+      <w:r>
+        <w:t xml:space="preserve">- </w:t>
+      </w:r>
+      <w:r>
+        <w:t>T</w:t>
+      </w:r>
+      <w:r>
+        <w:t xml:space="preserve">his is a table of spray drift values as </w:t>
+      </w:r>
+      <w:r>
+        <w:t>determined</w:t>
+      </w:r>
+      <w:r>
+        <w:t xml:space="preserve"> from </w:t>
+      </w:r>
+      <w:r>
+        <w:t>Adrift and</w:t>
+      </w:r>
+      <w:r>
+        <w:t xml:space="preserve"> for </w:t>
+      </w:r>
+      <w:r>
+        <w:t>which</w:t>
+      </w:r>
+      <w:r>
+        <w:t xml:space="preserve"> apply to the specific waterbody.</w:t>
+      </w:r>
+      <w:r>
+        <w:t xml:space="preserve"> The applications in the left column are the most common methods used in exposure assessments and should cover nearly every case.</w:t>
+      </w:r>
+      <w:r>
+        <w:t xml:space="preserve"> These methods correspond to those on the </w:t>
+      </w:r>
+      <w:r>
+        <w:rPr>
+          <w:b/>
+          <w:bCs/>
+          <w:i/>
+          <w:iCs/>
+        </w:rPr>
+        <w:t>Applications</w:t>
+      </w:r>
+      <w:r>
+        <w:t xml:space="preserve"> page tab</w:t>
+      </w:r>
+      <w:r>
+        <w:t xml:space="preserve"> in the</w:t>
+      </w:r>
+      <w:r>
+        <w:rPr>
+          <w:i/>
+          <w:iCs/>
+        </w:rPr>
+        <w:t xml:space="preserve"> </w:t>
+      </w:r>
+      <w:r>
+        <w:rPr>
+          <w:b/>
+          <w:bCs/>
+          <w:i/>
+          <w:iCs/>
+        </w:rPr>
+        <w:t xml:space="preserve">Drift </w:t>
+      </w:r>
+      <w:r>
+        <w:rPr>
+          <w:b/>
+          <w:bCs/>
+          <w:i/>
+          <w:iCs/>
+        </w:rPr>
+        <w:t>Type</w:t>
+      </w:r>
+      <w:r>
+        <w:t xml:space="preserve"> </w:t>
+      </w:r>
+      <w:r>
+        <w:t>drop down menu.</w:t>
+      </w:r>
+      <w:r>
+        <w:t xml:space="preserve"> </w:t>
+      </w:r>
+      <w:r>
+        <w:t xml:space="preserve">In the Figure </w:t>
+      </w:r>
+      <w:r>
+        <w:t xml:space="preserve">12 </w:t>
+      </w:r>
+      <w:r>
+        <w:t>table, b</w:t>
+      </w:r>
+      <w:r>
+        <w:t xml:space="preserve">uffer distances are in the top row. </w:t>
+      </w:r>
+      <w:r>
+        <w:t xml:space="preserve">If a user on the </w:t>
+      </w:r>
+      <w:r>
+        <w:rPr>
+          <w:b/>
+          <w:bCs/>
+          <w:i/>
+          <w:iCs/>
+        </w:rPr>
+        <w:t>Applications</w:t>
+      </w:r>
+      <w:r>
+        <w:t xml:space="preserve"> </w:t>
+      </w:r>
+      <w:r>
+        <w:t xml:space="preserve">page tab </w:t>
+      </w:r>
+      <w:r>
+        <w:t>selects an in-between buffer, then</w:t>
+      </w:r>
+      <w:r>
+        <w:t xml:space="preserve"> </w:t>
+      </w:r>
+      <w:r>
+        <w:t>d</w:t>
+      </w:r>
+      <w:r>
+        <w:t xml:space="preserve">istance </w:t>
+      </w:r>
+      <w:r>
+        <w:t>is linearly</w:t>
+      </w:r>
+      <w:r>
+        <w:t xml:space="preserve"> interpolated</w:t>
       </w:r>
       <w:r>
         <w:t>.</w:t>
       </w:r>
-    </w:p>
-    <w:p>
-      <w:pPr>
-        <w:ind w:left="450"/>
-      </w:pPr>
-      <w:r>
-        <w:rPr>
-          <w:b/>
-          <w:bCs/>
-          <w:i/>
-          <w:iCs/>
-        </w:rPr>
-        <w:t xml:space="preserve">Simulation Type </w:t>
-      </w:r>
-      <w:r>
-        <w:rPr>
-          <w:b/>
-          <w:bCs/>
-          <w:i/>
-          <w:iCs/>
-        </w:rPr>
-        <w:t xml:space="preserve">3 </w:t>
-      </w:r>
-      <w:r>
-        <w:t>will keep the waterbody volume constant but will allow flow through the waterbody. Water into the system occurs by runoff. Evaporation</w:t>
-      </w:r>
-      <w:r>
-        <w:t xml:space="preserve">, </w:t>
-      </w:r>
-      <w:r>
-        <w:t>direct precipitation</w:t>
-      </w:r>
-      <w:r>
-        <w:t xml:space="preserve">, and base flow </w:t>
-      </w:r>
-      <w:r>
-        <w:t>are ignored.</w:t>
-      </w:r>
-    </w:p>
-    <w:p/>
-    <w:p>
-      <w:r>
-        <w:rPr>
-          <w:b/>
-          <w:bCs/>
-          <w:i/>
-          <w:iCs/>
-        </w:rPr>
-        <w:t>Water Body Area</w:t>
-      </w:r>
-      <w:r>
-        <w:rPr>
-          <w:b/>
-          <w:bCs/>
-          <w:i/>
-          <w:iCs/>
-        </w:rPr>
-        <w:t xml:space="preserve"> </w:t>
-      </w:r>
-      <w:r>
-        <w:t>-</w:t>
-      </w:r>
-      <w:r>
-        <w:t xml:space="preserve"> </w:t>
-      </w:r>
-      <w:r>
-        <w:t>A</w:t>
-      </w:r>
-      <w:r>
-        <w:t>rea of the water body, necessary for spray drift, evaporation, volatilization, benthic exchange etc.</w:t>
-      </w:r>
-    </w:p>
-    <w:p>
-      <w:r>
-        <w:rPr>
-          <w:b/>
-          <w:bCs/>
-          <w:i/>
-          <w:iCs/>
-        </w:rPr>
-        <w:t>Initial Depth</w:t>
-      </w:r>
-      <w:r>
-        <w:rPr>
-          <w:b/>
-          <w:bCs/>
-        </w:rPr>
-        <w:t xml:space="preserve"> </w:t>
-      </w:r>
-      <w:r>
-        <w:t>- Depth at the start of the simulation. Specifies the constant depth for Simulation Type 2 and Type 3</w:t>
-      </w:r>
-      <w:r>
-        <w:t>.</w:t>
-      </w:r>
-    </w:p>
-    <w:p>
-      <w:r>
-        <w:rPr>
-          <w:b/>
-          <w:bCs/>
-          <w:i/>
-          <w:iCs/>
-        </w:rPr>
-        <w:t>Maximum Depth</w:t>
-      </w:r>
-      <w:r>
-        <w:rPr>
-          <w:b/>
-          <w:bCs/>
-        </w:rPr>
-        <w:t xml:space="preserve"> </w:t>
-      </w:r>
-      <w:r>
-        <w:t xml:space="preserve">- </w:t>
-      </w:r>
-      <w:r>
-        <w:t xml:space="preserve">Depth </w:t>
-      </w:r>
-      <w:r>
-        <w:t xml:space="preserve">at which water overflows. Only used for Simulation Type 1. Does not impact Type 2 or 3. </w:t>
-      </w:r>
-    </w:p>
-    <w:p>
-      <w:r>
-        <w:rPr>
-          <w:b/>
-          <w:bCs/>
-          <w:i/>
-          <w:iCs/>
-        </w:rPr>
-        <w:t>Flow averaging</w:t>
-      </w:r>
-      <w:r>
-        <w:rPr>
-          <w:b/>
-          <w:bCs/>
-        </w:rPr>
-        <w:t xml:space="preserve"> </w:t>
-      </w:r>
-      <w:r>
-        <w:t>-</w:t>
-      </w:r>
-      <w:r>
-        <w:t xml:space="preserve"> </w:t>
-      </w:r>
-      <w:r>
-        <w:t>For Simulation Type 1 and Type 3, the runoff volumes can be smoothed out by averaging the runoff. This could simulate the effects of a reservoir dam where flow out is buffered or less spiky than the flow in. A value of 0 is a flag to average all flow so that there is a constant daily outflow. A value of 1 means each day’s runoff flows out of the waterbody on the same day. A value of 30 would mean that a day’s runoff entering the waterbody would be evenly distributed in the outflow over the next 30 days</w:t>
-      </w:r>
-      <w:r>
-        <w:t>.</w:t>
-      </w:r>
-    </w:p>
-    <w:p>
-      <w:r>
-        <w:rPr>
-          <w:b/>
-          <w:bCs/>
-          <w:i/>
-          <w:iCs/>
-        </w:rPr>
-        <w:t>Base Flow</w:t>
-      </w:r>
-      <w:r>
-        <w:t xml:space="preserve"> </w:t>
-      </w:r>
-      <w:r>
-        <w:t xml:space="preserve">- </w:t>
-      </w:r>
-      <w:r>
-        <w:t>A constant input water flow (without chemical) that applies to Simulation Type 1 and 3</w:t>
-      </w:r>
-    </w:p>
-    <w:p>
-      <w:r>
-        <w:rPr>
-          <w:b/>
-          <w:bCs/>
-          <w:i/>
-          <w:iCs/>
-        </w:rPr>
-        <w:t>Field Area</w:t>
-      </w:r>
-      <w:r>
-        <w:t xml:space="preserve"> </w:t>
-      </w:r>
-      <w:r>
-        <w:t xml:space="preserve">- </w:t>
-      </w:r>
-      <w:r>
-        <w:t>T</w:t>
-      </w:r>
-      <w:r>
-        <w:t>he area of the adjacent runoff-producing field.</w:t>
-      </w:r>
-    </w:p>
-    <w:p>
-      <w:r>
-        <w:rPr>
-          <w:b/>
-          <w:bCs/>
-          <w:i/>
-          <w:iCs/>
-        </w:rPr>
-        <w:t>Flow Length</w:t>
-      </w:r>
-      <w:r>
-        <w:t xml:space="preserve"> </w:t>
-      </w:r>
-      <w:r>
-        <w:t xml:space="preserve">- </w:t>
-      </w:r>
-      <w:r>
-        <w:t>T</w:t>
-      </w:r>
-      <w:r>
-        <w:t>he hydrologic length of the field, typically the longest runoff path of the field (square root of field area for a square field would be fine).</w:t>
-      </w:r>
-    </w:p>
-    <w:p>
-      <w:r>
-        <w:rPr>
-          <w:b/>
-          <w:bCs/>
-          <w:i/>
-          <w:iCs/>
-        </w:rPr>
-        <w:t>Fractional Cropped Area</w:t>
-      </w:r>
-      <w:r>
-        <w:t xml:space="preserve"> </w:t>
-      </w:r>
-      <w:r>
-        <w:t xml:space="preserve">- </w:t>
-      </w:r>
-      <w:r>
-        <w:t xml:space="preserve">The </w:t>
-      </w:r>
-      <w:r>
-        <w:t>fraction of</w:t>
-      </w:r>
-      <w:r>
-        <w:t xml:space="preserve"> </w:t>
-      </w:r>
-      <w:r>
-        <w:t>field area that is actually treated with pesticide. Output concentrations are reduced proportionately with this value.</w:t>
-      </w:r>
-    </w:p>
-    <w:p>
-      <w:r>
-        <w:rPr>
-          <w:b/>
-          <w:bCs/>
-          <w:i/>
-          <w:iCs/>
-        </w:rPr>
-        <w:t>Benthic Depth</w:t>
-      </w:r>
-      <w:r>
-        <w:t xml:space="preserve"> </w:t>
-      </w:r>
-      <w:r>
-        <w:t xml:space="preserve">- </w:t>
-      </w:r>
-      <w:r>
-        <w:t xml:space="preserve">Depth </w:t>
-      </w:r>
-      <w:r>
-        <w:t>of lower compartment in VVWM</w:t>
-      </w:r>
-      <w:r>
-        <w:t>.</w:t>
-      </w:r>
-    </w:p>
-    <w:p>
-      <w:r>
-        <w:rPr>
-          <w:b/>
-          <w:bCs/>
-          <w:i/>
-          <w:iCs/>
-        </w:rPr>
-        <w:t>D/dx</w:t>
-      </w:r>
-      <w:r>
-        <w:t xml:space="preserve"> </w:t>
-      </w:r>
-      <w:r>
-        <w:t xml:space="preserve">- </w:t>
-      </w:r>
-      <w:r>
-        <w:t xml:space="preserve">An </w:t>
-      </w:r>
-      <w:r>
-        <w:t>overall first-order mass transfer coefficient between b4enthic and water column</w:t>
-      </w:r>
-      <w:r>
-        <w:t>.</w:t>
-      </w:r>
-    </w:p>
-    <w:p>
-      <w:r>
-        <w:rPr>
-          <w:b/>
-          <w:bCs/>
-          <w:i/>
-          <w:iCs/>
-        </w:rPr>
-        <w:t>Benthic Porosity</w:t>
-      </w:r>
-      <w:r>
-        <w:t xml:space="preserve"> </w:t>
-      </w:r>
-      <w:r>
-        <w:t xml:space="preserve">- </w:t>
-      </w:r>
-      <w:r>
-        <w:t xml:space="preserve">Porosity </w:t>
-      </w:r>
-      <w:r>
-        <w:t>of benthic region</w:t>
-      </w:r>
-      <w:r>
-        <w:t>.</w:t>
-      </w:r>
-    </w:p>
-    <w:p>
-      <w:r>
-        <w:rPr>
-          <w:b/>
-          <w:bCs/>
-          <w:i/>
-          <w:iCs/>
-        </w:rPr>
-        <w:t>Benthic Bulk Density</w:t>
-      </w:r>
-      <w:r>
-        <w:rPr>
-          <w:b/>
-          <w:bCs/>
-        </w:rPr>
-        <w:t xml:space="preserve"> </w:t>
-      </w:r>
-      <w:r>
-        <w:t xml:space="preserve">- </w:t>
-      </w:r>
-      <w:r>
-        <w:t>B</w:t>
-      </w:r>
-      <w:r>
-        <w:t>ulk density of benthic region</w:t>
-      </w:r>
-      <w:r>
-        <w:t>.</w:t>
-      </w:r>
-    </w:p>
-    <w:p>
-      <w:r>
-        <w:rPr>
-          <w:b/>
-          <w:bCs/>
-          <w:i/>
-          <w:iCs/>
-        </w:rPr>
-        <w:t>Benthic</w:t>
-      </w:r>
-      <w:r>
-        <w:rPr>
-          <w:b/>
-          <w:bCs/>
-          <w:i/>
-          <w:iCs/>
-        </w:rPr>
-        <w:t xml:space="preserve"> OC</w:t>
-      </w:r>
-      <w:r>
-        <w:t xml:space="preserve"> </w:t>
-      </w:r>
-      <w:r>
-        <w:t xml:space="preserve">- </w:t>
-      </w:r>
-      <w:r>
-        <w:t xml:space="preserve">Organic </w:t>
-      </w:r>
-      <w:r>
-        <w:t>carbon fraction of benthic sediment</w:t>
-      </w:r>
-      <w:r>
-        <w:t>.</w:t>
-      </w:r>
-    </w:p>
-    <w:p>
-      <w:r>
-        <w:rPr>
-          <w:b/>
-          <w:bCs/>
-          <w:i/>
-          <w:iCs/>
-        </w:rPr>
-        <w:t>Benthic DOC</w:t>
-      </w:r>
-      <w:r>
-        <w:t xml:space="preserve"> </w:t>
-      </w:r>
-      <w:r>
-        <w:t xml:space="preserve">- </w:t>
-      </w:r>
-      <w:r>
-        <w:t>dissolved organic carbon in benthic pore water.</w:t>
-      </w:r>
-    </w:p>
-    <w:p>
-      <w:r>
-        <w:rPr>
-          <w:b/>
-          <w:bCs/>
-          <w:i/>
-          <w:iCs/>
-        </w:rPr>
-        <w:t>Benthic Biomass</w:t>
-      </w:r>
-      <w:r>
-        <w:t xml:space="preserve"> </w:t>
-      </w:r>
-      <w:r>
-        <w:t xml:space="preserve">- </w:t>
-      </w:r>
-      <w:r>
-        <w:t xml:space="preserve">concentration of benthic biota in pore water </w:t>
-      </w:r>
-    </w:p>
-    <w:p>
-      <w:r>
-        <w:rPr>
-          <w:b/>
-          <w:bCs/>
-          <w:i/>
-          <w:iCs/>
-        </w:rPr>
-        <w:t>DFAC</w:t>
-      </w:r>
-      <w:r>
-        <w:rPr>
-          <w:i/>
-          <w:iCs/>
-        </w:rPr>
-        <w:t xml:space="preserve"> </w:t>
-      </w:r>
-      <w:r>
-        <w:t xml:space="preserve">- </w:t>
-      </w:r>
-      <w:r>
-        <w:t>attenuation parameter for photolysis</w:t>
-      </w:r>
-    </w:p>
-    <w:p>
-      <w:r>
-        <w:rPr>
-          <w:b/>
-          <w:bCs/>
-          <w:i/>
-          <w:iCs/>
-        </w:rPr>
-        <w:t>Suspended Solids</w:t>
-      </w:r>
-      <w:r>
-        <w:t xml:space="preserve"> </w:t>
-      </w:r>
-      <w:r>
-        <w:t xml:space="preserve">- </w:t>
-      </w:r>
-      <w:r>
-        <w:t>suspended solids concentration in water column.</w:t>
-      </w:r>
-    </w:p>
-    <w:p>
-      <w:r>
-        <w:rPr>
-          <w:b/>
-          <w:bCs/>
-          <w:i/>
-          <w:iCs/>
-        </w:rPr>
-        <w:t>Chlorophyll</w:t>
-      </w:r>
-      <w:r>
-        <w:rPr>
-          <w:i/>
-          <w:iCs/>
-        </w:rPr>
-        <w:t xml:space="preserve"> </w:t>
-      </w:r>
-      <w:r>
-        <w:t xml:space="preserve">- </w:t>
-      </w:r>
-      <w:r>
-        <w:t>chlorophyll concentration in water column</w:t>
-      </w:r>
-    </w:p>
-    <w:p>
-      <w:r>
-        <w:rPr>
-          <w:b/>
-          <w:bCs/>
-          <w:i/>
-          <w:iCs/>
-        </w:rPr>
-        <w:t>Water Column Foc</w:t>
-      </w:r>
-      <w:r>
-        <w:t xml:space="preserve"> </w:t>
-      </w:r>
-      <w:r>
-        <w:t xml:space="preserve">- </w:t>
-      </w:r>
-      <w:r>
-        <w:t>organic carbon fraction on suspended solids in water column</w:t>
-      </w:r>
-    </w:p>
-    <w:p>
-      <w:r>
-        <w:rPr>
-          <w:b/>
-          <w:bCs/>
-          <w:i/>
-          <w:iCs/>
-        </w:rPr>
-        <w:t xml:space="preserve">Water </w:t>
-      </w:r>
-      <w:r>
-        <w:rPr>
-          <w:b/>
-          <w:bCs/>
-          <w:i/>
-          <w:iCs/>
-        </w:rPr>
-        <w:t>C</w:t>
-      </w:r>
-      <w:r>
-        <w:rPr>
-          <w:b/>
-          <w:bCs/>
-          <w:i/>
-          <w:iCs/>
-        </w:rPr>
-        <w:t>olumn DOC</w:t>
-      </w:r>
-      <w:r>
-        <w:t xml:space="preserve"> </w:t>
-      </w:r>
-      <w:r>
-        <w:t xml:space="preserve">- </w:t>
-      </w:r>
-      <w:r>
-        <w:t>dissolved organic carbon in water column.</w:t>
-      </w:r>
-    </w:p>
-    <w:p>
-      <w:r>
-        <w:rPr>
-          <w:b/>
-          <w:bCs/>
-          <w:i/>
-          <w:iCs/>
-        </w:rPr>
-        <w:t>Water Column Biomass</w:t>
-      </w:r>
-      <w:r>
-        <w:t xml:space="preserve"> </w:t>
-      </w:r>
-      <w:r>
-        <w:t xml:space="preserve">- </w:t>
-      </w:r>
-      <w:r>
-        <w:t>biomass concentration in water column</w:t>
-      </w:r>
-    </w:p>
-    <w:p>
-      <w:pPr>
-        <w:rPr>
-          <w:b/>
-          <w:bCs/>
-          <w:i/>
-          <w:iCs/>
-        </w:rPr>
-      </w:pPr>
-      <w:r>
-        <w:rPr>
-          <w:b/>
-          <w:bCs/>
-          <w:i/>
-          <w:iCs/>
-        </w:rPr>
-        <w:t>Special Condition</w:t>
-      </w:r>
-    </w:p>
-    <w:p>
-      <w:pPr>
-        <w:ind w:left="450"/>
-      </w:pPr>
-      <w:r>
-        <w:rPr>
-          <w:b/>
-          <w:bCs/>
-          <w:i/>
-          <w:iCs/>
-        </w:rPr>
-        <w:t xml:space="preserve">Zero </w:t>
-      </w:r>
-      <w:r>
-        <w:rPr>
-          <w:b/>
-          <w:bCs/>
-        </w:rPr>
-        <w:t>Concentration</w:t>
-      </w:r>
-      <w:r>
-        <w:rPr>
-          <w:b/>
-          <w:bCs/>
-          <w:i/>
-          <w:iCs/>
-        </w:rPr>
-        <w:t xml:space="preserve"> when Water Level Drops Below</w:t>
-      </w:r>
-      <w:r>
-        <w:rPr>
-          <w:b/>
-          <w:bCs/>
-        </w:rPr>
-        <w:t xml:space="preserve"> </w:t>
-      </w:r>
-      <w:r>
-        <w:t>– for some simulations it may be desirable to ignore aquatic concentration in VVWM when the water depth are so low that they cannot support life.</w:t>
-      </w:r>
-      <w:r>
-        <w:t xml:space="preserve"> </w:t>
-      </w:r>
-      <w:r>
-        <w:t>Concentrations in such cases may be very high, but only microscopic amounts of water exist.</w:t>
-      </w:r>
-      <w:r>
-        <w:t xml:space="preserve"> </w:t>
-      </w:r>
-      <w:r>
-        <w:t>In this case, calculations for risk assessments in water may be of more practical use if these concentrations were ignored. Checking this box allows user to specify a depth below which concentrations are ignored only for the sake of output processing and display. Mass balance throughout the simulation is maintained always.</w:t>
-      </w:r>
-    </w:p>
-    <w:p>
-      <w:pPr>
-        <w:ind w:left="450"/>
-      </w:pPr>
-      <w:r>
-        <w:rPr>
-          <w:b/>
-          <w:bCs/>
-          <w:i/>
-          <w:iCs/>
-        </w:rPr>
-        <w:t>What Depth?</w:t>
-      </w:r>
-      <w:r>
-        <w:t xml:space="preserve"> </w:t>
-      </w:r>
-      <w:r>
-        <w:t xml:space="preserve">- </w:t>
-      </w:r>
-      <w:r>
-        <w:t>S</w:t>
-      </w:r>
-      <w:r>
-        <w:t>pecify the depth if the check box above is checked.</w:t>
-      </w:r>
-    </w:p>
-    <w:p>
-      <w:r>
-        <w:rPr>
-          <w:b/>
-          <w:bCs/>
-          <w:i/>
-          <w:iCs/>
-        </w:rPr>
-        <w:t>Spray Drift Fractions</w:t>
-      </w:r>
-      <w:r>
-        <w:t xml:space="preserve"> </w:t>
-      </w:r>
-      <w:r>
-        <w:t xml:space="preserve">- </w:t>
-      </w:r>
-      <w:r>
-        <w:t>T</w:t>
-      </w:r>
-      <w:r>
-        <w:t xml:space="preserve">his is a table of spray drift values as </w:t>
-      </w:r>
-      <w:r>
-        <w:t>determined</w:t>
-      </w:r>
-      <w:r>
-        <w:t xml:space="preserve"> from </w:t>
-      </w:r>
-      <w:r>
-        <w:t>Adrift and</w:t>
-      </w:r>
-      <w:r>
-        <w:t xml:space="preserve"> for </w:t>
-      </w:r>
-      <w:r>
-        <w:t>which</w:t>
-      </w:r>
-      <w:r>
-        <w:t xml:space="preserve"> apply to the specific waterbody.</w:t>
-      </w:r>
-      <w:r>
-        <w:t xml:space="preserve"> The applications in the left column are the most common methods used in exposure assessments and should cover nearly every case.</w:t>
-      </w:r>
-      <w:r>
-        <w:t xml:space="preserve"> These methods correspond to those on the </w:t>
-      </w:r>
-      <w:r>
-        <w:rPr>
-          <w:b/>
-          <w:bCs/>
-          <w:i/>
-          <w:iCs/>
-        </w:rPr>
-        <w:t>Applications</w:t>
-      </w:r>
-      <w:r>
-        <w:t xml:space="preserve"> page tab</w:t>
-      </w:r>
-      <w:r>
-        <w:t xml:space="preserve"> in the</w:t>
-      </w:r>
-      <w:r>
-        <w:rPr>
-          <w:i/>
-          <w:iCs/>
-        </w:rPr>
-        <w:t xml:space="preserve"> </w:t>
-      </w:r>
-      <w:r>
-        <w:rPr>
-          <w:b/>
-          <w:bCs/>
-          <w:i/>
-          <w:iCs/>
-        </w:rPr>
-        <w:t xml:space="preserve">Drift </w:t>
-      </w:r>
-      <w:r>
-        <w:rPr>
-          <w:b/>
-          <w:bCs/>
-          <w:i/>
-          <w:iCs/>
-        </w:rPr>
-        <w:t>Type</w:t>
-      </w:r>
-      <w:r>
-        <w:t xml:space="preserve"> </w:t>
-      </w:r>
-      <w:r>
-        <w:t>drop down menu.</w:t>
-      </w:r>
-      <w:r>
-        <w:t xml:space="preserve"> </w:t>
-      </w:r>
-      <w:r>
-        <w:t xml:space="preserve">In the Figure </w:t>
-      </w:r>
-      <w:r>
-        <w:t xml:space="preserve">12 </w:t>
-      </w:r>
-      <w:r>
-        <w:t>table, b</w:t>
-      </w:r>
-      <w:r>
-        <w:t xml:space="preserve">uffer distances are in the top row. </w:t>
-      </w:r>
-      <w:r>
-        <w:t xml:space="preserve">If a user on the </w:t>
-      </w:r>
-      <w:r>
-        <w:rPr>
-          <w:b/>
-          <w:bCs/>
-          <w:i/>
-          <w:iCs/>
-        </w:rPr>
-        <w:t>Applications</w:t>
-      </w:r>
-      <w:r>
-        <w:t xml:space="preserve"> </w:t>
-      </w:r>
-      <w:r>
-        <w:t xml:space="preserve">page tab </w:t>
-      </w:r>
-      <w:r>
-        <w:t>selects an in-between buffer, then</w:t>
-      </w:r>
-      <w:r>
-        <w:t xml:space="preserve"> </w:t>
-      </w:r>
-      <w:r>
-        <w:t>d</w:t>
-      </w:r>
-      <w:r>
-        <w:t xml:space="preserve">istance </w:t>
-      </w:r>
-      <w:r>
-        <w:t>is linearly</w:t>
-      </w:r>
-      <w:r>
-        <w:t xml:space="preserve"> interpolated</w:t>
-      </w:r>
-      <w:r>
-        <w:t>.</w:t>
-      </w:r>
       <w:r>
         <w:t xml:space="preserve"> </w:t>
       </w:r>
@@ -8575,6 +8997,7 @@
         <w:rPr>
           <w:noProof/>
         </w:rPr>
+        <w:lastRenderedPageBreak/>
         <w:drawing>
           <wp:inline distT="0" distB="0" distL="0" distR="0" wp14:anchorId="2485DBD2" wp14:editId="0BDDE072">
             <wp:extent cx="4847029" cy="4008120"/>
@@ -8619,14 +9042,27 @@
       <w:r>
         <w:t xml:space="preserve">Figure </w:t>
       </w:r>
-      <w:fldSimple w:instr=" SEQ Figure \* ARABIC ">
-        <w:r>
-          <w:rPr>
-            <w:noProof/>
-          </w:rPr>
-          <w:t>12</w:t>
-        </w:r>
-      </w:fldSimple>
+      <w:r>
+        <w:fldChar w:fldCharType="begin"/>
+      </w:r>
+      <w:r>
+        <w:instrText xml:space="preserve"> SEQ Figure \* ARABIC </w:instrText>
+      </w:r>
+      <w:r>
+        <w:fldChar w:fldCharType="separate"/>
+      </w:r>
+      <w:r>
+        <w:rPr>
+          <w:noProof/>
+        </w:rPr>
+        <w:t>12</w:t>
+      </w:r>
+      <w:r>
+        <w:rPr>
+          <w:noProof/>
+        </w:rPr>
+        <w:fldChar w:fldCharType="end"/>
+      </w:r>
     </w:p>
     <w:p/>
     <w:p/>
@@ -8640,6 +9076,7 @@
         <w:rPr>
           <w:noProof/>
         </w:rPr>
+        <w:lastRenderedPageBreak/>
         <w:drawing>
           <wp:inline distT="0" distB="0" distL="0" distR="0" wp14:anchorId="76B1AA50" wp14:editId="5C25EA92">
             <wp:extent cx="4939178" cy="4084320"/>
@@ -8687,14 +9124,27 @@
       <w:r>
         <w:t xml:space="preserve">Figure </w:t>
       </w:r>
-      <w:fldSimple w:instr=" SEQ Figure \* ARABIC ">
-        <w:r>
-          <w:rPr>
-            <w:noProof/>
-          </w:rPr>
-          <w:t>13</w:t>
-        </w:r>
-      </w:fldSimple>
+      <w:r>
+        <w:fldChar w:fldCharType="begin"/>
+      </w:r>
+      <w:r>
+        <w:instrText xml:space="preserve"> SEQ Figure \* ARABIC </w:instrText>
+      </w:r>
+      <w:r>
+        <w:fldChar w:fldCharType="separate"/>
+      </w:r>
+      <w:r>
+        <w:rPr>
+          <w:noProof/>
+        </w:rPr>
+        <w:t>13</w:t>
+      </w:r>
+      <w:r>
+        <w:rPr>
+          <w:noProof/>
+        </w:rPr>
+        <w:fldChar w:fldCharType="end"/>
+      </w:r>
       <w:r>
         <w:t>. Spray Drift Table on Watershed Tab</w:t>
       </w:r>
@@ -8742,7 +9192,15 @@
         <w:t>_WB.OUT</w:t>
       </w:r>
       <w:r>
-        <w:t>. Separate files will be produced for degradates.</w:t>
+        <w:t xml:space="preserve">. Separate files will be produced for </w:t>
+      </w:r>
+      <w:proofErr w:type="spellStart"/>
+      <w:r>
+        <w:t>degradates</w:t>
+      </w:r>
+      <w:proofErr w:type="spellEnd"/>
+      <w:r>
+        <w:t>.</w:t>
       </w:r>
     </w:p>
     <w:p>
@@ -8753,6 +9211,7 @@
         <w:rPr>
           <w:noProof/>
         </w:rPr>
+        <w:lastRenderedPageBreak/>
         <w:drawing>
           <wp:inline distT="0" distB="0" distL="0" distR="0" wp14:anchorId="0FDDD9AB" wp14:editId="681D75A9">
             <wp:extent cx="5943600" cy="4838065"/>
@@ -8797,14 +9256,27 @@
       <w:r>
         <w:t xml:space="preserve">Figure </w:t>
       </w:r>
-      <w:fldSimple w:instr=" SEQ Figure \* ARABIC ">
-        <w:r>
-          <w:rPr>
-            <w:noProof/>
-          </w:rPr>
-          <w:t>14</w:t>
-        </w:r>
-      </w:fldSimple>
+      <w:r>
+        <w:fldChar w:fldCharType="begin"/>
+      </w:r>
+      <w:r>
+        <w:instrText xml:space="preserve"> SEQ Figure \* ARABIC </w:instrText>
+      </w:r>
+      <w:r>
+        <w:fldChar w:fldCharType="separate"/>
+      </w:r>
+      <w:r>
+        <w:rPr>
+          <w:noProof/>
+        </w:rPr>
+        <w:t>14</w:t>
+      </w:r>
+      <w:r>
+        <w:rPr>
+          <w:noProof/>
+        </w:rPr>
+        <w:fldChar w:fldCharType="end"/>
+      </w:r>
       <w:r>
         <w:t>. Optional output tab in PWC3</w:t>
       </w:r>
@@ -8915,7 +9387,15 @@
         <w:t xml:space="preserve"> </w:t>
       </w:r>
       <w:r>
-        <w:t xml:space="preserve">However, it may be useful to know that it is exactly the same internally as the *.PW3 input file, so it may come in handy if the *.PW3 is ever accidently lost or altered and this file could provide backup. </w:t>
+        <w:t xml:space="preserve">However, it may be useful to know that it is </w:t>
+      </w:r>
+      <w:proofErr w:type="gramStart"/>
+      <w:r>
+        <w:t>exactly the same</w:t>
+      </w:r>
+      <w:proofErr w:type="gramEnd"/>
+      <w:r>
+        <w:t xml:space="preserve"> internally as the *.PW3 input file, so it may come in handy if the *.PW3 is ever accidently lost or altered and this file could provide backup. </w:t>
       </w:r>
     </w:p>
     <w:p/>
@@ -8927,6 +9407,7 @@
           <w:i/>
           <w:iCs/>
         </w:rPr>
+        <w:lastRenderedPageBreak/>
         <w:t>familyname</w:t>
       </w:r>
       <w:r>
@@ -9240,6 +9721,7 @@
     </w:p>
     <w:p>
       <w:bookmarkStart w:id="11" w:name="_Hlk156814898"/>
+      <w:proofErr w:type="spellStart"/>
       <w:r>
         <w:rPr>
           <w:b/>
@@ -9267,6 +9749,7 @@
         </w:rPr>
         <w:t>_window#.out</w:t>
       </w:r>
+      <w:proofErr w:type="spellEnd"/>
       <w:r>
         <w:t xml:space="preserve"> - D</w:t>
       </w:r>
@@ -9310,7 +9793,17 @@
           <w:i/>
           <w:iCs/>
         </w:rPr>
-        <w:t>_species_waterbody</w:t>
+        <w:t>_</w:t>
+      </w:r>
+      <w:proofErr w:type="spellStart"/>
+      <w:r>
+        <w:rPr>
+          <w:b/>
+          <w:bCs/>
+          <w:i/>
+          <w:iCs/>
+        </w:rPr>
+        <w:t>species_waterbody</w:t>
       </w:r>
       <w:r>
         <w:rPr>
@@ -9321,6 +9814,7 @@
         </w:rPr>
         <w:t>.out</w:t>
       </w:r>
+      <w:proofErr w:type="spellEnd"/>
       <w:r>
         <w:t xml:space="preserve"> - </w:t>
       </w:r>

</xml_diff>

<commit_message>
for auto profile, fixed initial water to be equal to max capacity
</commit_message>
<xml_diff>
--- a/Documents/PWC3_user.docx
+++ b/Documents/PWC3_user.docx
@@ -140,10 +140,7 @@
         <w:t xml:space="preserve">3 (PWC3) is a </w:t>
       </w:r>
       <w:r>
-        <w:t>program</w:t>
-      </w:r>
-      <w:r>
-        <w:t xml:space="preserve"> </w:t>
+        <w:t xml:space="preserve">program </w:t>
       </w:r>
       <w:r>
         <w:t>for calculating pesticide concentrations</w:t>
@@ -433,7 +430,7 @@
         </w:rPr>
         <w:lastRenderedPageBreak/>
         <w:drawing>
-          <wp:inline distT="0" distB="0" distL="0" distR="0" wp14:anchorId="4451435A" wp14:editId="09BCFEC2">
+          <wp:inline distT="0" distB="0" distL="0" distR="0" wp14:anchorId="4451435A" wp14:editId="7B6E04EA">
             <wp:extent cx="4983480" cy="2801231"/>
             <wp:effectExtent l="0" t="0" r="0" b="0"/>
             <wp:docPr id="1" name="Picture 1" descr="Diagram&#10;&#10;Description automatically generated"/>
@@ -958,16 +955,11 @@
       <w:r>
         <w:t xml:space="preserve"> All saves are </w:t>
       </w:r>
-      <w:proofErr w:type="gramStart"/>
       <w:r>
         <w:t>s</w:t>
       </w:r>
       <w:r>
-        <w:t>ave</w:t>
-      </w:r>
-      <w:proofErr w:type="gramEnd"/>
-      <w:r>
-        <w:t xml:space="preserve"> </w:t>
+        <w:t xml:space="preserve">ave </w:t>
       </w:r>
       <w:r>
         <w:t>a</w:t>
@@ -996,7 +988,6 @@
       <w:r>
         <w:t xml:space="preserve">Work is saved by default in a file with a PWC extension (e.g., </w:t>
       </w:r>
-      <w:proofErr w:type="spellStart"/>
       <w:r>
         <w:rPr>
           <w:i/>
@@ -1004,7 +995,6 @@
         </w:rPr>
         <w:t>anyfilename.PWC</w:t>
       </w:r>
-      <w:proofErr w:type="spellEnd"/>
       <w:r>
         <w:t xml:space="preserve">). </w:t>
       </w:r>
@@ -1226,13 +1216,42 @@
     <w:p/>
     <w:p>
       <w:pPr>
+        <w:pStyle w:val="Heading2"/>
+      </w:pPr>
+      <w:r>
+        <w:t>Saving and Loading Schemes</w:t>
+      </w:r>
+    </w:p>
+    <w:p>
+      <w:r>
+        <w:t xml:space="preserve">The File menu also includes items to save and load schemes. Schemes ae discussed in detail below, but briefly a scheme contains all the information to describe the time place and amount of the pesticide applications. Selecting </w:t>
+      </w:r>
+      <w:r>
+        <w:rPr>
+          <w:i/>
+          <w:iCs/>
+        </w:rPr>
+        <w:t xml:space="preserve">File/Write Scheme Table to File </w:t>
+      </w:r>
+      <w:r>
+        <w:t>will write all the scheme information to a comma delimited file which can be edited externally with a text editor and then reloaded using File/Load Scheme Table. In some circumstances, this may be simpler than editing inside the GUI.</w:t>
+      </w:r>
+      <w:r>
+        <w:t xml:space="preserve">  The scheme table also provide a convenient table to load into a report such as a risk assessment.</w:t>
+      </w:r>
+    </w:p>
+    <w:p/>
+    <w:p/>
+    <w:p/>
+    <w:p/>
+    <w:p>
+      <w:pPr>
         <w:keepNext/>
       </w:pPr>
       <w:r>
         <w:rPr>
           <w:noProof/>
         </w:rPr>
-        <w:lastRenderedPageBreak/>
         <w:drawing>
           <wp:inline distT="0" distB="0" distL="0" distR="0" wp14:anchorId="66E4CE18" wp14:editId="7150A06E">
             <wp:extent cx="4952234" cy="2985598"/>
@@ -1365,15 +1384,7 @@
         <w:t>arent</w:t>
       </w:r>
       <w:r>
-        <w:t xml:space="preserve">) compound, that is it is for the chemical that will be directly applied to the field. </w:t>
-      </w:r>
-      <w:proofErr w:type="spellStart"/>
-      <w:r>
-        <w:t>Degradate</w:t>
-      </w:r>
-      <w:proofErr w:type="spellEnd"/>
-      <w:r>
-        <w:t xml:space="preserve"> properties </w:t>
+        <w:t xml:space="preserve">) compound, that is it is for the chemical that will be directly applied to the field. Degradate properties </w:t>
       </w:r>
       <w:r>
         <w:t>are</w:t>
@@ -1448,25 +1459,82 @@
           <w:b/>
           <w:bCs/>
         </w:rPr>
-        <w:t xml:space="preserve">or </w:t>
-      </w:r>
-      <w:proofErr w:type="spellStart"/>
-      <w:r>
-        <w:rPr>
-          <w:b/>
-          <w:bCs/>
-        </w:rPr>
+        <w:t>or K</w:t>
+      </w:r>
+      <w:r>
+        <w:rPr>
+          <w:b/>
+          <w:bCs/>
+          <w:vertAlign w:val="subscript"/>
+        </w:rPr>
+        <w:t>d</w:t>
+      </w:r>
+      <w:r>
+        <w:t xml:space="preserve"> </w:t>
+      </w:r>
+      <w:r>
+        <w:t xml:space="preserve">- </w:t>
+      </w:r>
+      <w:r>
+        <w:t>C</w:t>
+      </w:r>
+      <w:r>
+        <w:t xml:space="preserve">hoose </w:t>
+      </w:r>
+      <w:r>
         <w:t>K</w:t>
       </w:r>
       <w:r>
         <w:rPr>
-          <w:b/>
-          <w:bCs/>
           <w:vertAlign w:val="subscript"/>
         </w:rPr>
         <w:t>d</w:t>
       </w:r>
-      <w:proofErr w:type="spellEnd"/>
+      <w:r>
+        <w:t xml:space="preserve"> if the </w:t>
+      </w:r>
+      <w:r>
+        <w:t>sorption</w:t>
+      </w:r>
+      <w:r>
+        <w:t xml:space="preserve"> </w:t>
+      </w:r>
+      <w:r>
+        <w:t xml:space="preserve">input </w:t>
+      </w:r>
+      <w:r>
+        <w:t xml:space="preserve">is the standard </w:t>
+      </w:r>
+      <w:r>
+        <w:t xml:space="preserve">sorption coefficient referenced to total solid mass. Choose </w:t>
+      </w:r>
+      <w:r>
+        <w:t>K</w:t>
+      </w:r>
+      <w:r>
+        <w:rPr>
+          <w:vertAlign w:val="subscript"/>
+        </w:rPr>
+        <w:t>oc</w:t>
+      </w:r>
+      <w:r>
+        <w:t xml:space="preserve"> if the sorption input is referenced to organic carbon mass. </w:t>
+      </w:r>
+      <w:r>
+        <w:t>These</w:t>
+      </w:r>
+      <w:r>
+        <w:t xml:space="preserve"> are well-known standard definition available in any environmental chemical transport reference.</w:t>
+      </w:r>
+    </w:p>
+    <w:p>
+      <w:r>
+        <w:rPr>
+          <w:b/>
+          <w:bCs/>
+        </w:rPr>
+        <w:t>Sorption (mL/g)</w:t>
+      </w:r>
       <w:r>
         <w:t xml:space="preserve"> </w:t>
       </w:r>
@@ -1474,14 +1542,10 @@
         <w:t xml:space="preserve">- </w:t>
       </w:r>
       <w:r>
-        <w:t>C</w:t>
-      </w:r>
-      <w:r>
-        <w:t xml:space="preserve">hoose </w:t>
-      </w:r>
-      <w:proofErr w:type="spellStart"/>
-      <w:r>
-        <w:t>K</w:t>
+        <w:t>T</w:t>
+      </w:r>
+      <w:r>
+        <w:t>his is the value of either K</w:t>
       </w:r>
       <w:r>
         <w:rPr>
@@ -1489,75 +1553,6 @@
         </w:rPr>
         <w:t>d</w:t>
       </w:r>
-      <w:proofErr w:type="spellEnd"/>
-      <w:r>
-        <w:t xml:space="preserve"> if the </w:t>
-      </w:r>
-      <w:r>
-        <w:t>sorption</w:t>
-      </w:r>
-      <w:r>
-        <w:t xml:space="preserve"> </w:t>
-      </w:r>
-      <w:r>
-        <w:t xml:space="preserve">input </w:t>
-      </w:r>
-      <w:r>
-        <w:t xml:space="preserve">is the standard </w:t>
-      </w:r>
-      <w:r>
-        <w:t xml:space="preserve">sorption coefficient referenced to total solid mass. Choose </w:t>
-      </w:r>
-      <w:r>
-        <w:t>K</w:t>
-      </w:r>
-      <w:r>
-        <w:rPr>
-          <w:vertAlign w:val="subscript"/>
-        </w:rPr>
-        <w:t>oc</w:t>
-      </w:r>
-      <w:r>
-        <w:t xml:space="preserve"> if the sorption input is referenced to organic carbon mass. </w:t>
-      </w:r>
-      <w:r>
-        <w:t>These</w:t>
-      </w:r>
-      <w:r>
-        <w:t xml:space="preserve"> are well-known standard definition available in any environmental chemical transport reference.</w:t>
-      </w:r>
-    </w:p>
-    <w:p>
-      <w:r>
-        <w:rPr>
-          <w:b/>
-          <w:bCs/>
-        </w:rPr>
-        <w:t>Sorption (mL/g)</w:t>
-      </w:r>
-      <w:r>
-        <w:t xml:space="preserve"> </w:t>
-      </w:r>
-      <w:r>
-        <w:t xml:space="preserve">- </w:t>
-      </w:r>
-      <w:r>
-        <w:t>T</w:t>
-      </w:r>
-      <w:r>
-        <w:t xml:space="preserve">his is the value of either </w:t>
-      </w:r>
-      <w:proofErr w:type="spellStart"/>
-      <w:r>
-        <w:t>K</w:t>
-      </w:r>
-      <w:r>
-        <w:rPr>
-          <w:vertAlign w:val="subscript"/>
-        </w:rPr>
-        <w:t>d</w:t>
-      </w:r>
-      <w:proofErr w:type="spellEnd"/>
       <w:r>
         <w:t xml:space="preserve"> or K</w:t>
       </w:r>
@@ -2306,7 +2301,6 @@
       <w:r>
         <w:t xml:space="preserve">Checking the </w:t>
       </w:r>
-      <w:proofErr w:type="gramStart"/>
       <w:r>
         <w:rPr>
           <w:b/>
@@ -2316,14 +2310,12 @@
         </w:rPr>
         <w:t>Daughter</w:t>
       </w:r>
-      <w:proofErr w:type="gramEnd"/>
       <w:r>
         <w:t xml:space="preserve"> </w:t>
       </w:r>
       <w:r>
         <w:t xml:space="preserve">and the </w:t>
       </w:r>
-      <w:proofErr w:type="spellStart"/>
       <w:r>
         <w:rPr>
           <w:b/>
@@ -2360,15 +2352,12 @@
         </w:rPr>
         <w:t>aughter</w:t>
       </w:r>
-      <w:proofErr w:type="spellEnd"/>
       <w:r>
         <w:t xml:space="preserve"> boxes will allow entry and calculation of direct </w:t>
       </w:r>
-      <w:proofErr w:type="spellStart"/>
       <w:r>
         <w:t>degradates</w:t>
       </w:r>
-      <w:proofErr w:type="spellEnd"/>
       <w:r>
         <w:t xml:space="preserve"> of the parent chemical as shown in Figure </w:t>
       </w:r>
@@ -2386,15 +2375,7 @@
         <w:t xml:space="preserve"> chemical</w:t>
       </w:r>
       <w:r>
-        <w:t xml:space="preserve">. For each degradation process there is an entry required to specify how many moles of the </w:t>
-      </w:r>
-      <w:proofErr w:type="spellStart"/>
-      <w:r>
-        <w:t>degradate</w:t>
-      </w:r>
-      <w:proofErr w:type="spellEnd"/>
-      <w:r>
-        <w:t xml:space="preserve"> is produced per mole degrading of the preceding chemical. For example, if hydrolysis of one mole of parent produces </w:t>
+        <w:t xml:space="preserve">. For each degradation process there is an entry required to specify how many moles of the degradate is produced per mole degrading of the preceding chemical. For example, if hydrolysis of one mole of parent produces </w:t>
       </w:r>
       <w:r>
         <w:t xml:space="preserve">two </w:t>
@@ -2630,7 +2611,6 @@
       <w:r>
         <w:t xml:space="preserve">These additional waterbodies are parameterized in external files as described later. To run additional waterbodies, check the </w:t>
       </w:r>
-      <w:proofErr w:type="gramStart"/>
       <w:r>
         <w:rPr>
           <w:b/>
@@ -2640,7 +2620,6 @@
         </w:rPr>
         <w:t>Others</w:t>
       </w:r>
-      <w:proofErr w:type="gramEnd"/>
       <w:r>
         <w:rPr>
           <w:i/>
@@ -2814,15 +2793,7 @@
         <w:t>The USEPA Pond simulation must always be run simultaneously these runs</w:t>
       </w:r>
       <w:r>
-        <w:t xml:space="preserve"> since the TPEZ and WPEZ use the runoff and erosion from the USEPA pond simulation (</w:t>
-      </w:r>
-      <w:proofErr w:type="spellStart"/>
-      <w:r>
-        <w:t>i.e</w:t>
-      </w:r>
-      <w:proofErr w:type="spellEnd"/>
-      <w:r>
-        <w:t>, the TPEZ/WPEZ check box is enabled only if USEPA pond box is checked)</w:t>
+        <w:t xml:space="preserve"> since the TPEZ and WPEZ use the runoff and erosion from the USEPA pond simulation (i.e, the TPEZ/WPEZ check box is enabled only if USEPA pond box is checked)</w:t>
       </w:r>
       <w:r>
         <w:t xml:space="preserve">. </w:t>
@@ -2846,38 +2817,10 @@
           <w:i/>
           <w:iCs/>
         </w:rPr>
-        <w:t xml:space="preserve">Use </w:t>
-      </w:r>
-      <w:proofErr w:type="spellStart"/>
-      <w:r>
-        <w:rPr>
-          <w:b/>
-          <w:bCs/>
-          <w:i/>
-          <w:iCs/>
-        </w:rPr>
-        <w:t>spraydrift</w:t>
-      </w:r>
-      <w:proofErr w:type="spellEnd"/>
-      <w:r>
-        <w:rPr>
-          <w:b/>
-          <w:bCs/>
-          <w:i/>
-          <w:iCs/>
-        </w:rPr>
-        <w:t xml:space="preserve"> buffers for TPEZ</w:t>
-      </w:r>
-      <w:r>
-        <w:t xml:space="preserve"> button allows the TPEZ to use the same </w:t>
-      </w:r>
-      <w:proofErr w:type="spellStart"/>
-      <w:r>
-        <w:t>spraydrift</w:t>
-      </w:r>
-      <w:proofErr w:type="spellEnd"/>
-      <w:r>
-        <w:t xml:space="preserve"> buffers as the pond, but n</w:t>
+        <w:t>Use spraydrift buffers for TPEZ</w:t>
+      </w:r>
+      <w:r>
+        <w:t xml:space="preserve"> button allows the TPEZ to use the same spraydrift buffers as the pond, but n</w:t>
       </w:r>
       <w:r>
         <w:t>ormally, the TPEZ is set at the edge of field</w:t>
@@ -2886,13 +2829,8 @@
         <w:t>,</w:t>
       </w:r>
       <w:r>
-        <w:t xml:space="preserve"> so no spray drift buffers would be </w:t>
-      </w:r>
-      <w:proofErr w:type="gramStart"/>
-      <w:r>
-        <w:t>required</w:t>
-      </w:r>
-      <w:proofErr w:type="gramEnd"/>
+        <w:t xml:space="preserve"> so no spray drift buffers would be required</w:t>
+      </w:r>
       <w:r>
         <w:t xml:space="preserve"> and this box would not be checked</w:t>
       </w:r>
@@ -3009,13 +2947,8 @@
       <w:r>
         <w:t xml:space="preserve">the scenarios that it applies to. For example, one scheme could be obtained from a pesticide label that </w:t>
       </w:r>
-      <w:proofErr w:type="gramStart"/>
-      <w:r>
-        <w:t>says</w:t>
-      </w:r>
-      <w:proofErr w:type="gramEnd"/>
-      <w:r>
-        <w:t xml:space="preserve"> </w:t>
+      <w:r>
+        <w:t xml:space="preserve">says </w:t>
       </w:r>
       <w:r>
         <w:t>“</w:t>
@@ -3300,21 +3233,25 @@
         <w:t xml:space="preserve">, </w:t>
       </w:r>
       <w:r>
-        <w:t xml:space="preserve">two additional </w:t>
-      </w:r>
-      <w:proofErr w:type="gramStart"/>
-      <w:r>
-        <w:t>tabs</w:t>
-      </w:r>
-      <w:r>
-        <w:t xml:space="preserve"> </w:t>
-      </w:r>
-      <w:r>
-        <w:t xml:space="preserve"> are</w:t>
-      </w:r>
-      <w:proofErr w:type="gramEnd"/>
-      <w:r>
-        <w:t xml:space="preserve"> revealed </w:t>
+        <w:t>two</w:t>
+      </w:r>
+      <w:r>
+        <w:t xml:space="preserve"> </w:t>
+      </w:r>
+      <w:r>
+        <w:t>additional ta</w:t>
+      </w:r>
+      <w:r>
+        <w:t>bs</w:t>
+      </w:r>
+      <w:r>
+        <w:t xml:space="preserve"> </w:t>
+      </w:r>
+      <w:r>
+        <w:t>appear</w:t>
+      </w:r>
+      <w:r>
+        <w:t xml:space="preserve"> </w:t>
       </w:r>
       <w:r>
         <w:t>(</w:t>
@@ -3344,10 +3281,16 @@
         <w:t xml:space="preserve"> tabs)</w:t>
       </w:r>
       <w:r>
-        <w:t xml:space="preserve">.  These </w:t>
-      </w:r>
-      <w:r>
-        <w:t>tables</w:t>
+        <w:t xml:space="preserve">. These </w:t>
+      </w:r>
+      <w:r>
+        <w:t xml:space="preserve">new </w:t>
+      </w:r>
+      <w:r>
+        <w:t>tab</w:t>
+      </w:r>
+      <w:r>
+        <w:t>s</w:t>
       </w:r>
       <w:r>
         <w:t xml:space="preserve"> </w:t>
@@ -3569,16 +3512,11 @@
       <w:r>
         <w:t xml:space="preserve"> </w:t>
       </w:r>
-      <w:proofErr w:type="gramStart"/>
       <w:r>
         <w:t>p</w:t>
       </w:r>
       <w:r>
-        <w:t>age</w:t>
-      </w:r>
-      <w:proofErr w:type="gramEnd"/>
-      <w:r>
-        <w:t xml:space="preserve"> or the </w:t>
+        <w:t xml:space="preserve">age or the </w:t>
       </w:r>
       <w:r>
         <w:rPr>
@@ -4346,23 +4284,7 @@
         <w:t>Days</w:t>
       </w:r>
       <w:r>
-        <w:t xml:space="preserve"> can be the integer number of days after emergence, </w:t>
-      </w:r>
-      <w:proofErr w:type="gramStart"/>
-      <w:r>
-        <w:t>maturity</w:t>
-      </w:r>
-      <w:proofErr w:type="gramEnd"/>
-      <w:r>
-        <w:t xml:space="preserve"> or harvest. Negative values are used to indicate days </w:t>
-      </w:r>
-      <w:proofErr w:type="gramStart"/>
-      <w:r>
-        <w:t>before</w:t>
-      </w:r>
-      <w:proofErr w:type="gramEnd"/>
-      <w:r>
-        <w:t xml:space="preserve"> and positive values indicate day after. </w:t>
+        <w:t xml:space="preserve"> can be the integer number of days after emergence, maturity or harvest. Negative values are used to indicate days before and positive values indicate day after. </w:t>
       </w:r>
       <w:r>
         <w:t xml:space="preserve">Zero </w:t>
@@ -5315,15 +5237,7 @@
         <w:t>Select Scenarios</w:t>
       </w:r>
       <w:r>
-        <w:t xml:space="preserve"> button. This opens a Widows file </w:t>
-      </w:r>
-      <w:proofErr w:type="gramStart"/>
-      <w:r>
-        <w:t>browser</w:t>
-      </w:r>
-      <w:proofErr w:type="gramEnd"/>
-      <w:r>
-        <w:t xml:space="preserve"> and scenarios can be selected. Multiple scenarios can be selected using the normal Windows functions with the Control and Shift keys. Scenarios can be removed from the list with the </w:t>
+        <w:t xml:space="preserve"> button. This opens a Widows file browser and scenarios can be selected. Multiple scenarios can be selected using the normal Windows functions with the Control and Shift keys. Scenarios can be removed from the list with the </w:t>
       </w:r>
       <w:r>
         <w:rPr>
@@ -5672,15 +5586,7 @@
         <w:t>ile</w:t>
       </w:r>
       <w:r>
-        <w:t xml:space="preserve"> on the top menu will create a comma separated file with the scheme details. This file can be edited and then uploaded back </w:t>
-      </w:r>
-      <w:proofErr w:type="gramStart"/>
-      <w:r>
-        <w:t>in to</w:t>
-      </w:r>
-      <w:proofErr w:type="gramEnd"/>
-      <w:r>
-        <w:t xml:space="preserve"> PWC3 by the </w:t>
+        <w:t xml:space="preserve"> on the top menu will create a comma separated file with the scheme details. This file can be edited and then uploaded back in to PWC3 by the </w:t>
       </w:r>
       <w:r>
         <w:rPr>
@@ -5764,15 +5670,7 @@
         <w:t xml:space="preserve"> </w:t>
       </w:r>
       <w:r>
-        <w:t xml:space="preserve">This latter limitation, is because the PWC3 </w:t>
-      </w:r>
-      <w:proofErr w:type="gramStart"/>
-      <w:r>
-        <w:t>in an effort to</w:t>
-      </w:r>
-      <w:proofErr w:type="gramEnd"/>
-      <w:r>
-        <w:t xml:space="preserve"> minimize clutter, only records the path of the first scenario in the external scheme table. </w:t>
+        <w:t xml:space="preserve">This latter limitation, is because the PWC3 in an effort to minimize clutter, only records the path of the first scenario in the external scheme table. </w:t>
       </w:r>
       <w:r>
         <w:t xml:space="preserve">An example of a scheme table </w:t>
@@ -5963,15 +5861,7 @@
         <w:t>tab page with some features that are not typically used</w:t>
       </w:r>
       <w:r>
-        <w:t xml:space="preserve"> but may be of interest in advanced work. Users of these features should be expertly familiar with the PRZM5/VVWM theoretical documentation. </w:t>
-      </w:r>
-      <w:proofErr w:type="gramStart"/>
-      <w:r>
-        <w:t>A brief summary</w:t>
-      </w:r>
-      <w:proofErr w:type="gramEnd"/>
-      <w:r>
-        <w:t xml:space="preserve"> of the features </w:t>
+        <w:t xml:space="preserve"> but may be of interest in advanced work. Users of these features should be expertly familiar with the PRZM5/VVWM theoretical documentation. A brief summary of the features </w:t>
       </w:r>
       <w:r>
         <w:t xml:space="preserve">is </w:t>
@@ -6006,15 +5896,7 @@
         <w:t xml:space="preserve">Normally </w:t>
       </w:r>
       <w:r>
-        <w:t xml:space="preserve">in PWC, the curve number is </w:t>
-      </w:r>
-      <w:proofErr w:type="gramStart"/>
-      <w:r>
-        <w:t>a</w:t>
-      </w:r>
-      <w:proofErr w:type="gramEnd"/>
-      <w:r>
-        <w:t xml:space="preserve"> adjusted for with higher curve numbers occurring as soil moisture increases, but for some validation or sensitivity analyses it may be required to fix the curve number at the known input value. Unchecking this box will fix the daily curve numbers to the input values without further adjustment based on moisture. </w:t>
+        <w:t xml:space="preserve">in PWC, the curve number is a adjusted for with higher curve numbers occurring as soil moisture increases, but for some validation or sensitivity analyses it may be required to fix the curve number at the known input value. Unchecking this box will fix the daily curve numbers to the input values without further adjustment based on moisture. </w:t>
       </w:r>
     </w:p>
     <w:p>
@@ -6165,15 +6047,7 @@
         <w:t xml:space="preserve"> sorption is not simulated in </w:t>
       </w:r>
       <w:r>
-        <w:t>the waterbody (</w:t>
-      </w:r>
-      <w:proofErr w:type="spellStart"/>
-      <w:r>
-        <w:t>i.e</w:t>
-      </w:r>
-      <w:proofErr w:type="spellEnd"/>
-      <w:r>
-        <w:t xml:space="preserve">, </w:t>
+        <w:t xml:space="preserve">the waterbody (i.e, </w:t>
       </w:r>
       <w:r>
         <w:t>VVWM</w:t>
@@ -6206,19 +6080,8 @@
         <w:t xml:space="preserve">his will allow the use of sorption nonequilibrium routines </w:t>
       </w:r>
       <w:r>
-        <w:t>for</w:t>
-      </w:r>
-      <w:r>
-        <w:t xml:space="preserve"> </w:t>
-      </w:r>
-      <w:r>
-        <w:t xml:space="preserve">the field </w:t>
-      </w:r>
-      <w:proofErr w:type="gramStart"/>
-      <w:r>
-        <w:t>portion  (</w:t>
-      </w:r>
-      <w:proofErr w:type="gramEnd"/>
+        <w:t>for the field portion  (</w:t>
+      </w:r>
       <w:r>
         <w:t>PRZM</w:t>
       </w:r>
@@ -6466,13 +6329,8 @@
         <w:t>P</w:t>
       </w:r>
       <w:r>
-        <w:t xml:space="preserve">roduces output files for use by </w:t>
-      </w:r>
-      <w:proofErr w:type="gramStart"/>
-      <w:r>
-        <w:t>HED</w:t>
-      </w:r>
-      <w:proofErr w:type="gramEnd"/>
+        <w:t>roduces output files for use by HED</w:t>
+      </w:r>
     </w:p>
     <w:p>
       <w:r>
@@ -7164,15 +7022,7 @@
         <w:t>M</w:t>
       </w:r>
       <w:r>
-        <w:t xml:space="preserve">inimum soil depth available for evaporation when root development is </w:t>
-      </w:r>
-      <w:proofErr w:type="gramStart"/>
-      <w:r>
-        <w:t>low</w:t>
-      </w:r>
-      <w:proofErr w:type="gramEnd"/>
-      <w:r>
-        <w:t xml:space="preserve"> </w:t>
+        <w:t xml:space="preserve">inimum soil depth available for evaporation when root development is low </w:t>
       </w:r>
     </w:p>
     <w:p>
@@ -7252,14 +7102,12 @@
       <w:r>
         <w:t xml:space="preserve"> - </w:t>
       </w:r>
-      <w:proofErr w:type="spellStart"/>
       <w:r>
         <w:t>S</w:t>
       </w:r>
       <w:r>
         <w:t>elf explanatory</w:t>
       </w:r>
-      <w:proofErr w:type="spellEnd"/>
       <w:r>
         <w:t>. The default value is 0.2.</w:t>
       </w:r>
@@ -7724,15 +7572,7 @@
         <w:t>The crop table is detailed in the technical documentation and is relatively self-explanatory. Emergence</w:t>
       </w:r>
       <w:r>
-        <w:t xml:space="preserve"> is the date when the crop emerges from the soil. Maturity is the date when the crop has a maximum canopy. Harvest is the date that the canopy disappears. Root depth is the maximum root </w:t>
-      </w:r>
-      <w:proofErr w:type="gramStart"/>
-      <w:r>
-        <w:t>depth,;</w:t>
-      </w:r>
-      <w:proofErr w:type="gramEnd"/>
-      <w:r>
-        <w:t xml:space="preserve"> Cover is the maximum fractional area coverage of the canopy. Height impacts volatilization and is the maximum crop height. Hold up is the amount water that the canopy can hold at the canopy’s maximum cover. Removal refers to what is done with the canopy at harvest. Periodicity specifies how often the crop is planted. Lag refers to the number of years after the simulation starts that the crop is planted.</w:t>
+        <w:t xml:space="preserve"> is the date when the crop emerges from the soil. Maturity is the date when the crop has a maximum canopy. Harvest is the date that the canopy disappears. Root depth is the maximum root depth,; Cover is the maximum fractional area coverage of the canopy. Height impacts volatilization and is the maximum crop height. Hold up is the amount water that the canopy can hold at the canopy’s maximum cover. Removal refers to what is done with the canopy at harvest. Periodicity specifies how often the crop is planted. Lag refers to the number of years after the simulation starts that the crop is planted.</w:t>
       </w:r>
     </w:p>
     <w:p>
@@ -8377,15 +8217,7 @@
         <w:t xml:space="preserve"> </w:t>
       </w:r>
       <w:r>
-        <w:t xml:space="preserve">field area that is </w:t>
-      </w:r>
-      <w:proofErr w:type="gramStart"/>
-      <w:r>
-        <w:t>actually treated</w:t>
-      </w:r>
-      <w:proofErr w:type="gramEnd"/>
-      <w:r>
-        <w:t xml:space="preserve"> with pesticide. Output concentrations are reduced proportionately with this value.</w:t>
+        <w:t>field area that is actually treated with pesticide. Output concentrations are reduced proportionately with this value.</w:t>
       </w:r>
     </w:p>
     <w:p>
@@ -8647,19 +8479,8 @@
           <w:i/>
           <w:iCs/>
         </w:rPr>
-        <w:t xml:space="preserve">Water Column </w:t>
-      </w:r>
-      <w:proofErr w:type="spellStart"/>
-      <w:r>
-        <w:rPr>
-          <w:b/>
-          <w:bCs/>
-          <w:i/>
-          <w:iCs/>
-        </w:rPr>
-        <w:t>Foc</w:t>
-      </w:r>
-      <w:proofErr w:type="spellEnd"/>
+        <w:t>Water Column Foc</w:t>
+      </w:r>
       <w:r>
         <w:t xml:space="preserve"> </w:t>
       </w:r>
@@ -8785,15 +8606,7 @@
         <w:t xml:space="preserve"> </w:t>
       </w:r>
       <w:r>
-        <w:t xml:space="preserve">– for some simulations it may be desirable to ignore aquatic concentration in VVWM when the water depth </w:t>
-      </w:r>
-      <w:proofErr w:type="gramStart"/>
-      <w:r>
-        <w:t>are</w:t>
-      </w:r>
-      <w:proofErr w:type="gramEnd"/>
-      <w:r>
-        <w:t xml:space="preserve"> so low that they cannot support life.</w:t>
+        <w:t>– for some simulations it may be desirable to ignore aquatic concentration in VVWM when the water depth are so low that they cannot support life.</w:t>
       </w:r>
       <w:r>
         <w:t xml:space="preserve"> </w:t>
@@ -9192,15 +9005,7 @@
         <w:t>_WB.OUT</w:t>
       </w:r>
       <w:r>
-        <w:t xml:space="preserve">. Separate files will be produced for </w:t>
-      </w:r>
-      <w:proofErr w:type="spellStart"/>
-      <w:r>
-        <w:t>degradates</w:t>
-      </w:r>
-      <w:proofErr w:type="spellEnd"/>
-      <w:r>
-        <w:t>.</w:t>
+        <w:t>. Separate files will be produced for degradates.</w:t>
       </w:r>
     </w:p>
     <w:p>
@@ -9387,15 +9192,7 @@
         <w:t xml:space="preserve"> </w:t>
       </w:r>
       <w:r>
-        <w:t xml:space="preserve">However, it may be useful to know that it is </w:t>
-      </w:r>
-      <w:proofErr w:type="gramStart"/>
-      <w:r>
-        <w:t>exactly the same</w:t>
-      </w:r>
-      <w:proofErr w:type="gramEnd"/>
-      <w:r>
-        <w:t xml:space="preserve"> internally as the *.PW3 input file, so it may come in handy if the *.PW3 is ever accidently lost or altered and this file could provide backup. </w:t>
+        <w:t xml:space="preserve">However, it may be useful to know that it is exactly the same internally as the *.PW3 input file, so it may come in handy if the *.PW3 is ever accidently lost or altered and this file could provide backup. </w:t>
       </w:r>
     </w:p>
     <w:p/>
@@ -9721,7 +9518,6 @@
     </w:p>
     <w:p>
       <w:bookmarkStart w:id="11" w:name="_Hlk156814898"/>
-      <w:proofErr w:type="spellStart"/>
       <w:r>
         <w:rPr>
           <w:b/>
@@ -9749,7 +9545,6 @@
         </w:rPr>
         <w:t>_window#.out</w:t>
       </w:r>
-      <w:proofErr w:type="spellEnd"/>
       <w:r>
         <w:t xml:space="preserve"> - D</w:t>
       </w:r>
@@ -9793,17 +9588,7 @@
           <w:i/>
           <w:iCs/>
         </w:rPr>
-        <w:t>_</w:t>
-      </w:r>
-      <w:proofErr w:type="spellStart"/>
-      <w:r>
-        <w:rPr>
-          <w:b/>
-          <w:bCs/>
-          <w:i/>
-          <w:iCs/>
-        </w:rPr>
-        <w:t>species_waterbody</w:t>
+        <w:t>_species_waterbody</w:t>
       </w:r>
       <w:r>
         <w:rPr>
@@ -9814,7 +9599,6 @@
         </w:rPr>
         <w:t>.out</w:t>
       </w:r>
-      <w:proofErr w:type="spellEnd"/>
       <w:r>
         <w:t xml:space="preserve"> - </w:t>
       </w:r>
@@ -9949,6 +9733,3426 @@
       </w:r>
     </w:p>
     <w:p/>
+    <w:p/>
+    <w:p/>
+    <w:p>
+      <w:pPr>
+        <w:rPr>
+          <w:vanish/>
+        </w:rPr>
+      </w:pPr>
+      <w:r>
+        <w:lastRenderedPageBreak/>
+        <w:t>Appendix A Scheme Tabl</w:t>
+      </w:r>
+      <w:r>
+        <w:t xml:space="preserve">e </w:t>
+      </w:r>
+    </w:p>
+    <w:p/>
+    <w:p/>
+    <w:tbl>
+      <w:tblPr>
+        <w:tblStyle w:val="TableGrid"/>
+        <w:tblW w:w="0" w:type="auto"/>
+        <w:tblLook w:val="04A0" w:firstRow="1" w:lastRow="0" w:firstColumn="1" w:lastColumn="0" w:noHBand="0" w:noVBand="1"/>
+      </w:tblPr>
+      <w:tblGrid>
+        <w:gridCol w:w="1098"/>
+        <w:gridCol w:w="1800"/>
+        <w:gridCol w:w="6678"/>
+      </w:tblGrid>
+      <w:tr>
+        <w:tc>
+          <w:tcPr>
+            <w:tcW w:w="1098" w:type="dxa"/>
+          </w:tcPr>
+          <w:p>
+            <w:r>
+              <w:t>Column</w:t>
+            </w:r>
+          </w:p>
+        </w:tc>
+        <w:tc>
+          <w:tcPr>
+            <w:tcW w:w="1800" w:type="dxa"/>
+          </w:tcPr>
+          <w:p>
+            <w:r>
+              <w:t>Heading</w:t>
+            </w:r>
+          </w:p>
+        </w:tc>
+        <w:tc>
+          <w:tcPr>
+            <w:tcW w:w="6678" w:type="dxa"/>
+          </w:tcPr>
+          <w:p/>
+        </w:tc>
+      </w:tr>
+      <w:tr>
+        <w:tc>
+          <w:tcPr>
+            <w:tcW w:w="1098" w:type="dxa"/>
+          </w:tcPr>
+          <w:p>
+            <w:bookmarkStart w:id="12" w:name="_Hlk181945941"/>
+            <w:r>
+              <w:t>A</w:t>
+            </w:r>
+          </w:p>
+        </w:tc>
+        <w:tc>
+          <w:tcPr>
+            <w:tcW w:w="1800" w:type="dxa"/>
+          </w:tcPr>
+          <w:p>
+            <w:r>
+              <w:t>Sch#</w:t>
+            </w:r>
+          </w:p>
+        </w:tc>
+        <w:tc>
+          <w:tcPr>
+            <w:tcW w:w="6678" w:type="dxa"/>
+          </w:tcPr>
+          <w:p>
+            <w:r>
+              <w:t>scheme number</w:t>
+            </w:r>
+          </w:p>
+        </w:tc>
+      </w:tr>
+      <w:tr>
+        <w:tc>
+          <w:tcPr>
+            <w:tcW w:w="1098" w:type="dxa"/>
+          </w:tcPr>
+          <w:p>
+            <w:r>
+              <w:t>B</w:t>
+            </w:r>
+          </w:p>
+        </w:tc>
+        <w:tc>
+          <w:tcPr>
+            <w:tcW w:w="1800" w:type="dxa"/>
+          </w:tcPr>
+          <w:p>
+            <w:r>
+              <w:t>Description</w:t>
+            </w:r>
+          </w:p>
+        </w:tc>
+        <w:tc>
+          <w:tcPr>
+            <w:tcW w:w="6678" w:type="dxa"/>
+          </w:tcPr>
+          <w:p>
+            <w:r>
+              <w:t>scheme description</w:t>
+            </w:r>
+          </w:p>
+        </w:tc>
+      </w:tr>
+      <w:tr>
+        <w:tc>
+          <w:tcPr>
+            <w:tcW w:w="1098" w:type="dxa"/>
+          </w:tcPr>
+          <w:p>
+            <w:r>
+              <w:t>C</w:t>
+            </w:r>
+          </w:p>
+        </w:tc>
+        <w:tc>
+          <w:tcPr>
+            <w:tcW w:w="1800" w:type="dxa"/>
+          </w:tcPr>
+          <w:p>
+            <w:r>
+              <w:t>mode</w:t>
+            </w:r>
+          </w:p>
+        </w:tc>
+        <w:tc>
+          <w:tcPr>
+            <w:tcW w:w="6678" w:type="dxa"/>
+          </w:tcPr>
+          <w:p>
+            <w:r>
+              <w:t>0=absolute date, 1=relative to emergence, 2=maturity, 3=harvest</w:t>
+            </w:r>
+          </w:p>
+        </w:tc>
+      </w:tr>
+      <w:tr>
+        <w:tc>
+          <w:tcPr>
+            <w:tcW w:w="1098" w:type="dxa"/>
+          </w:tcPr>
+          <w:p>
+            <w:r>
+              <w:t>D</w:t>
+            </w:r>
+          </w:p>
+        </w:tc>
+        <w:tc>
+          <w:tcPr>
+            <w:tcW w:w="1800" w:type="dxa"/>
+          </w:tcPr>
+          <w:p>
+            <w:r>
+              <w:t>#Apps</w:t>
+            </w:r>
+          </w:p>
+        </w:tc>
+        <w:tc>
+          <w:tcPr>
+            <w:tcW w:w="6678" w:type="dxa"/>
+          </w:tcPr>
+          <w:p>
+            <w:r>
+              <w:t>Number of pesticide applications in application table</w:t>
+            </w:r>
+          </w:p>
+        </w:tc>
+      </w:tr>
+      <w:tr>
+        <w:tc>
+          <w:tcPr>
+            <w:tcW w:w="1098" w:type="dxa"/>
+          </w:tcPr>
+          <w:p>
+            <w:r>
+              <w:t>E</w:t>
+            </w:r>
+          </w:p>
+        </w:tc>
+        <w:tc>
+          <w:tcPr>
+            <w:tcW w:w="1800" w:type="dxa"/>
+          </w:tcPr>
+          <w:p>
+            <w:r>
+              <w:t>days</w:t>
+            </w:r>
+          </w:p>
+        </w:tc>
+        <w:tc>
+          <w:tcPr>
+            <w:tcW w:w="6678" w:type="dxa"/>
+          </w:tcPr>
+          <w:p>
+            <w:r>
+              <w:t>Either relative date (e.g., 3) or an absolute date (6/4)</w:t>
+            </w:r>
+          </w:p>
+        </w:tc>
+      </w:tr>
+      <w:bookmarkEnd w:id="12"/>
+      <w:tr>
+        <w:tc>
+          <w:tcPr>
+            <w:tcW w:w="1098" w:type="dxa"/>
+          </w:tcPr>
+          <w:p>
+            <w:r>
+              <w:t>F</w:t>
+            </w:r>
+          </w:p>
+        </w:tc>
+        <w:tc>
+          <w:tcPr>
+            <w:tcW w:w="1800" w:type="dxa"/>
+          </w:tcPr>
+          <w:p>
+            <w:r>
+              <w:t>amt</w:t>
+            </w:r>
+          </w:p>
+        </w:tc>
+        <w:tc>
+          <w:tcPr>
+            <w:tcW w:w="6678" w:type="dxa"/>
+          </w:tcPr>
+          <w:p>
+            <w:r>
+              <w:t>Pesticide mass applied for the date in col E</w:t>
+            </w:r>
+          </w:p>
+        </w:tc>
+      </w:tr>
+      <w:tr>
+        <w:tc>
+          <w:tcPr>
+            <w:tcW w:w="1098" w:type="dxa"/>
+          </w:tcPr>
+          <w:p>
+            <w:r>
+              <w:t>G</w:t>
+            </w:r>
+          </w:p>
+        </w:tc>
+        <w:tc>
+          <w:tcPr>
+            <w:tcW w:w="1800" w:type="dxa"/>
+          </w:tcPr>
+          <w:p>
+            <w:r>
+              <w:t>method</w:t>
+            </w:r>
+          </w:p>
+        </w:tc>
+        <w:tc>
+          <w:tcPr>
+            <w:tcW w:w="6678" w:type="dxa"/>
+          </w:tcPr>
+          <w:p>
+            <w:r>
+              <w:t xml:space="preserve">Application method: </w:t>
+            </w:r>
+          </w:p>
+          <w:p>
+            <w:r>
+              <w:t xml:space="preserve">1 = Below crop, </w:t>
+            </w:r>
+          </w:p>
+          <w:p>
+            <w:r>
+              <w:t xml:space="preserve">2=Above crop, </w:t>
+            </w:r>
+          </w:p>
+          <w:p>
+            <w:r>
+              <w:t xml:space="preserve">3=Uniform, </w:t>
+            </w:r>
+          </w:p>
+          <w:p>
+            <w:r>
+              <w:t xml:space="preserve">4=At specific depth, </w:t>
+            </w:r>
+          </w:p>
+          <w:p>
+            <w:r>
+              <w:t>5=</w:t>
+            </w:r>
+            <w:r>
+              <w:t xml:space="preserve">T band, </w:t>
+            </w:r>
+          </w:p>
+          <w:p>
+            <w:r>
+              <w:t xml:space="preserve">6=Increasing distribution with depth, </w:t>
+            </w:r>
+          </w:p>
+          <w:p>
+            <w:r>
+              <w:t>7=Decreasing distribution with depth</w:t>
+            </w:r>
+          </w:p>
+        </w:tc>
+      </w:tr>
+      <w:tr>
+        <w:tc>
+          <w:tcPr>
+            <w:tcW w:w="1098" w:type="dxa"/>
+          </w:tcPr>
+          <w:p>
+            <w:r>
+              <w:t>H</w:t>
+            </w:r>
+          </w:p>
+        </w:tc>
+        <w:tc>
+          <w:tcPr>
+            <w:tcW w:w="1800" w:type="dxa"/>
+          </w:tcPr>
+          <w:p>
+            <w:r>
+              <w:t>depth</w:t>
+            </w:r>
+          </w:p>
+        </w:tc>
+        <w:tc>
+          <w:tcPr>
+            <w:tcW w:w="6678" w:type="dxa"/>
+          </w:tcPr>
+          <w:p>
+            <w:r>
+              <w:t>Depth relevant to col G</w:t>
+            </w:r>
+          </w:p>
+        </w:tc>
+      </w:tr>
+      <w:tr>
+        <w:tc>
+          <w:tcPr>
+            <w:tcW w:w="1098" w:type="dxa"/>
+          </w:tcPr>
+          <w:p>
+            <w:r>
+              <w:t>I</w:t>
+            </w:r>
+          </w:p>
+        </w:tc>
+        <w:tc>
+          <w:tcPr>
+            <w:tcW w:w="1800" w:type="dxa"/>
+          </w:tcPr>
+          <w:p>
+            <w:r>
+              <w:t>split</w:t>
+            </w:r>
+          </w:p>
+        </w:tc>
+        <w:tc>
+          <w:tcPr>
+            <w:tcW w:w="6678" w:type="dxa"/>
+          </w:tcPr>
+          <w:p>
+            <w:r>
+              <w:t>Upper fraction for a T-band if applicable</w:t>
+            </w:r>
+          </w:p>
+        </w:tc>
+      </w:tr>
+      <w:tr>
+        <w:tc>
+          <w:tcPr>
+            <w:tcW w:w="1098" w:type="dxa"/>
+          </w:tcPr>
+          <w:p>
+            <w:r>
+              <w:t>J</w:t>
+            </w:r>
+          </w:p>
+        </w:tc>
+        <w:tc>
+          <w:tcPr>
+            <w:tcW w:w="1800" w:type="dxa"/>
+          </w:tcPr>
+          <w:p>
+            <w:r>
+              <w:t>drift</w:t>
+            </w:r>
+          </w:p>
+        </w:tc>
+        <w:tc>
+          <w:tcPr>
+            <w:tcW w:w="6678" w:type="dxa"/>
+          </w:tcPr>
+          <w:p>
+            <w:r>
+              <w:t xml:space="preserve">Drift Method: </w:t>
+            </w:r>
+          </w:p>
+          <w:p>
+            <w:r>
+              <w:t>1=Aerial (very fine to fine)</w:t>
+            </w:r>
+          </w:p>
+          <w:p>
+            <w:r>
+              <w:t>2=Aerial (fine to medium)</w:t>
+            </w:r>
+          </w:p>
+          <w:p>
+            <w:r>
+              <w:t>3=Aerial (medium to coarse)</w:t>
+            </w:r>
+          </w:p>
+          <w:p>
+            <w:r>
+              <w:t>4=Aerial (coarse to very coarse)</w:t>
+            </w:r>
+          </w:p>
+          <w:p>
+            <w:r>
+              <w:t>5=Ground High Boom (very fine to fine)</w:t>
+            </w:r>
+          </w:p>
+          <w:p>
+            <w:r>
+              <w:t>6=</w:t>
+            </w:r>
+            <w:r>
+              <w:t>Ground High Bo</w:t>
+            </w:r>
+            <w:r>
+              <w:t>om (fine to medium)</w:t>
+            </w:r>
+          </w:p>
+          <w:p>
+            <w:r>
+              <w:t xml:space="preserve">7=Ground Low Boom </w:t>
+            </w:r>
+          </w:p>
+          <w:p>
+            <w:r>
+              <w:t xml:space="preserve">8= </w:t>
+            </w:r>
+            <w:r>
+              <w:t>Ground Low Boom</w:t>
+            </w:r>
+          </w:p>
+          <w:p>
+            <w:r>
+              <w:t>9=Airblast</w:t>
+            </w:r>
+          </w:p>
+          <w:p>
+            <w:r>
+              <w:t>10=Airblast</w:t>
+            </w:r>
+          </w:p>
+          <w:p>
+            <w:r>
+              <w:t>11=</w:t>
+            </w:r>
+            <w:r>
+              <w:t>Airblast</w:t>
+            </w:r>
+          </w:p>
+          <w:p>
+            <w:r>
+              <w:t>12</w:t>
+            </w:r>
+            <w:r>
+              <w:t xml:space="preserve"> </w:t>
+            </w:r>
+            <w:r>
+              <w:t>Airblast</w:t>
+            </w:r>
+          </w:p>
+          <w:p>
+            <w:r>
+              <w:t>13=</w:t>
+            </w:r>
+            <w:r>
+              <w:t>Airblast</w:t>
+            </w:r>
+          </w:p>
+          <w:p>
+            <w:r>
+              <w:t>14=</w:t>
+            </w:r>
+            <w:r>
+              <w:t>Directly Applied</w:t>
+            </w:r>
+          </w:p>
+          <w:p>
+            <w:r>
+              <w:t>15=</w:t>
+            </w:r>
+            <w:r>
+              <w:t>None</w:t>
+            </w:r>
+          </w:p>
+          <w:p/>
+          <w:p/>
+        </w:tc>
+      </w:tr>
+      <w:tr>
+        <w:tc>
+          <w:tcPr>
+            <w:tcW w:w="1098" w:type="dxa"/>
+          </w:tcPr>
+          <w:p>
+            <w:r>
+              <w:t>K</w:t>
+            </w:r>
+          </w:p>
+        </w:tc>
+        <w:tc>
+          <w:tcPr>
+            <w:tcW w:w="1800" w:type="dxa"/>
+          </w:tcPr>
+          <w:p>
+            <w:r>
+              <w:t>buffer</w:t>
+            </w:r>
+          </w:p>
+        </w:tc>
+        <w:tc>
+          <w:tcPr>
+            <w:tcW w:w="6678" w:type="dxa"/>
+          </w:tcPr>
+          <w:p/>
+        </w:tc>
+      </w:tr>
+      <w:tr>
+        <w:tc>
+          <w:tcPr>
+            <w:tcW w:w="1098" w:type="dxa"/>
+          </w:tcPr>
+          <w:p>
+            <w:r>
+              <w:t>L</w:t>
+            </w:r>
+          </w:p>
+        </w:tc>
+        <w:tc>
+          <w:tcPr>
+            <w:tcW w:w="1800" w:type="dxa"/>
+          </w:tcPr>
+          <w:p>
+            <w:r>
+              <w:t>period</w:t>
+            </w:r>
+          </w:p>
+        </w:tc>
+        <w:tc>
+          <w:tcPr>
+            <w:tcW w:w="6678" w:type="dxa"/>
+          </w:tcPr>
+          <w:p/>
+        </w:tc>
+      </w:tr>
+      <w:tr>
+        <w:tc>
+          <w:tcPr>
+            <w:tcW w:w="1098" w:type="dxa"/>
+          </w:tcPr>
+          <w:p>
+            <w:r>
+              <w:t>M</w:t>
+            </w:r>
+          </w:p>
+        </w:tc>
+        <w:tc>
+          <w:tcPr>
+            <w:tcW w:w="1800" w:type="dxa"/>
+          </w:tcPr>
+          <w:p>
+            <w:r>
+              <w:t>lag</w:t>
+            </w:r>
+          </w:p>
+        </w:tc>
+        <w:tc>
+          <w:tcPr>
+            <w:tcW w:w="6678" w:type="dxa"/>
+          </w:tcPr>
+          <w:p/>
+        </w:tc>
+      </w:tr>
+      <w:tr>
+        <w:tc>
+          <w:tcPr>
+            <w:tcW w:w="1098" w:type="dxa"/>
+          </w:tcPr>
+          <w:p>
+            <w:r>
+              <w:t>N</w:t>
+            </w:r>
+          </w:p>
+        </w:tc>
+        <w:tc>
+          <w:tcPr>
+            <w:tcW w:w="1800" w:type="dxa"/>
+          </w:tcPr>
+          <w:p>
+            <w:r>
+              <w:t>days</w:t>
+            </w:r>
+          </w:p>
+        </w:tc>
+        <w:tc>
+          <w:tcPr>
+            <w:tcW w:w="6678" w:type="dxa"/>
+          </w:tcPr>
+          <w:p/>
+        </w:tc>
+      </w:tr>
+      <w:tr>
+        <w:tc>
+          <w:tcPr>
+            <w:tcW w:w="1098" w:type="dxa"/>
+          </w:tcPr>
+          <w:p>
+            <w:r>
+              <w:t>O</w:t>
+            </w:r>
+          </w:p>
+        </w:tc>
+        <w:tc>
+          <w:tcPr>
+            <w:tcW w:w="1800" w:type="dxa"/>
+          </w:tcPr>
+          <w:p>
+            <w:r>
+              <w:t>amt</w:t>
+            </w:r>
+          </w:p>
+        </w:tc>
+        <w:tc>
+          <w:tcPr>
+            <w:tcW w:w="6678" w:type="dxa"/>
+          </w:tcPr>
+          <w:p/>
+        </w:tc>
+      </w:tr>
+      <w:tr>
+        <w:tc>
+          <w:tcPr>
+            <w:tcW w:w="1098" w:type="dxa"/>
+          </w:tcPr>
+          <w:p>
+            <w:r>
+              <w:t>P</w:t>
+            </w:r>
+          </w:p>
+        </w:tc>
+        <w:tc>
+          <w:tcPr>
+            <w:tcW w:w="1800" w:type="dxa"/>
+          </w:tcPr>
+          <w:p>
+            <w:r>
+              <w:t>method</w:t>
+            </w:r>
+          </w:p>
+        </w:tc>
+        <w:tc>
+          <w:tcPr>
+            <w:tcW w:w="6678" w:type="dxa"/>
+          </w:tcPr>
+          <w:p/>
+        </w:tc>
+      </w:tr>
+      <w:tr>
+        <w:tc>
+          <w:tcPr>
+            <w:tcW w:w="1098" w:type="dxa"/>
+          </w:tcPr>
+          <w:p>
+            <w:r>
+              <w:t>Q</w:t>
+            </w:r>
+          </w:p>
+        </w:tc>
+        <w:tc>
+          <w:tcPr>
+            <w:tcW w:w="1800" w:type="dxa"/>
+          </w:tcPr>
+          <w:p>
+            <w:r>
+              <w:t>depth</w:t>
+            </w:r>
+          </w:p>
+        </w:tc>
+        <w:tc>
+          <w:tcPr>
+            <w:tcW w:w="6678" w:type="dxa"/>
+          </w:tcPr>
+          <w:p/>
+        </w:tc>
+      </w:tr>
+      <w:tr>
+        <w:tc>
+          <w:tcPr>
+            <w:tcW w:w="1098" w:type="dxa"/>
+          </w:tcPr>
+          <w:p>
+            <w:r>
+              <w:t>R</w:t>
+            </w:r>
+          </w:p>
+        </w:tc>
+        <w:tc>
+          <w:tcPr>
+            <w:tcW w:w="1800" w:type="dxa"/>
+          </w:tcPr>
+          <w:p>
+            <w:r>
+              <w:t>split</w:t>
+            </w:r>
+          </w:p>
+        </w:tc>
+        <w:tc>
+          <w:tcPr>
+            <w:tcW w:w="6678" w:type="dxa"/>
+          </w:tcPr>
+          <w:p/>
+        </w:tc>
+      </w:tr>
+      <w:tr>
+        <w:tc>
+          <w:tcPr>
+            <w:tcW w:w="1098" w:type="dxa"/>
+          </w:tcPr>
+          <w:p>
+            <w:r>
+              <w:t>S</w:t>
+            </w:r>
+          </w:p>
+        </w:tc>
+        <w:tc>
+          <w:tcPr>
+            <w:tcW w:w="1800" w:type="dxa"/>
+          </w:tcPr>
+          <w:p>
+            <w:r>
+              <w:t>drift</w:t>
+            </w:r>
+          </w:p>
+        </w:tc>
+        <w:tc>
+          <w:tcPr>
+            <w:tcW w:w="6678" w:type="dxa"/>
+          </w:tcPr>
+          <w:p/>
+        </w:tc>
+      </w:tr>
+      <w:tr>
+        <w:tc>
+          <w:tcPr>
+            <w:tcW w:w="1098" w:type="dxa"/>
+          </w:tcPr>
+          <w:p>
+            <w:r>
+              <w:lastRenderedPageBreak/>
+              <w:t>T</w:t>
+            </w:r>
+          </w:p>
+        </w:tc>
+        <w:tc>
+          <w:tcPr>
+            <w:tcW w:w="1800" w:type="dxa"/>
+          </w:tcPr>
+          <w:p>
+            <w:r>
+              <w:t>buffer</w:t>
+            </w:r>
+          </w:p>
+        </w:tc>
+        <w:tc>
+          <w:tcPr>
+            <w:tcW w:w="6678" w:type="dxa"/>
+          </w:tcPr>
+          <w:p/>
+        </w:tc>
+      </w:tr>
+      <w:tr>
+        <w:tc>
+          <w:tcPr>
+            <w:tcW w:w="1098" w:type="dxa"/>
+          </w:tcPr>
+          <w:p>
+            <w:r>
+              <w:t>U</w:t>
+            </w:r>
+          </w:p>
+        </w:tc>
+        <w:tc>
+          <w:tcPr>
+            <w:tcW w:w="1800" w:type="dxa"/>
+          </w:tcPr>
+          <w:p>
+            <w:r>
+              <w:t>period</w:t>
+            </w:r>
+          </w:p>
+        </w:tc>
+        <w:tc>
+          <w:tcPr>
+            <w:tcW w:w="6678" w:type="dxa"/>
+          </w:tcPr>
+          <w:p/>
+        </w:tc>
+      </w:tr>
+      <w:tr>
+        <w:tc>
+          <w:tcPr>
+            <w:tcW w:w="1098" w:type="dxa"/>
+          </w:tcPr>
+          <w:p>
+            <w:r>
+              <w:t>V</w:t>
+            </w:r>
+          </w:p>
+        </w:tc>
+        <w:tc>
+          <w:tcPr>
+            <w:tcW w:w="1800" w:type="dxa"/>
+          </w:tcPr>
+          <w:p>
+            <w:r>
+              <w:t>lag</w:t>
+            </w:r>
+          </w:p>
+        </w:tc>
+        <w:tc>
+          <w:tcPr>
+            <w:tcW w:w="6678" w:type="dxa"/>
+          </w:tcPr>
+          <w:p/>
+        </w:tc>
+      </w:tr>
+      <w:tr>
+        <w:tc>
+          <w:tcPr>
+            <w:tcW w:w="1098" w:type="dxa"/>
+          </w:tcPr>
+          <w:p>
+            <w:r>
+              <w:t>W</w:t>
+            </w:r>
+          </w:p>
+        </w:tc>
+        <w:tc>
+          <w:tcPr>
+            <w:tcW w:w="1800" w:type="dxa"/>
+          </w:tcPr>
+          <w:p>
+            <w:r>
+              <w:t>days</w:t>
+            </w:r>
+          </w:p>
+        </w:tc>
+        <w:tc>
+          <w:tcPr>
+            <w:tcW w:w="6678" w:type="dxa"/>
+          </w:tcPr>
+          <w:p/>
+        </w:tc>
+      </w:tr>
+      <w:tr>
+        <w:tc>
+          <w:tcPr>
+            <w:tcW w:w="1098" w:type="dxa"/>
+          </w:tcPr>
+          <w:p>
+            <w:r>
+              <w:t>X</w:t>
+            </w:r>
+          </w:p>
+        </w:tc>
+        <w:tc>
+          <w:tcPr>
+            <w:tcW w:w="1800" w:type="dxa"/>
+          </w:tcPr>
+          <w:p>
+            <w:r>
+              <w:t>amt</w:t>
+            </w:r>
+          </w:p>
+        </w:tc>
+        <w:tc>
+          <w:tcPr>
+            <w:tcW w:w="6678" w:type="dxa"/>
+          </w:tcPr>
+          <w:p/>
+        </w:tc>
+      </w:tr>
+      <w:tr>
+        <w:tc>
+          <w:tcPr>
+            <w:tcW w:w="1098" w:type="dxa"/>
+          </w:tcPr>
+          <w:p>
+            <w:r>
+              <w:t>Y</w:t>
+            </w:r>
+          </w:p>
+        </w:tc>
+        <w:tc>
+          <w:tcPr>
+            <w:tcW w:w="1800" w:type="dxa"/>
+          </w:tcPr>
+          <w:p>
+            <w:r>
+              <w:t>method</w:t>
+            </w:r>
+          </w:p>
+        </w:tc>
+        <w:tc>
+          <w:tcPr>
+            <w:tcW w:w="6678" w:type="dxa"/>
+          </w:tcPr>
+          <w:p/>
+        </w:tc>
+      </w:tr>
+      <w:tr>
+        <w:tc>
+          <w:tcPr>
+            <w:tcW w:w="1098" w:type="dxa"/>
+          </w:tcPr>
+          <w:p>
+            <w:r>
+              <w:t>Z</w:t>
+            </w:r>
+          </w:p>
+        </w:tc>
+        <w:tc>
+          <w:tcPr>
+            <w:tcW w:w="1800" w:type="dxa"/>
+          </w:tcPr>
+          <w:p>
+            <w:r>
+              <w:t>depth</w:t>
+            </w:r>
+          </w:p>
+        </w:tc>
+        <w:tc>
+          <w:tcPr>
+            <w:tcW w:w="6678" w:type="dxa"/>
+          </w:tcPr>
+          <w:p/>
+        </w:tc>
+      </w:tr>
+      <w:tr>
+        <w:tc>
+          <w:tcPr>
+            <w:tcW w:w="1098" w:type="dxa"/>
+          </w:tcPr>
+          <w:p>
+            <w:r>
+              <w:t>A</w:t>
+            </w:r>
+            <w:r>
+              <w:t>A</w:t>
+            </w:r>
+          </w:p>
+        </w:tc>
+        <w:tc>
+          <w:tcPr>
+            <w:tcW w:w="1800" w:type="dxa"/>
+          </w:tcPr>
+          <w:p>
+            <w:r>
+              <w:t>split</w:t>
+            </w:r>
+          </w:p>
+        </w:tc>
+        <w:tc>
+          <w:tcPr>
+            <w:tcW w:w="6678" w:type="dxa"/>
+          </w:tcPr>
+          <w:p/>
+        </w:tc>
+      </w:tr>
+      <w:tr>
+        <w:tc>
+          <w:tcPr>
+            <w:tcW w:w="1098" w:type="dxa"/>
+          </w:tcPr>
+          <w:p>
+            <w:r>
+              <w:t>A</w:t>
+            </w:r>
+            <w:r>
+              <w:t>B</w:t>
+            </w:r>
+          </w:p>
+        </w:tc>
+        <w:tc>
+          <w:tcPr>
+            <w:tcW w:w="1800" w:type="dxa"/>
+          </w:tcPr>
+          <w:p>
+            <w:r>
+              <w:t>drift</w:t>
+            </w:r>
+          </w:p>
+        </w:tc>
+        <w:tc>
+          <w:tcPr>
+            <w:tcW w:w="6678" w:type="dxa"/>
+          </w:tcPr>
+          <w:p/>
+        </w:tc>
+      </w:tr>
+      <w:tr>
+        <w:tc>
+          <w:tcPr>
+            <w:tcW w:w="1098" w:type="dxa"/>
+          </w:tcPr>
+          <w:p>
+            <w:r>
+              <w:t>A</w:t>
+            </w:r>
+            <w:r>
+              <w:t>C</w:t>
+            </w:r>
+          </w:p>
+        </w:tc>
+        <w:tc>
+          <w:tcPr>
+            <w:tcW w:w="1800" w:type="dxa"/>
+          </w:tcPr>
+          <w:p>
+            <w:r>
+              <w:t>buffer</w:t>
+            </w:r>
+          </w:p>
+        </w:tc>
+        <w:tc>
+          <w:tcPr>
+            <w:tcW w:w="6678" w:type="dxa"/>
+          </w:tcPr>
+          <w:p/>
+        </w:tc>
+      </w:tr>
+      <w:tr>
+        <w:tc>
+          <w:tcPr>
+            <w:tcW w:w="1098" w:type="dxa"/>
+          </w:tcPr>
+          <w:p>
+            <w:r>
+              <w:t>A</w:t>
+            </w:r>
+            <w:r>
+              <w:t>D</w:t>
+            </w:r>
+          </w:p>
+        </w:tc>
+        <w:tc>
+          <w:tcPr>
+            <w:tcW w:w="1800" w:type="dxa"/>
+          </w:tcPr>
+          <w:p>
+            <w:r>
+              <w:t>period</w:t>
+            </w:r>
+          </w:p>
+        </w:tc>
+        <w:tc>
+          <w:tcPr>
+            <w:tcW w:w="6678" w:type="dxa"/>
+          </w:tcPr>
+          <w:p/>
+        </w:tc>
+      </w:tr>
+      <w:tr>
+        <w:tc>
+          <w:tcPr>
+            <w:tcW w:w="1098" w:type="dxa"/>
+          </w:tcPr>
+          <w:p>
+            <w:r>
+              <w:t>A</w:t>
+            </w:r>
+            <w:r>
+              <w:t>E</w:t>
+            </w:r>
+          </w:p>
+        </w:tc>
+        <w:tc>
+          <w:tcPr>
+            <w:tcW w:w="1800" w:type="dxa"/>
+          </w:tcPr>
+          <w:p>
+            <w:r>
+              <w:t>lag</w:t>
+            </w:r>
+          </w:p>
+        </w:tc>
+        <w:tc>
+          <w:tcPr>
+            <w:tcW w:w="6678" w:type="dxa"/>
+          </w:tcPr>
+          <w:p/>
+        </w:tc>
+      </w:tr>
+      <w:tr>
+        <w:tc>
+          <w:tcPr>
+            <w:tcW w:w="1098" w:type="dxa"/>
+          </w:tcPr>
+          <w:p>
+            <w:r>
+              <w:t>A</w:t>
+            </w:r>
+            <w:r>
+              <w:t>F</w:t>
+            </w:r>
+          </w:p>
+        </w:tc>
+        <w:tc>
+          <w:tcPr>
+            <w:tcW w:w="1800" w:type="dxa"/>
+          </w:tcPr>
+          <w:p>
+            <w:r>
+              <w:t>days</w:t>
+            </w:r>
+          </w:p>
+        </w:tc>
+        <w:tc>
+          <w:tcPr>
+            <w:tcW w:w="6678" w:type="dxa"/>
+          </w:tcPr>
+          <w:p/>
+        </w:tc>
+      </w:tr>
+      <w:tr>
+        <w:tc>
+          <w:tcPr>
+            <w:tcW w:w="1098" w:type="dxa"/>
+          </w:tcPr>
+          <w:p>
+            <w:r>
+              <w:t>A</w:t>
+            </w:r>
+            <w:r>
+              <w:t>G</w:t>
+            </w:r>
+          </w:p>
+        </w:tc>
+        <w:tc>
+          <w:tcPr>
+            <w:tcW w:w="1800" w:type="dxa"/>
+          </w:tcPr>
+          <w:p>
+            <w:r>
+              <w:t>amt</w:t>
+            </w:r>
+          </w:p>
+        </w:tc>
+        <w:tc>
+          <w:tcPr>
+            <w:tcW w:w="6678" w:type="dxa"/>
+          </w:tcPr>
+          <w:p/>
+        </w:tc>
+      </w:tr>
+      <w:tr>
+        <w:tc>
+          <w:tcPr>
+            <w:tcW w:w="1098" w:type="dxa"/>
+          </w:tcPr>
+          <w:p>
+            <w:r>
+              <w:t>A</w:t>
+            </w:r>
+            <w:r>
+              <w:t>H</w:t>
+            </w:r>
+          </w:p>
+        </w:tc>
+        <w:tc>
+          <w:tcPr>
+            <w:tcW w:w="1800" w:type="dxa"/>
+          </w:tcPr>
+          <w:p>
+            <w:r>
+              <w:t>method</w:t>
+            </w:r>
+          </w:p>
+        </w:tc>
+        <w:tc>
+          <w:tcPr>
+            <w:tcW w:w="6678" w:type="dxa"/>
+          </w:tcPr>
+          <w:p/>
+        </w:tc>
+      </w:tr>
+      <w:tr>
+        <w:tc>
+          <w:tcPr>
+            <w:tcW w:w="1098" w:type="dxa"/>
+          </w:tcPr>
+          <w:p>
+            <w:r>
+              <w:t>A</w:t>
+            </w:r>
+            <w:r>
+              <w:t>I</w:t>
+            </w:r>
+          </w:p>
+        </w:tc>
+        <w:tc>
+          <w:tcPr>
+            <w:tcW w:w="1800" w:type="dxa"/>
+          </w:tcPr>
+          <w:p>
+            <w:r>
+              <w:t>depth</w:t>
+            </w:r>
+          </w:p>
+        </w:tc>
+        <w:tc>
+          <w:tcPr>
+            <w:tcW w:w="6678" w:type="dxa"/>
+          </w:tcPr>
+          <w:p/>
+        </w:tc>
+      </w:tr>
+      <w:tr>
+        <w:tc>
+          <w:tcPr>
+            <w:tcW w:w="1098" w:type="dxa"/>
+          </w:tcPr>
+          <w:p>
+            <w:r>
+              <w:t>A</w:t>
+            </w:r>
+            <w:r>
+              <w:t>J</w:t>
+            </w:r>
+          </w:p>
+        </w:tc>
+        <w:tc>
+          <w:tcPr>
+            <w:tcW w:w="1800" w:type="dxa"/>
+          </w:tcPr>
+          <w:p>
+            <w:r>
+              <w:t>split</w:t>
+            </w:r>
+          </w:p>
+        </w:tc>
+        <w:tc>
+          <w:tcPr>
+            <w:tcW w:w="6678" w:type="dxa"/>
+          </w:tcPr>
+          <w:p/>
+        </w:tc>
+      </w:tr>
+      <w:tr>
+        <w:tc>
+          <w:tcPr>
+            <w:tcW w:w="1098" w:type="dxa"/>
+          </w:tcPr>
+          <w:p>
+            <w:r>
+              <w:t>A</w:t>
+            </w:r>
+            <w:r>
+              <w:t>K</w:t>
+            </w:r>
+          </w:p>
+        </w:tc>
+        <w:tc>
+          <w:tcPr>
+            <w:tcW w:w="1800" w:type="dxa"/>
+          </w:tcPr>
+          <w:p>
+            <w:r>
+              <w:t>drift</w:t>
+            </w:r>
+          </w:p>
+        </w:tc>
+        <w:tc>
+          <w:tcPr>
+            <w:tcW w:w="6678" w:type="dxa"/>
+          </w:tcPr>
+          <w:p/>
+        </w:tc>
+      </w:tr>
+      <w:tr>
+        <w:tc>
+          <w:tcPr>
+            <w:tcW w:w="1098" w:type="dxa"/>
+          </w:tcPr>
+          <w:p>
+            <w:r>
+              <w:t>A</w:t>
+            </w:r>
+            <w:r>
+              <w:t>L</w:t>
+            </w:r>
+          </w:p>
+        </w:tc>
+        <w:tc>
+          <w:tcPr>
+            <w:tcW w:w="1800" w:type="dxa"/>
+          </w:tcPr>
+          <w:p>
+            <w:r>
+              <w:t>buffer</w:t>
+            </w:r>
+          </w:p>
+        </w:tc>
+        <w:tc>
+          <w:tcPr>
+            <w:tcW w:w="6678" w:type="dxa"/>
+          </w:tcPr>
+          <w:p/>
+        </w:tc>
+      </w:tr>
+      <w:tr>
+        <w:tc>
+          <w:tcPr>
+            <w:tcW w:w="1098" w:type="dxa"/>
+          </w:tcPr>
+          <w:p>
+            <w:r>
+              <w:t>A</w:t>
+            </w:r>
+            <w:r>
+              <w:t>M</w:t>
+            </w:r>
+          </w:p>
+        </w:tc>
+        <w:tc>
+          <w:tcPr>
+            <w:tcW w:w="1800" w:type="dxa"/>
+          </w:tcPr>
+          <w:p>
+            <w:r>
+              <w:t>period</w:t>
+            </w:r>
+          </w:p>
+        </w:tc>
+        <w:tc>
+          <w:tcPr>
+            <w:tcW w:w="6678" w:type="dxa"/>
+          </w:tcPr>
+          <w:p/>
+        </w:tc>
+      </w:tr>
+      <w:tr>
+        <w:tc>
+          <w:tcPr>
+            <w:tcW w:w="1098" w:type="dxa"/>
+          </w:tcPr>
+          <w:p>
+            <w:r>
+              <w:t>A</w:t>
+            </w:r>
+            <w:r>
+              <w:t>N</w:t>
+            </w:r>
+          </w:p>
+        </w:tc>
+        <w:tc>
+          <w:tcPr>
+            <w:tcW w:w="1800" w:type="dxa"/>
+          </w:tcPr>
+          <w:p>
+            <w:r>
+              <w:t>lag</w:t>
+            </w:r>
+          </w:p>
+        </w:tc>
+        <w:tc>
+          <w:tcPr>
+            <w:tcW w:w="6678" w:type="dxa"/>
+          </w:tcPr>
+          <w:p/>
+        </w:tc>
+      </w:tr>
+      <w:tr>
+        <w:tc>
+          <w:tcPr>
+            <w:tcW w:w="1098" w:type="dxa"/>
+          </w:tcPr>
+          <w:p>
+            <w:r>
+              <w:t>A</w:t>
+            </w:r>
+            <w:r>
+              <w:t>O</w:t>
+            </w:r>
+          </w:p>
+        </w:tc>
+        <w:tc>
+          <w:tcPr>
+            <w:tcW w:w="1800" w:type="dxa"/>
+          </w:tcPr>
+          <w:p>
+            <w:r>
+              <w:t>days</w:t>
+            </w:r>
+          </w:p>
+        </w:tc>
+        <w:tc>
+          <w:tcPr>
+            <w:tcW w:w="6678" w:type="dxa"/>
+          </w:tcPr>
+          <w:p/>
+        </w:tc>
+      </w:tr>
+      <w:tr>
+        <w:tc>
+          <w:tcPr>
+            <w:tcW w:w="1098" w:type="dxa"/>
+          </w:tcPr>
+          <w:p>
+            <w:r>
+              <w:t>A</w:t>
+            </w:r>
+            <w:r>
+              <w:t>P</w:t>
+            </w:r>
+          </w:p>
+        </w:tc>
+        <w:tc>
+          <w:tcPr>
+            <w:tcW w:w="1800" w:type="dxa"/>
+          </w:tcPr>
+          <w:p>
+            <w:r>
+              <w:t>amt</w:t>
+            </w:r>
+          </w:p>
+        </w:tc>
+        <w:tc>
+          <w:tcPr>
+            <w:tcW w:w="6678" w:type="dxa"/>
+          </w:tcPr>
+          <w:p/>
+        </w:tc>
+      </w:tr>
+      <w:tr>
+        <w:tc>
+          <w:tcPr>
+            <w:tcW w:w="1098" w:type="dxa"/>
+          </w:tcPr>
+          <w:p>
+            <w:r>
+              <w:t>A</w:t>
+            </w:r>
+            <w:r>
+              <w:t>Q</w:t>
+            </w:r>
+          </w:p>
+        </w:tc>
+        <w:tc>
+          <w:tcPr>
+            <w:tcW w:w="1800" w:type="dxa"/>
+          </w:tcPr>
+          <w:p>
+            <w:r>
+              <w:t>method</w:t>
+            </w:r>
+          </w:p>
+        </w:tc>
+        <w:tc>
+          <w:tcPr>
+            <w:tcW w:w="6678" w:type="dxa"/>
+          </w:tcPr>
+          <w:p/>
+        </w:tc>
+      </w:tr>
+      <w:tr>
+        <w:tc>
+          <w:tcPr>
+            <w:tcW w:w="1098" w:type="dxa"/>
+          </w:tcPr>
+          <w:p>
+            <w:r>
+              <w:t>A</w:t>
+            </w:r>
+            <w:r>
+              <w:t>R</w:t>
+            </w:r>
+          </w:p>
+        </w:tc>
+        <w:tc>
+          <w:tcPr>
+            <w:tcW w:w="1800" w:type="dxa"/>
+          </w:tcPr>
+          <w:p>
+            <w:r>
+              <w:t>depth</w:t>
+            </w:r>
+          </w:p>
+        </w:tc>
+        <w:tc>
+          <w:tcPr>
+            <w:tcW w:w="6678" w:type="dxa"/>
+          </w:tcPr>
+          <w:p/>
+        </w:tc>
+      </w:tr>
+      <w:tr>
+        <w:tc>
+          <w:tcPr>
+            <w:tcW w:w="1098" w:type="dxa"/>
+          </w:tcPr>
+          <w:p>
+            <w:r>
+              <w:t>A</w:t>
+            </w:r>
+            <w:r>
+              <w:t>S</w:t>
+            </w:r>
+          </w:p>
+        </w:tc>
+        <w:tc>
+          <w:tcPr>
+            <w:tcW w:w="1800" w:type="dxa"/>
+          </w:tcPr>
+          <w:p>
+            <w:r>
+              <w:t>split</w:t>
+            </w:r>
+          </w:p>
+        </w:tc>
+        <w:tc>
+          <w:tcPr>
+            <w:tcW w:w="6678" w:type="dxa"/>
+          </w:tcPr>
+          <w:p/>
+        </w:tc>
+      </w:tr>
+      <w:tr>
+        <w:tc>
+          <w:tcPr>
+            <w:tcW w:w="1098" w:type="dxa"/>
+          </w:tcPr>
+          <w:p>
+            <w:r>
+              <w:t>A</w:t>
+            </w:r>
+            <w:r>
+              <w:t>T</w:t>
+            </w:r>
+          </w:p>
+        </w:tc>
+        <w:tc>
+          <w:tcPr>
+            <w:tcW w:w="1800" w:type="dxa"/>
+          </w:tcPr>
+          <w:p>
+            <w:r>
+              <w:t>drift</w:t>
+            </w:r>
+          </w:p>
+        </w:tc>
+        <w:tc>
+          <w:tcPr>
+            <w:tcW w:w="6678" w:type="dxa"/>
+          </w:tcPr>
+          <w:p/>
+        </w:tc>
+      </w:tr>
+      <w:tr>
+        <w:tc>
+          <w:tcPr>
+            <w:tcW w:w="1098" w:type="dxa"/>
+          </w:tcPr>
+          <w:p>
+            <w:r>
+              <w:t>A</w:t>
+            </w:r>
+            <w:r>
+              <w:t>U</w:t>
+            </w:r>
+          </w:p>
+        </w:tc>
+        <w:tc>
+          <w:tcPr>
+            <w:tcW w:w="1800" w:type="dxa"/>
+          </w:tcPr>
+          <w:p>
+            <w:r>
+              <w:t>buffer</w:t>
+            </w:r>
+          </w:p>
+        </w:tc>
+        <w:tc>
+          <w:tcPr>
+            <w:tcW w:w="6678" w:type="dxa"/>
+          </w:tcPr>
+          <w:p/>
+        </w:tc>
+      </w:tr>
+      <w:tr>
+        <w:tc>
+          <w:tcPr>
+            <w:tcW w:w="1098" w:type="dxa"/>
+          </w:tcPr>
+          <w:p>
+            <w:r>
+              <w:t>A</w:t>
+            </w:r>
+            <w:r>
+              <w:t>V</w:t>
+            </w:r>
+          </w:p>
+        </w:tc>
+        <w:tc>
+          <w:tcPr>
+            <w:tcW w:w="1800" w:type="dxa"/>
+          </w:tcPr>
+          <w:p>
+            <w:r>
+              <w:t>period</w:t>
+            </w:r>
+          </w:p>
+        </w:tc>
+        <w:tc>
+          <w:tcPr>
+            <w:tcW w:w="6678" w:type="dxa"/>
+          </w:tcPr>
+          <w:p/>
+        </w:tc>
+      </w:tr>
+      <w:tr>
+        <w:tc>
+          <w:tcPr>
+            <w:tcW w:w="1098" w:type="dxa"/>
+          </w:tcPr>
+          <w:p>
+            <w:r>
+              <w:t>A</w:t>
+            </w:r>
+            <w:r>
+              <w:t>W</w:t>
+            </w:r>
+          </w:p>
+        </w:tc>
+        <w:tc>
+          <w:tcPr>
+            <w:tcW w:w="1800" w:type="dxa"/>
+          </w:tcPr>
+          <w:p>
+            <w:r>
+              <w:t>lag</w:t>
+            </w:r>
+          </w:p>
+        </w:tc>
+        <w:tc>
+          <w:tcPr>
+            <w:tcW w:w="6678" w:type="dxa"/>
+          </w:tcPr>
+          <w:p/>
+        </w:tc>
+      </w:tr>
+      <w:tr>
+        <w:tc>
+          <w:tcPr>
+            <w:tcW w:w="1098" w:type="dxa"/>
+          </w:tcPr>
+          <w:p>
+            <w:r>
+              <w:t>A</w:t>
+            </w:r>
+            <w:r>
+              <w:t>X</w:t>
+            </w:r>
+          </w:p>
+        </w:tc>
+        <w:tc>
+          <w:tcPr>
+            <w:tcW w:w="1800" w:type="dxa"/>
+          </w:tcPr>
+          <w:p>
+            <w:r>
+              <w:t>days</w:t>
+            </w:r>
+          </w:p>
+        </w:tc>
+        <w:tc>
+          <w:tcPr>
+            <w:tcW w:w="6678" w:type="dxa"/>
+          </w:tcPr>
+          <w:p/>
+        </w:tc>
+      </w:tr>
+      <w:tr>
+        <w:tc>
+          <w:tcPr>
+            <w:tcW w:w="1098" w:type="dxa"/>
+          </w:tcPr>
+          <w:p>
+            <w:r>
+              <w:t>A</w:t>
+            </w:r>
+            <w:r>
+              <w:t>Y</w:t>
+            </w:r>
+          </w:p>
+        </w:tc>
+        <w:tc>
+          <w:tcPr>
+            <w:tcW w:w="1800" w:type="dxa"/>
+          </w:tcPr>
+          <w:p>
+            <w:r>
+              <w:t>amt</w:t>
+            </w:r>
+          </w:p>
+        </w:tc>
+        <w:tc>
+          <w:tcPr>
+            <w:tcW w:w="6678" w:type="dxa"/>
+          </w:tcPr>
+          <w:p/>
+        </w:tc>
+      </w:tr>
+      <w:tr>
+        <w:tc>
+          <w:tcPr>
+            <w:tcW w:w="1098" w:type="dxa"/>
+          </w:tcPr>
+          <w:p>
+            <w:r>
+              <w:t>A</w:t>
+            </w:r>
+            <w:r>
+              <w:t>Z</w:t>
+            </w:r>
+          </w:p>
+        </w:tc>
+        <w:tc>
+          <w:tcPr>
+            <w:tcW w:w="1800" w:type="dxa"/>
+          </w:tcPr>
+          <w:p>
+            <w:r>
+              <w:t>method</w:t>
+            </w:r>
+          </w:p>
+        </w:tc>
+        <w:tc>
+          <w:tcPr>
+            <w:tcW w:w="6678" w:type="dxa"/>
+          </w:tcPr>
+          <w:p/>
+        </w:tc>
+      </w:tr>
+      <w:tr>
+        <w:tc>
+          <w:tcPr>
+            <w:tcW w:w="1098" w:type="dxa"/>
+          </w:tcPr>
+          <w:p>
+            <w:r>
+              <w:t>B</w:t>
+            </w:r>
+            <w:r>
+              <w:t>A</w:t>
+            </w:r>
+          </w:p>
+        </w:tc>
+        <w:tc>
+          <w:tcPr>
+            <w:tcW w:w="1800" w:type="dxa"/>
+          </w:tcPr>
+          <w:p>
+            <w:r>
+              <w:t>depth</w:t>
+            </w:r>
+          </w:p>
+        </w:tc>
+        <w:tc>
+          <w:tcPr>
+            <w:tcW w:w="6678" w:type="dxa"/>
+          </w:tcPr>
+          <w:p/>
+        </w:tc>
+      </w:tr>
+      <w:tr>
+        <w:tc>
+          <w:tcPr>
+            <w:tcW w:w="1098" w:type="dxa"/>
+          </w:tcPr>
+          <w:p>
+            <w:r>
+              <w:t>B</w:t>
+            </w:r>
+            <w:r>
+              <w:t>B</w:t>
+            </w:r>
+          </w:p>
+        </w:tc>
+        <w:tc>
+          <w:tcPr>
+            <w:tcW w:w="1800" w:type="dxa"/>
+          </w:tcPr>
+          <w:p>
+            <w:r>
+              <w:t>split</w:t>
+            </w:r>
+          </w:p>
+        </w:tc>
+        <w:tc>
+          <w:tcPr>
+            <w:tcW w:w="6678" w:type="dxa"/>
+          </w:tcPr>
+          <w:p/>
+        </w:tc>
+      </w:tr>
+      <w:tr>
+        <w:tc>
+          <w:tcPr>
+            <w:tcW w:w="1098" w:type="dxa"/>
+          </w:tcPr>
+          <w:p>
+            <w:r>
+              <w:t>B</w:t>
+            </w:r>
+            <w:r>
+              <w:t>C</w:t>
+            </w:r>
+          </w:p>
+        </w:tc>
+        <w:tc>
+          <w:tcPr>
+            <w:tcW w:w="1800" w:type="dxa"/>
+          </w:tcPr>
+          <w:p>
+            <w:r>
+              <w:t>drift</w:t>
+            </w:r>
+          </w:p>
+        </w:tc>
+        <w:tc>
+          <w:tcPr>
+            <w:tcW w:w="6678" w:type="dxa"/>
+          </w:tcPr>
+          <w:p/>
+        </w:tc>
+      </w:tr>
+      <w:tr>
+        <w:tc>
+          <w:tcPr>
+            <w:tcW w:w="1098" w:type="dxa"/>
+          </w:tcPr>
+          <w:p>
+            <w:r>
+              <w:t>B</w:t>
+            </w:r>
+            <w:r>
+              <w:t>D</w:t>
+            </w:r>
+          </w:p>
+        </w:tc>
+        <w:tc>
+          <w:tcPr>
+            <w:tcW w:w="1800" w:type="dxa"/>
+          </w:tcPr>
+          <w:p>
+            <w:r>
+              <w:t>buffer</w:t>
+            </w:r>
+          </w:p>
+        </w:tc>
+        <w:tc>
+          <w:tcPr>
+            <w:tcW w:w="6678" w:type="dxa"/>
+          </w:tcPr>
+          <w:p/>
+        </w:tc>
+      </w:tr>
+      <w:tr>
+        <w:tc>
+          <w:tcPr>
+            <w:tcW w:w="1098" w:type="dxa"/>
+          </w:tcPr>
+          <w:p>
+            <w:r>
+              <w:t>B</w:t>
+            </w:r>
+            <w:r>
+              <w:t>E</w:t>
+            </w:r>
+          </w:p>
+        </w:tc>
+        <w:tc>
+          <w:tcPr>
+            <w:tcW w:w="1800" w:type="dxa"/>
+          </w:tcPr>
+          <w:p>
+            <w:r>
+              <w:t>period</w:t>
+            </w:r>
+          </w:p>
+        </w:tc>
+        <w:tc>
+          <w:tcPr>
+            <w:tcW w:w="6678" w:type="dxa"/>
+          </w:tcPr>
+          <w:p/>
+        </w:tc>
+      </w:tr>
+      <w:tr>
+        <w:tc>
+          <w:tcPr>
+            <w:tcW w:w="1098" w:type="dxa"/>
+          </w:tcPr>
+          <w:p>
+            <w:r>
+              <w:t>B</w:t>
+            </w:r>
+            <w:r>
+              <w:t>F</w:t>
+            </w:r>
+          </w:p>
+        </w:tc>
+        <w:tc>
+          <w:tcPr>
+            <w:tcW w:w="1800" w:type="dxa"/>
+          </w:tcPr>
+          <w:p>
+            <w:r>
+              <w:t>lag</w:t>
+            </w:r>
+          </w:p>
+        </w:tc>
+        <w:tc>
+          <w:tcPr>
+            <w:tcW w:w="6678" w:type="dxa"/>
+          </w:tcPr>
+          <w:p/>
+        </w:tc>
+      </w:tr>
+      <w:tr>
+        <w:tc>
+          <w:tcPr>
+            <w:tcW w:w="1098" w:type="dxa"/>
+          </w:tcPr>
+          <w:p>
+            <w:r>
+              <w:t>B</w:t>
+            </w:r>
+            <w:r>
+              <w:t>G</w:t>
+            </w:r>
+          </w:p>
+        </w:tc>
+        <w:tc>
+          <w:tcPr>
+            <w:tcW w:w="1800" w:type="dxa"/>
+          </w:tcPr>
+          <w:p>
+            <w:r>
+              <w:t>days</w:t>
+            </w:r>
+          </w:p>
+        </w:tc>
+        <w:tc>
+          <w:tcPr>
+            <w:tcW w:w="6678" w:type="dxa"/>
+          </w:tcPr>
+          <w:p/>
+        </w:tc>
+      </w:tr>
+      <w:tr>
+        <w:tc>
+          <w:tcPr>
+            <w:tcW w:w="1098" w:type="dxa"/>
+          </w:tcPr>
+          <w:p>
+            <w:r>
+              <w:t>B</w:t>
+            </w:r>
+            <w:r>
+              <w:t>H</w:t>
+            </w:r>
+          </w:p>
+        </w:tc>
+        <w:tc>
+          <w:tcPr>
+            <w:tcW w:w="1800" w:type="dxa"/>
+          </w:tcPr>
+          <w:p>
+            <w:r>
+              <w:t>amt</w:t>
+            </w:r>
+          </w:p>
+        </w:tc>
+        <w:tc>
+          <w:tcPr>
+            <w:tcW w:w="6678" w:type="dxa"/>
+          </w:tcPr>
+          <w:p/>
+        </w:tc>
+      </w:tr>
+      <w:tr>
+        <w:tc>
+          <w:tcPr>
+            <w:tcW w:w="1098" w:type="dxa"/>
+          </w:tcPr>
+          <w:p>
+            <w:r>
+              <w:t>B</w:t>
+            </w:r>
+            <w:r>
+              <w:t>I</w:t>
+            </w:r>
+          </w:p>
+        </w:tc>
+        <w:tc>
+          <w:tcPr>
+            <w:tcW w:w="1800" w:type="dxa"/>
+          </w:tcPr>
+          <w:p>
+            <w:r>
+              <w:t>method</w:t>
+            </w:r>
+          </w:p>
+        </w:tc>
+        <w:tc>
+          <w:tcPr>
+            <w:tcW w:w="6678" w:type="dxa"/>
+          </w:tcPr>
+          <w:p/>
+        </w:tc>
+      </w:tr>
+      <w:tr>
+        <w:tc>
+          <w:tcPr>
+            <w:tcW w:w="1098" w:type="dxa"/>
+          </w:tcPr>
+          <w:p>
+            <w:r>
+              <w:t>B</w:t>
+            </w:r>
+            <w:r>
+              <w:t>J</w:t>
+            </w:r>
+          </w:p>
+        </w:tc>
+        <w:tc>
+          <w:tcPr>
+            <w:tcW w:w="1800" w:type="dxa"/>
+          </w:tcPr>
+          <w:p>
+            <w:r>
+              <w:t>depth</w:t>
+            </w:r>
+          </w:p>
+        </w:tc>
+        <w:tc>
+          <w:tcPr>
+            <w:tcW w:w="6678" w:type="dxa"/>
+          </w:tcPr>
+          <w:p/>
+        </w:tc>
+      </w:tr>
+      <w:tr>
+        <w:tc>
+          <w:tcPr>
+            <w:tcW w:w="1098" w:type="dxa"/>
+          </w:tcPr>
+          <w:p>
+            <w:r>
+              <w:t>B</w:t>
+            </w:r>
+            <w:r>
+              <w:t>K</w:t>
+            </w:r>
+          </w:p>
+        </w:tc>
+        <w:tc>
+          <w:tcPr>
+            <w:tcW w:w="1800" w:type="dxa"/>
+          </w:tcPr>
+          <w:p>
+            <w:r>
+              <w:t>split</w:t>
+            </w:r>
+          </w:p>
+        </w:tc>
+        <w:tc>
+          <w:tcPr>
+            <w:tcW w:w="6678" w:type="dxa"/>
+          </w:tcPr>
+          <w:p/>
+        </w:tc>
+      </w:tr>
+      <w:tr>
+        <w:tc>
+          <w:tcPr>
+            <w:tcW w:w="1098" w:type="dxa"/>
+          </w:tcPr>
+          <w:p>
+            <w:r>
+              <w:t>B</w:t>
+            </w:r>
+            <w:r>
+              <w:t>L</w:t>
+            </w:r>
+          </w:p>
+        </w:tc>
+        <w:tc>
+          <w:tcPr>
+            <w:tcW w:w="1800" w:type="dxa"/>
+          </w:tcPr>
+          <w:p>
+            <w:r>
+              <w:t>drift</w:t>
+            </w:r>
+          </w:p>
+        </w:tc>
+        <w:tc>
+          <w:tcPr>
+            <w:tcW w:w="6678" w:type="dxa"/>
+          </w:tcPr>
+          <w:p/>
+        </w:tc>
+      </w:tr>
+      <w:tr>
+        <w:tc>
+          <w:tcPr>
+            <w:tcW w:w="1098" w:type="dxa"/>
+          </w:tcPr>
+          <w:p>
+            <w:r>
+              <w:t>B</w:t>
+            </w:r>
+            <w:r>
+              <w:t>M</w:t>
+            </w:r>
+          </w:p>
+        </w:tc>
+        <w:tc>
+          <w:tcPr>
+            <w:tcW w:w="1800" w:type="dxa"/>
+          </w:tcPr>
+          <w:p>
+            <w:r>
+              <w:t>buffer</w:t>
+            </w:r>
+          </w:p>
+        </w:tc>
+        <w:tc>
+          <w:tcPr>
+            <w:tcW w:w="6678" w:type="dxa"/>
+          </w:tcPr>
+          <w:p/>
+        </w:tc>
+      </w:tr>
+      <w:tr>
+        <w:tc>
+          <w:tcPr>
+            <w:tcW w:w="1098" w:type="dxa"/>
+          </w:tcPr>
+          <w:p>
+            <w:r>
+              <w:lastRenderedPageBreak/>
+              <w:t>B</w:t>
+            </w:r>
+            <w:r>
+              <w:t>N</w:t>
+            </w:r>
+          </w:p>
+        </w:tc>
+        <w:tc>
+          <w:tcPr>
+            <w:tcW w:w="1800" w:type="dxa"/>
+          </w:tcPr>
+          <w:p>
+            <w:r>
+              <w:t>period</w:t>
+            </w:r>
+          </w:p>
+        </w:tc>
+        <w:tc>
+          <w:tcPr>
+            <w:tcW w:w="6678" w:type="dxa"/>
+          </w:tcPr>
+          <w:p/>
+        </w:tc>
+      </w:tr>
+      <w:tr>
+        <w:tc>
+          <w:tcPr>
+            <w:tcW w:w="1098" w:type="dxa"/>
+          </w:tcPr>
+          <w:p>
+            <w:r>
+              <w:t>B</w:t>
+            </w:r>
+            <w:r>
+              <w:t>O</w:t>
+            </w:r>
+          </w:p>
+        </w:tc>
+        <w:tc>
+          <w:tcPr>
+            <w:tcW w:w="1800" w:type="dxa"/>
+          </w:tcPr>
+          <w:p>
+            <w:r>
+              <w:t>lag</w:t>
+            </w:r>
+          </w:p>
+        </w:tc>
+        <w:tc>
+          <w:tcPr>
+            <w:tcW w:w="6678" w:type="dxa"/>
+          </w:tcPr>
+          <w:p/>
+        </w:tc>
+      </w:tr>
+      <w:tr>
+        <w:tc>
+          <w:tcPr>
+            <w:tcW w:w="1098" w:type="dxa"/>
+          </w:tcPr>
+          <w:p>
+            <w:r>
+              <w:t>B</w:t>
+            </w:r>
+            <w:r>
+              <w:t>P</w:t>
+            </w:r>
+          </w:p>
+        </w:tc>
+        <w:tc>
+          <w:tcPr>
+            <w:tcW w:w="1800" w:type="dxa"/>
+          </w:tcPr>
+          <w:p>
+            <w:r>
+              <w:t>days</w:t>
+            </w:r>
+          </w:p>
+        </w:tc>
+        <w:tc>
+          <w:tcPr>
+            <w:tcW w:w="6678" w:type="dxa"/>
+          </w:tcPr>
+          <w:p/>
+        </w:tc>
+      </w:tr>
+      <w:tr>
+        <w:tc>
+          <w:tcPr>
+            <w:tcW w:w="1098" w:type="dxa"/>
+          </w:tcPr>
+          <w:p>
+            <w:r>
+              <w:t>B</w:t>
+            </w:r>
+            <w:r>
+              <w:t>Q</w:t>
+            </w:r>
+          </w:p>
+        </w:tc>
+        <w:tc>
+          <w:tcPr>
+            <w:tcW w:w="1800" w:type="dxa"/>
+          </w:tcPr>
+          <w:p>
+            <w:r>
+              <w:t>amt</w:t>
+            </w:r>
+          </w:p>
+        </w:tc>
+        <w:tc>
+          <w:tcPr>
+            <w:tcW w:w="6678" w:type="dxa"/>
+          </w:tcPr>
+          <w:p/>
+        </w:tc>
+      </w:tr>
+      <w:tr>
+        <w:tc>
+          <w:tcPr>
+            <w:tcW w:w="1098" w:type="dxa"/>
+          </w:tcPr>
+          <w:p>
+            <w:r>
+              <w:t>B</w:t>
+            </w:r>
+            <w:r>
+              <w:t>R</w:t>
+            </w:r>
+          </w:p>
+        </w:tc>
+        <w:tc>
+          <w:tcPr>
+            <w:tcW w:w="1800" w:type="dxa"/>
+          </w:tcPr>
+          <w:p>
+            <w:r>
+              <w:t>method</w:t>
+            </w:r>
+          </w:p>
+        </w:tc>
+        <w:tc>
+          <w:tcPr>
+            <w:tcW w:w="6678" w:type="dxa"/>
+          </w:tcPr>
+          <w:p/>
+        </w:tc>
+      </w:tr>
+      <w:tr>
+        <w:tc>
+          <w:tcPr>
+            <w:tcW w:w="1098" w:type="dxa"/>
+          </w:tcPr>
+          <w:p>
+            <w:r>
+              <w:t>B</w:t>
+            </w:r>
+            <w:r>
+              <w:t>S</w:t>
+            </w:r>
+          </w:p>
+        </w:tc>
+        <w:tc>
+          <w:tcPr>
+            <w:tcW w:w="1800" w:type="dxa"/>
+          </w:tcPr>
+          <w:p>
+            <w:r>
+              <w:t>depth</w:t>
+            </w:r>
+          </w:p>
+        </w:tc>
+        <w:tc>
+          <w:tcPr>
+            <w:tcW w:w="6678" w:type="dxa"/>
+          </w:tcPr>
+          <w:p/>
+        </w:tc>
+      </w:tr>
+      <w:tr>
+        <w:tc>
+          <w:tcPr>
+            <w:tcW w:w="1098" w:type="dxa"/>
+          </w:tcPr>
+          <w:p>
+            <w:r>
+              <w:t>B</w:t>
+            </w:r>
+            <w:r>
+              <w:t>T</w:t>
+            </w:r>
+          </w:p>
+        </w:tc>
+        <w:tc>
+          <w:tcPr>
+            <w:tcW w:w="1800" w:type="dxa"/>
+          </w:tcPr>
+          <w:p>
+            <w:r>
+              <w:t>split</w:t>
+            </w:r>
+          </w:p>
+        </w:tc>
+        <w:tc>
+          <w:tcPr>
+            <w:tcW w:w="6678" w:type="dxa"/>
+          </w:tcPr>
+          <w:p/>
+        </w:tc>
+      </w:tr>
+      <w:tr>
+        <w:tc>
+          <w:tcPr>
+            <w:tcW w:w="1098" w:type="dxa"/>
+          </w:tcPr>
+          <w:p>
+            <w:r>
+              <w:t>B</w:t>
+            </w:r>
+            <w:r>
+              <w:t>U</w:t>
+            </w:r>
+          </w:p>
+        </w:tc>
+        <w:tc>
+          <w:tcPr>
+            <w:tcW w:w="1800" w:type="dxa"/>
+          </w:tcPr>
+          <w:p>
+            <w:r>
+              <w:t>drift</w:t>
+            </w:r>
+          </w:p>
+        </w:tc>
+        <w:tc>
+          <w:tcPr>
+            <w:tcW w:w="6678" w:type="dxa"/>
+          </w:tcPr>
+          <w:p/>
+        </w:tc>
+      </w:tr>
+      <w:tr>
+        <w:tc>
+          <w:tcPr>
+            <w:tcW w:w="1098" w:type="dxa"/>
+          </w:tcPr>
+          <w:p>
+            <w:r>
+              <w:t>B</w:t>
+            </w:r>
+            <w:r>
+              <w:t>V</w:t>
+            </w:r>
+          </w:p>
+        </w:tc>
+        <w:tc>
+          <w:tcPr>
+            <w:tcW w:w="1800" w:type="dxa"/>
+          </w:tcPr>
+          <w:p>
+            <w:r>
+              <w:t>buffer</w:t>
+            </w:r>
+          </w:p>
+        </w:tc>
+        <w:tc>
+          <w:tcPr>
+            <w:tcW w:w="6678" w:type="dxa"/>
+          </w:tcPr>
+          <w:p/>
+        </w:tc>
+      </w:tr>
+      <w:tr>
+        <w:tc>
+          <w:tcPr>
+            <w:tcW w:w="1098" w:type="dxa"/>
+          </w:tcPr>
+          <w:p>
+            <w:r>
+              <w:t>B</w:t>
+            </w:r>
+            <w:r>
+              <w:t>W</w:t>
+            </w:r>
+          </w:p>
+        </w:tc>
+        <w:tc>
+          <w:tcPr>
+            <w:tcW w:w="1800" w:type="dxa"/>
+          </w:tcPr>
+          <w:p>
+            <w:r>
+              <w:t>period</w:t>
+            </w:r>
+          </w:p>
+        </w:tc>
+        <w:tc>
+          <w:tcPr>
+            <w:tcW w:w="6678" w:type="dxa"/>
+          </w:tcPr>
+          <w:p/>
+        </w:tc>
+      </w:tr>
+      <w:tr>
+        <w:tc>
+          <w:tcPr>
+            <w:tcW w:w="1098" w:type="dxa"/>
+          </w:tcPr>
+          <w:p>
+            <w:r>
+              <w:t>B</w:t>
+            </w:r>
+            <w:r>
+              <w:t>X</w:t>
+            </w:r>
+          </w:p>
+        </w:tc>
+        <w:tc>
+          <w:tcPr>
+            <w:tcW w:w="1800" w:type="dxa"/>
+          </w:tcPr>
+          <w:p>
+            <w:r>
+              <w:t>lag</w:t>
+            </w:r>
+          </w:p>
+        </w:tc>
+        <w:tc>
+          <w:tcPr>
+            <w:tcW w:w="6678" w:type="dxa"/>
+          </w:tcPr>
+          <w:p/>
+        </w:tc>
+      </w:tr>
+      <w:tr>
+        <w:tc>
+          <w:tcPr>
+            <w:tcW w:w="1098" w:type="dxa"/>
+          </w:tcPr>
+          <w:p>
+            <w:r>
+              <w:t>B</w:t>
+            </w:r>
+            <w:r>
+              <w:t>Y</w:t>
+            </w:r>
+          </w:p>
+        </w:tc>
+        <w:tc>
+          <w:tcPr>
+            <w:tcW w:w="1800" w:type="dxa"/>
+          </w:tcPr>
+          <w:p>
+            <w:r>
+              <w:t>days</w:t>
+            </w:r>
+          </w:p>
+        </w:tc>
+        <w:tc>
+          <w:tcPr>
+            <w:tcW w:w="6678" w:type="dxa"/>
+          </w:tcPr>
+          <w:p/>
+        </w:tc>
+      </w:tr>
+      <w:tr>
+        <w:tc>
+          <w:tcPr>
+            <w:tcW w:w="1098" w:type="dxa"/>
+          </w:tcPr>
+          <w:p>
+            <w:r>
+              <w:t>B</w:t>
+            </w:r>
+            <w:r>
+              <w:t>Z</w:t>
+            </w:r>
+          </w:p>
+        </w:tc>
+        <w:tc>
+          <w:tcPr>
+            <w:tcW w:w="1800" w:type="dxa"/>
+          </w:tcPr>
+          <w:p>
+            <w:r>
+              <w:t>amt</w:t>
+            </w:r>
+          </w:p>
+        </w:tc>
+        <w:tc>
+          <w:tcPr>
+            <w:tcW w:w="6678" w:type="dxa"/>
+          </w:tcPr>
+          <w:p/>
+        </w:tc>
+      </w:tr>
+      <w:tr>
+        <w:tc>
+          <w:tcPr>
+            <w:tcW w:w="1098" w:type="dxa"/>
+          </w:tcPr>
+          <w:p>
+            <w:r>
+              <w:t>CA</w:t>
+            </w:r>
+          </w:p>
+        </w:tc>
+        <w:tc>
+          <w:tcPr>
+            <w:tcW w:w="1800" w:type="dxa"/>
+          </w:tcPr>
+          <w:p>
+            <w:r>
+              <w:t>method</w:t>
+            </w:r>
+          </w:p>
+        </w:tc>
+        <w:tc>
+          <w:tcPr>
+            <w:tcW w:w="6678" w:type="dxa"/>
+          </w:tcPr>
+          <w:p/>
+        </w:tc>
+      </w:tr>
+      <w:tr>
+        <w:tc>
+          <w:tcPr>
+            <w:tcW w:w="1098" w:type="dxa"/>
+          </w:tcPr>
+          <w:p>
+            <w:r>
+              <w:t>C</w:t>
+            </w:r>
+            <w:r>
+              <w:t>B</w:t>
+            </w:r>
+          </w:p>
+        </w:tc>
+        <w:tc>
+          <w:tcPr>
+            <w:tcW w:w="1800" w:type="dxa"/>
+          </w:tcPr>
+          <w:p>
+            <w:r>
+              <w:t>depth</w:t>
+            </w:r>
+          </w:p>
+        </w:tc>
+        <w:tc>
+          <w:tcPr>
+            <w:tcW w:w="6678" w:type="dxa"/>
+          </w:tcPr>
+          <w:p/>
+        </w:tc>
+      </w:tr>
+      <w:tr>
+        <w:tc>
+          <w:tcPr>
+            <w:tcW w:w="1098" w:type="dxa"/>
+          </w:tcPr>
+          <w:p>
+            <w:r>
+              <w:t>C</w:t>
+            </w:r>
+            <w:r>
+              <w:t>C</w:t>
+            </w:r>
+          </w:p>
+        </w:tc>
+        <w:tc>
+          <w:tcPr>
+            <w:tcW w:w="1800" w:type="dxa"/>
+          </w:tcPr>
+          <w:p>
+            <w:r>
+              <w:t>split</w:t>
+            </w:r>
+          </w:p>
+        </w:tc>
+        <w:tc>
+          <w:tcPr>
+            <w:tcW w:w="6678" w:type="dxa"/>
+          </w:tcPr>
+          <w:p/>
+        </w:tc>
+      </w:tr>
+      <w:tr>
+        <w:tc>
+          <w:tcPr>
+            <w:tcW w:w="1098" w:type="dxa"/>
+          </w:tcPr>
+          <w:p>
+            <w:r>
+              <w:t>C</w:t>
+            </w:r>
+            <w:r>
+              <w:t>D</w:t>
+            </w:r>
+          </w:p>
+        </w:tc>
+        <w:tc>
+          <w:tcPr>
+            <w:tcW w:w="1800" w:type="dxa"/>
+          </w:tcPr>
+          <w:p>
+            <w:r>
+              <w:t>drift</w:t>
+            </w:r>
+          </w:p>
+        </w:tc>
+        <w:tc>
+          <w:tcPr>
+            <w:tcW w:w="6678" w:type="dxa"/>
+          </w:tcPr>
+          <w:p/>
+        </w:tc>
+      </w:tr>
+      <w:tr>
+        <w:tc>
+          <w:tcPr>
+            <w:tcW w:w="1098" w:type="dxa"/>
+          </w:tcPr>
+          <w:p>
+            <w:r>
+              <w:t>C</w:t>
+            </w:r>
+            <w:r>
+              <w:t>E</w:t>
+            </w:r>
+          </w:p>
+        </w:tc>
+        <w:tc>
+          <w:tcPr>
+            <w:tcW w:w="1800" w:type="dxa"/>
+          </w:tcPr>
+          <w:p>
+            <w:r>
+              <w:t>buffer</w:t>
+            </w:r>
+          </w:p>
+        </w:tc>
+        <w:tc>
+          <w:tcPr>
+            <w:tcW w:w="6678" w:type="dxa"/>
+          </w:tcPr>
+          <w:p/>
+        </w:tc>
+      </w:tr>
+      <w:tr>
+        <w:tc>
+          <w:tcPr>
+            <w:tcW w:w="1098" w:type="dxa"/>
+          </w:tcPr>
+          <w:p>
+            <w:r>
+              <w:t>C</w:t>
+            </w:r>
+            <w:r>
+              <w:t>F</w:t>
+            </w:r>
+          </w:p>
+        </w:tc>
+        <w:tc>
+          <w:tcPr>
+            <w:tcW w:w="1800" w:type="dxa"/>
+          </w:tcPr>
+          <w:p>
+            <w:r>
+              <w:t>period</w:t>
+            </w:r>
+          </w:p>
+        </w:tc>
+        <w:tc>
+          <w:tcPr>
+            <w:tcW w:w="6678" w:type="dxa"/>
+          </w:tcPr>
+          <w:p/>
+        </w:tc>
+      </w:tr>
+      <w:tr>
+        <w:tc>
+          <w:tcPr>
+            <w:tcW w:w="1098" w:type="dxa"/>
+          </w:tcPr>
+          <w:p>
+            <w:r>
+              <w:t>C</w:t>
+            </w:r>
+            <w:r>
+              <w:t>G</w:t>
+            </w:r>
+          </w:p>
+        </w:tc>
+        <w:tc>
+          <w:tcPr>
+            <w:tcW w:w="1800" w:type="dxa"/>
+          </w:tcPr>
+          <w:p>
+            <w:r>
+              <w:t>lag</w:t>
+            </w:r>
+          </w:p>
+        </w:tc>
+        <w:tc>
+          <w:tcPr>
+            <w:tcW w:w="6678" w:type="dxa"/>
+          </w:tcPr>
+          <w:p/>
+        </w:tc>
+      </w:tr>
+      <w:tr>
+        <w:tc>
+          <w:tcPr>
+            <w:tcW w:w="1098" w:type="dxa"/>
+          </w:tcPr>
+          <w:p>
+            <w:r>
+              <w:t>C</w:t>
+            </w:r>
+            <w:r>
+              <w:t>H</w:t>
+            </w:r>
+          </w:p>
+        </w:tc>
+        <w:tc>
+          <w:tcPr>
+            <w:tcW w:w="1800" w:type="dxa"/>
+          </w:tcPr>
+          <w:p>
+            <w:r>
+              <w:t>days</w:t>
+            </w:r>
+          </w:p>
+        </w:tc>
+        <w:tc>
+          <w:tcPr>
+            <w:tcW w:w="6678" w:type="dxa"/>
+          </w:tcPr>
+          <w:p/>
+        </w:tc>
+      </w:tr>
+      <w:tr>
+        <w:tc>
+          <w:tcPr>
+            <w:tcW w:w="1098" w:type="dxa"/>
+          </w:tcPr>
+          <w:p>
+            <w:r>
+              <w:t>C</w:t>
+            </w:r>
+            <w:r>
+              <w:t>I</w:t>
+            </w:r>
+          </w:p>
+        </w:tc>
+        <w:tc>
+          <w:tcPr>
+            <w:tcW w:w="1800" w:type="dxa"/>
+          </w:tcPr>
+          <w:p>
+            <w:r>
+              <w:t>amt</w:t>
+            </w:r>
+          </w:p>
+        </w:tc>
+        <w:tc>
+          <w:tcPr>
+            <w:tcW w:w="6678" w:type="dxa"/>
+          </w:tcPr>
+          <w:p/>
+        </w:tc>
+      </w:tr>
+      <w:tr>
+        <w:tc>
+          <w:tcPr>
+            <w:tcW w:w="1098" w:type="dxa"/>
+          </w:tcPr>
+          <w:p>
+            <w:r>
+              <w:t>C</w:t>
+            </w:r>
+            <w:r>
+              <w:t>J</w:t>
+            </w:r>
+          </w:p>
+        </w:tc>
+        <w:tc>
+          <w:tcPr>
+            <w:tcW w:w="1800" w:type="dxa"/>
+          </w:tcPr>
+          <w:p>
+            <w:r>
+              <w:t>method</w:t>
+            </w:r>
+          </w:p>
+        </w:tc>
+        <w:tc>
+          <w:tcPr>
+            <w:tcW w:w="6678" w:type="dxa"/>
+          </w:tcPr>
+          <w:p/>
+        </w:tc>
+      </w:tr>
+      <w:tr>
+        <w:tc>
+          <w:tcPr>
+            <w:tcW w:w="1098" w:type="dxa"/>
+          </w:tcPr>
+          <w:p>
+            <w:r>
+              <w:t>C</w:t>
+            </w:r>
+            <w:r>
+              <w:t>K</w:t>
+            </w:r>
+          </w:p>
+        </w:tc>
+        <w:tc>
+          <w:tcPr>
+            <w:tcW w:w="1800" w:type="dxa"/>
+          </w:tcPr>
+          <w:p>
+            <w:r>
+              <w:t>depth</w:t>
+            </w:r>
+          </w:p>
+        </w:tc>
+        <w:tc>
+          <w:tcPr>
+            <w:tcW w:w="6678" w:type="dxa"/>
+          </w:tcPr>
+          <w:p/>
+        </w:tc>
+      </w:tr>
+      <w:tr>
+        <w:tc>
+          <w:tcPr>
+            <w:tcW w:w="1098" w:type="dxa"/>
+          </w:tcPr>
+          <w:p>
+            <w:r>
+              <w:t>C</w:t>
+            </w:r>
+            <w:r>
+              <w:t>L</w:t>
+            </w:r>
+          </w:p>
+        </w:tc>
+        <w:tc>
+          <w:tcPr>
+            <w:tcW w:w="1800" w:type="dxa"/>
+          </w:tcPr>
+          <w:p>
+            <w:r>
+              <w:t>split</w:t>
+            </w:r>
+          </w:p>
+        </w:tc>
+        <w:tc>
+          <w:tcPr>
+            <w:tcW w:w="6678" w:type="dxa"/>
+          </w:tcPr>
+          <w:p/>
+        </w:tc>
+      </w:tr>
+      <w:tr>
+        <w:tc>
+          <w:tcPr>
+            <w:tcW w:w="1098" w:type="dxa"/>
+          </w:tcPr>
+          <w:p>
+            <w:r>
+              <w:t>C</w:t>
+            </w:r>
+            <w:r>
+              <w:t>M</w:t>
+            </w:r>
+          </w:p>
+        </w:tc>
+        <w:tc>
+          <w:tcPr>
+            <w:tcW w:w="1800" w:type="dxa"/>
+          </w:tcPr>
+          <w:p>
+            <w:r>
+              <w:t>drift</w:t>
+            </w:r>
+          </w:p>
+        </w:tc>
+        <w:tc>
+          <w:tcPr>
+            <w:tcW w:w="6678" w:type="dxa"/>
+          </w:tcPr>
+          <w:p/>
+        </w:tc>
+      </w:tr>
+      <w:tr>
+        <w:tc>
+          <w:tcPr>
+            <w:tcW w:w="1098" w:type="dxa"/>
+          </w:tcPr>
+          <w:p>
+            <w:r>
+              <w:t>C</w:t>
+            </w:r>
+            <w:r>
+              <w:t>N</w:t>
+            </w:r>
+          </w:p>
+        </w:tc>
+        <w:tc>
+          <w:tcPr>
+            <w:tcW w:w="1800" w:type="dxa"/>
+          </w:tcPr>
+          <w:p>
+            <w:r>
+              <w:t>buffer</w:t>
+            </w:r>
+          </w:p>
+        </w:tc>
+        <w:tc>
+          <w:tcPr>
+            <w:tcW w:w="6678" w:type="dxa"/>
+          </w:tcPr>
+          <w:p/>
+        </w:tc>
+      </w:tr>
+      <w:tr>
+        <w:tc>
+          <w:tcPr>
+            <w:tcW w:w="1098" w:type="dxa"/>
+          </w:tcPr>
+          <w:p>
+            <w:r>
+              <w:t>C</w:t>
+            </w:r>
+            <w:r>
+              <w:t>O</w:t>
+            </w:r>
+          </w:p>
+        </w:tc>
+        <w:tc>
+          <w:tcPr>
+            <w:tcW w:w="1800" w:type="dxa"/>
+          </w:tcPr>
+          <w:p>
+            <w:r>
+              <w:t>period</w:t>
+            </w:r>
+          </w:p>
+        </w:tc>
+        <w:tc>
+          <w:tcPr>
+            <w:tcW w:w="6678" w:type="dxa"/>
+          </w:tcPr>
+          <w:p/>
+        </w:tc>
+      </w:tr>
+      <w:tr>
+        <w:tc>
+          <w:tcPr>
+            <w:tcW w:w="1098" w:type="dxa"/>
+          </w:tcPr>
+          <w:p>
+            <w:r>
+              <w:t>C</w:t>
+            </w:r>
+            <w:r>
+              <w:t>P</w:t>
+            </w:r>
+          </w:p>
+        </w:tc>
+        <w:tc>
+          <w:tcPr>
+            <w:tcW w:w="1800" w:type="dxa"/>
+          </w:tcPr>
+          <w:p>
+            <w:r>
+              <w:t>lag</w:t>
+            </w:r>
+          </w:p>
+        </w:tc>
+        <w:tc>
+          <w:tcPr>
+            <w:tcW w:w="6678" w:type="dxa"/>
+          </w:tcPr>
+          <w:p/>
+        </w:tc>
+      </w:tr>
+      <w:tr>
+        <w:tc>
+          <w:tcPr>
+            <w:tcW w:w="1098" w:type="dxa"/>
+          </w:tcPr>
+          <w:p>
+            <w:r>
+              <w:t>C</w:t>
+            </w:r>
+            <w:r>
+              <w:t>Q</w:t>
+            </w:r>
+          </w:p>
+        </w:tc>
+        <w:tc>
+          <w:tcPr>
+            <w:tcW w:w="1800" w:type="dxa"/>
+          </w:tcPr>
+          <w:p>
+            <w:r>
+              <w:t>window</w:t>
+            </w:r>
+          </w:p>
+        </w:tc>
+        <w:tc>
+          <w:tcPr>
+            <w:tcW w:w="6678" w:type="dxa"/>
+          </w:tcPr>
+          <w:p/>
+        </w:tc>
+      </w:tr>
+      <w:tr>
+        <w:tc>
+          <w:tcPr>
+            <w:tcW w:w="1098" w:type="dxa"/>
+          </w:tcPr>
+          <w:p>
+            <w:r>
+              <w:t>C</w:t>
+            </w:r>
+            <w:r>
+              <w:t>R</w:t>
+            </w:r>
+          </w:p>
+        </w:tc>
+        <w:tc>
+          <w:tcPr>
+            <w:tcW w:w="1800" w:type="dxa"/>
+          </w:tcPr>
+          <w:p>
+            <w:r>
+              <w:t>span</w:t>
+            </w:r>
+          </w:p>
+        </w:tc>
+        <w:tc>
+          <w:tcPr>
+            <w:tcW w:w="6678" w:type="dxa"/>
+          </w:tcPr>
+          <w:p/>
+        </w:tc>
+      </w:tr>
+      <w:tr>
+        <w:tc>
+          <w:tcPr>
+            <w:tcW w:w="1098" w:type="dxa"/>
+          </w:tcPr>
+          <w:p>
+            <w:r>
+              <w:t>C</w:t>
+            </w:r>
+            <w:r>
+              <w:t>S</w:t>
+            </w:r>
+          </w:p>
+        </w:tc>
+        <w:tc>
+          <w:tcPr>
+            <w:tcW w:w="1800" w:type="dxa"/>
+          </w:tcPr>
+          <w:p>
+            <w:r>
+              <w:t>step</w:t>
+            </w:r>
+          </w:p>
+        </w:tc>
+        <w:tc>
+          <w:tcPr>
+            <w:tcW w:w="6678" w:type="dxa"/>
+          </w:tcPr>
+          <w:p/>
+        </w:tc>
+      </w:tr>
+      <w:tr>
+        <w:tc>
+          <w:tcPr>
+            <w:tcW w:w="1098" w:type="dxa"/>
+          </w:tcPr>
+          <w:p>
+            <w:r>
+              <w:t>C</w:t>
+            </w:r>
+            <w:r>
+              <w:t>T</w:t>
+            </w:r>
+          </w:p>
+        </w:tc>
+        <w:tc>
+          <w:tcPr>
+            <w:tcW w:w="1800" w:type="dxa"/>
+          </w:tcPr>
+          <w:p>
+            <w:r>
+              <w:t>raifast</w:t>
+            </w:r>
+          </w:p>
+        </w:tc>
+        <w:tc>
+          <w:tcPr>
+            <w:tcW w:w="6678" w:type="dxa"/>
+          </w:tcPr>
+          <w:p/>
+        </w:tc>
+      </w:tr>
+      <w:tr>
+        <w:tc>
+          <w:tcPr>
+            <w:tcW w:w="1098" w:type="dxa"/>
+          </w:tcPr>
+          <w:p>
+            <w:r>
+              <w:t>C</w:t>
+            </w:r>
+            <w:r>
+              <w:t>U</w:t>
+            </w:r>
+          </w:p>
+        </w:tc>
+        <w:tc>
+          <w:tcPr>
+            <w:tcW w:w="1800" w:type="dxa"/>
+          </w:tcPr>
+          <w:p>
+            <w:r>
+              <w:t>rainlimit</w:t>
+            </w:r>
+          </w:p>
+        </w:tc>
+        <w:tc>
+          <w:tcPr>
+            <w:tcW w:w="6678" w:type="dxa"/>
+          </w:tcPr>
+          <w:p/>
+        </w:tc>
+      </w:tr>
+      <w:tr>
+        <w:tc>
+          <w:tcPr>
+            <w:tcW w:w="1098" w:type="dxa"/>
+          </w:tcPr>
+          <w:p>
+            <w:r>
+              <w:t>C</w:t>
+            </w:r>
+            <w:r>
+              <w:t>V</w:t>
+            </w:r>
+          </w:p>
+        </w:tc>
+        <w:tc>
+          <w:tcPr>
+            <w:tcW w:w="1800" w:type="dxa"/>
+          </w:tcPr>
+          <w:p>
+            <w:r>
+              <w:t>intolwindow</w:t>
+            </w:r>
+          </w:p>
+        </w:tc>
+        <w:tc>
+          <w:tcPr>
+            <w:tcW w:w="6678" w:type="dxa"/>
+          </w:tcPr>
+          <w:p/>
+        </w:tc>
+      </w:tr>
+      <w:tr>
+        <w:tc>
+          <w:tcPr>
+            <w:tcW w:w="1098" w:type="dxa"/>
+          </w:tcPr>
+          <w:p>
+            <w:r>
+              <w:t>C</w:t>
+            </w:r>
+            <w:r>
+              <w:t>W</w:t>
+            </w:r>
+          </w:p>
+        </w:tc>
+        <w:tc>
+          <w:tcPr>
+            <w:tcW w:w="1800" w:type="dxa"/>
+          </w:tcPr>
+          <w:p>
+            <w:r>
+              <w:t>optwindow</w:t>
+            </w:r>
+          </w:p>
+        </w:tc>
+        <w:tc>
+          <w:tcPr>
+            <w:tcW w:w="6678" w:type="dxa"/>
+          </w:tcPr>
+          <w:p/>
+        </w:tc>
+      </w:tr>
+      <w:tr>
+        <w:tc>
+          <w:tcPr>
+            <w:tcW w:w="1098" w:type="dxa"/>
+          </w:tcPr>
+          <w:p>
+            <w:r>
+              <w:t>C</w:t>
+            </w:r>
+            <w:r>
+              <w:t>X</w:t>
+            </w:r>
+          </w:p>
+        </w:tc>
+        <w:tc>
+          <w:tcPr>
+            <w:tcW w:w="1800" w:type="dxa"/>
+          </w:tcPr>
+          <w:p>
+            <w:r>
+              <w:t>mindays</w:t>
+            </w:r>
+          </w:p>
+        </w:tc>
+        <w:tc>
+          <w:tcPr>
+            <w:tcW w:w="6678" w:type="dxa"/>
+          </w:tcPr>
+          <w:p/>
+        </w:tc>
+      </w:tr>
+      <w:tr>
+        <w:tc>
+          <w:tcPr>
+            <w:tcW w:w="1098" w:type="dxa"/>
+          </w:tcPr>
+          <w:p>
+            <w:r>
+              <w:t>C</w:t>
+            </w:r>
+            <w:r>
+              <w:t>Y</w:t>
+            </w:r>
+          </w:p>
+        </w:tc>
+        <w:tc>
+          <w:tcPr>
+            <w:tcW w:w="1800" w:type="dxa"/>
+          </w:tcPr>
+          <w:p>
+            <w:r>
+              <w:t>#scn</w:t>
+            </w:r>
+          </w:p>
+        </w:tc>
+        <w:tc>
+          <w:tcPr>
+            <w:tcW w:w="6678" w:type="dxa"/>
+          </w:tcPr>
+          <w:p/>
+        </w:tc>
+      </w:tr>
+      <w:tr>
+        <w:tc>
+          <w:tcPr>
+            <w:tcW w:w="1098" w:type="dxa"/>
+          </w:tcPr>
+          <w:p>
+            <w:r>
+              <w:t>C</w:t>
+            </w:r>
+            <w:r>
+              <w:t>Z</w:t>
+            </w:r>
+          </w:p>
+        </w:tc>
+        <w:tc>
+          <w:tcPr>
+            <w:tcW w:w="1800" w:type="dxa"/>
+          </w:tcPr>
+          <w:p>
+            <w:r>
+              <w:t>scn dir</w:t>
+            </w:r>
+          </w:p>
+        </w:tc>
+        <w:tc>
+          <w:tcPr>
+            <w:tcW w:w="6678" w:type="dxa"/>
+          </w:tcPr>
+          <w:p/>
+        </w:tc>
+      </w:tr>
+      <w:tr>
+        <w:tc>
+          <w:tcPr>
+            <w:tcW w:w="1098" w:type="dxa"/>
+          </w:tcPr>
+          <w:p>
+            <w:r>
+              <w:t>DA…ZZ</w:t>
+            </w:r>
+          </w:p>
+        </w:tc>
+        <w:tc>
+          <w:tcPr>
+            <w:tcW w:w="1800" w:type="dxa"/>
+          </w:tcPr>
+          <w:p>
+            <w:r>
+              <w:t>No heading-scenarios</w:t>
+            </w:r>
+          </w:p>
+        </w:tc>
+        <w:tc>
+          <w:tcPr>
+            <w:tcW w:w="6678" w:type="dxa"/>
+          </w:tcPr>
+          <w:p/>
+        </w:tc>
+      </w:tr>
+    </w:tbl>
+    <w:p>
+      <w:r>
+        <w:t xml:space="preserve">  </w:t>
+      </w:r>
+    </w:p>
     <w:p/>
     <w:sectPr>
       <w:pgSz w:w="12240" w:h="15840"/>
@@ -11148,6 +14352,25 @@
       <w:szCs w:val="20"/>
     </w:rPr>
   </w:style>
+  <w:style w:type="table" w:styleId="TableGrid">
+    <w:name w:val="Table Grid"/>
+    <w:basedOn w:val="TableNormal"/>
+    <w:uiPriority w:val="39"/>
+    <w:rsid w:val="008717E1"/>
+    <w:pPr>
+      <w:spacing w:after="0" w:line="240" w:lineRule="auto"/>
+    </w:pPr>
+    <w:tblPr>
+      <w:tblBorders>
+        <w:top w:val="single" w:sz="4" w:space="0" w:color="auto"/>
+        <w:left w:val="single" w:sz="4" w:space="0" w:color="auto"/>
+        <w:bottom w:val="single" w:sz="4" w:space="0" w:color="auto"/>
+        <w:right w:val="single" w:sz="4" w:space="0" w:color="auto"/>
+        <w:insideH w:val="single" w:sz="4" w:space="0" w:color="auto"/>
+        <w:insideV w:val="single" w:sz="4" w:space="0" w:color="auto"/>
+      </w:tblBorders>
+    </w:tblPr>
+  </w:style>
 </w:styles>
 </file>
 

</xml_diff>

<commit_message>
spray drift lagged app day by one day. fixed
</commit_message>
<xml_diff>
--- a/Documents/PWC3_user.docx
+++ b/Documents/PWC3_user.docx
@@ -430,7 +430,7 @@
         </w:rPr>
         <w:lastRenderedPageBreak/>
         <w:drawing>
-          <wp:inline distT="0" distB="0" distL="0" distR="0" wp14:anchorId="4451435A" wp14:editId="7B6E04EA">
+          <wp:inline distT="0" distB="0" distL="0" distR="0" wp14:anchorId="4451435A" wp14:editId="41358371">
             <wp:extent cx="4983480" cy="2801231"/>
             <wp:effectExtent l="0" t="0" r="0" b="0"/>
             <wp:docPr id="1" name="Picture 1" descr="Diagram&#10;&#10;Description automatically generated"/>
@@ -955,11 +955,16 @@
       <w:r>
         <w:t xml:space="preserve"> All saves are </w:t>
       </w:r>
+      <w:proofErr w:type="gramStart"/>
       <w:r>
         <w:t>s</w:t>
       </w:r>
       <w:r>
-        <w:t xml:space="preserve">ave </w:t>
+        <w:t>ave</w:t>
+      </w:r>
+      <w:proofErr w:type="gramEnd"/>
+      <w:r>
+        <w:t xml:space="preserve"> </w:t>
       </w:r>
       <w:r>
         <w:t>a</w:t>
@@ -2301,6 +2306,7 @@
       <w:r>
         <w:t xml:space="preserve">Checking the </w:t>
       </w:r>
+      <w:proofErr w:type="gramStart"/>
       <w:r>
         <w:rPr>
           <w:b/>
@@ -2310,6 +2316,7 @@
         </w:rPr>
         <w:t>Daughter</w:t>
       </w:r>
+      <w:proofErr w:type="gramEnd"/>
       <w:r>
         <w:t xml:space="preserve"> </w:t>
       </w:r>
@@ -2611,6 +2618,7 @@
       <w:r>
         <w:t xml:space="preserve">These additional waterbodies are parameterized in external files as described later. To run additional waterbodies, check the </w:t>
       </w:r>
+      <w:proofErr w:type="gramStart"/>
       <w:r>
         <w:rPr>
           <w:b/>
@@ -2620,6 +2628,7 @@
         </w:rPr>
         <w:t>Others</w:t>
       </w:r>
+      <w:proofErr w:type="gramEnd"/>
       <w:r>
         <w:rPr>
           <w:i/>
@@ -2829,8 +2838,13 @@
         <w:t>,</w:t>
       </w:r>
       <w:r>
-        <w:t xml:space="preserve"> so no spray drift buffers would be required</w:t>
-      </w:r>
+        <w:t xml:space="preserve"> so no spray drift buffers would be </w:t>
+      </w:r>
+      <w:proofErr w:type="gramStart"/>
+      <w:r>
+        <w:t>required</w:t>
+      </w:r>
+      <w:proofErr w:type="gramEnd"/>
       <w:r>
         <w:t xml:space="preserve"> and this box would not be checked</w:t>
       </w:r>
@@ -2947,8 +2961,13 @@
       <w:r>
         <w:t xml:space="preserve">the scenarios that it applies to. For example, one scheme could be obtained from a pesticide label that </w:t>
       </w:r>
-      <w:r>
-        <w:t xml:space="preserve">says </w:t>
+      <w:proofErr w:type="gramStart"/>
+      <w:r>
+        <w:t>says</w:t>
+      </w:r>
+      <w:proofErr w:type="gramEnd"/>
+      <w:r>
+        <w:t xml:space="preserve"> </w:t>
       </w:r>
       <w:r>
         <w:t>“</w:t>
@@ -3239,10 +3258,7 @@
         <w:t xml:space="preserve"> </w:t>
       </w:r>
       <w:r>
-        <w:t>additional ta</w:t>
-      </w:r>
-      <w:r>
-        <w:t>bs</w:t>
+        <w:t>additional tabs</w:t>
       </w:r>
       <w:r>
         <w:t xml:space="preserve"> </w:t>
@@ -3512,11 +3528,16 @@
       <w:r>
         <w:t xml:space="preserve"> </w:t>
       </w:r>
+      <w:proofErr w:type="gramStart"/>
       <w:r>
         <w:t>p</w:t>
       </w:r>
       <w:r>
-        <w:t xml:space="preserve">age or the </w:t>
+        <w:t>age</w:t>
+      </w:r>
+      <w:proofErr w:type="gramEnd"/>
+      <w:r>
+        <w:t xml:space="preserve"> or the </w:t>
       </w:r>
       <w:r>
         <w:rPr>
@@ -3821,9 +3842,11 @@
       <w:r>
         <w:t xml:space="preserve"> </w:t>
       </w:r>
+      <w:proofErr w:type="gramStart"/>
       <w:r>
         <w:t>two tab</w:t>
       </w:r>
+      <w:proofErr w:type="gramEnd"/>
       <w:r>
         <w:t xml:space="preserve"> pages (</w:t>
       </w:r>
@@ -4284,7 +4307,23 @@
         <w:t>Days</w:t>
       </w:r>
       <w:r>
-        <w:t xml:space="preserve"> can be the integer number of days after emergence, maturity or harvest. Negative values are used to indicate days before and positive values indicate day after. </w:t>
+        <w:t xml:space="preserve"> can be the integer number of days after emergence, </w:t>
+      </w:r>
+      <w:proofErr w:type="gramStart"/>
+      <w:r>
+        <w:t>maturity</w:t>
+      </w:r>
+      <w:proofErr w:type="gramEnd"/>
+      <w:r>
+        <w:t xml:space="preserve"> or harvest. Negative values are used to indicate days </w:t>
+      </w:r>
+      <w:proofErr w:type="gramStart"/>
+      <w:r>
+        <w:t>before</w:t>
+      </w:r>
+      <w:proofErr w:type="gramEnd"/>
+      <w:r>
+        <w:t xml:space="preserve"> and positive values indicate day after. </w:t>
       </w:r>
       <w:r>
         <w:t xml:space="preserve">Zero </w:t>
@@ -5237,7 +5276,15 @@
         <w:t>Select Scenarios</w:t>
       </w:r>
       <w:r>
-        <w:t xml:space="preserve"> button. This opens a Widows file browser and scenarios can be selected. Multiple scenarios can be selected using the normal Windows functions with the Control and Shift keys. Scenarios can be removed from the list with the </w:t>
+        <w:t xml:space="preserve"> button. This opens a Widows file </w:t>
+      </w:r>
+      <w:proofErr w:type="gramStart"/>
+      <w:r>
+        <w:t>browser</w:t>
+      </w:r>
+      <w:proofErr w:type="gramEnd"/>
+      <w:r>
+        <w:t xml:space="preserve"> and scenarios can be selected. Multiple scenarios can be selected using the normal Windows functions with the Control and Shift keys. Scenarios can be removed from the list with the </w:t>
       </w:r>
       <w:r>
         <w:rPr>
@@ -5586,7 +5633,15 @@
         <w:t>ile</w:t>
       </w:r>
       <w:r>
-        <w:t xml:space="preserve"> on the top menu will create a comma separated file with the scheme details. This file can be edited and then uploaded back in to PWC3 by the </w:t>
+        <w:t xml:space="preserve"> on the top menu will create a comma separated file with the scheme details. This file can be edited and then uploaded back </w:t>
+      </w:r>
+      <w:proofErr w:type="gramStart"/>
+      <w:r>
+        <w:t>in to</w:t>
+      </w:r>
+      <w:proofErr w:type="gramEnd"/>
+      <w:r>
+        <w:t xml:space="preserve"> PWC3 by the </w:t>
       </w:r>
       <w:r>
         <w:rPr>
@@ -5896,7 +5951,15 @@
         <w:t xml:space="preserve">Normally </w:t>
       </w:r>
       <w:r>
-        <w:t xml:space="preserve">in PWC, the curve number is a adjusted for with higher curve numbers occurring as soil moisture increases, but for some validation or sensitivity analyses it may be required to fix the curve number at the known input value. Unchecking this box will fix the daily curve numbers to the input values without further adjustment based on moisture. </w:t>
+        <w:t xml:space="preserve">in PWC, the curve number is </w:t>
+      </w:r>
+      <w:proofErr w:type="gramStart"/>
+      <w:r>
+        <w:t>a</w:t>
+      </w:r>
+      <w:proofErr w:type="gramEnd"/>
+      <w:r>
+        <w:t xml:space="preserve"> adjusted for with higher curve numbers occurring as soil moisture increases, but for some validation or sensitivity analyses it may be required to fix the curve number at the known input value. Unchecking this box will fix the daily curve numbers to the input values without further adjustment based on moisture. </w:t>
       </w:r>
     </w:p>
     <w:p>
@@ -6080,8 +6143,13 @@
         <w:t xml:space="preserve">his will allow the use of sorption nonequilibrium routines </w:t>
       </w:r>
       <w:r>
-        <w:t>for the field portion  (</w:t>
-      </w:r>
+        <w:t xml:space="preserve">for the field </w:t>
+      </w:r>
+      <w:proofErr w:type="gramStart"/>
+      <w:r>
+        <w:t>portion  (</w:t>
+      </w:r>
+      <w:proofErr w:type="gramEnd"/>
       <w:r>
         <w:t>PRZM</w:t>
       </w:r>
@@ -6329,8 +6397,13 @@
         <w:t>P</w:t>
       </w:r>
       <w:r>
-        <w:t>roduces output files for use by HED</w:t>
-      </w:r>
+        <w:t xml:space="preserve">roduces output files for use by </w:t>
+      </w:r>
+      <w:proofErr w:type="gramStart"/>
+      <w:r>
+        <w:t>HED</w:t>
+      </w:r>
+      <w:proofErr w:type="gramEnd"/>
     </w:p>
     <w:p>
       <w:r>
@@ -7022,7 +7095,15 @@
         <w:t>M</w:t>
       </w:r>
       <w:r>
-        <w:t xml:space="preserve">inimum soil depth available for evaporation when root development is low </w:t>
+        <w:t xml:space="preserve">inimum soil depth available for evaporation when root development is </w:t>
+      </w:r>
+      <w:proofErr w:type="gramStart"/>
+      <w:r>
+        <w:t>low</w:t>
+      </w:r>
+      <w:proofErr w:type="gramEnd"/>
+      <w:r>
+        <w:t xml:space="preserve"> </w:t>
       </w:r>
     </w:p>
     <w:p>
@@ -7572,7 +7653,15 @@
         <w:t>The crop table is detailed in the technical documentation and is relatively self-explanatory. Emergence</w:t>
       </w:r>
       <w:r>
-        <w:t xml:space="preserve"> is the date when the crop emerges from the soil. Maturity is the date when the crop has a maximum canopy. Harvest is the date that the canopy disappears. Root depth is the maximum root depth,; Cover is the maximum fractional area coverage of the canopy. Height impacts volatilization and is the maximum crop height. Hold up is the amount water that the canopy can hold at the canopy’s maximum cover. Removal refers to what is done with the canopy at harvest. Periodicity specifies how often the crop is planted. Lag refers to the number of years after the simulation starts that the crop is planted.</w:t>
+        <w:t xml:space="preserve"> is the date when the crop emerges from the soil. Maturity is the date when the crop has a maximum canopy. Harvest is the date that the canopy disappears. Root depth is the maximum root </w:t>
+      </w:r>
+      <w:proofErr w:type="gramStart"/>
+      <w:r>
+        <w:t>depth,;</w:t>
+      </w:r>
+      <w:proofErr w:type="gramEnd"/>
+      <w:r>
+        <w:t xml:space="preserve"> Cover is the maximum fractional area coverage of the canopy. Height impacts volatilization and is the maximum crop height. Hold up is the amount water that the canopy can hold at the canopy’s maximum cover. Removal refers to what is done with the canopy at harvest. Periodicity specifies how often the crop is planted. Lag refers to the number of years after the simulation starts that the crop is planted.</w:t>
       </w:r>
     </w:p>
     <w:p>
@@ -8199,7 +8288,7 @@
           <w:i/>
           <w:iCs/>
         </w:rPr>
-        <w:t>Fractional Cropped Area</w:t>
+        <w:t>Benthic Depth</w:t>
       </w:r>
       <w:r>
         <w:t xml:space="preserve"> </w:t>
@@ -8208,27 +8297,24 @@
         <w:t xml:space="preserve">- </w:t>
       </w:r>
       <w:r>
-        <w:t xml:space="preserve">The </w:t>
-      </w:r>
-      <w:r>
-        <w:t>fraction of</w:t>
-      </w:r>
-      <w:r>
-        <w:t xml:space="preserve"> </w:t>
-      </w:r>
-      <w:r>
-        <w:t>field area that is actually treated with pesticide. Output concentrations are reduced proportionately with this value.</w:t>
-      </w:r>
-    </w:p>
-    <w:p>
-      <w:r>
-        <w:rPr>
-          <w:b/>
-          <w:bCs/>
-          <w:i/>
-          <w:iCs/>
-        </w:rPr>
-        <w:t>Benthic Depth</w:t>
+        <w:t xml:space="preserve">Depth </w:t>
+      </w:r>
+      <w:r>
+        <w:t>of lower compartment in VVWM</w:t>
+      </w:r>
+      <w:r>
+        <w:t>.</w:t>
+      </w:r>
+    </w:p>
+    <w:p>
+      <w:r>
+        <w:rPr>
+          <w:b/>
+          <w:bCs/>
+          <w:i/>
+          <w:iCs/>
+        </w:rPr>
+        <w:t>D/dx</w:t>
       </w:r>
       <w:r>
         <w:t xml:space="preserve"> </w:t>
@@ -8237,10 +8323,10 @@
         <w:t xml:space="preserve">- </w:t>
       </w:r>
       <w:r>
-        <w:t xml:space="preserve">Depth </w:t>
-      </w:r>
-      <w:r>
-        <w:t>of lower compartment in VVWM</w:t>
+        <w:t xml:space="preserve">An </w:t>
+      </w:r>
+      <w:r>
+        <w:t>overall first-order mass transfer coefficient between b4enthic and water column</w:t>
       </w:r>
       <w:r>
         <w:t>.</w:t>
@@ -8254,7 +8340,7 @@
           <w:i/>
           <w:iCs/>
         </w:rPr>
-        <w:t>D/dx</w:t>
+        <w:t>Benthic Porosity</w:t>
       </w:r>
       <w:r>
         <w:t xml:space="preserve"> </w:t>
@@ -8263,10 +8349,10 @@
         <w:t xml:space="preserve">- </w:t>
       </w:r>
       <w:r>
-        <w:t xml:space="preserve">An </w:t>
-      </w:r>
-      <w:r>
-        <w:t>overall first-order mass transfer coefficient between b4enthic and water column</w:t>
+        <w:t xml:space="preserve">Porosity </w:t>
+      </w:r>
+      <w:r>
+        <w:t>of benthic region</w:t>
       </w:r>
       <w:r>
         <w:t>.</w:t>
@@ -8280,19 +8366,23 @@
           <w:i/>
           <w:iCs/>
         </w:rPr>
-        <w:t>Benthic Porosity</w:t>
-      </w:r>
-      <w:r>
+        <w:t>Benthic Bulk Density</w:t>
+      </w:r>
+      <w:r>
+        <w:rPr>
+          <w:b/>
+          <w:bCs/>
+        </w:rPr>
         <w:t xml:space="preserve"> </w:t>
       </w:r>
       <w:r>
         <w:t xml:space="preserve">- </w:t>
       </w:r>
       <w:r>
-        <w:t xml:space="preserve">Porosity </w:t>
-      </w:r>
-      <w:r>
-        <w:t>of benthic region</w:t>
+        <w:t>B</w:t>
+      </w:r>
+      <w:r>
+        <w:t>ulk density of benthic region</w:t>
       </w:r>
       <w:r>
         <w:t>.</w:t>
@@ -8306,23 +8396,28 @@
           <w:i/>
           <w:iCs/>
         </w:rPr>
-        <w:t>Benthic Bulk Density</w:t>
-      </w:r>
-      <w:r>
-        <w:rPr>
-          <w:b/>
-          <w:bCs/>
-        </w:rPr>
+        <w:t>Benthic</w:t>
+      </w:r>
+      <w:r>
+        <w:rPr>
+          <w:b/>
+          <w:bCs/>
+          <w:i/>
+          <w:iCs/>
+        </w:rPr>
+        <w:t xml:space="preserve"> OC</w:t>
+      </w:r>
+      <w:r>
         <w:t xml:space="preserve"> </w:t>
       </w:r>
       <w:r>
         <w:t xml:space="preserve">- </w:t>
       </w:r>
       <w:r>
-        <w:t>B</w:t>
-      </w:r>
-      <w:r>
-        <w:t>ulk density of benthic region</w:t>
+        <w:t xml:space="preserve">Organic </w:t>
+      </w:r>
+      <w:r>
+        <w:t>carbon fraction of benthic sediment</w:t>
       </w:r>
       <w:r>
         <w:t>.</w:t>
@@ -8336,16 +8431,7 @@
           <w:i/>
           <w:iCs/>
         </w:rPr>
-        <w:t>Benthic</w:t>
-      </w:r>
-      <w:r>
-        <w:rPr>
-          <w:b/>
-          <w:bCs/>
-          <w:i/>
-          <w:iCs/>
-        </w:rPr>
-        <w:t xml:space="preserve"> OC</w:t>
+        <w:t>Benthic DOC</w:t>
       </w:r>
       <w:r>
         <w:t xml:space="preserve"> </w:t>
@@ -8354,24 +8440,18 @@
         <w:t xml:space="preserve">- </w:t>
       </w:r>
       <w:r>
-        <w:t xml:space="preserve">Organic </w:t>
-      </w:r>
-      <w:r>
-        <w:t>carbon fraction of benthic sediment</w:t>
-      </w:r>
-      <w:r>
-        <w:t>.</w:t>
-      </w:r>
-    </w:p>
-    <w:p>
-      <w:r>
-        <w:rPr>
-          <w:b/>
-          <w:bCs/>
-          <w:i/>
-          <w:iCs/>
-        </w:rPr>
-        <w:t>Benthic DOC</w:t>
+        <w:t>dissolved organic carbon in benthic pore water.</w:t>
+      </w:r>
+    </w:p>
+    <w:p>
+      <w:r>
+        <w:rPr>
+          <w:b/>
+          <w:bCs/>
+          <w:i/>
+          <w:iCs/>
+        </w:rPr>
+        <w:t>Benthic Biomass</w:t>
       </w:r>
       <w:r>
         <w:t xml:space="preserve"> </w:t>
@@ -8380,106 +8460,124 @@
         <w:t xml:space="preserve">- </w:t>
       </w:r>
       <w:r>
-        <w:t>dissolved organic carbon in benthic pore water.</w:t>
-      </w:r>
-    </w:p>
-    <w:p>
-      <w:r>
-        <w:rPr>
-          <w:b/>
-          <w:bCs/>
-          <w:i/>
-          <w:iCs/>
-        </w:rPr>
-        <w:t>Benthic Biomass</w:t>
-      </w:r>
-      <w:r>
+        <w:t xml:space="preserve">concentration of benthic biota in pore water </w:t>
+      </w:r>
+    </w:p>
+    <w:p>
+      <w:r>
+        <w:rPr>
+          <w:b/>
+          <w:bCs/>
+          <w:i/>
+          <w:iCs/>
+        </w:rPr>
+        <w:t>DFAC</w:t>
+      </w:r>
+      <w:r>
+        <w:rPr>
+          <w:i/>
+          <w:iCs/>
+        </w:rPr>
         <w:t xml:space="preserve"> </w:t>
       </w:r>
       <w:r>
         <w:t xml:space="preserve">- </w:t>
       </w:r>
       <w:r>
-        <w:t xml:space="preserve">concentration of benthic biota in pore water </w:t>
-      </w:r>
-    </w:p>
-    <w:p>
-      <w:r>
-        <w:rPr>
-          <w:b/>
-          <w:bCs/>
-          <w:i/>
-          <w:iCs/>
-        </w:rPr>
-        <w:t>DFAC</w:t>
-      </w:r>
-      <w:r>
-        <w:rPr>
-          <w:i/>
-          <w:iCs/>
-        </w:rPr>
+        <w:t>attenuation parameter for photolysis</w:t>
+      </w:r>
+    </w:p>
+    <w:p>
+      <w:r>
+        <w:rPr>
+          <w:b/>
+          <w:bCs/>
+          <w:i/>
+          <w:iCs/>
+        </w:rPr>
+        <w:t>Suspended Solids</w:t>
+      </w:r>
+      <w:r>
         <w:t xml:space="preserve"> </w:t>
       </w:r>
       <w:r>
         <w:t xml:space="preserve">- </w:t>
       </w:r>
       <w:r>
-        <w:t>attenuation parameter for photolysis</w:t>
-      </w:r>
-    </w:p>
-    <w:p>
-      <w:r>
-        <w:rPr>
-          <w:b/>
-          <w:bCs/>
-          <w:i/>
-          <w:iCs/>
-        </w:rPr>
-        <w:t>Suspended Solids</w:t>
-      </w:r>
-      <w:r>
+        <w:t>suspended solids concentration in water column.</w:t>
+      </w:r>
+    </w:p>
+    <w:p>
+      <w:r>
+        <w:rPr>
+          <w:b/>
+          <w:bCs/>
+          <w:i/>
+          <w:iCs/>
+        </w:rPr>
+        <w:t>Chlorophyll</w:t>
+      </w:r>
+      <w:r>
+        <w:rPr>
+          <w:i/>
+          <w:iCs/>
+        </w:rPr>
         <w:t xml:space="preserve"> </w:t>
       </w:r>
       <w:r>
         <w:t xml:space="preserve">- </w:t>
       </w:r>
       <w:r>
-        <w:t>suspended solids concentration in water column.</w:t>
-      </w:r>
-    </w:p>
-    <w:p>
-      <w:r>
-        <w:rPr>
-          <w:b/>
-          <w:bCs/>
-          <w:i/>
-          <w:iCs/>
-        </w:rPr>
-        <w:t>Chlorophyll</w:t>
-      </w:r>
-      <w:r>
-        <w:rPr>
-          <w:i/>
-          <w:iCs/>
-        </w:rPr>
+        <w:t>chlorophyll concentration in water column</w:t>
+      </w:r>
+    </w:p>
+    <w:p>
+      <w:r>
+        <w:rPr>
+          <w:b/>
+          <w:bCs/>
+          <w:i/>
+          <w:iCs/>
+        </w:rPr>
+        <w:t>Water Column Foc</w:t>
+      </w:r>
+      <w:r>
         <w:t xml:space="preserve"> </w:t>
       </w:r>
       <w:r>
         <w:t xml:space="preserve">- </w:t>
       </w:r>
       <w:r>
-        <w:t>chlorophyll concentration in water column</w:t>
-      </w:r>
-    </w:p>
-    <w:p>
-      <w:r>
-        <w:rPr>
-          <w:b/>
-          <w:bCs/>
-          <w:i/>
-          <w:iCs/>
-        </w:rPr>
-        <w:t>Water Column Foc</w:t>
+        <w:t>organic carbon fraction on suspended solids in water column</w:t>
+      </w:r>
+    </w:p>
+    <w:p>
+      <w:r>
+        <w:rPr>
+          <w:b/>
+          <w:bCs/>
+          <w:i/>
+          <w:iCs/>
+        </w:rPr>
+        <w:t xml:space="preserve">Water </w:t>
+      </w:r>
+      <w:r>
+        <w:rPr>
+          <w:b/>
+          <w:bCs/>
+          <w:i/>
+          <w:iCs/>
+        </w:rPr>
+        <w:t>C</w:t>
+      </w:r>
+      <w:r>
+        <w:rPr>
+          <w:b/>
+          <w:bCs/>
+          <w:i/>
+          <w:iCs/>
+        </w:rPr>
+        <w:t>olumn DOC</w:t>
       </w:r>
       <w:r>
         <w:t xml:space="preserve"> </w:t>
@@ -8488,10 +8586,38 @@
         <w:t xml:space="preserve">- </w:t>
       </w:r>
       <w:r>
-        <w:t>organic carbon fraction on suspended solids in water column</w:t>
-      </w:r>
-    </w:p>
-    <w:p>
+        <w:t>dissolved organic carbon in water column.</w:t>
+      </w:r>
+    </w:p>
+    <w:p>
+      <w:r>
+        <w:rPr>
+          <w:b/>
+          <w:bCs/>
+          <w:i/>
+          <w:iCs/>
+        </w:rPr>
+        <w:t>Water Column Biomass</w:t>
+      </w:r>
+      <w:r>
+        <w:t xml:space="preserve"> </w:t>
+      </w:r>
+      <w:r>
+        <w:t xml:space="preserve">- </w:t>
+      </w:r>
+      <w:r>
+        <w:t>biomass concentration in water column</w:t>
+      </w:r>
+    </w:p>
+    <w:p>
+      <w:pPr>
+        <w:rPr>
+          <w:b/>
+          <w:bCs/>
+          <w:i/>
+          <w:iCs/>
+        </w:rPr>
+      </w:pPr>
       <w:r>
         <w:rPr>
           <w:b/>
@@ -8500,72 +8626,6 @@
           <w:iCs/>
         </w:rPr>
         <w:lastRenderedPageBreak/>
-        <w:t xml:space="preserve">Water </w:t>
-      </w:r>
-      <w:r>
-        <w:rPr>
-          <w:b/>
-          <w:bCs/>
-          <w:i/>
-          <w:iCs/>
-        </w:rPr>
-        <w:t>C</w:t>
-      </w:r>
-      <w:r>
-        <w:rPr>
-          <w:b/>
-          <w:bCs/>
-          <w:i/>
-          <w:iCs/>
-        </w:rPr>
-        <w:t>olumn DOC</w:t>
-      </w:r>
-      <w:r>
-        <w:t xml:space="preserve"> </w:t>
-      </w:r>
-      <w:r>
-        <w:t xml:space="preserve">- </w:t>
-      </w:r>
-      <w:r>
-        <w:t>dissolved organic carbon in water column.</w:t>
-      </w:r>
-    </w:p>
-    <w:p>
-      <w:r>
-        <w:rPr>
-          <w:b/>
-          <w:bCs/>
-          <w:i/>
-          <w:iCs/>
-        </w:rPr>
-        <w:t>Water Column Biomass</w:t>
-      </w:r>
-      <w:r>
-        <w:t xml:space="preserve"> </w:t>
-      </w:r>
-      <w:r>
-        <w:t xml:space="preserve">- </w:t>
-      </w:r>
-      <w:r>
-        <w:t>biomass concentration in water column</w:t>
-      </w:r>
-    </w:p>
-    <w:p>
-      <w:pPr>
-        <w:rPr>
-          <w:b/>
-          <w:bCs/>
-          <w:i/>
-          <w:iCs/>
-        </w:rPr>
-      </w:pPr>
-      <w:r>
-        <w:rPr>
-          <w:b/>
-          <w:bCs/>
-          <w:i/>
-          <w:iCs/>
-        </w:rPr>
         <w:t>Special Condition</w:t>
       </w:r>
     </w:p>
@@ -8606,7 +8666,15 @@
         <w:t xml:space="preserve"> </w:t>
       </w:r>
       <w:r>
-        <w:t>– for some simulations it may be desirable to ignore aquatic concentration in VVWM when the water depth are so low that they cannot support life.</w:t>
+        <w:t xml:space="preserve">– for some simulations it may be desirable to ignore aquatic concentration in VVWM when the water depth </w:t>
+      </w:r>
+      <w:proofErr w:type="gramStart"/>
+      <w:r>
+        <w:t>are</w:t>
+      </w:r>
+      <w:proofErr w:type="gramEnd"/>
+      <w:r>
+        <w:t xml:space="preserve"> so low that they cannot support life.</w:t>
       </w:r>
       <w:r>
         <w:t xml:space="preserve"> </w:t>
@@ -8810,7 +8878,6 @@
         <w:rPr>
           <w:noProof/>
         </w:rPr>
-        <w:lastRenderedPageBreak/>
         <w:drawing>
           <wp:inline distT="0" distB="0" distL="0" distR="0" wp14:anchorId="2485DBD2" wp14:editId="0BDDE072">
             <wp:extent cx="4847029" cy="4008120"/>
@@ -8889,7 +8956,6 @@
         <w:rPr>
           <w:noProof/>
         </w:rPr>
-        <w:lastRenderedPageBreak/>
         <w:drawing>
           <wp:inline distT="0" distB="0" distL="0" distR="0" wp14:anchorId="76B1AA50" wp14:editId="5C25EA92">
             <wp:extent cx="4939178" cy="4084320"/>
@@ -10209,7 +10275,20 @@
           </w:p>
           <w:p>
             <w:r>
-              <w:t>11=</w:t>
+              <w:t>11=Airblast</w:t>
+            </w:r>
+          </w:p>
+          <w:p>
+            <w:r>
+              <w:t>12</w:t>
+            </w:r>
+            <w:r>
+              <w:t xml:space="preserve"> Airblast</w:t>
+            </w:r>
+          </w:p>
+          <w:p>
+            <w:r>
+              <w:t>13=</w:t>
             </w:r>
             <w:r>
               <w:t>Airblast</w:t>
@@ -10217,29 +10296,7 @@
           </w:p>
           <w:p>
             <w:r>
-              <w:t>12</w:t>
-            </w:r>
-            <w:r>
-              <w:t xml:space="preserve"> </w:t>
-            </w:r>
-            <w:r>
-              <w:t>Airblast</w:t>
-            </w:r>
-          </w:p>
-          <w:p>
-            <w:r>
-              <w:t>13=</w:t>
-            </w:r>
-            <w:r>
-              <w:t>Airblast</w:t>
-            </w:r>
-          </w:p>
-          <w:p>
-            <w:r>
-              <w:t>14=</w:t>
-            </w:r>
-            <w:r>
-              <w:t>Directly Applied</w:t>
+              <w:t>14=Directly Applied</w:t>
             </w:r>
           </w:p>
           <w:p>
@@ -10865,10 +10922,7 @@
           </w:tcPr>
           <w:p>
             <w:r>
-              <w:t>A</w:t>
-            </w:r>
-            <w:r>
-              <w:t>F</w:t>
+              <w:t>AF</w:t>
             </w:r>
           </w:p>
         </w:tc>
@@ -10896,10 +10950,7 @@
           </w:tcPr>
           <w:p>
             <w:r>
-              <w:t>A</w:t>
-            </w:r>
-            <w:r>
-              <w:t>G</w:t>
+              <w:t>AG</w:t>
             </w:r>
           </w:p>
         </w:tc>
@@ -10927,10 +10978,7 @@
           </w:tcPr>
           <w:p>
             <w:r>
-              <w:t>A</w:t>
-            </w:r>
-            <w:r>
-              <w:t>H</w:t>
+              <w:t>AH</w:t>
             </w:r>
           </w:p>
         </w:tc>
@@ -10958,10 +11006,7 @@
           </w:tcPr>
           <w:p>
             <w:r>
-              <w:t>A</w:t>
-            </w:r>
-            <w:r>
-              <w:t>I</w:t>
+              <w:t>AI</w:t>
             </w:r>
           </w:p>
         </w:tc>
@@ -10989,10 +11034,7 @@
           </w:tcPr>
           <w:p>
             <w:r>
-              <w:t>A</w:t>
-            </w:r>
-            <w:r>
-              <w:t>J</w:t>
+              <w:t>AJ</w:t>
             </w:r>
           </w:p>
         </w:tc>
@@ -11020,10 +11062,7 @@
           </w:tcPr>
           <w:p>
             <w:r>
-              <w:t>A</w:t>
-            </w:r>
-            <w:r>
-              <w:t>K</w:t>
+              <w:t>AK</w:t>
             </w:r>
           </w:p>
         </w:tc>
@@ -11051,10 +11090,7 @@
           </w:tcPr>
           <w:p>
             <w:r>
-              <w:t>A</w:t>
-            </w:r>
-            <w:r>
-              <w:t>L</w:t>
+              <w:t>AL</w:t>
             </w:r>
           </w:p>
         </w:tc>
@@ -11082,10 +11118,7 @@
           </w:tcPr>
           <w:p>
             <w:r>
-              <w:t>A</w:t>
-            </w:r>
-            <w:r>
-              <w:t>M</w:t>
+              <w:t>AM</w:t>
             </w:r>
           </w:p>
         </w:tc>
@@ -11113,10 +11146,7 @@
           </w:tcPr>
           <w:p>
             <w:r>
-              <w:t>A</w:t>
-            </w:r>
-            <w:r>
-              <w:t>N</w:t>
+              <w:t>AN</w:t>
             </w:r>
           </w:p>
         </w:tc>
@@ -11144,10 +11174,7 @@
           </w:tcPr>
           <w:p>
             <w:r>
-              <w:t>A</w:t>
-            </w:r>
-            <w:r>
-              <w:t>O</w:t>
+              <w:t>AO</w:t>
             </w:r>
           </w:p>
         </w:tc>
@@ -11175,10 +11202,7 @@
           </w:tcPr>
           <w:p>
             <w:r>
-              <w:t>A</w:t>
-            </w:r>
-            <w:r>
-              <w:t>P</w:t>
+              <w:t>AP</w:t>
             </w:r>
           </w:p>
         </w:tc>
@@ -11206,10 +11230,7 @@
           </w:tcPr>
           <w:p>
             <w:r>
-              <w:t>A</w:t>
-            </w:r>
-            <w:r>
-              <w:t>Q</w:t>
+              <w:t>AQ</w:t>
             </w:r>
           </w:p>
         </w:tc>
@@ -11237,10 +11258,7 @@
           </w:tcPr>
           <w:p>
             <w:r>
-              <w:t>A</w:t>
-            </w:r>
-            <w:r>
-              <w:t>R</w:t>
+              <w:t>AR</w:t>
             </w:r>
           </w:p>
         </w:tc>
@@ -11268,10 +11286,7 @@
           </w:tcPr>
           <w:p>
             <w:r>
-              <w:t>A</w:t>
-            </w:r>
-            <w:r>
-              <w:t>S</w:t>
+              <w:t>AS</w:t>
             </w:r>
           </w:p>
         </w:tc>
@@ -11299,10 +11314,7 @@
           </w:tcPr>
           <w:p>
             <w:r>
-              <w:t>A</w:t>
-            </w:r>
-            <w:r>
-              <w:t>T</w:t>
+              <w:t>AT</w:t>
             </w:r>
           </w:p>
         </w:tc>
@@ -11330,10 +11342,7 @@
           </w:tcPr>
           <w:p>
             <w:r>
-              <w:t>A</w:t>
-            </w:r>
-            <w:r>
-              <w:t>U</w:t>
+              <w:t>AU</w:t>
             </w:r>
           </w:p>
         </w:tc>
@@ -11361,10 +11370,7 @@
           </w:tcPr>
           <w:p>
             <w:r>
-              <w:t>A</w:t>
-            </w:r>
-            <w:r>
-              <w:t>V</w:t>
+              <w:t>AV</w:t>
             </w:r>
           </w:p>
         </w:tc>
@@ -11392,10 +11398,7 @@
           </w:tcPr>
           <w:p>
             <w:r>
-              <w:t>A</w:t>
-            </w:r>
-            <w:r>
-              <w:t>W</w:t>
+              <w:t>AW</w:t>
             </w:r>
           </w:p>
         </w:tc>
@@ -11423,10 +11426,7 @@
           </w:tcPr>
           <w:p>
             <w:r>
-              <w:t>A</w:t>
-            </w:r>
-            <w:r>
-              <w:t>X</w:t>
+              <w:t>AX</w:t>
             </w:r>
           </w:p>
         </w:tc>
@@ -11454,10 +11454,7 @@
           </w:tcPr>
           <w:p>
             <w:r>
-              <w:t>A</w:t>
-            </w:r>
-            <w:r>
-              <w:t>Y</w:t>
+              <w:t>AY</w:t>
             </w:r>
           </w:p>
         </w:tc>
@@ -11485,10 +11482,7 @@
           </w:tcPr>
           <w:p>
             <w:r>
-              <w:t>A</w:t>
-            </w:r>
-            <w:r>
-              <w:t>Z</w:t>
+              <w:t>AZ</w:t>
             </w:r>
           </w:p>
         </w:tc>
@@ -11671,10 +11665,7 @@
           </w:tcPr>
           <w:p>
             <w:r>
-              <w:t>B</w:t>
-            </w:r>
-            <w:r>
-              <w:t>F</w:t>
+              <w:t>BF</w:t>
             </w:r>
           </w:p>
         </w:tc>
@@ -11702,10 +11693,7 @@
           </w:tcPr>
           <w:p>
             <w:r>
-              <w:t>B</w:t>
-            </w:r>
-            <w:r>
-              <w:t>G</w:t>
+              <w:t>BG</w:t>
             </w:r>
           </w:p>
         </w:tc>
@@ -11733,10 +11721,7 @@
           </w:tcPr>
           <w:p>
             <w:r>
-              <w:t>B</w:t>
-            </w:r>
-            <w:r>
-              <w:t>H</w:t>
+              <w:t>BH</w:t>
             </w:r>
           </w:p>
         </w:tc>
@@ -11764,10 +11749,7 @@
           </w:tcPr>
           <w:p>
             <w:r>
-              <w:t>B</w:t>
-            </w:r>
-            <w:r>
-              <w:t>I</w:t>
+              <w:t>BI</w:t>
             </w:r>
           </w:p>
         </w:tc>
@@ -11795,10 +11777,7 @@
           </w:tcPr>
           <w:p>
             <w:r>
-              <w:t>B</w:t>
-            </w:r>
-            <w:r>
-              <w:t>J</w:t>
+              <w:t>BJ</w:t>
             </w:r>
           </w:p>
         </w:tc>
@@ -11826,10 +11805,7 @@
           </w:tcPr>
           <w:p>
             <w:r>
-              <w:t>B</w:t>
-            </w:r>
-            <w:r>
-              <w:t>K</w:t>
+              <w:t>BK</w:t>
             </w:r>
           </w:p>
         </w:tc>
@@ -11857,10 +11833,7 @@
           </w:tcPr>
           <w:p>
             <w:r>
-              <w:t>B</w:t>
-            </w:r>
-            <w:r>
-              <w:t>L</w:t>
+              <w:t>BL</w:t>
             </w:r>
           </w:p>
         </w:tc>
@@ -11888,10 +11861,7 @@
           </w:tcPr>
           <w:p>
             <w:r>
-              <w:t>B</w:t>
-            </w:r>
-            <w:r>
-              <w:t>M</w:t>
+              <w:t>BM</w:t>
             </w:r>
           </w:p>
         </w:tc>
@@ -11920,10 +11890,7 @@
           <w:p>
             <w:r>
               <w:lastRenderedPageBreak/>
-              <w:t>B</w:t>
-            </w:r>
-            <w:r>
-              <w:t>N</w:t>
+              <w:t>BN</w:t>
             </w:r>
           </w:p>
         </w:tc>
@@ -11951,10 +11918,7 @@
           </w:tcPr>
           <w:p>
             <w:r>
-              <w:t>B</w:t>
-            </w:r>
-            <w:r>
-              <w:t>O</w:t>
+              <w:t>BO</w:t>
             </w:r>
           </w:p>
         </w:tc>
@@ -11982,10 +11946,7 @@
           </w:tcPr>
           <w:p>
             <w:r>
-              <w:t>B</w:t>
-            </w:r>
-            <w:r>
-              <w:t>P</w:t>
+              <w:t>BP</w:t>
             </w:r>
           </w:p>
         </w:tc>
@@ -12013,10 +11974,7 @@
           </w:tcPr>
           <w:p>
             <w:r>
-              <w:t>B</w:t>
-            </w:r>
-            <w:r>
-              <w:t>Q</w:t>
+              <w:t>BQ</w:t>
             </w:r>
           </w:p>
         </w:tc>
@@ -12044,10 +12002,7 @@
           </w:tcPr>
           <w:p>
             <w:r>
-              <w:t>B</w:t>
-            </w:r>
-            <w:r>
-              <w:t>R</w:t>
+              <w:t>BR</w:t>
             </w:r>
           </w:p>
         </w:tc>
@@ -12075,10 +12030,7 @@
           </w:tcPr>
           <w:p>
             <w:r>
-              <w:t>B</w:t>
-            </w:r>
-            <w:r>
-              <w:t>S</w:t>
+              <w:t>BS</w:t>
             </w:r>
           </w:p>
         </w:tc>
@@ -12106,10 +12058,7 @@
           </w:tcPr>
           <w:p>
             <w:r>
-              <w:t>B</w:t>
-            </w:r>
-            <w:r>
-              <w:t>T</w:t>
+              <w:t>BT</w:t>
             </w:r>
           </w:p>
         </w:tc>
@@ -12137,10 +12086,7 @@
           </w:tcPr>
           <w:p>
             <w:r>
-              <w:t>B</w:t>
-            </w:r>
-            <w:r>
-              <w:t>U</w:t>
+              <w:t>BU</w:t>
             </w:r>
           </w:p>
         </w:tc>
@@ -12168,10 +12114,7 @@
           </w:tcPr>
           <w:p>
             <w:r>
-              <w:t>B</w:t>
-            </w:r>
-            <w:r>
-              <w:t>V</w:t>
+              <w:t>BV</w:t>
             </w:r>
           </w:p>
         </w:tc>
@@ -12199,10 +12142,7 @@
           </w:tcPr>
           <w:p>
             <w:r>
-              <w:t>B</w:t>
-            </w:r>
-            <w:r>
-              <w:t>W</w:t>
+              <w:t>BW</w:t>
             </w:r>
           </w:p>
         </w:tc>
@@ -12230,10 +12170,7 @@
           </w:tcPr>
           <w:p>
             <w:r>
-              <w:t>B</w:t>
-            </w:r>
-            <w:r>
-              <w:t>X</w:t>
+              <w:t>BX</w:t>
             </w:r>
           </w:p>
         </w:tc>
@@ -12261,10 +12198,7 @@
           </w:tcPr>
           <w:p>
             <w:r>
-              <w:t>B</w:t>
-            </w:r>
-            <w:r>
-              <w:t>Y</w:t>
+              <w:t>BY</w:t>
             </w:r>
           </w:p>
         </w:tc>
@@ -12292,10 +12226,7 @@
           </w:tcPr>
           <w:p>
             <w:r>
-              <w:t>B</w:t>
-            </w:r>
-            <w:r>
-              <w:t>Z</w:t>
+              <w:t>BZ</w:t>
             </w:r>
           </w:p>
         </w:tc>
@@ -12475,10 +12406,7 @@
           </w:tcPr>
           <w:p>
             <w:r>
-              <w:t>C</w:t>
-            </w:r>
-            <w:r>
-              <w:t>F</w:t>
+              <w:t>CF</w:t>
             </w:r>
           </w:p>
         </w:tc>
@@ -12506,10 +12434,7 @@
           </w:tcPr>
           <w:p>
             <w:r>
-              <w:t>C</w:t>
-            </w:r>
-            <w:r>
-              <w:t>G</w:t>
+              <w:t>CG</w:t>
             </w:r>
           </w:p>
         </w:tc>
@@ -12537,10 +12462,7 @@
           </w:tcPr>
           <w:p>
             <w:r>
-              <w:t>C</w:t>
-            </w:r>
-            <w:r>
-              <w:t>H</w:t>
+              <w:t>CH</w:t>
             </w:r>
           </w:p>
         </w:tc>
@@ -12568,10 +12490,7 @@
           </w:tcPr>
           <w:p>
             <w:r>
-              <w:t>C</w:t>
-            </w:r>
-            <w:r>
-              <w:t>I</w:t>
+              <w:t>CI</w:t>
             </w:r>
           </w:p>
         </w:tc>
@@ -12599,10 +12518,7 @@
           </w:tcPr>
           <w:p>
             <w:r>
-              <w:t>C</w:t>
-            </w:r>
-            <w:r>
-              <w:t>J</w:t>
+              <w:t>CJ</w:t>
             </w:r>
           </w:p>
         </w:tc>
@@ -12630,10 +12546,7 @@
           </w:tcPr>
           <w:p>
             <w:r>
-              <w:t>C</w:t>
-            </w:r>
-            <w:r>
-              <w:t>K</w:t>
+              <w:t>CK</w:t>
             </w:r>
           </w:p>
         </w:tc>
@@ -12661,10 +12574,7 @@
           </w:tcPr>
           <w:p>
             <w:r>
-              <w:t>C</w:t>
-            </w:r>
-            <w:r>
-              <w:t>L</w:t>
+              <w:t>CL</w:t>
             </w:r>
           </w:p>
         </w:tc>
@@ -12692,10 +12602,7 @@
           </w:tcPr>
           <w:p>
             <w:r>
-              <w:t>C</w:t>
-            </w:r>
-            <w:r>
-              <w:t>M</w:t>
+              <w:t>CM</w:t>
             </w:r>
           </w:p>
         </w:tc>
@@ -12723,10 +12630,7 @@
           </w:tcPr>
           <w:p>
             <w:r>
-              <w:t>C</w:t>
-            </w:r>
-            <w:r>
-              <w:t>N</w:t>
+              <w:t>CN</w:t>
             </w:r>
           </w:p>
         </w:tc>
@@ -12754,10 +12658,7 @@
           </w:tcPr>
           <w:p>
             <w:r>
-              <w:t>C</w:t>
-            </w:r>
-            <w:r>
-              <w:t>O</w:t>
+              <w:t>CO</w:t>
             </w:r>
           </w:p>
         </w:tc>
@@ -12785,10 +12686,7 @@
           </w:tcPr>
           <w:p>
             <w:r>
-              <w:t>C</w:t>
-            </w:r>
-            <w:r>
-              <w:t>P</w:t>
+              <w:t>CP</w:t>
             </w:r>
           </w:p>
         </w:tc>
@@ -12816,10 +12714,7 @@
           </w:tcPr>
           <w:p>
             <w:r>
-              <w:t>C</w:t>
-            </w:r>
-            <w:r>
-              <w:t>Q</w:t>
+              <w:t>CQ</w:t>
             </w:r>
           </w:p>
         </w:tc>
@@ -12847,10 +12742,7 @@
           </w:tcPr>
           <w:p>
             <w:r>
-              <w:t>C</w:t>
-            </w:r>
-            <w:r>
-              <w:t>R</w:t>
+              <w:t>CR</w:t>
             </w:r>
           </w:p>
         </w:tc>
@@ -12878,10 +12770,7 @@
           </w:tcPr>
           <w:p>
             <w:r>
-              <w:t>C</w:t>
-            </w:r>
-            <w:r>
-              <w:t>S</w:t>
+              <w:t>CS</w:t>
             </w:r>
           </w:p>
         </w:tc>
@@ -12909,10 +12798,7 @@
           </w:tcPr>
           <w:p>
             <w:r>
-              <w:t>C</w:t>
-            </w:r>
-            <w:r>
-              <w:t>T</w:t>
+              <w:t>CT</w:t>
             </w:r>
           </w:p>
         </w:tc>
@@ -12940,10 +12826,7 @@
           </w:tcPr>
           <w:p>
             <w:r>
-              <w:t>C</w:t>
-            </w:r>
-            <w:r>
-              <w:t>U</w:t>
+              <w:t>CU</w:t>
             </w:r>
           </w:p>
         </w:tc>
@@ -12971,10 +12854,7 @@
           </w:tcPr>
           <w:p>
             <w:r>
-              <w:t>C</w:t>
-            </w:r>
-            <w:r>
-              <w:t>V</w:t>
+              <w:t>CV</w:t>
             </w:r>
           </w:p>
         </w:tc>
@@ -13002,10 +12882,7 @@
           </w:tcPr>
           <w:p>
             <w:r>
-              <w:t>C</w:t>
-            </w:r>
-            <w:r>
-              <w:t>W</w:t>
+              <w:t>CW</w:t>
             </w:r>
           </w:p>
         </w:tc>
@@ -13033,10 +12910,7 @@
           </w:tcPr>
           <w:p>
             <w:r>
-              <w:t>C</w:t>
-            </w:r>
-            <w:r>
-              <w:t>X</w:t>
+              <w:t>CX</w:t>
             </w:r>
           </w:p>
         </w:tc>
@@ -13064,10 +12938,7 @@
           </w:tcPr>
           <w:p>
             <w:r>
-              <w:t>C</w:t>
-            </w:r>
-            <w:r>
-              <w:t>Y</w:t>
+              <w:t>CY</w:t>
             </w:r>
           </w:p>
         </w:tc>
@@ -13095,10 +12966,7 @@
           </w:tcPr>
           <w:p>
             <w:r>
-              <w:t>C</w:t>
-            </w:r>
-            <w:r>
-              <w:t>Z</w:t>
+              <w:t>CZ</w:t>
             </w:r>
           </w:p>
         </w:tc>

</xml_diff>

<commit_message>
previously (2 commits ago) added a routine to raed a line of bacth scenarios into the scenario examiner
added to documentation

fixing batch reads of evergreen scenarios
</commit_message>
<xml_diff>
--- a/Documents/PWC3_user.docx
+++ b/Documents/PWC3_user.docx
@@ -437,7 +437,7 @@
         </w:rPr>
         <w:lastRenderedPageBreak/>
         <w:drawing>
-          <wp:inline distT="0" distB="0" distL="0" distR="0" wp14:anchorId="4451435A" wp14:editId="3D648D46">
+          <wp:inline distT="0" distB="0" distL="0" distR="0" wp14:anchorId="4451435A" wp14:editId="7E1C4CC2">
             <wp:extent cx="4983480" cy="2801231"/>
             <wp:effectExtent l="0" t="0" r="0" b="0"/>
             <wp:docPr id="1" name="Picture 1" descr="Diagram&#10;&#10;Description automatically generated"/>
@@ -5109,13 +5109,7 @@
         <w:t>n idea of the relative contributions of each transport mechanism, but th</w:t>
       </w:r>
       <w:r>
-        <w:t xml:space="preserve">ese </w:t>
-      </w:r>
-      <w:r>
-        <w:t>also</w:t>
-      </w:r>
-      <w:r>
-        <w:t xml:space="preserve"> </w:t>
+        <w:t xml:space="preserve">ese also </w:t>
       </w:r>
       <w:r>
         <w:t xml:space="preserve">may offer a </w:t>
@@ -5214,7 +5208,7 @@
           <w:noProof/>
         </w:rPr>
         <w:drawing>
-          <wp:inline distT="0" distB="0" distL="0" distR="0" wp14:anchorId="450C6611" wp14:editId="764AF7EB">
+          <wp:inline distT="0" distB="0" distL="0" distR="0" wp14:anchorId="450C6611" wp14:editId="19DE3ECF">
             <wp:extent cx="5978272" cy="2567940"/>
             <wp:effectExtent l="0" t="0" r="0" b="0"/>
             <wp:docPr id="555867620" name="Picture 13"/>
@@ -6629,6 +6623,7 @@
       <w:r>
         <w:t xml:space="preserve"> To inspect or edit an existing scenario, push the </w:t>
       </w:r>
+      <w:bookmarkStart w:id="10" w:name="_Hlk191282495"/>
       <w:r>
         <w:rPr>
           <w:b/>
@@ -6656,6 +6651,7 @@
         </w:rPr>
         <w:t>Scenario</w:t>
       </w:r>
+      <w:bookmarkEnd w:id="10"/>
       <w:r>
         <w:t xml:space="preserve"> button.</w:t>
       </w:r>
@@ -6663,7 +6659,64 @@
         <w:t xml:space="preserve"> </w:t>
       </w:r>
       <w:r>
-        <w:t>The scenario will be loaded, and the fields populated. When finished save the scenario with the</w:t>
+        <w:t>The scenario will be loaded, and the fields populated.</w:t>
+      </w:r>
+      <w:r>
+        <w:t xml:space="preserve">  Alternatively, individual scenarios can be loaded from a scenario batch file (the raw form of scenarios when they are initially created and potentially used for fine resolution simulations. To upload a batch scenario, check the </w:t>
+      </w:r>
+      <w:r>
+        <w:rPr>
+          <w:b/>
+          <w:bCs/>
+          <w:i/>
+          <w:iCs/>
+        </w:rPr>
+        <w:t>Load scenario from csv</w:t>
+      </w:r>
+      <w:r>
+        <w:t xml:space="preserve"> box and enter th</w:t>
+      </w:r>
+      <w:r>
+        <w:t xml:space="preserve">e scenario lie number where it resides in the csv file, then </w:t>
+      </w:r>
+      <w:r>
+        <w:rPr>
+          <w:b/>
+          <w:bCs/>
+          <w:i/>
+          <w:iCs/>
+        </w:rPr>
+        <w:t xml:space="preserve">Push Here to Examine </w:t>
+      </w:r>
+      <w:r>
+        <w:rPr>
+          <w:b/>
+          <w:bCs/>
+          <w:i/>
+          <w:iCs/>
+        </w:rPr>
+        <w:t xml:space="preserve">a </w:t>
+      </w:r>
+      <w:r>
+        <w:rPr>
+          <w:b/>
+          <w:bCs/>
+          <w:i/>
+          <w:iCs/>
+        </w:rPr>
+        <w:t>Scenario</w:t>
+      </w:r>
+      <w:r>
+        <w:t xml:space="preserve">. </w:t>
+      </w:r>
+      <w:r>
+        <w:t xml:space="preserve"> When finished</w:t>
+      </w:r>
+      <w:r>
+        <w:t xml:space="preserve">, </w:t>
+      </w:r>
+      <w:r>
+        <w:t>save the scenario with the</w:t>
       </w:r>
       <w:r>
         <w:rPr>
@@ -6703,6 +6756,57 @@
         <w:t xml:space="preserve"> button.</w:t>
       </w:r>
       <w:r>
+        <w:t xml:space="preserve"> Scenarios loaded from the batch csv file can only be saved as a scn2 file; the original batch file remains unchanged.</w:t>
+      </w:r>
+    </w:p>
+    <w:p>
+      <w:r>
+        <w:rPr>
+          <w:noProof/>
+        </w:rPr>
+        <w:lastRenderedPageBreak/>
+        <w:drawing>
+          <wp:inline distT="0" distB="0" distL="0" distR="0" wp14:anchorId="00BDC4D2" wp14:editId="18318A15">
+            <wp:extent cx="5943600" cy="4768215"/>
+            <wp:effectExtent l="0" t="0" r="0" b="0"/>
+            <wp:docPr id="1736513608" name="Picture 1"/>
+            <wp:cNvGraphicFramePr>
+              <a:graphicFrameLocks xmlns:a="http://schemas.openxmlformats.org/drawingml/2006/main" noChangeAspect="1"/>
+            </wp:cNvGraphicFramePr>
+            <a:graphic xmlns:a="http://schemas.openxmlformats.org/drawingml/2006/main">
+              <a:graphicData uri="http://schemas.openxmlformats.org/drawingml/2006/picture">
+                <pic:pic xmlns:pic="http://schemas.openxmlformats.org/drawingml/2006/picture">
+                  <pic:nvPicPr>
+                    <pic:cNvPr id="1736513608" name=""/>
+                    <pic:cNvPicPr/>
+                  </pic:nvPicPr>
+                  <pic:blipFill>
+                    <a:blip r:embed="rId16"/>
+                    <a:stretch>
+                      <a:fillRect/>
+                    </a:stretch>
+                  </pic:blipFill>
+                  <pic:spPr>
+                    <a:xfrm>
+                      <a:off x="0" y="0"/>
+                      <a:ext cx="5943600" cy="4768215"/>
+                    </a:xfrm>
+                    <a:prstGeom prst="rect">
+                      <a:avLst/>
+                    </a:prstGeom>
+                  </pic:spPr>
+                </pic:pic>
+              </a:graphicData>
+            </a:graphic>
+          </wp:inline>
+        </w:drawing>
+      </w:r>
+    </w:p>
+    <w:p/>
+    <w:p/>
+    <w:p/>
+    <w:p>
+      <w:r>
         <w:t xml:space="preserve"> </w:t>
       </w:r>
       <w:r>
@@ -6882,12 +6986,12 @@
           <w:i/>
           <w:iCs/>
         </w:rPr>
+        <w:t>Irrigation</w:t>
+      </w:r>
+    </w:p>
+    <w:p>
+      <w:r>
         <w:lastRenderedPageBreak/>
-        <w:t>Irrigation</w:t>
-      </w:r>
-    </w:p>
-    <w:p>
-      <w:r>
         <w:tab/>
       </w:r>
       <w:r>
@@ -7600,21 +7704,18 @@
     </w:p>
     <w:p>
       <w:r>
-        <w:t xml:space="preserve">Standardized profile assumes soil profile data is raw data. It ignores the delta values and automatically conforms the data to the discretization scheme selected here. Additionally, the profile will be extended to the depth selected here and the water contents below 10 cm will be adjusted to reflect halfway between field cap and porosity. The last line will be saturated and assumed to be the aquifer output of </w:t>
-      </w:r>
+        <w:t>Standardized profile assumes soil profile data is raw data. It ignores the delta values and automatically conforms the data to the discretization scheme selected here. Additionally, the profile will be extended to the depth selected here and the water contents below 10 cm will be adjusted to reflect halfway between field cap and porosity. The last line will be saturated and assumed to be the aquifer output of interest. The lowest profile characteristics will be extrapolated to all points below.</w:t>
+      </w:r>
+      <w:r>
+        <w:t xml:space="preserve"> </w:t>
+      </w:r>
+      <w:r>
+        <w:t>This conforms to the NAFTA standard GW profile, ensuring proper dispersion.</w:t>
+      </w:r>
+    </w:p>
+    <w:p>
       <w:r>
         <w:lastRenderedPageBreak/>
-        <w:t>interest. The lowest profile characteristics will be extrapolated to all points below.</w:t>
-      </w:r>
-      <w:r>
-        <w:t xml:space="preserve"> </w:t>
-      </w:r>
-      <w:r>
-        <w:t>This conforms to the NAFTA standard GW profile, ensuring proper dispersion.</w:t>
-      </w:r>
-    </w:p>
-    <w:p>
-      <w:r>
         <w:t>Vertical Di</w:t>
       </w:r>
       <w:r>
@@ -7685,6 +7786,50 @@
       </w:r>
     </w:p>
     <w:p>
+      <w:r>
+        <w:rPr>
+          <w:noProof/>
+        </w:rPr>
+        <w:drawing>
+          <wp:inline distT="0" distB="0" distL="0" distR="0" wp14:anchorId="3D7D1796" wp14:editId="1CE58BDD">
+            <wp:extent cx="5943600" cy="4768215"/>
+            <wp:effectExtent l="0" t="0" r="0" b="0"/>
+            <wp:docPr id="408435606" name="Picture 1"/>
+            <wp:cNvGraphicFramePr>
+              <a:graphicFrameLocks xmlns:a="http://schemas.openxmlformats.org/drawingml/2006/main" noChangeAspect="1"/>
+            </wp:cNvGraphicFramePr>
+            <a:graphic xmlns:a="http://schemas.openxmlformats.org/drawingml/2006/main">
+              <a:graphicData uri="http://schemas.openxmlformats.org/drawingml/2006/picture">
+                <pic:pic xmlns:pic="http://schemas.openxmlformats.org/drawingml/2006/picture">
+                  <pic:nvPicPr>
+                    <pic:cNvPr id="408435606" name=""/>
+                    <pic:cNvPicPr/>
+                  </pic:nvPicPr>
+                  <pic:blipFill>
+                    <a:blip r:embed="rId17"/>
+                    <a:stretch>
+                      <a:fillRect/>
+                    </a:stretch>
+                  </pic:blipFill>
+                  <pic:spPr>
+                    <a:xfrm>
+                      <a:off x="0" y="0"/>
+                      <a:ext cx="5943600" cy="4768215"/>
+                    </a:xfrm>
+                    <a:prstGeom prst="rect">
+                      <a:avLst/>
+                    </a:prstGeom>
+                  </pic:spPr>
+                </pic:pic>
+              </a:graphicData>
+            </a:graphic>
+          </wp:inline>
+        </w:drawing>
+      </w:r>
+    </w:p>
+    <w:p/>
+    <w:p/>
+    <w:p>
       <w:pPr>
         <w:rPr>
           <w:b/>
@@ -7708,42 +7853,127 @@
         <w:t>The crop table is detailed in the technical documentation and is relatively self-explanatory. Emergence</w:t>
       </w:r>
       <w:r>
-        <w:t xml:space="preserve"> is the date when the crop emerges from the soil. Maturity is the date when the crop has a maximum canopy. Harvest is the date that the canopy disappears. Root depth is the maximum root depth,; Cover is the maximum fractional area coverage of the canopy. Height impacts volatilization and is the maximum crop height. Hold up is the amount water that the canopy can hold at the canopy’s maximum cover. Removal refers to what is done with the canopy at harvest. Periodicity specifies how often the crop is planted. Lag refers to the number of years after the simulation starts that the crop is planted.</w:t>
-      </w:r>
-    </w:p>
+        <w:t xml:space="preserve"> is the date when the crop emerges from the soil. Maturity is the date when the crop has a maximum canopy. Harvest is the date that the canopy disappears. Root depth is the maximum root depth,; Cover is the maximum fractional area coverage of the canopy. Height impacts volatilization and is the maximum crop height. Hold up is the amount water that the canopy can hold at the canopy’s maximum </w:t>
+      </w:r>
+      <w:r>
+        <w:lastRenderedPageBreak/>
+        <w:t>cover. Removal refers to what is done with the canopy at harvest. Periodicity specifies how often the crop is planted. Lag refers to the number of years after the simulation starts that the crop is planted.</w:t>
+      </w:r>
+    </w:p>
+    <w:p>
+      <w:r>
+        <w:rPr>
+          <w:b/>
+          <w:bCs/>
+          <w:i/>
+          <w:iCs/>
+        </w:rPr>
+        <w:t>Evergreen</w:t>
+      </w:r>
+      <w:r>
+        <w:t xml:space="preserve"> - </w:t>
+      </w:r>
+      <w:r>
+        <w:t>I</w:t>
+      </w:r>
+      <w:r>
+        <w:t xml:space="preserve">f this box is checked, the crop table is </w:t>
+      </w:r>
+      <w:r>
+        <w:t>ignored,</w:t>
+      </w:r>
+      <w:r>
+        <w:t xml:space="preserve"> and the evergreen specifications are </w:t>
+      </w:r>
+      <w:r>
+        <w:t xml:space="preserve">used. </w:t>
+      </w:r>
+    </w:p>
+    <w:p/>
+    <w:p>
+      <w:pPr>
+        <w:rPr>
+          <w:b/>
+          <w:bCs/>
+          <w:i/>
+          <w:iCs/>
+        </w:rPr>
+      </w:pPr>
+      <w:r>
+        <w:rPr>
+          <w:b/>
+          <w:bCs/>
+          <w:i/>
+          <w:iCs/>
+        </w:rPr>
+        <w:t>Runoff and Erosion</w:t>
+      </w:r>
+    </w:p>
+    <w:p>
+      <w:r>
+        <w:t>Enter Curve number and USLE-C factor and the date that they should be applied. Enter other USLE and erosion factors into the boxes on the right.  Runoff and erosion extraction parameters are standardized for USEPA assessments.  See Young and Fry (2019) for explanation.</w:t>
+      </w:r>
+    </w:p>
+    <w:p>
+      <w:r>
+        <w:rPr>
+          <w:noProof/>
+        </w:rPr>
+        <w:drawing>
+          <wp:inline distT="0" distB="0" distL="0" distR="0" wp14:anchorId="23F6FECC" wp14:editId="6422E6E4">
+            <wp:extent cx="5943600" cy="4768215"/>
+            <wp:effectExtent l="0" t="0" r="0" b="0"/>
+            <wp:docPr id="240726689" name="Picture 1"/>
+            <wp:cNvGraphicFramePr>
+              <a:graphicFrameLocks xmlns:a="http://schemas.openxmlformats.org/drawingml/2006/main" noChangeAspect="1"/>
+            </wp:cNvGraphicFramePr>
+            <a:graphic xmlns:a="http://schemas.openxmlformats.org/drawingml/2006/main">
+              <a:graphicData uri="http://schemas.openxmlformats.org/drawingml/2006/picture">
+                <pic:pic xmlns:pic="http://schemas.openxmlformats.org/drawingml/2006/picture">
+                  <pic:nvPicPr>
+                    <pic:cNvPr id="240726689" name=""/>
+                    <pic:cNvPicPr/>
+                  </pic:nvPicPr>
+                  <pic:blipFill>
+                    <a:blip r:embed="rId18"/>
+                    <a:stretch>
+                      <a:fillRect/>
+                    </a:stretch>
+                  </pic:blipFill>
+                  <pic:spPr>
+                    <a:xfrm>
+                      <a:off x="0" y="0"/>
+                      <a:ext cx="5943600" cy="4768215"/>
+                    </a:xfrm>
+                    <a:prstGeom prst="rect">
+                      <a:avLst/>
+                    </a:prstGeom>
+                  </pic:spPr>
+                </pic:pic>
+              </a:graphicData>
+            </a:graphic>
+          </wp:inline>
+        </w:drawing>
+      </w:r>
+    </w:p>
+    <w:p/>
+    <w:p/>
+    <w:p/>
+    <w:p/>
+    <w:p/>
+    <w:p/>
     <w:p>
       <w:pPr>
         <w:pStyle w:val="Heading2"/>
       </w:pPr>
       <w:r>
-        <w:rPr>
-          <w:i/>
-          <w:iCs/>
-        </w:rPr>
-        <w:t>Evergreen</w:t>
-      </w:r>
-      <w:r>
-        <w:t xml:space="preserve"> - </w:t>
-      </w:r>
-      <w:r>
-        <w:t>I</w:t>
-      </w:r>
-      <w:r>
-        <w:t xml:space="preserve">f this box is checked, the crop table is </w:t>
-      </w:r>
-      <w:r>
-        <w:t>ignored,</w:t>
-      </w:r>
-      <w:r>
-        <w:t xml:space="preserve"> and the evergreen specifications are </w:t>
-      </w:r>
-      <w:r>
-        <w:t>used. Toggle</w:t>
+        <w:t>Toggle</w:t>
       </w:r>
       <w:r>
         <w:t xml:space="preserve"> Waterbody Examiner</w:t>
       </w:r>
     </w:p>
+    <w:p/>
     <w:p>
       <w:r>
         <w:t>This opens the Waterbody Examiner Page</w:t>
@@ -8119,86 +8349,146 @@
           <w:i/>
           <w:iCs/>
         </w:rPr>
+        <w:t xml:space="preserve">Simulation Type </w:t>
+      </w:r>
+      <w:r>
+        <w:rPr>
+          <w:b/>
+          <w:bCs/>
+          <w:i/>
+          <w:iCs/>
+        </w:rPr>
+        <w:t xml:space="preserve">3 </w:t>
+      </w:r>
+      <w:r>
+        <w:t>will keep the waterbody volume constant but will allow flow through the waterbody. Water into the system occurs by runoff. Evaporation</w:t>
+      </w:r>
+      <w:r>
+        <w:t xml:space="preserve">, </w:t>
+      </w:r>
+      <w:r>
+        <w:t>direct precipitation</w:t>
+      </w:r>
+      <w:r>
+        <w:t xml:space="preserve">, and base flow </w:t>
+      </w:r>
+      <w:r>
+        <w:t>are ignored.</w:t>
+      </w:r>
+    </w:p>
+    <w:p/>
+    <w:p>
+      <w:r>
+        <w:rPr>
+          <w:b/>
+          <w:bCs/>
+          <w:i/>
+          <w:iCs/>
+        </w:rPr>
+        <w:t>Water Body Area</w:t>
+      </w:r>
+      <w:r>
+        <w:rPr>
+          <w:b/>
+          <w:bCs/>
+          <w:i/>
+          <w:iCs/>
+        </w:rPr>
+        <w:t xml:space="preserve"> </w:t>
+      </w:r>
+      <w:r>
+        <w:t>-</w:t>
+      </w:r>
+      <w:r>
+        <w:t xml:space="preserve"> </w:t>
+      </w:r>
+      <w:r>
+        <w:t>A</w:t>
+      </w:r>
+      <w:r>
+        <w:t>rea of the water body, necessary for spray drift, evaporation, volatilization, benthic exchange etc.</w:t>
+      </w:r>
+    </w:p>
+    <w:p>
+      <w:r>
+        <w:rPr>
+          <w:b/>
+          <w:bCs/>
+          <w:i/>
+          <w:iCs/>
+        </w:rPr>
+        <w:t>Initial Depth</w:t>
+      </w:r>
+      <w:r>
+        <w:rPr>
+          <w:b/>
+          <w:bCs/>
+        </w:rPr>
+        <w:t xml:space="preserve"> </w:t>
+      </w:r>
+      <w:r>
+        <w:t>- Depth at the start of the simulation. Specifies the constant depth for Simulation Type 2 and Type 3</w:t>
+      </w:r>
+      <w:r>
+        <w:t>.</w:t>
+      </w:r>
+    </w:p>
+    <w:p>
+      <w:r>
+        <w:rPr>
+          <w:b/>
+          <w:bCs/>
+          <w:i/>
+          <w:iCs/>
+        </w:rPr>
+        <w:t>Maximum Depth</w:t>
+      </w:r>
+      <w:r>
+        <w:rPr>
+          <w:b/>
+          <w:bCs/>
+        </w:rPr>
+        <w:t xml:space="preserve"> </w:t>
+      </w:r>
+      <w:r>
+        <w:t xml:space="preserve">- </w:t>
+      </w:r>
+      <w:r>
+        <w:t xml:space="preserve">Depth </w:t>
+      </w:r>
+      <w:r>
+        <w:t xml:space="preserve">at which water overflows. Only used for Simulation Type 1. Does not impact Type 2 or 3. </w:t>
+      </w:r>
+    </w:p>
+    <w:p>
+      <w:r>
+        <w:rPr>
+          <w:b/>
+          <w:bCs/>
+          <w:i/>
+          <w:iCs/>
+        </w:rPr>
+        <w:t>Flow averaging</w:t>
+      </w:r>
+      <w:r>
+        <w:rPr>
+          <w:b/>
+          <w:bCs/>
+        </w:rPr>
+        <w:t xml:space="preserve"> </w:t>
+      </w:r>
+      <w:r>
+        <w:t>-</w:t>
+      </w:r>
+      <w:r>
+        <w:t xml:space="preserve"> </w:t>
+      </w:r>
+      <w:r>
+        <w:t xml:space="preserve">For Simulation Type 1 and Type 3, the runoff volumes can be smoothed out by averaging the runoff. This could simulate the effects of a reservoir dam where flow out is buffered or less spiky than the flow in. A value of 0 is a flag to average all flow so that there is a constant daily </w:t>
+      </w:r>
+      <w:r>
         <w:lastRenderedPageBreak/>
-        <w:t xml:space="preserve">Simulation Type </w:t>
-      </w:r>
-      <w:r>
-        <w:rPr>
-          <w:b/>
-          <w:bCs/>
-          <w:i/>
-          <w:iCs/>
-        </w:rPr>
-        <w:t xml:space="preserve">3 </w:t>
-      </w:r>
-      <w:r>
-        <w:t>will keep the waterbody volume constant but will allow flow through the waterbody. Water into the system occurs by runoff. Evaporation</w:t>
-      </w:r>
-      <w:r>
-        <w:t xml:space="preserve">, </w:t>
-      </w:r>
-      <w:r>
-        <w:t>direct precipitation</w:t>
-      </w:r>
-      <w:r>
-        <w:t xml:space="preserve">, and base flow </w:t>
-      </w:r>
-      <w:r>
-        <w:t>are ignored.</w:t>
-      </w:r>
-    </w:p>
-    <w:p/>
-    <w:p>
-      <w:r>
-        <w:rPr>
-          <w:b/>
-          <w:bCs/>
-          <w:i/>
-          <w:iCs/>
-        </w:rPr>
-        <w:t>Water Body Area</w:t>
-      </w:r>
-      <w:r>
-        <w:rPr>
-          <w:b/>
-          <w:bCs/>
-          <w:i/>
-          <w:iCs/>
-        </w:rPr>
-        <w:t xml:space="preserve"> </w:t>
-      </w:r>
-      <w:r>
-        <w:t>-</w:t>
-      </w:r>
-      <w:r>
-        <w:t xml:space="preserve"> </w:t>
-      </w:r>
-      <w:r>
-        <w:t>A</w:t>
-      </w:r>
-      <w:r>
-        <w:t>rea of the water body, necessary for spray drift, evaporation, volatilization, benthic exchange etc.</w:t>
-      </w:r>
-    </w:p>
-    <w:p>
-      <w:r>
-        <w:rPr>
-          <w:b/>
-          <w:bCs/>
-          <w:i/>
-          <w:iCs/>
-        </w:rPr>
-        <w:t>Initial Depth</w:t>
-      </w:r>
-      <w:r>
-        <w:rPr>
-          <w:b/>
-          <w:bCs/>
-        </w:rPr>
-        <w:t xml:space="preserve"> </w:t>
-      </w:r>
-      <w:r>
-        <w:t>- Depth at the start of the simulation. Specifies the constant depth for Simulation Type 2 and Type 3</w:t>
+        <w:t>outflow. A value of 1 means each day’s runoff flows out of the waterbody on the same day. A value of 30 would mean that a day’s runoff entering the waterbody would be evenly distributed in the outflow over the next 30 days</w:t>
       </w:r>
       <w:r>
         <w:t>.</w:t>
@@ -8212,50 +8502,85 @@
           <w:i/>
           <w:iCs/>
         </w:rPr>
-        <w:t>Maximum Depth</w:t>
-      </w:r>
-      <w:r>
-        <w:rPr>
-          <w:b/>
-          <w:bCs/>
-        </w:rPr>
+        <w:t>Base Flow</w:t>
+      </w:r>
+      <w:r>
         <w:t xml:space="preserve"> </w:t>
       </w:r>
       <w:r>
         <w:t xml:space="preserve">- </w:t>
       </w:r>
       <w:r>
+        <w:t>A constant input water flow (without chemical) that applies to Simulation Type 1 and 3</w:t>
+      </w:r>
+    </w:p>
+    <w:p>
+      <w:r>
+        <w:rPr>
+          <w:b/>
+          <w:bCs/>
+          <w:i/>
+          <w:iCs/>
+        </w:rPr>
+        <w:t>Field Area</w:t>
+      </w:r>
+      <w:r>
+        <w:t xml:space="preserve"> </w:t>
+      </w:r>
+      <w:r>
+        <w:t xml:space="preserve">- </w:t>
+      </w:r>
+      <w:r>
+        <w:t>T</w:t>
+      </w:r>
+      <w:r>
+        <w:t>he area of the adjacent runoff-producing field.</w:t>
+      </w:r>
+    </w:p>
+    <w:p>
+      <w:r>
+        <w:rPr>
+          <w:b/>
+          <w:bCs/>
+          <w:i/>
+          <w:iCs/>
+        </w:rPr>
+        <w:t>Flow Length</w:t>
+      </w:r>
+      <w:r>
+        <w:t xml:space="preserve"> </w:t>
+      </w:r>
+      <w:r>
+        <w:t xml:space="preserve">- </w:t>
+      </w:r>
+      <w:r>
+        <w:t>T</w:t>
+      </w:r>
+      <w:r>
+        <w:t>he hydrologic length of the field, typically the longest runoff path of the field (square root of field area for a square field would be fine).</w:t>
+      </w:r>
+    </w:p>
+    <w:p>
+      <w:r>
+        <w:rPr>
+          <w:b/>
+          <w:bCs/>
+          <w:i/>
+          <w:iCs/>
+        </w:rPr>
+        <w:t>Benthic Depth</w:t>
+      </w:r>
+      <w:r>
+        <w:t xml:space="preserve"> </w:t>
+      </w:r>
+      <w:r>
+        <w:t xml:space="preserve">- </w:t>
+      </w:r>
+      <w:r>
         <w:t xml:space="preserve">Depth </w:t>
       </w:r>
       <w:r>
-        <w:t xml:space="preserve">at which water overflows. Only used for Simulation Type 1. Does not impact Type 2 or 3. </w:t>
-      </w:r>
-    </w:p>
-    <w:p>
-      <w:r>
-        <w:rPr>
-          <w:b/>
-          <w:bCs/>
-          <w:i/>
-          <w:iCs/>
-        </w:rPr>
-        <w:t>Flow averaging</w:t>
-      </w:r>
-      <w:r>
-        <w:rPr>
-          <w:b/>
-          <w:bCs/>
-        </w:rPr>
-        <w:t xml:space="preserve"> </w:t>
-      </w:r>
-      <w:r>
-        <w:t>-</w:t>
-      </w:r>
-      <w:r>
-        <w:t xml:space="preserve"> </w:t>
-      </w:r>
-      <w:r>
-        <w:t>For Simulation Type 1 and Type 3, the runoff volumes can be smoothed out by averaging the runoff. This could simulate the effects of a reservoir dam where flow out is buffered or less spiky than the flow in. A value of 0 is a flag to average all flow so that there is a constant daily outflow. A value of 1 means each day’s runoff flows out of the waterbody on the same day. A value of 30 would mean that a day’s runoff entering the waterbody would be evenly distributed in the outflow over the next 30 days</w:t>
+        <w:t>of lower compartment in VVWM</w:t>
       </w:r>
       <w:r>
         <w:t>.</w:t>
@@ -8269,7 +8594,7 @@
           <w:i/>
           <w:iCs/>
         </w:rPr>
-        <w:t>Base Flow</w:t>
+        <w:t>D/dx</w:t>
       </w:r>
       <w:r>
         <w:t xml:space="preserve"> </w:t>
@@ -8278,18 +8603,24 @@
         <w:t xml:space="preserve">- </w:t>
       </w:r>
       <w:r>
-        <w:t>A constant input water flow (without chemical) that applies to Simulation Type 1 and 3</w:t>
-      </w:r>
-    </w:p>
-    <w:p>
-      <w:r>
-        <w:rPr>
-          <w:b/>
-          <w:bCs/>
-          <w:i/>
-          <w:iCs/>
-        </w:rPr>
-        <w:t>Field Area</w:t>
+        <w:t xml:space="preserve">An </w:t>
+      </w:r>
+      <w:r>
+        <w:t>overall first-order mass transfer coefficient between b4enthic and water column</w:t>
+      </w:r>
+      <w:r>
+        <w:t>.</w:t>
+      </w:r>
+    </w:p>
+    <w:p>
+      <w:r>
+        <w:rPr>
+          <w:b/>
+          <w:bCs/>
+          <w:i/>
+          <w:iCs/>
+        </w:rPr>
+        <w:t>Benthic Porosity</w:t>
       </w:r>
       <w:r>
         <w:t xml:space="preserve"> </w:t>
@@ -8298,44 +8629,63 @@
         <w:t xml:space="preserve">- </w:t>
       </w:r>
       <w:r>
-        <w:t>T</w:t>
-      </w:r>
-      <w:r>
-        <w:t>he area of the adjacent runoff-producing field.</w:t>
-      </w:r>
-    </w:p>
-    <w:p>
-      <w:r>
-        <w:rPr>
-          <w:b/>
-          <w:bCs/>
-          <w:i/>
-          <w:iCs/>
-        </w:rPr>
-        <w:t>Flow Length</w:t>
-      </w:r>
-      <w:r>
+        <w:t xml:space="preserve">Porosity </w:t>
+      </w:r>
+      <w:r>
+        <w:t>of benthic region</w:t>
+      </w:r>
+      <w:r>
+        <w:t>.</w:t>
+      </w:r>
+    </w:p>
+    <w:p>
+      <w:r>
+        <w:rPr>
+          <w:b/>
+          <w:bCs/>
+          <w:i/>
+          <w:iCs/>
+        </w:rPr>
+        <w:t>Benthic Bulk Density</w:t>
+      </w:r>
+      <w:r>
+        <w:rPr>
+          <w:b/>
+          <w:bCs/>
+        </w:rPr>
         <w:t xml:space="preserve"> </w:t>
       </w:r>
       <w:r>
         <w:t xml:space="preserve">- </w:t>
       </w:r>
       <w:r>
-        <w:t>T</w:t>
-      </w:r>
-      <w:r>
-        <w:t>he hydrologic length of the field, typically the longest runoff path of the field (square root of field area for a square field would be fine).</w:t>
-      </w:r>
-    </w:p>
-    <w:p>
-      <w:r>
-        <w:rPr>
-          <w:b/>
-          <w:bCs/>
-          <w:i/>
-          <w:iCs/>
-        </w:rPr>
-        <w:t>Benthic Depth</w:t>
+        <w:t>B</w:t>
+      </w:r>
+      <w:r>
+        <w:t>ulk density of benthic region</w:t>
+      </w:r>
+      <w:r>
+        <w:t>.</w:t>
+      </w:r>
+    </w:p>
+    <w:p>
+      <w:r>
+        <w:rPr>
+          <w:b/>
+          <w:bCs/>
+          <w:i/>
+          <w:iCs/>
+        </w:rPr>
+        <w:t>Benthic</w:t>
+      </w:r>
+      <w:r>
+        <w:rPr>
+          <w:b/>
+          <w:bCs/>
+          <w:i/>
+          <w:iCs/>
+        </w:rPr>
+        <w:t xml:space="preserve"> OC</w:t>
       </w:r>
       <w:r>
         <w:t xml:space="preserve"> </w:t>
@@ -8344,10 +8694,10 @@
         <w:t xml:space="preserve">- </w:t>
       </w:r>
       <w:r>
-        <w:t xml:space="preserve">Depth </w:t>
-      </w:r>
-      <w:r>
-        <w:t>of lower compartment in VVWM</w:t>
+        <w:t xml:space="preserve">Organic </w:t>
+      </w:r>
+      <w:r>
+        <w:t>carbon fraction of benthic sediment</w:t>
       </w:r>
       <w:r>
         <w:t>.</w:t>
@@ -8361,7 +8711,7 @@
           <w:i/>
           <w:iCs/>
         </w:rPr>
-        <w:t>D/dx</w:t>
+        <w:t>Benthic DOC</w:t>
       </w:r>
       <w:r>
         <w:t xml:space="preserve"> </w:t>
@@ -8370,24 +8720,18 @@
         <w:t xml:space="preserve">- </w:t>
       </w:r>
       <w:r>
-        <w:t xml:space="preserve">An </w:t>
-      </w:r>
-      <w:r>
-        <w:t>overall first-order mass transfer coefficient between b4enthic and water column</w:t>
-      </w:r>
-      <w:r>
-        <w:t>.</w:t>
-      </w:r>
-    </w:p>
-    <w:p>
-      <w:r>
-        <w:rPr>
-          <w:b/>
-          <w:bCs/>
-          <w:i/>
-          <w:iCs/>
-        </w:rPr>
-        <w:t>Benthic Porosity</w:t>
+        <w:t>dissolved organic carbon in benthic pore water.</w:t>
+      </w:r>
+    </w:p>
+    <w:p>
+      <w:r>
+        <w:rPr>
+          <w:b/>
+          <w:bCs/>
+          <w:i/>
+          <w:iCs/>
+        </w:rPr>
+        <w:t>Benthic Biomass</w:t>
       </w:r>
       <w:r>
         <w:t xml:space="preserve"> </w:t>
@@ -8396,29 +8740,23 @@
         <w:t xml:space="preserve">- </w:t>
       </w:r>
       <w:r>
-        <w:t xml:space="preserve">Porosity </w:t>
-      </w:r>
-      <w:r>
-        <w:t>of benthic region</w:t>
-      </w:r>
-      <w:r>
-        <w:t>.</w:t>
-      </w:r>
-    </w:p>
-    <w:p>
-      <w:r>
-        <w:rPr>
-          <w:b/>
-          <w:bCs/>
-          <w:i/>
-          <w:iCs/>
-        </w:rPr>
-        <w:t>Benthic Bulk Density</w:t>
-      </w:r>
-      <w:r>
-        <w:rPr>
-          <w:b/>
-          <w:bCs/>
+        <w:t xml:space="preserve">concentration of benthic biota in pore water </w:t>
+      </w:r>
+    </w:p>
+    <w:p>
+      <w:r>
+        <w:rPr>
+          <w:b/>
+          <w:bCs/>
+          <w:i/>
+          <w:iCs/>
+        </w:rPr>
+        <w:t>DFAC</w:t>
+      </w:r>
+      <w:r>
+        <w:rPr>
+          <w:i/>
+          <w:iCs/>
         </w:rPr>
         <w:t xml:space="preserve"> </w:t>
       </w:r>
@@ -8426,33 +8764,18 @@
         <w:t xml:space="preserve">- </w:t>
       </w:r>
       <w:r>
-        <w:t>B</w:t>
-      </w:r>
-      <w:r>
-        <w:t>ulk density of benthic region</w:t>
-      </w:r>
-      <w:r>
-        <w:t>.</w:t>
-      </w:r>
-    </w:p>
-    <w:p>
-      <w:r>
-        <w:rPr>
-          <w:b/>
-          <w:bCs/>
-          <w:i/>
-          <w:iCs/>
-        </w:rPr>
-        <w:t>Benthic</w:t>
-      </w:r>
-      <w:r>
-        <w:rPr>
-          <w:b/>
-          <w:bCs/>
-          <w:i/>
-          <w:iCs/>
-        </w:rPr>
-        <w:t xml:space="preserve"> OC</w:t>
+        <w:t>attenuation parameter for photolysis</w:t>
+      </w:r>
+    </w:p>
+    <w:p>
+      <w:r>
+        <w:rPr>
+          <w:b/>
+          <w:bCs/>
+          <w:i/>
+          <w:iCs/>
+        </w:rPr>
+        <w:t>Suspended Solids</w:t>
       </w:r>
       <w:r>
         <w:t xml:space="preserve"> </w:t>
@@ -8461,44 +8784,42 @@
         <w:t xml:space="preserve">- </w:t>
       </w:r>
       <w:r>
-        <w:t xml:space="preserve">Organic </w:t>
-      </w:r>
-      <w:r>
-        <w:t>carbon fraction of benthic sediment</w:t>
-      </w:r>
-      <w:r>
-        <w:t>.</w:t>
-      </w:r>
-    </w:p>
-    <w:p>
-      <w:r>
-        <w:rPr>
-          <w:b/>
-          <w:bCs/>
-          <w:i/>
-          <w:iCs/>
-        </w:rPr>
-        <w:t>Benthic DOC</w:t>
-      </w:r>
-      <w:r>
+        <w:t>suspended solids concentration in water column.</w:t>
+      </w:r>
+    </w:p>
+    <w:p>
+      <w:r>
+        <w:rPr>
+          <w:b/>
+          <w:bCs/>
+          <w:i/>
+          <w:iCs/>
+        </w:rPr>
+        <w:t>Chlorophyll</w:t>
+      </w:r>
+      <w:r>
+        <w:rPr>
+          <w:i/>
+          <w:iCs/>
+        </w:rPr>
         <w:t xml:space="preserve"> </w:t>
       </w:r>
       <w:r>
         <w:t xml:space="preserve">- </w:t>
       </w:r>
       <w:r>
-        <w:t>dissolved organic carbon in benthic pore water.</w:t>
-      </w:r>
-    </w:p>
-    <w:p>
-      <w:r>
-        <w:rPr>
-          <w:b/>
-          <w:bCs/>
-          <w:i/>
-          <w:iCs/>
-        </w:rPr>
-        <w:t>Benthic Biomass</w:t>
+        <w:t>chlorophyll concentration in water column</w:t>
+      </w:r>
+    </w:p>
+    <w:p>
+      <w:r>
+        <w:rPr>
+          <w:b/>
+          <w:bCs/>
+          <w:i/>
+          <w:iCs/>
+        </w:rPr>
+        <w:t>Water Column Foc</w:t>
       </w:r>
       <w:r>
         <w:t xml:space="preserve"> </w:t>
@@ -8507,42 +8828,56 @@
         <w:t xml:space="preserve">- </w:t>
       </w:r>
       <w:r>
-        <w:t xml:space="preserve">concentration of benthic biota in pore water </w:t>
-      </w:r>
-    </w:p>
-    <w:p>
-      <w:r>
-        <w:rPr>
-          <w:b/>
-          <w:bCs/>
-          <w:i/>
-          <w:iCs/>
-        </w:rPr>
-        <w:t>DFAC</w:t>
-      </w:r>
-      <w:r>
-        <w:rPr>
-          <w:i/>
-          <w:iCs/>
-        </w:rPr>
+        <w:t>organic carbon fraction on suspended solids in water column</w:t>
+      </w:r>
+    </w:p>
+    <w:p>
+      <w:r>
+        <w:rPr>
+          <w:b/>
+          <w:bCs/>
+          <w:i/>
+          <w:iCs/>
+        </w:rPr>
+        <w:t xml:space="preserve">Water </w:t>
+      </w:r>
+      <w:r>
+        <w:rPr>
+          <w:b/>
+          <w:bCs/>
+          <w:i/>
+          <w:iCs/>
+        </w:rPr>
+        <w:t>C</w:t>
+      </w:r>
+      <w:r>
+        <w:rPr>
+          <w:b/>
+          <w:bCs/>
+          <w:i/>
+          <w:iCs/>
+        </w:rPr>
+        <w:t>olumn DOC</w:t>
+      </w:r>
+      <w:r>
         <w:t xml:space="preserve"> </w:t>
       </w:r>
       <w:r>
         <w:t xml:space="preserve">- </w:t>
       </w:r>
       <w:r>
-        <w:t>attenuation parameter for photolysis</w:t>
-      </w:r>
-    </w:p>
-    <w:p>
-      <w:r>
-        <w:rPr>
-          <w:b/>
-          <w:bCs/>
-          <w:i/>
-          <w:iCs/>
-        </w:rPr>
-        <w:t>Suspended Solids</w:t>
+        <w:t>dissolved organic carbon in water column.</w:t>
+      </w:r>
+    </w:p>
+    <w:p>
+      <w:r>
+        <w:rPr>
+          <w:b/>
+          <w:bCs/>
+          <w:i/>
+          <w:iCs/>
+        </w:rPr>
+        <w:t>Water Column Biomass</w:t>
       </w:r>
       <w:r>
         <w:t xml:space="preserve"> </w:t>
@@ -8551,108 +8886,6 @@
         <w:t xml:space="preserve">- </w:t>
       </w:r>
       <w:r>
-        <w:t>suspended solids concentration in water column.</w:t>
-      </w:r>
-    </w:p>
-    <w:p>
-      <w:r>
-        <w:rPr>
-          <w:b/>
-          <w:bCs/>
-          <w:i/>
-          <w:iCs/>
-        </w:rPr>
-        <w:t>Chlorophyll</w:t>
-      </w:r>
-      <w:r>
-        <w:rPr>
-          <w:i/>
-          <w:iCs/>
-        </w:rPr>
-        <w:t xml:space="preserve"> </w:t>
-      </w:r>
-      <w:r>
-        <w:t xml:space="preserve">- </w:t>
-      </w:r>
-      <w:r>
-        <w:t>chlorophyll concentration in water column</w:t>
-      </w:r>
-    </w:p>
-    <w:p>
-      <w:r>
-        <w:rPr>
-          <w:b/>
-          <w:bCs/>
-          <w:i/>
-          <w:iCs/>
-        </w:rPr>
-        <w:t>Water Column Foc</w:t>
-      </w:r>
-      <w:r>
-        <w:t xml:space="preserve"> </w:t>
-      </w:r>
-      <w:r>
-        <w:t xml:space="preserve">- </w:t>
-      </w:r>
-      <w:r>
-        <w:t>organic carbon fraction on suspended solids in water column</w:t>
-      </w:r>
-    </w:p>
-    <w:p>
-      <w:r>
-        <w:rPr>
-          <w:b/>
-          <w:bCs/>
-          <w:i/>
-          <w:iCs/>
-        </w:rPr>
-        <w:t xml:space="preserve">Water </w:t>
-      </w:r>
-      <w:r>
-        <w:rPr>
-          <w:b/>
-          <w:bCs/>
-          <w:i/>
-          <w:iCs/>
-        </w:rPr>
-        <w:t>C</w:t>
-      </w:r>
-      <w:r>
-        <w:rPr>
-          <w:b/>
-          <w:bCs/>
-          <w:i/>
-          <w:iCs/>
-        </w:rPr>
-        <w:t>olumn DOC</w:t>
-      </w:r>
-      <w:r>
-        <w:t xml:space="preserve"> </w:t>
-      </w:r>
-      <w:r>
-        <w:t xml:space="preserve">- </w:t>
-      </w:r>
-      <w:r>
-        <w:t>dissolved organic carbon in water column.</w:t>
-      </w:r>
-    </w:p>
-    <w:p>
-      <w:r>
-        <w:rPr>
-          <w:b/>
-          <w:bCs/>
-          <w:i/>
-          <w:iCs/>
-        </w:rPr>
-        <w:t>Water Column Biomass</w:t>
-      </w:r>
-      <w:r>
-        <w:t xml:space="preserve"> </w:t>
-      </w:r>
-      <w:r>
-        <w:t xml:space="preserve">- </w:t>
-      </w:r>
-      <w:r>
         <w:t>biomass concentration in water column</w:t>
       </w:r>
     </w:p>
@@ -8672,7 +8905,6 @@
           <w:i/>
           <w:iCs/>
         </w:rPr>
-        <w:lastRenderedPageBreak/>
         <w:t>Special Condition</w:t>
       </w:r>
     </w:p>
@@ -8859,7 +9091,11 @@
         <w:t>table, b</w:t>
       </w:r>
       <w:r>
-        <w:t xml:space="preserve">uffer distances are in the top row. </w:t>
+        <w:t xml:space="preserve">uffer distances are in </w:t>
+      </w:r>
+      <w:r>
+        <w:lastRenderedPageBreak/>
+        <w:t xml:space="preserve">the top row. </w:t>
       </w:r>
       <w:r>
         <w:t xml:space="preserve">If a user on the </w:t>
@@ -8933,7 +9169,7 @@
                     <pic:cNvPicPr/>
                   </pic:nvPicPr>
                   <pic:blipFill>
-                    <a:blip r:embed="rId16"/>
+                    <a:blip r:embed="rId19"/>
                     <a:stretch>
                       <a:fillRect/>
                     </a:stretch>
@@ -8995,6 +9231,7 @@
         <w:rPr>
           <w:noProof/>
         </w:rPr>
+        <w:lastRenderedPageBreak/>
         <w:drawing>
           <wp:inline distT="0" distB="0" distL="0" distR="0" wp14:anchorId="76B1AA50" wp14:editId="5C25EA92">
             <wp:extent cx="4939178" cy="4084320"/>
@@ -9011,7 +9248,7 @@
                     <pic:cNvPicPr/>
                   </pic:nvPicPr>
                   <pic:blipFill>
-                    <a:blip r:embed="rId17"/>
+                    <a:blip r:embed="rId20"/>
                     <a:stretch>
                       <a:fillRect/>
                     </a:stretch>
@@ -9138,7 +9375,7 @@
                     <pic:cNvPicPr/>
                   </pic:nvPicPr>
                   <pic:blipFill>
-                    <a:blip r:embed="rId18"/>
+                    <a:blip r:embed="rId21"/>
                     <a:stretch>
                       <a:fillRect/>
                     </a:stretch>
@@ -9336,7 +9573,7 @@
       </w:r>
     </w:p>
     <w:p>
-      <w:bookmarkStart w:id="10" w:name="_Hlk156814444"/>
+      <w:bookmarkStart w:id="11" w:name="_Hlk156814444"/>
       <w:r>
         <w:rPr>
           <w:b/>
@@ -9393,7 +9630,7 @@
       <w:r>
         <w:t>_summary.txt file</w:t>
       </w:r>
-      <w:bookmarkEnd w:id="10"/>
+      <w:bookmarkEnd w:id="11"/>
       <w:r>
         <w:t>.</w:t>
       </w:r>
@@ -9628,7 +9865,7 @@
       </w:r>
     </w:p>
     <w:p>
-      <w:bookmarkStart w:id="11" w:name="_Hlk156814898"/>
+      <w:bookmarkStart w:id="12" w:name="_Hlk156814898"/>
       <w:r>
         <w:rPr>
           <w:b/>
@@ -9662,7 +9899,7 @@
       <w:r>
         <w:t>aily file of user-selected field data. One file for each simulation will be created.</w:t>
       </w:r>
-      <w:bookmarkEnd w:id="11"/>
+      <w:bookmarkEnd w:id="12"/>
     </w:p>
     <w:p>
       <w:r>
@@ -9798,6 +10035,77 @@
     </w:p>
     <w:p>
       <w:r>
+        <w:rPr>
+          <w:bCs/>
+        </w:rPr>
+        <w:t>Young, D.F</w:t>
+      </w:r>
+      <w:r>
+        <w:rPr>
+          <w:b/>
+        </w:rPr>
+        <w:t>.</w:t>
+      </w:r>
+      <w:r>
+        <w:t xml:space="preserve"> and</w:t>
+      </w:r>
+      <w:r>
+        <w:rPr>
+          <w:b/>
+        </w:rPr>
+        <w:t xml:space="preserve"> </w:t>
+      </w:r>
+      <w:r>
+        <w:t>Fry, M.M</w:t>
+      </w:r>
+      <w:r>
+        <w:t>.</w:t>
+      </w:r>
+      <w:r>
+        <w:t>, 2019.</w:t>
+      </w:r>
+      <w:r>
+        <w:rPr>
+          <w:b/>
+        </w:rPr>
+        <w:t xml:space="preserve"> </w:t>
+      </w:r>
+      <w:r>
+        <w:t xml:space="preserve">Field-Scale Evaluation of </w:t>
+      </w:r>
+      <w:r>
+        <w:t xml:space="preserve">Pesticide </w:t>
+      </w:r>
+      <w:r>
+        <w:t>Uptake</w:t>
+      </w:r>
+      <w:r>
+        <w:t xml:space="preserve"> into Runoff</w:t>
+      </w:r>
+      <w:r>
+        <w:t xml:space="preserve"> Using a Mixing Cell and a Non-Uniform Uptake Model, </w:t>
+      </w:r>
+      <w:r>
+        <w:rPr>
+          <w:i/>
+        </w:rPr>
+        <w:t>Environmental Modelling &amp; Software</w:t>
+      </w:r>
+      <w:r>
+        <w:t>,</w:t>
+      </w:r>
+      <w:r>
+        <w:t xml:space="preserve"> </w:t>
+      </w:r>
+      <w:r>
+        <w:t xml:space="preserve">122, </w:t>
+      </w:r>
+      <w:r>
+        <w:t>doi.org/10.1016/j.envsoft.2017.09.007</w:t>
+      </w:r>
+    </w:p>
+    <w:p>
+      <w:r>
         <w:t>US</w:t>
       </w:r>
       <w:r>
@@ -9846,6 +10154,7 @@
     <w:p/>
     <w:p/>
     <w:p/>
+    <w:p/>
     <w:p>
       <w:pPr>
         <w:rPr>
@@ -9853,7 +10162,6 @@
         </w:rPr>
       </w:pPr>
       <w:r>
-        <w:lastRenderedPageBreak/>
         <w:t>Appendix A Scheme Tabl</w:t>
       </w:r>
       <w:r>
@@ -9907,7 +10215,7 @@
             <w:tcW w:w="1098" w:type="dxa"/>
           </w:tcPr>
           <w:p>
-            <w:bookmarkStart w:id="12" w:name="_Hlk181945941"/>
+            <w:bookmarkStart w:id="13" w:name="_Hlk181945941"/>
             <w:r>
               <w:t>A</w:t>
             </w:r>
@@ -10062,7 +10370,7 @@
           </w:p>
         </w:tc>
       </w:tr>
-      <w:bookmarkEnd w:id="12"/>
+      <w:bookmarkEnd w:id="13"/>
       <w:tr>
         <w:tc>
           <w:tcPr>
@@ -10419,6 +10727,7 @@
           </w:tcPr>
           <w:p>
             <w:r>
+              <w:lastRenderedPageBreak/>
               <w:t>M</w:t>
             </w:r>
           </w:p>
@@ -10615,7 +10924,6 @@
           </w:tcPr>
           <w:p>
             <w:r>
-              <w:lastRenderedPageBreak/>
               <w:t>T</w:t>
             </w:r>
           </w:p>
@@ -11738,6 +12046,7 @@
           </w:tcPr>
           <w:p>
             <w:r>
+              <w:lastRenderedPageBreak/>
               <w:t>BG</w:t>
             </w:r>
           </w:p>
@@ -11934,7 +12243,6 @@
           </w:tcPr>
           <w:p>
             <w:r>
-              <w:lastRenderedPageBreak/>
               <w:t>BN</w:t>
             </w:r>
           </w:p>
@@ -13039,6 +13347,7 @@
           </w:tcPr>
           <w:p>
             <w:r>
+              <w:lastRenderedPageBreak/>
               <w:t>DA…ZZ</w:t>
             </w:r>
           </w:p>

</xml_diff>

<commit_message>
added error handling for scenario loop when weather file is a problem also when batch scenario doesnt exist
</commit_message>
<xml_diff>
--- a/Documents/PWC3_user.docx
+++ b/Documents/PWC3_user.docx
@@ -437,7 +437,7 @@
         </w:rPr>
         <w:lastRenderedPageBreak/>
         <w:drawing>
-          <wp:inline distT="0" distB="0" distL="0" distR="0" wp14:anchorId="4451435A" wp14:editId="7E1C4CC2">
+          <wp:inline distT="0" distB="0" distL="0" distR="0" wp14:anchorId="4451435A" wp14:editId="78CCCAD1">
             <wp:extent cx="4983480" cy="2801231"/>
             <wp:effectExtent l="0" t="0" r="0" b="0"/>
             <wp:docPr id="1" name="Picture 1" descr="Diagram&#10;&#10;Description automatically generated"/>
@@ -962,11 +962,16 @@
       <w:r>
         <w:t xml:space="preserve"> All saves are </w:t>
       </w:r>
+      <w:proofErr w:type="gramStart"/>
       <w:r>
         <w:t>s</w:t>
       </w:r>
       <w:r>
-        <w:t xml:space="preserve">ave </w:t>
+        <w:t>ave</w:t>
+      </w:r>
+      <w:proofErr w:type="gramEnd"/>
+      <w:r>
+        <w:t xml:space="preserve"> </w:t>
       </w:r>
       <w:r>
         <w:t>a</w:t>
@@ -995,6 +1000,7 @@
       <w:r>
         <w:t xml:space="preserve">Work is saved by default in a file with a PWC extension (e.g., </w:t>
       </w:r>
+      <w:proofErr w:type="spellStart"/>
       <w:r>
         <w:rPr>
           <w:i/>
@@ -1002,6 +1008,7 @@
         </w:rPr>
         <w:t>anyfilename.PWC</w:t>
       </w:r>
+      <w:proofErr w:type="spellEnd"/>
       <w:r>
         <w:t xml:space="preserve">). </w:t>
       </w:r>
@@ -1466,7 +1473,15 @@
           <w:b/>
           <w:bCs/>
         </w:rPr>
-        <w:t>or K</w:t>
+        <w:t xml:space="preserve">or </w:t>
+      </w:r>
+      <w:proofErr w:type="spellStart"/>
+      <w:r>
+        <w:rPr>
+          <w:b/>
+          <w:bCs/>
+        </w:rPr>
+        <w:t>K</w:t>
       </w:r>
       <w:r>
         <w:rPr>
@@ -1476,6 +1491,7 @@
         </w:rPr>
         <w:t>d</w:t>
       </w:r>
+      <w:proofErr w:type="spellEnd"/>
       <w:r>
         <w:t xml:space="preserve"> </w:t>
       </w:r>
@@ -1488,6 +1504,7 @@
       <w:r>
         <w:t xml:space="preserve">hoose </w:t>
       </w:r>
+      <w:proofErr w:type="spellStart"/>
       <w:r>
         <w:t>K</w:t>
       </w:r>
@@ -1497,6 +1514,7 @@
         </w:rPr>
         <w:t>d</w:t>
       </w:r>
+      <w:proofErr w:type="spellEnd"/>
       <w:r>
         <w:t xml:space="preserve"> if the </w:t>
       </w:r>
@@ -1552,7 +1570,11 @@
         <w:t>T</w:t>
       </w:r>
       <w:r>
-        <w:t>his is the value of either K</w:t>
+        <w:t xml:space="preserve">his is the value of either </w:t>
+      </w:r>
+      <w:proofErr w:type="spellStart"/>
+      <w:r>
+        <w:t>K</w:t>
       </w:r>
       <w:r>
         <w:rPr>
@@ -1560,6 +1582,7 @@
         </w:rPr>
         <w:t>d</w:t>
       </w:r>
+      <w:proofErr w:type="spellEnd"/>
       <w:r>
         <w:t xml:space="preserve"> or K</w:t>
       </w:r>
@@ -2308,6 +2331,7 @@
       <w:r>
         <w:t xml:space="preserve">Checking the </w:t>
       </w:r>
+      <w:proofErr w:type="gramStart"/>
       <w:r>
         <w:rPr>
           <w:b/>
@@ -2317,12 +2341,14 @@
         </w:rPr>
         <w:t>Daughter</w:t>
       </w:r>
+      <w:proofErr w:type="gramEnd"/>
       <w:r>
         <w:t xml:space="preserve"> </w:t>
       </w:r>
       <w:r>
         <w:t xml:space="preserve">and the </w:t>
       </w:r>
+      <w:proofErr w:type="spellStart"/>
       <w:r>
         <w:rPr>
           <w:b/>
@@ -2359,6 +2385,7 @@
         </w:rPr>
         <w:t>aughter</w:t>
       </w:r>
+      <w:proofErr w:type="spellEnd"/>
       <w:r>
         <w:t xml:space="preserve"> boxes will allow entry and calculation of direct </w:t>
       </w:r>
@@ -2618,6 +2645,7 @@
       <w:r>
         <w:t xml:space="preserve">These additional waterbodies are parameterized in external files as described later. To run additional waterbodies, check the </w:t>
       </w:r>
+      <w:proofErr w:type="gramStart"/>
       <w:r>
         <w:rPr>
           <w:b/>
@@ -2627,6 +2655,7 @@
         </w:rPr>
         <w:t>Others</w:t>
       </w:r>
+      <w:proofErr w:type="gramEnd"/>
       <w:r>
         <w:rPr>
           <w:i/>
@@ -2800,7 +2829,15 @@
         <w:t>The USEPA Pond simulation must always be run simultaneously these runs</w:t>
       </w:r>
       <w:r>
-        <w:t xml:space="preserve"> since the TPEZ and WPEZ use the runoff and erosion from the USEPA pond simulation (i.e, the TPEZ/WPEZ check box is enabled only if USEPA pond box is checked)</w:t>
+        <w:t xml:space="preserve"> since the TPEZ and WPEZ use the runoff and erosion from the USEPA pond simulation (</w:t>
+      </w:r>
+      <w:proofErr w:type="spellStart"/>
+      <w:r>
+        <w:t>i.e</w:t>
+      </w:r>
+      <w:proofErr w:type="spellEnd"/>
+      <w:r>
+        <w:t>, the TPEZ/WPEZ check box is enabled only if USEPA pond box is checked)</w:t>
       </w:r>
       <w:r>
         <w:t xml:space="preserve">. </w:t>
@@ -2836,8 +2873,13 @@
         <w:t>,</w:t>
       </w:r>
       <w:r>
-        <w:t xml:space="preserve"> so no spray drift buffers would be required</w:t>
-      </w:r>
+        <w:t xml:space="preserve"> so no spray drift buffers would be </w:t>
+      </w:r>
+      <w:proofErr w:type="gramStart"/>
+      <w:r>
+        <w:t>required</w:t>
+      </w:r>
+      <w:proofErr w:type="gramEnd"/>
       <w:r>
         <w:t xml:space="preserve"> and this box would not be checked</w:t>
       </w:r>
@@ -2954,8 +2996,13 @@
       <w:r>
         <w:t xml:space="preserve">the scenarios that it applies to. For example, one scheme could be obtained from a pesticide label that </w:t>
       </w:r>
-      <w:r>
-        <w:t xml:space="preserve">says </w:t>
+      <w:proofErr w:type="gramStart"/>
+      <w:r>
+        <w:t>says</w:t>
+      </w:r>
+      <w:proofErr w:type="gramEnd"/>
+      <w:r>
+        <w:t xml:space="preserve"> </w:t>
       </w:r>
       <w:r>
         <w:t>“</w:t>
@@ -3825,9 +3872,11 @@
       <w:r>
         <w:t xml:space="preserve"> </w:t>
       </w:r>
+      <w:proofErr w:type="gramStart"/>
       <w:r>
         <w:t>two tab</w:t>
       </w:r>
+      <w:proofErr w:type="gramEnd"/>
       <w:r>
         <w:t xml:space="preserve"> pages (</w:t>
       </w:r>
@@ -5208,7 +5257,7 @@
           <w:noProof/>
         </w:rPr>
         <w:drawing>
-          <wp:inline distT="0" distB="0" distL="0" distR="0" wp14:anchorId="450C6611" wp14:editId="19DE3ECF">
+          <wp:inline distT="0" distB="0" distL="0" distR="0" wp14:anchorId="450C6611" wp14:editId="00347DDA">
             <wp:extent cx="5978272" cy="2567940"/>
             <wp:effectExtent l="0" t="0" r="0" b="0"/>
             <wp:docPr id="555867620" name="Picture 13"/>
@@ -5368,7 +5417,15 @@
         <w:t>Select Scenarios</w:t>
       </w:r>
       <w:r>
-        <w:t xml:space="preserve"> button. This opens a Widows file browser and scenarios can be selected. Multiple scenarios can be selected using the normal Windows functions with the Control and Shift keys. Scenarios can be removed from the list with the </w:t>
+        <w:t xml:space="preserve"> button. This opens a Widows file </w:t>
+      </w:r>
+      <w:proofErr w:type="gramStart"/>
+      <w:r>
+        <w:t>browser</w:t>
+      </w:r>
+      <w:proofErr w:type="gramEnd"/>
+      <w:r>
+        <w:t xml:space="preserve"> and scenarios can be selected. Multiple scenarios can be selected using the normal Windows functions with the Control and Shift keys. Scenarios can be removed from the list with the </w:t>
       </w:r>
       <w:r>
         <w:rPr>
@@ -5716,7 +5773,15 @@
         <w:t>ile</w:t>
       </w:r>
       <w:r>
-        <w:t xml:space="preserve"> on the top menu will create a comma separated file with the scheme details. This file can be edited and then uploaded back in to PWC3 by the </w:t>
+        <w:t xml:space="preserve"> on the top menu will create a comma separated file with the scheme details. This file can be edited and then uploaded back </w:t>
+      </w:r>
+      <w:proofErr w:type="gramStart"/>
+      <w:r>
+        <w:t>in to</w:t>
+      </w:r>
+      <w:proofErr w:type="gramEnd"/>
+      <w:r>
+        <w:t xml:space="preserve"> PWC3 by the </w:t>
       </w:r>
       <w:r>
         <w:rPr>
@@ -6026,7 +6091,15 @@
         <w:t xml:space="preserve">Normally </w:t>
       </w:r>
       <w:r>
-        <w:t xml:space="preserve">in PWC, the curve number is a adjusted for with higher curve numbers occurring as soil moisture increases, but for some validation or sensitivity analyses it may be required to fix the curve number at the known input value. Unchecking this box will fix the daily curve numbers to the input values without further adjustment based on moisture. </w:t>
+        <w:t xml:space="preserve">in PWC, the curve number is </w:t>
+      </w:r>
+      <w:proofErr w:type="gramStart"/>
+      <w:r>
+        <w:t>a</w:t>
+      </w:r>
+      <w:proofErr w:type="gramEnd"/>
+      <w:r>
+        <w:t xml:space="preserve"> adjusted for with higher curve numbers occurring as soil moisture increases, but for some validation or sensitivity analyses it may be required to fix the curve number at the known input value. Unchecking this box will fix the daily curve numbers to the input values without further adjustment based on moisture. </w:t>
       </w:r>
     </w:p>
     <w:p>
@@ -6177,7 +6250,15 @@
         <w:t xml:space="preserve"> sorption is not simulated in </w:t>
       </w:r>
       <w:r>
-        <w:t xml:space="preserve">the waterbody (i.e, </w:t>
+        <w:t>the waterbody (</w:t>
+      </w:r>
+      <w:proofErr w:type="spellStart"/>
+      <w:r>
+        <w:t>i.e</w:t>
+      </w:r>
+      <w:proofErr w:type="spellEnd"/>
+      <w:r>
+        <w:t xml:space="preserve">, </w:t>
       </w:r>
       <w:r>
         <w:t>VVWM</w:t>
@@ -6210,8 +6291,13 @@
         <w:t xml:space="preserve">his will allow the use of sorption nonequilibrium routines </w:t>
       </w:r>
       <w:r>
-        <w:t>for the field portion  (</w:t>
-      </w:r>
+        <w:t xml:space="preserve">for the field </w:t>
+      </w:r>
+      <w:proofErr w:type="gramStart"/>
+      <w:r>
+        <w:t>portion  (</w:t>
+      </w:r>
+      <w:proofErr w:type="gramEnd"/>
       <w:r>
         <w:t>PRZM</w:t>
       </w:r>
@@ -7342,12 +7428,14 @@
       <w:r>
         <w:t xml:space="preserve"> - </w:t>
       </w:r>
+      <w:proofErr w:type="spellStart"/>
       <w:r>
         <w:t>S</w:t>
       </w:r>
       <w:r>
         <w:t>elf explanatory</w:t>
       </w:r>
+      <w:proofErr w:type="spellEnd"/>
       <w:r>
         <w:t>. The default value is 0.2.</w:t>
       </w:r>
@@ -7853,7 +7941,15 @@
         <w:t>The crop table is detailed in the technical documentation and is relatively self-explanatory. Emergence</w:t>
       </w:r>
       <w:r>
-        <w:t xml:space="preserve"> is the date when the crop emerges from the soil. Maturity is the date when the crop has a maximum canopy. Harvest is the date that the canopy disappears. Root depth is the maximum root depth,; Cover is the maximum fractional area coverage of the canopy. Height impacts volatilization and is the maximum crop height. Hold up is the amount water that the canopy can hold at the canopy’s maximum </w:t>
+        <w:t xml:space="preserve"> is the date when the crop emerges from the soil. Maturity is the date when the crop has a maximum canopy. Harvest is the date that the canopy disappears. Root depth is the maximum root </w:t>
+      </w:r>
+      <w:proofErr w:type="gramStart"/>
+      <w:r>
+        <w:t>depth,;</w:t>
+      </w:r>
+      <w:proofErr w:type="gramEnd"/>
+      <w:r>
+        <w:t xml:space="preserve"> Cover is the maximum fractional area coverage of the canopy. Height impacts volatilization and is the maximum crop height. Hold up is the amount water that the canopy can hold at the canopy’s maximum </w:t>
       </w:r>
       <w:r>
         <w:lastRenderedPageBreak/>
@@ -8819,8 +8915,19 @@
           <w:i/>
           <w:iCs/>
         </w:rPr>
-        <w:t>Water Column Foc</w:t>
-      </w:r>
+        <w:t xml:space="preserve">Water Column </w:t>
+      </w:r>
+      <w:proofErr w:type="spellStart"/>
+      <w:r>
+        <w:rPr>
+          <w:b/>
+          <w:bCs/>
+          <w:i/>
+          <w:iCs/>
+        </w:rPr>
+        <w:t>Foc</w:t>
+      </w:r>
+      <w:proofErr w:type="spellEnd"/>
       <w:r>
         <w:t xml:space="preserve"> </w:t>
       </w:r>
@@ -8945,7 +9052,15 @@
         <w:t xml:space="preserve"> </w:t>
       </w:r>
       <w:r>
-        <w:t>– for some simulations it may be desirable to ignore aquatic concentration in VVWM when the water depth are so low that they cannot support life.</w:t>
+        <w:t xml:space="preserve">– for some simulations it may be desirable to ignore aquatic concentration in VVWM when the water depth </w:t>
+      </w:r>
+      <w:proofErr w:type="gramStart"/>
+      <w:r>
+        <w:t>are</w:t>
+      </w:r>
+      <w:proofErr w:type="gramEnd"/>
+      <w:r>
+        <w:t xml:space="preserve"> so low that they cannot support life.</w:t>
       </w:r>
       <w:r>
         <w:t xml:space="preserve"> </w:t>
@@ -9331,7 +9446,19 @@
         <w:t>Optional Output</w:t>
       </w:r>
       <w:r>
-        <w:t xml:space="preserve"> tab page. Normally the PWC3 creates a single output file summarizing all batch runs. However, users can find more output by using this tab page. Checking the boxes provides the most common output which appears in a file with a ZTS extension. These are time series files giving daily values for the selected parameters. Additionally, more obscure output can be obtained by specifying the parameter fields in the table, which has the same traditional PRZM definitions. See PRZM3 manual (</w:t>
+        <w:t xml:space="preserve"> tab page. Normally the PWC3 creates a single output file summarizing all batch runs. However, users can find more output by using this tab page. Checking the boxes provides the most common output which appears in a file with a ZTS extension. These are time series files giving daily values for the selected parameters. Additionally, more obscure output can be obtained by specifying the parameter fields in the table, which has the same traditional PRZM definitions</w:t>
+      </w:r>
+      <w:r>
+        <w:t xml:space="preserve"> (most but not all of the old PRZM 3.12 options for output are still available)</w:t>
+      </w:r>
+      <w:r>
+        <w:t xml:space="preserve">. </w:t>
+      </w:r>
+      <w:r>
+        <w:t xml:space="preserve"> </w:t>
+      </w:r>
+      <w:r>
+        <w:t>See PRZM3 manual (</w:t>
       </w:r>
       <w:r>
         <w:t>https://archive.epa.gov/scipoly/sap/meetings/web/pdf/przm.pdf</w:t>
@@ -9360,10 +9487,10 @@
         </w:rPr>
         <w:lastRenderedPageBreak/>
         <w:drawing>
-          <wp:inline distT="0" distB="0" distL="0" distR="0" wp14:anchorId="0FDDD9AB" wp14:editId="681D75A9">
-            <wp:extent cx="5943600" cy="4838065"/>
+          <wp:inline distT="0" distB="0" distL="0" distR="0" wp14:anchorId="094BB181" wp14:editId="7C099318">
+            <wp:extent cx="4701540" cy="3912927"/>
             <wp:effectExtent l="0" t="0" r="0" b="0"/>
-            <wp:docPr id="3" name="Picture 3"/>
+            <wp:docPr id="215685468" name="Picture 1"/>
             <wp:cNvGraphicFramePr>
               <a:graphicFrameLocks xmlns:a="http://schemas.openxmlformats.org/drawingml/2006/main" noChangeAspect="1"/>
             </wp:cNvGraphicFramePr>
@@ -9371,7 +9498,7 @@
               <a:graphicData uri="http://schemas.openxmlformats.org/drawingml/2006/picture">
                 <pic:pic xmlns:pic="http://schemas.openxmlformats.org/drawingml/2006/picture">
                   <pic:nvPicPr>
-                    <pic:cNvPr id="1" name=""/>
+                    <pic:cNvPr id="215685468" name=""/>
                     <pic:cNvPicPr/>
                   </pic:nvPicPr>
                   <pic:blipFill>
@@ -9383,7 +9510,7 @@
                   <pic:spPr>
                     <a:xfrm>
                       <a:off x="0" y="0"/>
-                      <a:ext cx="5943600" cy="4838065"/>
+                      <a:ext cx="4706232" cy="3916832"/>
                     </a:xfrm>
                     <a:prstGeom prst="rect">
                       <a:avLst/>
@@ -9552,28 +9679,212 @@
           <w:i/>
           <w:iCs/>
         </w:rPr>
+        <w:t>familyname</w:t>
+      </w:r>
+      <w:r>
+        <w:rPr>
+          <w:b/>
+          <w:bCs/>
+        </w:rPr>
+        <w:t>_summary.txt</w:t>
+      </w:r>
+      <w:r>
+        <w:t xml:space="preserve"> - T</w:t>
+      </w:r>
+      <w:r>
+        <w:t>his</w:t>
+      </w:r>
+      <w:r>
+        <w:t xml:space="preserve"> provides a summary of every simulation, including every simulation in the application window, every waterbody, and every scenario.</w:t>
+      </w:r>
+    </w:p>
+    <w:p>
+      <w:bookmarkStart w:id="11" w:name="_Hlk156814444"/>
+      <w:r>
+        <w:rPr>
+          <w:b/>
+          <w:bCs/>
+        </w:rPr>
         <w:lastRenderedPageBreak/>
+        <w:t>medians</w:t>
+      </w:r>
+      <w:r>
+        <w:rPr>
+          <w:b/>
+          <w:bCs/>
+        </w:rPr>
+        <w:t>_</w:t>
+      </w:r>
+      <w:r>
+        <w:rPr>
+          <w:b/>
+          <w:bCs/>
+          <w:i/>
+          <w:iCs/>
+        </w:rPr>
+        <w:t>Waterbody</w:t>
+      </w:r>
+      <w:r>
+        <w:rPr>
+          <w:b/>
+          <w:bCs/>
+        </w:rPr>
+        <w:t>.txt</w:t>
+      </w:r>
+      <w:r>
+        <w:t xml:space="preserve"> - F</w:t>
+      </w:r>
+      <w:r>
+        <w:t xml:space="preserve">or each </w:t>
+      </w:r>
+      <w:r>
+        <w:rPr>
+          <w:i/>
+          <w:iCs/>
+        </w:rPr>
+        <w:t>waterbody</w:t>
+      </w:r>
+      <w:r>
+        <w:t xml:space="preserve"> one of these files will be created. It will contain only the median values of the application window, so it can be considerably more concise than the </w:t>
+      </w:r>
+      <w:r>
+        <w:rPr>
+          <w:i/>
+          <w:iCs/>
+        </w:rPr>
         <w:t>familyname</w:t>
       </w:r>
       <w:r>
-        <w:rPr>
-          <w:b/>
-          <w:bCs/>
-        </w:rPr>
-        <w:t>_summary.txt</w:t>
-      </w:r>
-      <w:r>
-        <w:t xml:space="preserve"> - T</w:t>
-      </w:r>
-      <w:r>
-        <w:t>his</w:t>
-      </w:r>
-      <w:r>
-        <w:t xml:space="preserve"> provides a summary of every simulation, including every simulation in the application window, every waterbody, and every scenario.</w:t>
-      </w:r>
-    </w:p>
-    <w:p>
-      <w:bookmarkStart w:id="11" w:name="_Hlk156814444"/>
+        <w:t>_summary.txt file</w:t>
+      </w:r>
+      <w:bookmarkEnd w:id="11"/>
+      <w:r>
+        <w:t>.</w:t>
+      </w:r>
+    </w:p>
+    <w:p/>
+    <w:p>
+      <w:r>
+        <w:t xml:space="preserve">If the TPEZ/WPEZ are simulated, </w:t>
+      </w:r>
+      <w:r>
+        <w:t>the following additional</w:t>
+      </w:r>
+      <w:r>
+        <w:t xml:space="preserve"> files will be </w:t>
+      </w:r>
+      <w:r>
+        <w:t>created:</w:t>
+      </w:r>
+    </w:p>
+    <w:p>
+      <w:r>
+        <w:rPr>
+          <w:b/>
+          <w:bCs/>
+          <w:i/>
+          <w:iCs/>
+        </w:rPr>
+        <w:t>familyname</w:t>
+      </w:r>
+      <w:r>
+        <w:rPr>
+          <w:b/>
+          <w:bCs/>
+        </w:rPr>
+        <w:t>_summary</w:t>
+      </w:r>
+      <w:r>
+        <w:rPr>
+          <w:b/>
+          <w:bCs/>
+        </w:rPr>
+        <w:t>_TPEZ</w:t>
+      </w:r>
+      <w:r>
+        <w:rPr>
+          <w:b/>
+          <w:bCs/>
+        </w:rPr>
+        <w:t>.txt</w:t>
+      </w:r>
+      <w:r>
+        <w:rPr>
+          <w:b/>
+          <w:bCs/>
+        </w:rPr>
+        <w:t xml:space="preserve"> </w:t>
+      </w:r>
+      <w:r>
+        <w:t>-</w:t>
+      </w:r>
+      <w:r>
+        <w:rPr>
+          <w:b/>
+          <w:bCs/>
+        </w:rPr>
+        <w:t xml:space="preserve"> </w:t>
+      </w:r>
+      <w:r>
+        <w:t>T</w:t>
+      </w:r>
+      <w:r>
+        <w:t>his provides a summary of every simulation, including every simulation in the application window, for the TPEZ, and every scenario.</w:t>
+      </w:r>
+    </w:p>
+    <w:p>
+      <w:r>
+        <w:rPr>
+          <w:b/>
+          <w:bCs/>
+          <w:i/>
+          <w:iCs/>
+        </w:rPr>
+        <w:t>familyname</w:t>
+      </w:r>
+      <w:r>
+        <w:rPr>
+          <w:b/>
+          <w:bCs/>
+        </w:rPr>
+        <w:t>_summary</w:t>
+      </w:r>
+      <w:r>
+        <w:rPr>
+          <w:b/>
+          <w:bCs/>
+        </w:rPr>
+        <w:t>_WPEZ</w:t>
+      </w:r>
+      <w:r>
+        <w:rPr>
+          <w:b/>
+          <w:bCs/>
+        </w:rPr>
+        <w:t>.tx</w:t>
+      </w:r>
+      <w:r>
+        <w:rPr>
+          <w:b/>
+          <w:bCs/>
+        </w:rPr>
+        <w:t xml:space="preserve">t </w:t>
+      </w:r>
+      <w:r>
+        <w:t xml:space="preserve">- </w:t>
+      </w:r>
+      <w:r>
+        <w:rPr>
+          <w:b/>
+          <w:bCs/>
+        </w:rPr>
+        <w:t>T</w:t>
+      </w:r>
+      <w:r>
+        <w:t>his provides a summary of every simulation, including every simulation in the application window, for the WPEZ, and every scenario.</w:t>
+      </w:r>
+    </w:p>
+    <w:p>
       <w:r>
         <w:rPr>
           <w:b/>
@@ -9592,10 +9903,8 @@
         <w:rPr>
           <w:b/>
           <w:bCs/>
-          <w:i/>
-          <w:iCs/>
-        </w:rPr>
-        <w:t>Waterbody</w:t>
+        </w:rPr>
+        <w:t>TPEZ</w:t>
       </w:r>
       <w:r>
         <w:rPr>
@@ -9605,20 +9914,17 @@
         <w:t>.txt</w:t>
       </w:r>
       <w:r>
-        <w:t xml:space="preserve"> - F</w:t>
-      </w:r>
-      <w:r>
-        <w:t xml:space="preserve">or each </w:t>
-      </w:r>
-      <w:r>
-        <w:rPr>
-          <w:i/>
-          <w:iCs/>
-        </w:rPr>
-        <w:t>waterbody</w:t>
-      </w:r>
-      <w:r>
-        <w:t xml:space="preserve"> one of these files will be created. It will contain only the median values of the application window, so it can be considerably more concise than the </w:t>
+        <w:rPr>
+          <w:b/>
+          <w:bCs/>
+        </w:rPr>
+        <w:t xml:space="preserve"> </w:t>
+      </w:r>
+      <w:r>
+        <w:t>- F</w:t>
+      </w:r>
+      <w:r>
+        <w:t xml:space="preserve">or the TPEZ, this will contain only the median values of the application window, so it can be considerably more concise than the </w:t>
       </w:r>
       <w:r>
         <w:rPr>
@@ -9630,313 +9936,146 @@
       <w:r>
         <w:t>_summary.txt file</w:t>
       </w:r>
-      <w:bookmarkEnd w:id="11"/>
       <w:r>
         <w:t>.</w:t>
       </w:r>
     </w:p>
+    <w:p>
+      <w:r>
+        <w:rPr>
+          <w:b/>
+          <w:bCs/>
+        </w:rPr>
+        <w:t>medians_WPEZ</w:t>
+      </w:r>
+      <w:r>
+        <w:rPr>
+          <w:b/>
+          <w:bCs/>
+        </w:rPr>
+        <w:t>.txt</w:t>
+      </w:r>
+      <w:r>
+        <w:rPr>
+          <w:b/>
+          <w:bCs/>
+        </w:rPr>
+        <w:t xml:space="preserve"> </w:t>
+      </w:r>
+      <w:r>
+        <w:t>- F</w:t>
+      </w:r>
+      <w:r>
+        <w:t xml:space="preserve">or the WPEZ, this will contain only the median values of the application window, so it can be considerably more concise than the </w:t>
+      </w:r>
+      <w:r>
+        <w:rPr>
+          <w:i/>
+          <w:iCs/>
+        </w:rPr>
+        <w:t>familyname</w:t>
+      </w:r>
+      <w:r>
+        <w:t>_summary.txt file</w:t>
+      </w:r>
+      <w:r>
+        <w:t>.</w:t>
+      </w:r>
+    </w:p>
     <w:p/>
     <w:p>
       <w:r>
-        <w:t xml:space="preserve">If the TPEZ/WPEZ are simulated, </w:t>
-      </w:r>
-      <w:r>
-        <w:t>the following additional</w:t>
-      </w:r>
-      <w:r>
-        <w:t xml:space="preserve"> files will be </w:t>
-      </w:r>
-      <w:r>
-        <w:t>created:</w:t>
-      </w:r>
-    </w:p>
-    <w:p>
-      <w:r>
-        <w:rPr>
-          <w:b/>
-          <w:bCs/>
-          <w:i/>
-          <w:iCs/>
-        </w:rPr>
-        <w:t>familyname</w:t>
-      </w:r>
-      <w:r>
-        <w:rPr>
-          <w:b/>
-          <w:bCs/>
-        </w:rPr>
-        <w:t>_summary</w:t>
-      </w:r>
-      <w:r>
-        <w:rPr>
-          <w:b/>
-          <w:bCs/>
-        </w:rPr>
-        <w:t>_TPEZ</w:t>
-      </w:r>
-      <w:r>
-        <w:rPr>
-          <w:b/>
-          <w:bCs/>
-        </w:rPr>
-        <w:t>.txt</w:t>
-      </w:r>
-      <w:r>
-        <w:rPr>
-          <w:b/>
-          <w:bCs/>
-        </w:rPr>
-        <w:t xml:space="preserve"> </w:t>
-      </w:r>
-      <w:r>
-        <w:t>-</w:t>
-      </w:r>
-      <w:r>
-        <w:rPr>
-          <w:b/>
-          <w:bCs/>
-        </w:rPr>
-        <w:t xml:space="preserve"> </w:t>
-      </w:r>
-      <w:r>
-        <w:t>T</w:t>
-      </w:r>
-      <w:r>
-        <w:t>his provides a summary of every simulation, including every simulation in the application window, for the TPEZ, and every scenario.</w:t>
-      </w:r>
-    </w:p>
-    <w:p>
-      <w:r>
-        <w:rPr>
-          <w:b/>
-          <w:bCs/>
-          <w:i/>
-          <w:iCs/>
-        </w:rPr>
-        <w:t>familyname</w:t>
-      </w:r>
-      <w:r>
-        <w:rPr>
-          <w:b/>
-          <w:bCs/>
-        </w:rPr>
-        <w:t>_summary</w:t>
-      </w:r>
-      <w:r>
-        <w:rPr>
-          <w:b/>
-          <w:bCs/>
-        </w:rPr>
-        <w:t>_WPEZ</w:t>
-      </w:r>
-      <w:r>
-        <w:rPr>
-          <w:b/>
-          <w:bCs/>
-        </w:rPr>
-        <w:t>.tx</w:t>
-      </w:r>
-      <w:r>
-        <w:rPr>
-          <w:b/>
-          <w:bCs/>
-        </w:rPr>
-        <w:t xml:space="preserve">t </w:t>
-      </w:r>
-      <w:r>
-        <w:t xml:space="preserve">- </w:t>
-      </w:r>
-      <w:r>
-        <w:rPr>
-          <w:b/>
-          <w:bCs/>
-        </w:rPr>
-        <w:t>T</w:t>
-      </w:r>
-      <w:r>
-        <w:t>his provides a summary of every simulation, including every simulation in the application window, for the WPEZ, and every scenario.</w:t>
-      </w:r>
-    </w:p>
-    <w:p>
-      <w:r>
-        <w:rPr>
-          <w:b/>
-          <w:bCs/>
-        </w:rPr>
-        <w:t>medians</w:t>
-      </w:r>
-      <w:r>
-        <w:rPr>
-          <w:b/>
-          <w:bCs/>
+        <w:t xml:space="preserve">If optional daily field files are selected, the </w:t>
+      </w:r>
+      <w:r>
+        <w:t>following will be created:</w:t>
+      </w:r>
+    </w:p>
+    <w:p>
+      <w:bookmarkStart w:id="12" w:name="_Hlk156814898"/>
+      <w:proofErr w:type="spellStart"/>
+      <w:r>
+        <w:rPr>
+          <w:b/>
+          <w:bCs/>
+          <w:i/>
+          <w:iCs/>
+        </w:rPr>
+        <w:t>Familyname_scenario_id_water</w:t>
+      </w:r>
+      <w:r>
+        <w:rPr>
+          <w:b/>
+          <w:bCs/>
+          <w:i/>
+          <w:iCs/>
+        </w:rPr>
+        <w:t>shed</w:t>
+      </w:r>
+      <w:r>
+        <w:rPr>
+          <w:b/>
+          <w:bCs/>
+          <w:i/>
+          <w:iCs/>
+        </w:rPr>
+        <w:t>_window#.out</w:t>
+      </w:r>
+      <w:proofErr w:type="spellEnd"/>
+      <w:r>
+        <w:t xml:space="preserve"> - D</w:t>
+      </w:r>
+      <w:r>
+        <w:t>aily file of user-selected field data. One file for each simulation will be created.</w:t>
+      </w:r>
+      <w:bookmarkEnd w:id="12"/>
+    </w:p>
+    <w:p>
+      <w:r>
+        <w:rPr>
+          <w:b/>
+          <w:bCs/>
+          <w:i/>
+          <w:iCs/>
+        </w:rPr>
+        <w:t>Familyname_scenario_id_water</w:t>
+      </w:r>
+      <w:r>
+        <w:rPr>
+          <w:b/>
+          <w:bCs/>
+          <w:i/>
+          <w:iCs/>
+        </w:rPr>
+        <w:t>shed</w:t>
+      </w:r>
+      <w:r>
+        <w:rPr>
+          <w:b/>
+          <w:bCs/>
+          <w:i/>
+          <w:iCs/>
+        </w:rPr>
+        <w:t>_window#</w:t>
+      </w:r>
+      <w:r>
+        <w:rPr>
+          <w:b/>
+          <w:bCs/>
+          <w:i/>
+          <w:iCs/>
         </w:rPr>
         <w:t>_</w:t>
       </w:r>
-      <w:r>
-        <w:rPr>
-          <w:b/>
-          <w:bCs/>
-        </w:rPr>
-        <w:t>TPEZ</w:t>
-      </w:r>
-      <w:r>
-        <w:rPr>
-          <w:b/>
-          <w:bCs/>
-        </w:rPr>
-        <w:t>.txt</w:t>
-      </w:r>
-      <w:r>
-        <w:rPr>
-          <w:b/>
-          <w:bCs/>
-        </w:rPr>
-        <w:t xml:space="preserve"> </w:t>
-      </w:r>
-      <w:r>
-        <w:t>- F</w:t>
-      </w:r>
-      <w:r>
-        <w:t xml:space="preserve">or the TPEZ, this will contain only the median values of the application window, so it can be considerably more concise than the </w:t>
-      </w:r>
-      <w:r>
-        <w:rPr>
-          <w:i/>
-          <w:iCs/>
-        </w:rPr>
-        <w:t>familyname</w:t>
-      </w:r>
-      <w:r>
-        <w:t>_summary.txt file</w:t>
-      </w:r>
-      <w:r>
-        <w:t>.</w:t>
-      </w:r>
-    </w:p>
-    <w:p>
-      <w:r>
-        <w:rPr>
-          <w:b/>
-          <w:bCs/>
-        </w:rPr>
-        <w:t>medians_WPEZ</w:t>
-      </w:r>
-      <w:r>
-        <w:rPr>
-          <w:b/>
-          <w:bCs/>
-        </w:rPr>
-        <w:t>.txt</w:t>
-      </w:r>
-      <w:r>
-        <w:rPr>
-          <w:b/>
-          <w:bCs/>
-        </w:rPr>
-        <w:t xml:space="preserve"> </w:t>
-      </w:r>
-      <w:r>
-        <w:t>- F</w:t>
-      </w:r>
-      <w:r>
-        <w:t xml:space="preserve">or the WPEZ, this will contain only the median values of the application window, so it can be considerably more concise than the </w:t>
-      </w:r>
-      <w:r>
-        <w:rPr>
-          <w:i/>
-          <w:iCs/>
-        </w:rPr>
-        <w:t>familyname</w:t>
-      </w:r>
-      <w:r>
-        <w:t>_summary.txt file</w:t>
-      </w:r>
-      <w:r>
-        <w:t>.</w:t>
-      </w:r>
-    </w:p>
-    <w:p/>
-    <w:p>
-      <w:r>
-        <w:t xml:space="preserve">If optional daily field files are selected, the </w:t>
-      </w:r>
-      <w:r>
-        <w:t>following will be created:</w:t>
-      </w:r>
-    </w:p>
-    <w:p>
-      <w:bookmarkStart w:id="12" w:name="_Hlk156814898"/>
-      <w:r>
-        <w:rPr>
-          <w:b/>
-          <w:bCs/>
-          <w:i/>
-          <w:iCs/>
-        </w:rPr>
-        <w:t>Familyname_scenario_id_water</w:t>
-      </w:r>
-      <w:r>
-        <w:rPr>
-          <w:b/>
-          <w:bCs/>
-          <w:i/>
-          <w:iCs/>
-        </w:rPr>
-        <w:t>shed</w:t>
-      </w:r>
-      <w:r>
-        <w:rPr>
-          <w:b/>
-          <w:bCs/>
-          <w:i/>
-          <w:iCs/>
-        </w:rPr>
-        <w:t>_window#.out</w:t>
-      </w:r>
-      <w:r>
-        <w:t xml:space="preserve"> - D</w:t>
-      </w:r>
-      <w:r>
-        <w:t>aily file of user-selected field data. One file for each simulation will be created.</w:t>
-      </w:r>
-      <w:bookmarkEnd w:id="12"/>
-    </w:p>
-    <w:p>
-      <w:r>
-        <w:rPr>
-          <w:b/>
-          <w:bCs/>
-          <w:i/>
-          <w:iCs/>
-        </w:rPr>
-        <w:t>Familyname_scenario_id_water</w:t>
-      </w:r>
-      <w:r>
-        <w:rPr>
-          <w:b/>
-          <w:bCs/>
-          <w:i/>
-          <w:iCs/>
-        </w:rPr>
-        <w:t>shed</w:t>
-      </w:r>
-      <w:r>
-        <w:rPr>
-          <w:b/>
-          <w:bCs/>
-          <w:i/>
-          <w:iCs/>
-        </w:rPr>
-        <w:t>_window#</w:t>
-      </w:r>
-      <w:r>
-        <w:rPr>
-          <w:b/>
-          <w:bCs/>
-          <w:i/>
-          <w:iCs/>
-        </w:rPr>
-        <w:t>_species_waterbody</w:t>
+      <w:proofErr w:type="spellStart"/>
+      <w:r>
+        <w:rPr>
+          <w:b/>
+          <w:bCs/>
+          <w:i/>
+          <w:iCs/>
+        </w:rPr>
+        <w:t>species_waterbody</w:t>
       </w:r>
       <w:r>
         <w:rPr>
@@ -9947,6 +10086,7 @@
         </w:rPr>
         <w:t>.out</w:t>
       </w:r>
+      <w:proofErr w:type="spellEnd"/>
       <w:r>
         <w:t xml:space="preserve"> - </w:t>
       </w:r>
@@ -10618,34 +10758,56 @@
           </w:p>
           <w:p>
             <w:r>
-              <w:t>9=Airblast</w:t>
-            </w:r>
-          </w:p>
-          <w:p>
-            <w:r>
-              <w:t>10=Airblast</w:t>
-            </w:r>
-          </w:p>
-          <w:p>
-            <w:r>
-              <w:t>11=Airblast</w:t>
-            </w:r>
+              <w:t>9=</w:t>
+            </w:r>
+            <w:proofErr w:type="spellStart"/>
+            <w:r>
+              <w:t>Airblast</w:t>
+            </w:r>
+            <w:proofErr w:type="spellEnd"/>
+          </w:p>
+          <w:p>
+            <w:r>
+              <w:t>10=</w:t>
+            </w:r>
+            <w:proofErr w:type="spellStart"/>
+            <w:r>
+              <w:t>Airblast</w:t>
+            </w:r>
+            <w:proofErr w:type="spellEnd"/>
+          </w:p>
+          <w:p>
+            <w:r>
+              <w:t>11=</w:t>
+            </w:r>
+            <w:proofErr w:type="spellStart"/>
+            <w:r>
+              <w:t>Airblast</w:t>
+            </w:r>
+            <w:proofErr w:type="spellEnd"/>
           </w:p>
           <w:p>
             <w:r>
               <w:t>12</w:t>
             </w:r>
             <w:r>
-              <w:t xml:space="preserve"> Airblast</w:t>
-            </w:r>
+              <w:t xml:space="preserve"> </w:t>
+            </w:r>
+            <w:proofErr w:type="spellStart"/>
+            <w:r>
+              <w:t>Airblast</w:t>
+            </w:r>
+            <w:proofErr w:type="spellEnd"/>
           </w:p>
           <w:p>
             <w:r>
               <w:t>13=</w:t>
             </w:r>
+            <w:proofErr w:type="spellStart"/>
             <w:r>
               <w:t>Airblast</w:t>
             </w:r>
+            <w:proofErr w:type="spellEnd"/>
           </w:p>
           <w:p>
             <w:r>
@@ -10727,7 +10889,6 @@
           </w:tcPr>
           <w:p>
             <w:r>
-              <w:lastRenderedPageBreak/>
               <w:t>M</w:t>
             </w:r>
           </w:p>
@@ -10812,6 +10973,7 @@
           </w:tcPr>
           <w:p>
             <w:r>
+              <w:lastRenderedPageBreak/>
               <w:t>P</w:t>
             </w:r>
           </w:p>
@@ -12046,7 +12208,6 @@
           </w:tcPr>
           <w:p>
             <w:r>
-              <w:lastRenderedPageBreak/>
               <w:t>BG</w:t>
             </w:r>
           </w:p>
@@ -12131,6 +12292,7 @@
           </w:tcPr>
           <w:p>
             <w:r>
+              <w:lastRenderedPageBreak/>
               <w:t>BJ</w:t>
             </w:r>
           </w:p>
@@ -13160,9 +13322,11 @@
             <w:tcW w:w="1800" w:type="dxa"/>
           </w:tcPr>
           <w:p>
+            <w:proofErr w:type="spellStart"/>
             <w:r>
               <w:t>raifast</w:t>
             </w:r>
+            <w:proofErr w:type="spellEnd"/>
           </w:p>
         </w:tc>
         <w:tc>
@@ -13188,9 +13352,11 @@
             <w:tcW w:w="1800" w:type="dxa"/>
           </w:tcPr>
           <w:p>
+            <w:proofErr w:type="spellStart"/>
             <w:r>
               <w:t>rainlimit</w:t>
             </w:r>
+            <w:proofErr w:type="spellEnd"/>
           </w:p>
         </w:tc>
         <w:tc>
@@ -13216,9 +13382,11 @@
             <w:tcW w:w="1800" w:type="dxa"/>
           </w:tcPr>
           <w:p>
+            <w:proofErr w:type="spellStart"/>
             <w:r>
               <w:t>intolwindow</w:t>
             </w:r>
+            <w:proofErr w:type="spellEnd"/>
           </w:p>
         </w:tc>
         <w:tc>
@@ -13244,9 +13412,11 @@
             <w:tcW w:w="1800" w:type="dxa"/>
           </w:tcPr>
           <w:p>
+            <w:proofErr w:type="spellStart"/>
             <w:r>
               <w:t>optwindow</w:t>
             </w:r>
+            <w:proofErr w:type="spellEnd"/>
           </w:p>
         </w:tc>
         <w:tc>
@@ -13272,9 +13442,11 @@
             <w:tcW w:w="1800" w:type="dxa"/>
           </w:tcPr>
           <w:p>
+            <w:proofErr w:type="spellStart"/>
             <w:r>
               <w:t>mindays</w:t>
             </w:r>
+            <w:proofErr w:type="spellEnd"/>
           </w:p>
         </w:tc>
         <w:tc>
@@ -13329,8 +13501,13 @@
           </w:tcPr>
           <w:p>
             <w:r>
-              <w:t>scn dir</w:t>
-            </w:r>
+              <w:t xml:space="preserve">scn </w:t>
+            </w:r>
+            <w:proofErr w:type="spellStart"/>
+            <w:r>
+              <w:t>dir</w:t>
+            </w:r>
+            <w:proofErr w:type="spellEnd"/>
           </w:p>
         </w:tc>
         <w:tc>
@@ -13347,7 +13524,6 @@
           </w:tcPr>
           <w:p>
             <w:r>
-              <w:lastRenderedPageBreak/>
               <w:t>DA…ZZ</w:t>
             </w:r>
           </w:p>

</xml_diff>

<commit_message>
Added in new spraydrift curves and new integration of raw curves. Still needs final hookup
</commit_message>
<xml_diff>
--- a/Documents/PWC3_user.docx
+++ b/Documents/PWC3_user.docx
@@ -437,7 +437,7 @@
         </w:rPr>
         <w:lastRenderedPageBreak/>
         <w:drawing>
-          <wp:inline distT="0" distB="0" distL="0" distR="0" wp14:anchorId="4451435A" wp14:editId="78CCCAD1">
+          <wp:inline distT="0" distB="0" distL="0" distR="0" wp14:anchorId="4451435A" wp14:editId="43C7A8B9">
             <wp:extent cx="4983480" cy="2801231"/>
             <wp:effectExtent l="0" t="0" r="0" b="0"/>
             <wp:docPr id="1" name="Picture 1" descr="Diagram&#10;&#10;Description automatically generated"/>
@@ -5257,7 +5257,7 @@
           <w:noProof/>
         </w:rPr>
         <w:drawing>
-          <wp:inline distT="0" distB="0" distL="0" distR="0" wp14:anchorId="450C6611" wp14:editId="00347DDA">
+          <wp:inline distT="0" distB="0" distL="0" distR="0" wp14:anchorId="450C6611" wp14:editId="2FB4BD1C">
             <wp:extent cx="5978272" cy="2567940"/>
             <wp:effectExtent l="0" t="0" r="0" b="0"/>
             <wp:docPr id="555867620" name="Picture 13"/>
@@ -9255,24 +9255,31 @@
         <w:t xml:space="preserve"> </w:t>
       </w:r>
     </w:p>
-    <w:p>
-      <w:r>
-        <w:t xml:space="preserve"> </w:t>
-      </w:r>
-    </w:p>
-    <w:p>
-      <w:pPr>
-        <w:keepNext/>
-      </w:pPr>
-      <w:r>
-        <w:rPr>
-          <w:noProof/>
-        </w:rPr>
+    <w:p/>
+    <w:p/>
+    <w:p>
+      <w:r>
+        <w:rPr>
+          <w:b/>
+          <w:bCs/>
+        </w:rPr>
+        <w:t xml:space="preserve">Waterbody Width for Drift </w:t>
+      </w:r>
+      <w:r>
+        <w:t>– the length of the waterbody in the direction of spray drift. (m).  Used to calculate the amount of spraydrift entering the waterbody.</w:t>
+      </w:r>
+    </w:p>
+    <w:p/>
+    <w:p>
+      <w:r>
+        <w:t xml:space="preserve"> </w:t>
+      </w:r>
+      <w:r>
         <w:drawing>
-          <wp:inline distT="0" distB="0" distL="0" distR="0" wp14:anchorId="2485DBD2" wp14:editId="0BDDE072">
-            <wp:extent cx="4847029" cy="4008120"/>
+          <wp:inline distT="0" distB="0" distL="0" distR="0" wp14:anchorId="381CCA4E" wp14:editId="003B228E">
+            <wp:extent cx="5585460" cy="4590699"/>
             <wp:effectExtent l="0" t="0" r="0" b="0"/>
-            <wp:docPr id="7" name="Picture 7" descr="Graphical user interface&#10;&#10;Description automatically generated"/>
+            <wp:docPr id="475354937" name="Picture 1"/>
             <wp:cNvGraphicFramePr>
               <a:graphicFrameLocks xmlns:a="http://schemas.openxmlformats.org/drawingml/2006/main" noChangeAspect="1"/>
             </wp:cNvGraphicFramePr>
@@ -9280,7 +9287,7 @@
               <a:graphicData uri="http://schemas.openxmlformats.org/drawingml/2006/picture">
                 <pic:pic xmlns:pic="http://schemas.openxmlformats.org/drawingml/2006/picture">
                   <pic:nvPicPr>
-                    <pic:cNvPr id="7" name="Picture 7" descr="Graphical user interface&#10;&#10;Description automatically generated"/>
+                    <pic:cNvPr id="475354937" name=""/>
                     <pic:cNvPicPr/>
                   </pic:nvPicPr>
                   <pic:blipFill>
@@ -9292,7 +9299,7 @@
                   <pic:spPr>
                     <a:xfrm>
                       <a:off x="0" y="0"/>
-                      <a:ext cx="4850060" cy="4010626"/>
+                      <a:ext cx="5587527" cy="4592398"/>
                     </a:xfrm>
                     <a:prstGeom prst="rect">
                       <a:avLst/>

</xml_diff>

<commit_message>
added drift reservoir to 48 m doc edits
</commit_message>
<xml_diff>
--- a/Documents/PWC3_user.docx
+++ b/Documents/PWC3_user.docx
@@ -42,14 +42,7 @@
           <w:sz w:val="44"/>
           <w:szCs w:val="44"/>
         </w:rPr>
-        <w:t xml:space="preserve">PWC3 </w:t>
-      </w:r>
-      <w:r>
-        <w:rPr>
-          <w:sz w:val="44"/>
-          <w:szCs w:val="44"/>
-        </w:rPr>
-        <w:t>User Manual</w:t>
+        <w:t>Version 3.004</w:t>
       </w:r>
     </w:p>
     <w:p>
@@ -61,37 +54,30 @@
           <w:szCs w:val="44"/>
         </w:rPr>
       </w:pPr>
+      <w:r>
+        <w:rPr>
+          <w:sz w:val="44"/>
+          <w:szCs w:val="44"/>
+        </w:rPr>
+        <w:t xml:space="preserve">PWC3 </w:t>
+      </w:r>
+      <w:r>
+        <w:rPr>
+          <w:sz w:val="44"/>
+          <w:szCs w:val="44"/>
+        </w:rPr>
+        <w:t>User Manual</w:t>
+      </w:r>
     </w:p>
     <w:p>
       <w:pPr>
         <w:spacing w:after="0"/>
         <w:jc w:val="center"/>
         <w:rPr>
-          <w:sz w:val="28"/>
-          <w:szCs w:val="28"/>
+          <w:sz w:val="44"/>
+          <w:szCs w:val="44"/>
         </w:rPr>
       </w:pPr>
-      <w:r>
-        <w:rPr>
-          <w:sz w:val="28"/>
-          <w:szCs w:val="28"/>
-        </w:rPr>
-        <w:t>Dirk F. Young</w:t>
-      </w:r>
-      <w:r>
-        <w:rPr>
-          <w:sz w:val="28"/>
-          <w:szCs w:val="28"/>
-        </w:rPr>
-        <w:t xml:space="preserve">, </w:t>
-      </w:r>
-      <w:r>
-        <w:rPr>
-          <w:sz w:val="28"/>
-          <w:szCs w:val="28"/>
-        </w:rPr>
-        <w:t>Marissa Liang</w:t>
-      </w:r>
     </w:p>
     <w:p>
       <w:pPr>
@@ -102,27 +88,6 @@
           <w:szCs w:val="28"/>
         </w:rPr>
       </w:pPr>
-      <w:r>
-        <w:rPr>
-          <w:sz w:val="28"/>
-          <w:szCs w:val="28"/>
-        </w:rPr>
-        <w:t xml:space="preserve"> </w:t>
-      </w:r>
-      <w:r>
-        <w:rPr>
-          <w:sz w:val="28"/>
-          <w:szCs w:val="28"/>
-        </w:rPr>
-        <w:t>USEPA, 202</w:t>
-      </w:r>
-      <w:r>
-        <w:rPr>
-          <w:sz w:val="28"/>
-          <w:szCs w:val="28"/>
-        </w:rPr>
-        <w:t>5</w:t>
-      </w:r>
     </w:p>
     <w:p/>
     <w:p>
@@ -342,8 +307,47 @@
     <w:p>
       <w:pPr>
         <w:pStyle w:val="Heading2"/>
+        <w:numPr>
+          <w:ilvl w:val="1"/>
+          <w:numId w:val="6"/>
+        </w:numPr>
+        <w:spacing w:line="256" w:lineRule="auto"/>
       </w:pPr>
       <w:r>
+        <w:t>Interface Changes Version 0.003 to 0.004</w:t>
+      </w:r>
+    </w:p>
+    <w:p>
+      <w:r>
+        <w:t>This only covers changes to the user interface.  Technical changes are covered in the PRZM-VVWM manual. The following changes were made to the interface:</w:t>
+      </w:r>
+    </w:p>
+    <w:p>
+      <w:r>
+        <w:t>Added Mitigation Factors text boxes to Applications Page</w:t>
+      </w:r>
+    </w:p>
+    <w:p>
+      <w:r>
+        <w:t>Added Groundwater Breakthrough Curve check box to Optional Output page.</w:t>
+      </w:r>
+    </w:p>
+    <w:p>
+      <w:r>
+        <w:t>Removed Spray Table from Waterbody Examiner</w:t>
+      </w:r>
+    </w:p>
+    <w:p>
+      <w:r>
+        <w:t>Added Waterbody Width text box to Waterbody Examiner</w:t>
+      </w:r>
+    </w:p>
+    <w:p/>
+    <w:p>
+      <w:pPr>
+        <w:pStyle w:val="Heading2"/>
+      </w:pPr>
+      <w:r>
         <w:t>Conceptual</w:t>
       </w:r>
       <w:r>
@@ -421,7 +425,11 @@
         <w:t xml:space="preserve">occur </w:t>
       </w:r>
       <w:r>
-        <w:t>on the day of application. The model accounts for typical degradation and dissipation process such as metabolism, volatilization, photodegradation, leaching, uptake into sediment, and washout.</w:t>
+        <w:t xml:space="preserve">on the day of application. The model </w:t>
+      </w:r>
+      <w:r>
+        <w:lastRenderedPageBreak/>
+        <w:t>accounts for typical degradation and dissipation process such as metabolism, volatilization, photodegradation, leaching, uptake into sediment, and washout.</w:t>
       </w:r>
       <w:r>
         <w:t xml:space="preserve"> </w:t>
@@ -435,9 +443,8 @@
         <w:rPr>
           <w:noProof/>
         </w:rPr>
-        <w:lastRenderedPageBreak/>
         <w:drawing>
-          <wp:inline distT="0" distB="0" distL="0" distR="0" wp14:anchorId="4451435A" wp14:editId="43C7A8B9">
+          <wp:inline distT="0" distB="0" distL="0" distR="0" wp14:anchorId="4451435A" wp14:editId="29BB865C">
             <wp:extent cx="4983480" cy="2801231"/>
             <wp:effectExtent l="0" t="0" r="0" b="0"/>
             <wp:docPr id="1" name="Picture 1" descr="Diagram&#10;&#10;Description automatically generated"/>
@@ -1034,7 +1041,11 @@
         <w:t xml:space="preserve"> </w:t>
       </w:r>
       <w:r>
-        <w:t xml:space="preserve">Previously saved files can be loaded with File\Retrieve. The default extension is PWC, but PWC3 can read any file </w:t>
+        <w:t xml:space="preserve">Previously </w:t>
+      </w:r>
+      <w:r>
+        <w:lastRenderedPageBreak/>
+        <w:t xml:space="preserve">saved files can be loaded with File\Retrieve. The default extension is PWC, but PWC3 can read any file </w:t>
       </w:r>
       <w:r>
         <w:t>if</w:t>
@@ -1115,11 +1126,7 @@
         <w:t xml:space="preserve"> location</w:t>
       </w:r>
       <w:r>
-        <w:t xml:space="preserve"> </w:t>
-      </w:r>
-      <w:r>
-        <w:lastRenderedPageBreak/>
-        <w:t>(See Figure 3)</w:t>
+        <w:t xml:space="preserve"> (See Figure 3)</w:t>
       </w:r>
       <w:r>
         <w:t>.</w:t>
@@ -1655,6 +1662,7 @@
           <w:b/>
           <w:bCs/>
         </w:rPr>
+        <w:lastRenderedPageBreak/>
         <w:t>Water Reference Temperature (°C)</w:t>
       </w:r>
       <w:r>
@@ -1680,7 +1688,6 @@
           <w:b/>
           <w:bCs/>
         </w:rPr>
-        <w:lastRenderedPageBreak/>
         <w:t>Benthic</w:t>
       </w:r>
       <w:r>
@@ -2324,6 +2331,7 @@
         <w:pStyle w:val="Heading3"/>
       </w:pPr>
       <w:r>
+        <w:lastRenderedPageBreak/>
         <w:t>Daughter and Granddaughter</w:t>
       </w:r>
     </w:p>
@@ -2399,11 +2407,7 @@
         <w:t xml:space="preserve">4 </w:t>
       </w:r>
       <w:r>
-        <w:t xml:space="preserve">Definitions of inputs are the same as for the </w:t>
-      </w:r>
-      <w:r>
-        <w:lastRenderedPageBreak/>
-        <w:t>parent</w:t>
+        <w:t>Definitions of inputs are the same as for the parent</w:t>
       </w:r>
       <w:r>
         <w:t xml:space="preserve"> chemical</w:t>
@@ -2766,6 +2770,7 @@
           <w:i/>
           <w:iCs/>
         </w:rPr>
+        <w:lastRenderedPageBreak/>
         <w:t>Clear All</w:t>
       </w:r>
       <w:r>
@@ -2798,11 +2803,7 @@
         <w:t xml:space="preserve"> </w:t>
       </w:r>
       <w:r>
-        <w:t xml:space="preserve">The </w:t>
-      </w:r>
-      <w:r>
-        <w:lastRenderedPageBreak/>
-        <w:t>WPEZ is a variation of the USEPA standard Pond with a shallower depth and the allowance of flow through. The TPEZ is a terrestrial receiving area.</w:t>
+        <w:t>The WPEZ is a variation of the USEPA standard Pond with a shallower depth and the allowance of flow through. The TPEZ is a terrestrial receiving area.</w:t>
       </w:r>
       <w:r>
         <w:t xml:space="preserve"> </w:t>
@@ -2965,6 +2966,7 @@
         <w:pStyle w:val="Heading2"/>
       </w:pPr>
       <w:r>
+        <w:lastRenderedPageBreak/>
         <w:t>Schemes</w:t>
       </w:r>
     </w:p>
@@ -3011,7 +3013,6 @@
         <w:t xml:space="preserve">Apply 1 </w:t>
       </w:r>
       <w:r>
-        <w:lastRenderedPageBreak/>
         <w:t>lb.</w:t>
       </w:r>
       <w:r>
@@ -5257,7 +5258,7 @@
           <w:noProof/>
         </w:rPr>
         <w:drawing>
-          <wp:inline distT="0" distB="0" distL="0" distR="0" wp14:anchorId="450C6611" wp14:editId="2FB4BD1C">
+          <wp:inline distT="0" distB="0" distL="0" distR="0" wp14:anchorId="450C6611" wp14:editId="31ABDFF5">
             <wp:extent cx="5978272" cy="2567940"/>
             <wp:effectExtent l="0" t="0" r="0" b="0"/>
             <wp:docPr id="555867620" name="Picture 13"/>
@@ -9106,180 +9107,24 @@
         <w:rPr>
           <w:b/>
           <w:bCs/>
-          <w:i/>
-          <w:iCs/>
-        </w:rPr>
-        <w:t>Spray Drift Fractions</w:t>
-      </w:r>
-      <w:r>
-        <w:t xml:space="preserve"> </w:t>
-      </w:r>
-      <w:r>
-        <w:t xml:space="preserve">- </w:t>
-      </w:r>
-      <w:r>
-        <w:t>T</w:t>
-      </w:r>
-      <w:r>
-        <w:t xml:space="preserve">his is a table of spray drift values as </w:t>
-      </w:r>
-      <w:r>
-        <w:t>determined</w:t>
-      </w:r>
-      <w:r>
-        <w:t xml:space="preserve"> from </w:t>
-      </w:r>
-      <w:r>
-        <w:t>Adrift and</w:t>
-      </w:r>
-      <w:r>
-        <w:t xml:space="preserve"> for </w:t>
-      </w:r>
-      <w:r>
-        <w:t>which</w:t>
-      </w:r>
-      <w:r>
-        <w:t xml:space="preserve"> apply to the specific waterbody.</w:t>
-      </w:r>
-      <w:r>
-        <w:t xml:space="preserve"> The applications in the left column are the most common methods used in exposure assessments and should cover nearly every case.</w:t>
-      </w:r>
-      <w:r>
-        <w:t xml:space="preserve"> These methods correspond to those on the </w:t>
-      </w:r>
-      <w:r>
-        <w:rPr>
-          <w:b/>
-          <w:bCs/>
-          <w:i/>
-          <w:iCs/>
-        </w:rPr>
-        <w:t>Applications</w:t>
-      </w:r>
-      <w:r>
-        <w:t xml:space="preserve"> page tab</w:t>
-      </w:r>
-      <w:r>
-        <w:t xml:space="preserve"> in the</w:t>
-      </w:r>
-      <w:r>
-        <w:rPr>
-          <w:i/>
-          <w:iCs/>
-        </w:rPr>
-        <w:t xml:space="preserve"> </w:t>
-      </w:r>
-      <w:r>
-        <w:rPr>
-          <w:b/>
-          <w:bCs/>
-          <w:i/>
-          <w:iCs/>
-        </w:rPr>
-        <w:t xml:space="preserve">Drift </w:t>
-      </w:r>
-      <w:r>
-        <w:rPr>
-          <w:b/>
-          <w:bCs/>
-          <w:i/>
-          <w:iCs/>
-        </w:rPr>
-        <w:t>Type</w:t>
-      </w:r>
-      <w:r>
-        <w:t xml:space="preserve"> </w:t>
-      </w:r>
-      <w:r>
-        <w:t>drop down menu.</w:t>
-      </w:r>
-      <w:r>
-        <w:t xml:space="preserve"> </w:t>
-      </w:r>
-      <w:r>
-        <w:t xml:space="preserve">In the Figure </w:t>
-      </w:r>
-      <w:r>
-        <w:t xml:space="preserve">12 </w:t>
-      </w:r>
-      <w:r>
-        <w:t>table, b</w:t>
-      </w:r>
-      <w:r>
-        <w:t xml:space="preserve">uffer distances are in </w:t>
-      </w:r>
-      <w:r>
+        </w:rPr>
+        <w:t xml:space="preserve">Waterbody Width for Drift </w:t>
+      </w:r>
+      <w:r>
+        <w:t>– the length of the waterbody in the direction of spray drift. (m).  Used to calculate the amount of spraydrift entering the waterbody.</w:t>
+      </w:r>
+    </w:p>
+    <w:p>
+      <w:r>
+        <w:rPr>
+          <w:noProof/>
+        </w:rPr>
         <w:lastRenderedPageBreak/>
-        <w:t xml:space="preserve">the top row. </w:t>
-      </w:r>
-      <w:r>
-        <w:t xml:space="preserve">If a user on the </w:t>
-      </w:r>
-      <w:r>
-        <w:rPr>
-          <w:b/>
-          <w:bCs/>
-          <w:i/>
-          <w:iCs/>
-        </w:rPr>
-        <w:t>Applications</w:t>
-      </w:r>
-      <w:r>
-        <w:t xml:space="preserve"> </w:t>
-      </w:r>
-      <w:r>
-        <w:t xml:space="preserve">page tab </w:t>
-      </w:r>
-      <w:r>
-        <w:t>selects an in-between buffer, then</w:t>
-      </w:r>
-      <w:r>
-        <w:t xml:space="preserve"> </w:t>
-      </w:r>
-      <w:r>
-        <w:t>d</w:t>
-      </w:r>
-      <w:r>
-        <w:t xml:space="preserve">istance </w:t>
-      </w:r>
-      <w:r>
-        <w:t>is linearly</w:t>
-      </w:r>
-      <w:r>
-        <w:t xml:space="preserve"> interpolated</w:t>
-      </w:r>
-      <w:r>
-        <w:t>.</w:t>
-      </w:r>
-      <w:r>
-        <w:t xml:space="preserve"> </w:t>
-      </w:r>
-    </w:p>
-    <w:p/>
-    <w:p/>
-    <w:p>
-      <w:r>
-        <w:rPr>
-          <w:b/>
-          <w:bCs/>
-        </w:rPr>
-        <w:t xml:space="preserve">Waterbody Width for Drift </w:t>
-      </w:r>
-      <w:r>
-        <w:t>– the length of the waterbody in the direction of spray drift. (m).  Used to calculate the amount of spraydrift entering the waterbody.</w:t>
-      </w:r>
-    </w:p>
-    <w:p/>
-    <w:p>
-      <w:r>
-        <w:t xml:space="preserve"> </w:t>
-      </w:r>
-      <w:r>
         <w:drawing>
-          <wp:inline distT="0" distB="0" distL="0" distR="0" wp14:anchorId="381CCA4E" wp14:editId="003B228E">
-            <wp:extent cx="5585460" cy="4590699"/>
+          <wp:inline distT="0" distB="0" distL="0" distR="0" wp14:anchorId="561BA2B2" wp14:editId="302F15DD">
+            <wp:extent cx="5943600" cy="4885055"/>
             <wp:effectExtent l="0" t="0" r="0" b="0"/>
-            <wp:docPr id="475354937" name="Picture 1"/>
+            <wp:docPr id="255751566" name="Picture 1"/>
             <wp:cNvGraphicFramePr>
               <a:graphicFrameLocks xmlns:a="http://schemas.openxmlformats.org/drawingml/2006/main" noChangeAspect="1"/>
             </wp:cNvGraphicFramePr>
@@ -9287,7 +9132,7 @@
               <a:graphicData uri="http://schemas.openxmlformats.org/drawingml/2006/picture">
                 <pic:pic xmlns:pic="http://schemas.openxmlformats.org/drawingml/2006/picture">
                   <pic:nvPicPr>
-                    <pic:cNvPr id="475354937" name=""/>
+                    <pic:cNvPr id="255751566" name=""/>
                     <pic:cNvPicPr/>
                   </pic:nvPicPr>
                   <pic:blipFill>
@@ -9299,7 +9144,7 @@
                   <pic:spPr>
                     <a:xfrm>
                       <a:off x="0" y="0"/>
-                      <a:ext cx="5587527" cy="4592398"/>
+                      <a:ext cx="5943600" cy="4885055"/>
                     </a:xfrm>
                     <a:prstGeom prst="rect">
                       <a:avLst/>
@@ -9340,90 +9185,11 @@
         </w:rPr>
         <w:fldChar w:fldCharType="end"/>
       </w:r>
-    </w:p>
-    <w:p/>
-    <w:p/>
-    <w:p/>
-    <w:p/>
-    <w:p>
-      <w:pPr>
-        <w:keepNext/>
-      </w:pPr>
       <w:r>
         <w:rPr>
           <w:noProof/>
         </w:rPr>
-        <w:lastRenderedPageBreak/>
-        <w:drawing>
-          <wp:inline distT="0" distB="0" distL="0" distR="0" wp14:anchorId="76B1AA50" wp14:editId="5C25EA92">
-            <wp:extent cx="4939178" cy="4084320"/>
-            <wp:effectExtent l="0" t="0" r="0" b="0"/>
-            <wp:docPr id="15" name="Picture 15" descr="Graphical user interface, application, table, Excel&#10;&#10;Description automatically generated"/>
-            <wp:cNvGraphicFramePr>
-              <a:graphicFrameLocks xmlns:a="http://schemas.openxmlformats.org/drawingml/2006/main" noChangeAspect="1"/>
-            </wp:cNvGraphicFramePr>
-            <a:graphic xmlns:a="http://schemas.openxmlformats.org/drawingml/2006/main">
-              <a:graphicData uri="http://schemas.openxmlformats.org/drawingml/2006/picture">
-                <pic:pic xmlns:pic="http://schemas.openxmlformats.org/drawingml/2006/picture">
-                  <pic:nvPicPr>
-                    <pic:cNvPr id="15" name="Picture 15" descr="Graphical user interface, application, table, Excel&#10;&#10;Description automatically generated"/>
-                    <pic:cNvPicPr/>
-                  </pic:nvPicPr>
-                  <pic:blipFill>
-                    <a:blip r:embed="rId20"/>
-                    <a:stretch>
-                      <a:fillRect/>
-                    </a:stretch>
-                  </pic:blipFill>
-                  <pic:spPr>
-                    <a:xfrm>
-                      <a:off x="0" y="0"/>
-                      <a:ext cx="4943134" cy="4087591"/>
-                    </a:xfrm>
-                    <a:prstGeom prst="rect">
-                      <a:avLst/>
-                    </a:prstGeom>
-                  </pic:spPr>
-                </pic:pic>
-              </a:graphicData>
-            </a:graphic>
-          </wp:inline>
-        </w:drawing>
-      </w:r>
-      <w:r>
-        <w:t xml:space="preserve"> F</w:t>
-      </w:r>
-    </w:p>
-    <w:p>
-      <w:pPr>
-        <w:keepNext/>
-      </w:pPr>
-      <w:r>
-        <w:t xml:space="preserve">Figure </w:t>
-      </w:r>
-      <w:r>
-        <w:fldChar w:fldCharType="begin"/>
-      </w:r>
-      <w:r>
-        <w:instrText xml:space="preserve"> SEQ Figure \* ARABIC </w:instrText>
-      </w:r>
-      <w:r>
-        <w:fldChar w:fldCharType="separate"/>
-      </w:r>
-      <w:r>
-        <w:rPr>
-          <w:noProof/>
-        </w:rPr>
-        <w:t>13</w:t>
-      </w:r>
-      <w:r>
-        <w:rPr>
-          <w:noProof/>
-        </w:rPr>
-        <w:fldChar w:fldCharType="end"/>
-      </w:r>
-      <w:r>
-        <w:t>. Spray Drift Table on Watershed Tab</w:t>
+        <w:t>. Waterbody Examiner Tab</w:t>
       </w:r>
     </w:p>
     <w:p>
@@ -9509,7 +9275,7 @@
                     <pic:cNvPicPr/>
                   </pic:nvPicPr>
                   <pic:blipFill>
-                    <a:blip r:embed="rId21"/>
+                    <a:blip r:embed="rId20"/>
                     <a:stretch>
                       <a:fillRect/>
                     </a:stretch>
@@ -9538,25 +9304,7 @@
         <w:t xml:space="preserve">Figure </w:t>
       </w:r>
       <w:r>
-        <w:fldChar w:fldCharType="begin"/>
-      </w:r>
-      <w:r>
-        <w:instrText xml:space="preserve"> SEQ Figure \* ARABIC </w:instrText>
-      </w:r>
-      <w:r>
-        <w:fldChar w:fldCharType="separate"/>
-      </w:r>
-      <w:r>
-        <w:rPr>
-          <w:noProof/>
-        </w:rPr>
-        <w:t>14</w:t>
-      </w:r>
-      <w:r>
-        <w:rPr>
-          <w:noProof/>
-        </w:rPr>
-        <w:fldChar w:fldCharType="end"/>
+        <w:t>13</w:t>
       </w:r>
       <w:r>
         <w:t>. Optional output tab in PWC3</w:t>
@@ -14038,6 +13786,36 @@
   </w:num>
   <w:num w:numId="5" w16cid:durableId="797840698">
     <w:abstractNumId w:val="4"/>
+  </w:num>
+  <w:num w:numId="6" w16cid:durableId="477461323">
+    <w:abstractNumId w:val="0"/>
+    <w:lvlOverride w:ilvl="0">
+      <w:startOverride w:val="1"/>
+    </w:lvlOverride>
+    <w:lvlOverride w:ilvl="1">
+      <w:startOverride w:val="1"/>
+    </w:lvlOverride>
+    <w:lvlOverride w:ilvl="2">
+      <w:startOverride w:val="1"/>
+    </w:lvlOverride>
+    <w:lvlOverride w:ilvl="3">
+      <w:startOverride w:val="1"/>
+    </w:lvlOverride>
+    <w:lvlOverride w:ilvl="4">
+      <w:startOverride w:val="1"/>
+    </w:lvlOverride>
+    <w:lvlOverride w:ilvl="5">
+      <w:startOverride w:val="1"/>
+    </w:lvlOverride>
+    <w:lvlOverride w:ilvl="6">
+      <w:startOverride w:val="1"/>
+    </w:lvlOverride>
+    <w:lvlOverride w:ilvl="7">
+      <w:startOverride w:val="1"/>
+    </w:lvlOverride>
+    <w:lvlOverride w:ilvl="8">
+      <w:startOverride w:val="1"/>
+    </w:lvlOverride>
   </w:num>
 </w:numbering>
 </file>

</xml_diff>

<commit_message>
documentation changes changed how drift (only before mitigation) is reported in run_status
</commit_message>
<xml_diff>
--- a/Documents/PWC3_user.docx
+++ b/Documents/PWC3_user.docx
@@ -342,6 +342,11 @@
         <w:t>Added Waterbody Width text box to Waterbody Examiner</w:t>
       </w:r>
     </w:p>
+    <w:p>
+      <w:r>
+        <w:t>Default input file now has the extension PW4 (PW3). The program can still read PW3 files but will only save as PW4 files.</w:t>
+      </w:r>
+    </w:p>
     <w:p/>
     <w:p>
       <w:pPr>
@@ -398,6 +403,7 @@
         <w:t xml:space="preserve">After pesticide is applied to </w:t>
       </w:r>
       <w:r>
+        <w:lastRenderedPageBreak/>
         <w:t>the</w:t>
       </w:r>
       <w:r>
@@ -425,11 +431,7 @@
         <w:t xml:space="preserve">occur </w:t>
       </w:r>
       <w:r>
-        <w:t xml:space="preserve">on the day of application. The model </w:t>
-      </w:r>
-      <w:r>
-        <w:lastRenderedPageBreak/>
-        <w:t>accounts for typical degradation and dissipation process such as metabolism, volatilization, photodegradation, leaching, uptake into sediment, and washout.</w:t>
+        <w:t>on the day of application. The model accounts for typical degradation and dissipation process such as metabolism, volatilization, photodegradation, leaching, uptake into sediment, and washout.</w:t>
       </w:r>
       <w:r>
         <w:t xml:space="preserve"> </w:t>
@@ -444,7 +446,7 @@
           <w:noProof/>
         </w:rPr>
         <w:drawing>
-          <wp:inline distT="0" distB="0" distL="0" distR="0" wp14:anchorId="4451435A" wp14:editId="29BB865C">
+          <wp:inline distT="0" distB="0" distL="0" distR="0" wp14:anchorId="4451435A" wp14:editId="6C259FF7">
             <wp:extent cx="4983480" cy="2801231"/>
             <wp:effectExtent l="0" t="0" r="0" b="0"/>
             <wp:docPr id="1" name="Picture 1" descr="Diagram&#10;&#10;Description automatically generated"/>
@@ -969,16 +971,11 @@
       <w:r>
         <w:t xml:space="preserve"> All saves are </w:t>
       </w:r>
-      <w:proofErr w:type="gramStart"/>
       <w:r>
         <w:t>s</w:t>
       </w:r>
       <w:r>
-        <w:t>ave</w:t>
-      </w:r>
-      <w:proofErr w:type="gramEnd"/>
-      <w:r>
-        <w:t xml:space="preserve"> </w:t>
+        <w:t xml:space="preserve">ave </w:t>
       </w:r>
       <w:r>
         <w:t>a</w:t>
@@ -1007,7 +1004,6 @@
       <w:r>
         <w:t xml:space="preserve">Work is saved by default in a file with a PWC extension (e.g., </w:t>
       </w:r>
-      <w:proofErr w:type="spellStart"/>
       <w:r>
         <w:rPr>
           <w:i/>
@@ -1015,7 +1011,6 @@
         </w:rPr>
         <w:t>anyfilename.PWC</w:t>
       </w:r>
-      <w:proofErr w:type="spellEnd"/>
       <w:r>
         <w:t xml:space="preserve">). </w:t>
       </w:r>
@@ -1023,7 +1018,11 @@
         <w:t>However,</w:t>
       </w:r>
       <w:r>
-        <w:t xml:space="preserve"> it is not necessary to use this extension if a user needs to change it for some advanced application. Input files are plain text files with a structure detailed in the PWC3 Technical Manual (Young, </w:t>
+        <w:t xml:space="preserve"> it is not necessary to use this extension if a user needs to change it for some advanced application. Input files are plain text files with a structure detailed in the </w:t>
+      </w:r>
+      <w:r>
+        <w:lastRenderedPageBreak/>
+        <w:t xml:space="preserve">PWC3 Technical Manual (Young, </w:t>
       </w:r>
       <w:r>
         <w:t>2024</w:t>
@@ -1041,11 +1040,7 @@
         <w:t xml:space="preserve"> </w:t>
       </w:r>
       <w:r>
-        <w:t xml:space="preserve">Previously </w:t>
-      </w:r>
-      <w:r>
-        <w:lastRenderedPageBreak/>
-        <w:t xml:space="preserve">saved files can be loaded with File\Retrieve. The default extension is PWC, but PWC3 can read any file </w:t>
+        <w:t xml:space="preserve">Previously saved files can be loaded with File\Retrieve. The default extension is PWC, but PWC3 can read any file </w:t>
       </w:r>
       <w:r>
         <w:t>if</w:t>
@@ -1480,25 +1475,82 @@
           <w:b/>
           <w:bCs/>
         </w:rPr>
-        <w:t xml:space="preserve">or </w:t>
-      </w:r>
-      <w:proofErr w:type="spellStart"/>
-      <w:r>
-        <w:rPr>
-          <w:b/>
-          <w:bCs/>
-        </w:rPr>
+        <w:t>or K</w:t>
+      </w:r>
+      <w:r>
+        <w:rPr>
+          <w:b/>
+          <w:bCs/>
+          <w:vertAlign w:val="subscript"/>
+        </w:rPr>
+        <w:t>d</w:t>
+      </w:r>
+      <w:r>
+        <w:t xml:space="preserve"> </w:t>
+      </w:r>
+      <w:r>
+        <w:t xml:space="preserve">- </w:t>
+      </w:r>
+      <w:r>
+        <w:t>C</w:t>
+      </w:r>
+      <w:r>
+        <w:t xml:space="preserve">hoose </w:t>
+      </w:r>
+      <w:r>
         <w:t>K</w:t>
       </w:r>
       <w:r>
         <w:rPr>
-          <w:b/>
-          <w:bCs/>
           <w:vertAlign w:val="subscript"/>
         </w:rPr>
         <w:t>d</w:t>
       </w:r>
-      <w:proofErr w:type="spellEnd"/>
+      <w:r>
+        <w:t xml:space="preserve"> if the </w:t>
+      </w:r>
+      <w:r>
+        <w:t>sorption</w:t>
+      </w:r>
+      <w:r>
+        <w:t xml:space="preserve"> </w:t>
+      </w:r>
+      <w:r>
+        <w:t xml:space="preserve">input </w:t>
+      </w:r>
+      <w:r>
+        <w:t xml:space="preserve">is the standard </w:t>
+      </w:r>
+      <w:r>
+        <w:t xml:space="preserve">sorption coefficient referenced to total solid mass. Choose </w:t>
+      </w:r>
+      <w:r>
+        <w:t>K</w:t>
+      </w:r>
+      <w:r>
+        <w:rPr>
+          <w:vertAlign w:val="subscript"/>
+        </w:rPr>
+        <w:t>oc</w:t>
+      </w:r>
+      <w:r>
+        <w:t xml:space="preserve"> if the sorption input is referenced to organic carbon mass. </w:t>
+      </w:r>
+      <w:r>
+        <w:t>These</w:t>
+      </w:r>
+      <w:r>
+        <w:t xml:space="preserve"> are well-known standard definition available in any environmental chemical transport reference.</w:t>
+      </w:r>
+    </w:p>
+    <w:p>
+      <w:r>
+        <w:rPr>
+          <w:b/>
+          <w:bCs/>
+        </w:rPr>
+        <w:t>Sorption (mL/g)</w:t>
+      </w:r>
       <w:r>
         <w:t xml:space="preserve"> </w:t>
       </w:r>
@@ -1506,14 +1558,10 @@
         <w:t xml:space="preserve">- </w:t>
       </w:r>
       <w:r>
-        <w:t>C</w:t>
-      </w:r>
-      <w:r>
-        <w:t xml:space="preserve">hoose </w:t>
-      </w:r>
-      <w:proofErr w:type="spellStart"/>
-      <w:r>
-        <w:t>K</w:t>
+        <w:t>T</w:t>
+      </w:r>
+      <w:r>
+        <w:t>his is the value of either K</w:t>
       </w:r>
       <w:r>
         <w:rPr>
@@ -1521,75 +1569,6 @@
         </w:rPr>
         <w:t>d</w:t>
       </w:r>
-      <w:proofErr w:type="spellEnd"/>
-      <w:r>
-        <w:t xml:space="preserve"> if the </w:t>
-      </w:r>
-      <w:r>
-        <w:t>sorption</w:t>
-      </w:r>
-      <w:r>
-        <w:t xml:space="preserve"> </w:t>
-      </w:r>
-      <w:r>
-        <w:t xml:space="preserve">input </w:t>
-      </w:r>
-      <w:r>
-        <w:t xml:space="preserve">is the standard </w:t>
-      </w:r>
-      <w:r>
-        <w:t xml:space="preserve">sorption coefficient referenced to total solid mass. Choose </w:t>
-      </w:r>
-      <w:r>
-        <w:t>K</w:t>
-      </w:r>
-      <w:r>
-        <w:rPr>
-          <w:vertAlign w:val="subscript"/>
-        </w:rPr>
-        <w:t>oc</w:t>
-      </w:r>
-      <w:r>
-        <w:t xml:space="preserve"> if the sorption input is referenced to organic carbon mass. </w:t>
-      </w:r>
-      <w:r>
-        <w:t>These</w:t>
-      </w:r>
-      <w:r>
-        <w:t xml:space="preserve"> are well-known standard definition available in any environmental chemical transport reference.</w:t>
-      </w:r>
-    </w:p>
-    <w:p>
-      <w:r>
-        <w:rPr>
-          <w:b/>
-          <w:bCs/>
-        </w:rPr>
-        <w:t>Sorption (mL/g)</w:t>
-      </w:r>
-      <w:r>
-        <w:t xml:space="preserve"> </w:t>
-      </w:r>
-      <w:r>
-        <w:t xml:space="preserve">- </w:t>
-      </w:r>
-      <w:r>
-        <w:t>T</w:t>
-      </w:r>
-      <w:r>
-        <w:t xml:space="preserve">his is the value of either </w:t>
-      </w:r>
-      <w:proofErr w:type="spellStart"/>
-      <w:r>
-        <w:t>K</w:t>
-      </w:r>
-      <w:r>
-        <w:rPr>
-          <w:vertAlign w:val="subscript"/>
-        </w:rPr>
-        <w:t>d</w:t>
-      </w:r>
-      <w:proofErr w:type="spellEnd"/>
       <w:r>
         <w:t xml:space="preserve"> or K</w:t>
       </w:r>
@@ -2339,7 +2318,6 @@
       <w:r>
         <w:t xml:space="preserve">Checking the </w:t>
       </w:r>
-      <w:proofErr w:type="gramStart"/>
       <w:r>
         <w:rPr>
           <w:b/>
@@ -2349,14 +2327,12 @@
         </w:rPr>
         <w:t>Daughter</w:t>
       </w:r>
-      <w:proofErr w:type="gramEnd"/>
       <w:r>
         <w:t xml:space="preserve"> </w:t>
       </w:r>
       <w:r>
         <w:t xml:space="preserve">and the </w:t>
       </w:r>
-      <w:proofErr w:type="spellStart"/>
       <w:r>
         <w:rPr>
           <w:b/>
@@ -2393,7 +2369,6 @@
         </w:rPr>
         <w:t>aughter</w:t>
       </w:r>
-      <w:proofErr w:type="spellEnd"/>
       <w:r>
         <w:t xml:space="preserve"> boxes will allow entry and calculation of direct </w:t>
       </w:r>
@@ -2649,7 +2624,6 @@
       <w:r>
         <w:t xml:space="preserve">These additional waterbodies are parameterized in external files as described later. To run additional waterbodies, check the </w:t>
       </w:r>
-      <w:proofErr w:type="gramStart"/>
       <w:r>
         <w:rPr>
           <w:b/>
@@ -2659,7 +2633,6 @@
         </w:rPr>
         <w:t>Others</w:t>
       </w:r>
-      <w:proofErr w:type="gramEnd"/>
       <w:r>
         <w:rPr>
           <w:i/>
@@ -2830,15 +2803,7 @@
         <w:t>The USEPA Pond simulation must always be run simultaneously these runs</w:t>
       </w:r>
       <w:r>
-        <w:t xml:space="preserve"> since the TPEZ and WPEZ use the runoff and erosion from the USEPA pond simulation (</w:t>
-      </w:r>
-      <w:proofErr w:type="spellStart"/>
-      <w:r>
-        <w:t>i.e</w:t>
-      </w:r>
-      <w:proofErr w:type="spellEnd"/>
-      <w:r>
-        <w:t>, the TPEZ/WPEZ check box is enabled only if USEPA pond box is checked)</w:t>
+        <w:t xml:space="preserve"> since the TPEZ and WPEZ use the runoff and erosion from the USEPA pond simulation (i.e, the TPEZ/WPEZ check box is enabled only if USEPA pond box is checked)</w:t>
       </w:r>
       <w:r>
         <w:t xml:space="preserve">. </w:t>
@@ -2874,13 +2839,8 @@
         <w:t>,</w:t>
       </w:r>
       <w:r>
-        <w:t xml:space="preserve"> so no spray drift buffers would be </w:t>
-      </w:r>
-      <w:proofErr w:type="gramStart"/>
-      <w:r>
-        <w:t>required</w:t>
-      </w:r>
-      <w:proofErr w:type="gramEnd"/>
+        <w:t xml:space="preserve"> so no spray drift buffers would be required</w:t>
+      </w:r>
       <w:r>
         <w:t xml:space="preserve"> and this box would not be checked</w:t>
       </w:r>
@@ -2998,13 +2958,8 @@
       <w:r>
         <w:t xml:space="preserve">the scenarios that it applies to. For example, one scheme could be obtained from a pesticide label that </w:t>
       </w:r>
-      <w:proofErr w:type="gramStart"/>
-      <w:r>
-        <w:t>says</w:t>
-      </w:r>
-      <w:proofErr w:type="gramEnd"/>
-      <w:r>
-        <w:t xml:space="preserve"> </w:t>
+      <w:r>
+        <w:t xml:space="preserve">says </w:t>
       </w:r>
       <w:r>
         <w:t>“</w:t>
@@ -3873,11 +3828,9 @@
       <w:r>
         <w:t xml:space="preserve"> </w:t>
       </w:r>
-      <w:proofErr w:type="gramStart"/>
       <w:r>
         <w:t>two tab</w:t>
       </w:r>
-      <w:proofErr w:type="gramEnd"/>
       <w:r>
         <w:t xml:space="preserve"> pages (</w:t>
       </w:r>
@@ -5258,7 +5211,7 @@
           <w:noProof/>
         </w:rPr>
         <w:drawing>
-          <wp:inline distT="0" distB="0" distL="0" distR="0" wp14:anchorId="450C6611" wp14:editId="31ABDFF5">
+          <wp:inline distT="0" distB="0" distL="0" distR="0" wp14:anchorId="450C6611" wp14:editId="7BE71BE2">
             <wp:extent cx="5978272" cy="2567940"/>
             <wp:effectExtent l="0" t="0" r="0" b="0"/>
             <wp:docPr id="555867620" name="Picture 13"/>
@@ -5418,15 +5371,7 @@
         <w:t>Select Scenarios</w:t>
       </w:r>
       <w:r>
-        <w:t xml:space="preserve"> button. This opens a Widows file </w:t>
-      </w:r>
-      <w:proofErr w:type="gramStart"/>
-      <w:r>
-        <w:t>browser</w:t>
-      </w:r>
-      <w:proofErr w:type="gramEnd"/>
-      <w:r>
-        <w:t xml:space="preserve"> and scenarios can be selected. Multiple scenarios can be selected using the normal Windows functions with the Control and Shift keys. Scenarios can be removed from the list with the </w:t>
+        <w:t xml:space="preserve"> button. This opens a Widows file browser and scenarios can be selected. Multiple scenarios can be selected using the normal Windows functions with the Control and Shift keys. Scenarios can be removed from the list with the </w:t>
       </w:r>
       <w:r>
         <w:rPr>
@@ -5774,15 +5719,7 @@
         <w:t>ile</w:t>
       </w:r>
       <w:r>
-        <w:t xml:space="preserve"> on the top menu will create a comma separated file with the scheme details. This file can be edited and then uploaded back </w:t>
-      </w:r>
-      <w:proofErr w:type="gramStart"/>
-      <w:r>
-        <w:t>in to</w:t>
-      </w:r>
-      <w:proofErr w:type="gramEnd"/>
-      <w:r>
-        <w:t xml:space="preserve"> PWC3 by the </w:t>
+        <w:t xml:space="preserve"> on the top menu will create a comma separated file with the scheme details. This file can be edited and then uploaded back in to PWC3 by the </w:t>
       </w:r>
       <w:r>
         <w:rPr>
@@ -6092,15 +6029,7 @@
         <w:t xml:space="preserve">Normally </w:t>
       </w:r>
       <w:r>
-        <w:t xml:space="preserve">in PWC, the curve number is </w:t>
-      </w:r>
-      <w:proofErr w:type="gramStart"/>
-      <w:r>
-        <w:t>a</w:t>
-      </w:r>
-      <w:proofErr w:type="gramEnd"/>
-      <w:r>
-        <w:t xml:space="preserve"> adjusted for with higher curve numbers occurring as soil moisture increases, but for some validation or sensitivity analyses it may be required to fix the curve number at the known input value. Unchecking this box will fix the daily curve numbers to the input values without further adjustment based on moisture. </w:t>
+        <w:t xml:space="preserve">in PWC, the curve number is a adjusted for with higher curve numbers occurring as soil moisture increases, but for some validation or sensitivity analyses it may be required to fix the curve number at the known input value. Unchecking this box will fix the daily curve numbers to the input values without further adjustment based on moisture. </w:t>
       </w:r>
     </w:p>
     <w:p>
@@ -6251,15 +6180,7 @@
         <w:t xml:space="preserve"> sorption is not simulated in </w:t>
       </w:r>
       <w:r>
-        <w:t>the waterbody (</w:t>
-      </w:r>
-      <w:proofErr w:type="spellStart"/>
-      <w:r>
-        <w:t>i.e</w:t>
-      </w:r>
-      <w:proofErr w:type="spellEnd"/>
-      <w:r>
-        <w:t xml:space="preserve">, </w:t>
+        <w:t xml:space="preserve">the waterbody (i.e, </w:t>
       </w:r>
       <w:r>
         <w:t>VVWM</w:t>
@@ -6292,13 +6213,8 @@
         <w:t xml:space="preserve">his will allow the use of sorption nonequilibrium routines </w:t>
       </w:r>
       <w:r>
-        <w:t xml:space="preserve">for the field </w:t>
-      </w:r>
-      <w:proofErr w:type="gramStart"/>
-      <w:r>
-        <w:t>portion  (</w:t>
-      </w:r>
-      <w:proofErr w:type="gramEnd"/>
+        <w:t>for the field portion  (</w:t>
+      </w:r>
       <w:r>
         <w:t>PRZM</w:t>
       </w:r>
@@ -7429,14 +7345,12 @@
       <w:r>
         <w:t xml:space="preserve"> - </w:t>
       </w:r>
-      <w:proofErr w:type="spellStart"/>
       <w:r>
         <w:t>S</w:t>
       </w:r>
       <w:r>
         <w:t>elf explanatory</w:t>
       </w:r>
-      <w:proofErr w:type="spellEnd"/>
       <w:r>
         <w:t>. The default value is 0.2.</w:t>
       </w:r>
@@ -7942,15 +7856,7 @@
         <w:t>The crop table is detailed in the technical documentation and is relatively self-explanatory. Emergence</w:t>
       </w:r>
       <w:r>
-        <w:t xml:space="preserve"> is the date when the crop emerges from the soil. Maturity is the date when the crop has a maximum canopy. Harvest is the date that the canopy disappears. Root depth is the maximum root </w:t>
-      </w:r>
-      <w:proofErr w:type="gramStart"/>
-      <w:r>
-        <w:t>depth,;</w:t>
-      </w:r>
-      <w:proofErr w:type="gramEnd"/>
-      <w:r>
-        <w:t xml:space="preserve"> Cover is the maximum fractional area coverage of the canopy. Height impacts volatilization and is the maximum crop height. Hold up is the amount water that the canopy can hold at the canopy’s maximum </w:t>
+        <w:t xml:space="preserve"> is the date when the crop emerges from the soil. Maturity is the date when the crop has a maximum canopy. Harvest is the date that the canopy disappears. Root depth is the maximum root depth,; Cover is the maximum fractional area coverage of the canopy. Height impacts volatilization and is the maximum crop height. Hold up is the amount water that the canopy can hold at the canopy’s maximum </w:t>
       </w:r>
       <w:r>
         <w:lastRenderedPageBreak/>
@@ -8916,19 +8822,8 @@
           <w:i/>
           <w:iCs/>
         </w:rPr>
-        <w:t xml:space="preserve">Water Column </w:t>
-      </w:r>
-      <w:proofErr w:type="spellStart"/>
-      <w:r>
-        <w:rPr>
-          <w:b/>
-          <w:bCs/>
-          <w:i/>
-          <w:iCs/>
-        </w:rPr>
-        <w:t>Foc</w:t>
-      </w:r>
-      <w:proofErr w:type="spellEnd"/>
+        <w:t>Water Column Foc</w:t>
+      </w:r>
       <w:r>
         <w:t xml:space="preserve"> </w:t>
       </w:r>
@@ -9053,15 +8948,7 @@
         <w:t xml:space="preserve"> </w:t>
       </w:r>
       <w:r>
-        <w:t xml:space="preserve">– for some simulations it may be desirable to ignore aquatic concentration in VVWM when the water depth </w:t>
-      </w:r>
-      <w:proofErr w:type="gramStart"/>
-      <w:r>
-        <w:t>are</w:t>
-      </w:r>
-      <w:proofErr w:type="gramEnd"/>
-      <w:r>
-        <w:t xml:space="preserve"> so low that they cannot support life.</w:t>
+        <w:t>– for some simulations it may be desirable to ignore aquatic concentration in VVWM when the water depth are so low that they cannot support life.</w:t>
       </w:r>
       <w:r>
         <w:t xml:space="preserve"> </w:t>
@@ -9748,7 +9635,6 @@
     </w:p>
     <w:p>
       <w:bookmarkStart w:id="12" w:name="_Hlk156814898"/>
-      <w:proofErr w:type="spellStart"/>
       <w:r>
         <w:rPr>
           <w:b/>
@@ -9776,7 +9662,6 @@
         </w:rPr>
         <w:t>_window#.out</w:t>
       </w:r>
-      <w:proofErr w:type="spellEnd"/>
       <w:r>
         <w:t xml:space="preserve"> - D</w:t>
       </w:r>
@@ -9820,17 +9705,7 @@
           <w:i/>
           <w:iCs/>
         </w:rPr>
-        <w:t>_</w:t>
-      </w:r>
-      <w:proofErr w:type="spellStart"/>
-      <w:r>
-        <w:rPr>
-          <w:b/>
-          <w:bCs/>
-          <w:i/>
-          <w:iCs/>
-        </w:rPr>
-        <w:t>species_waterbody</w:t>
+        <w:t>_species_waterbody</w:t>
       </w:r>
       <w:r>
         <w:rPr>
@@ -9841,7 +9716,6 @@
         </w:rPr>
         <w:t>.out</w:t>
       </w:r>
-      <w:proofErr w:type="spellEnd"/>
       <w:r>
         <w:t xml:space="preserve"> - </w:t>
       </w:r>
@@ -10513,56 +10387,34 @@
           </w:p>
           <w:p>
             <w:r>
-              <w:t>9=</w:t>
-            </w:r>
-            <w:proofErr w:type="spellStart"/>
+              <w:t>9=Airblast</w:t>
+            </w:r>
+          </w:p>
+          <w:p>
+            <w:r>
+              <w:t>10=Airblast</w:t>
+            </w:r>
+          </w:p>
+          <w:p>
+            <w:r>
+              <w:t>11=Airblast</w:t>
+            </w:r>
+          </w:p>
+          <w:p>
+            <w:r>
+              <w:t>12</w:t>
+            </w:r>
+            <w:r>
+              <w:t xml:space="preserve"> Airblast</w:t>
+            </w:r>
+          </w:p>
+          <w:p>
+            <w:r>
+              <w:t>13=</w:t>
+            </w:r>
             <w:r>
               <w:t>Airblast</w:t>
             </w:r>
-            <w:proofErr w:type="spellEnd"/>
-          </w:p>
-          <w:p>
-            <w:r>
-              <w:t>10=</w:t>
-            </w:r>
-            <w:proofErr w:type="spellStart"/>
-            <w:r>
-              <w:t>Airblast</w:t>
-            </w:r>
-            <w:proofErr w:type="spellEnd"/>
-          </w:p>
-          <w:p>
-            <w:r>
-              <w:t>11=</w:t>
-            </w:r>
-            <w:proofErr w:type="spellStart"/>
-            <w:r>
-              <w:t>Airblast</w:t>
-            </w:r>
-            <w:proofErr w:type="spellEnd"/>
-          </w:p>
-          <w:p>
-            <w:r>
-              <w:t>12</w:t>
-            </w:r>
-            <w:r>
-              <w:t xml:space="preserve"> </w:t>
-            </w:r>
-            <w:proofErr w:type="spellStart"/>
-            <w:r>
-              <w:t>Airblast</w:t>
-            </w:r>
-            <w:proofErr w:type="spellEnd"/>
-          </w:p>
-          <w:p>
-            <w:r>
-              <w:t>13=</w:t>
-            </w:r>
-            <w:proofErr w:type="spellStart"/>
-            <w:r>
-              <w:t>Airblast</w:t>
-            </w:r>
-            <w:proofErr w:type="spellEnd"/>
           </w:p>
           <w:p>
             <w:r>
@@ -13077,11 +12929,9 @@
             <w:tcW w:w="1800" w:type="dxa"/>
           </w:tcPr>
           <w:p>
-            <w:proofErr w:type="spellStart"/>
             <w:r>
               <w:t>raifast</w:t>
             </w:r>
-            <w:proofErr w:type="spellEnd"/>
           </w:p>
         </w:tc>
         <w:tc>
@@ -13107,11 +12957,9 @@
             <w:tcW w:w="1800" w:type="dxa"/>
           </w:tcPr>
           <w:p>
-            <w:proofErr w:type="spellStart"/>
             <w:r>
               <w:t>rainlimit</w:t>
             </w:r>
-            <w:proofErr w:type="spellEnd"/>
           </w:p>
         </w:tc>
         <w:tc>
@@ -13137,11 +12985,9 @@
             <w:tcW w:w="1800" w:type="dxa"/>
           </w:tcPr>
           <w:p>
-            <w:proofErr w:type="spellStart"/>
             <w:r>
               <w:t>intolwindow</w:t>
             </w:r>
-            <w:proofErr w:type="spellEnd"/>
           </w:p>
         </w:tc>
         <w:tc>
@@ -13167,11 +13013,9 @@
             <w:tcW w:w="1800" w:type="dxa"/>
           </w:tcPr>
           <w:p>
-            <w:proofErr w:type="spellStart"/>
             <w:r>
               <w:t>optwindow</w:t>
             </w:r>
-            <w:proofErr w:type="spellEnd"/>
           </w:p>
         </w:tc>
         <w:tc>
@@ -13197,11 +13041,9 @@
             <w:tcW w:w="1800" w:type="dxa"/>
           </w:tcPr>
           <w:p>
-            <w:proofErr w:type="spellStart"/>
             <w:r>
               <w:t>mindays</w:t>
             </w:r>
-            <w:proofErr w:type="spellEnd"/>
           </w:p>
         </w:tc>
         <w:tc>
@@ -13256,13 +13098,8 @@
           </w:tcPr>
           <w:p>
             <w:r>
-              <w:t xml:space="preserve">scn </w:t>
-            </w:r>
-            <w:proofErr w:type="spellStart"/>
-            <w:r>
-              <w:t>dir</w:t>
-            </w:r>
-            <w:proofErr w:type="spellEnd"/>
+              <w:t>scn dir</w:t>
+            </w:r>
           </w:p>
         </w:tc>
         <w:tc>

</xml_diff>

<commit_message>
reworked scenario examiner page
</commit_message>
<xml_diff>
--- a/Documents/PWC3_user.docx
+++ b/Documents/PWC3_user.docx
@@ -446,7 +446,7 @@
           <w:noProof/>
         </w:rPr>
         <w:drawing>
-          <wp:inline distT="0" distB="0" distL="0" distR="0" wp14:anchorId="4451435A" wp14:editId="6C259FF7">
+          <wp:inline distT="0" distB="0" distL="0" distR="0" wp14:anchorId="4451435A" wp14:editId="4EDE0AE4">
             <wp:extent cx="4983480" cy="2801231"/>
             <wp:effectExtent l="0" t="0" r="0" b="0"/>
             <wp:docPr id="1" name="Picture 1" descr="Diagram&#10;&#10;Description automatically generated"/>
@@ -5211,7 +5211,7 @@
           <w:noProof/>
         </w:rPr>
         <w:drawing>
-          <wp:inline distT="0" distB="0" distL="0" distR="0" wp14:anchorId="450C6611" wp14:editId="7BE71BE2">
+          <wp:inline distT="0" distB="0" distL="0" distR="0" wp14:anchorId="450C6611" wp14:editId="1C8C5678">
             <wp:extent cx="5978272" cy="2567940"/>
             <wp:effectExtent l="0" t="0" r="0" b="0"/>
             <wp:docPr id="555867620" name="Picture 13"/>
@@ -7856,7 +7856,13 @@
         <w:t>The crop table is detailed in the technical documentation and is relatively self-explanatory. Emergence</w:t>
       </w:r>
       <w:r>
-        <w:t xml:space="preserve"> is the date when the crop emerges from the soil. Maturity is the date when the crop has a maximum canopy. Harvest is the date that the canopy disappears. Root depth is the maximum root depth,; Cover is the maximum fractional area coverage of the canopy. Height impacts volatilization and is the maximum crop height. Hold up is the amount water that the canopy can hold at the canopy’s maximum </w:t>
+        <w:t xml:space="preserve"> is the date when the crop emerges from the soil. Maturity is the date when the crop has a maximum canopy. Harvest is the date that the canopy disappears. Root depth is the maximum root depth,; Cover is the maximum area coverage of the canopy</w:t>
+      </w:r>
+      <w:r>
+        <w:t xml:space="preserve"> in percent</w:t>
+      </w:r>
+      <w:r>
+        <w:t xml:space="preserve">. Height impacts volatilization and is the maximum crop height. Hold up is the amount water that the canopy can hold at the canopy’s maximum </w:t>
       </w:r>
       <w:r>
         <w:lastRenderedPageBreak/>

</xml_diff>

<commit_message>
correction to water body readsm, so can reads if name is blank
</commit_message>
<xml_diff>
--- a/Documents/PWC3_user.docx
+++ b/Documents/PWC3_user.docx
@@ -1,6 +1,6 @@
 
 <file path=word/document.xml><?xml version="1.0" encoding="utf-8"?>
-<w:document xmlns:wpc="http://schemas.microsoft.com/office/word/2010/wordprocessingCanvas" xmlns:cx="http://schemas.microsoft.com/office/drawing/2014/chartex" xmlns:cx1="http://schemas.microsoft.com/office/drawing/2015/9/8/chartex" xmlns:cx2="http://schemas.microsoft.com/office/drawing/2015/10/21/chartex" xmlns:cx3="http://schemas.microsoft.com/office/drawing/2016/5/9/chartex" xmlns:cx4="http://schemas.microsoft.com/office/drawing/2016/5/10/chartex" xmlns:cx5="http://schemas.microsoft.com/office/drawing/2016/5/11/chartex" xmlns:cx6="http://schemas.microsoft.com/office/drawing/2016/5/12/chartex" xmlns:cx7="http://schemas.microsoft.com/office/drawing/2016/5/13/chartex" xmlns:cx8="http://schemas.microsoft.com/office/drawing/2016/5/14/chartex" xmlns:mc="http://schemas.openxmlformats.org/markup-compatibility/2006" xmlns:aink="http://schemas.microsoft.com/office/drawing/2016/ink" xmlns:am3d="http://schemas.microsoft.com/office/drawing/2017/model3d" xmlns:o="urn:schemas-microsoft-com:office:office" xmlns:oel="http://schemas.microsoft.com/office/2019/extlst" xmlns:r="http://schemas.openxmlformats.org/officeDocument/2006/relationships" xmlns:m="http://schemas.openxmlformats.org/officeDocument/2006/math" xmlns:v="urn:schemas-microsoft-com:vml" xmlns:wp14="http://schemas.microsoft.com/office/word/2010/wordprocessingDrawing" xmlns:wp="http://schemas.openxmlformats.org/drawingml/2006/wordprocessingDrawing" xmlns:w10="urn:schemas-microsoft-com:office:word" xmlns:w="http://schemas.openxmlformats.org/wordprocessingml/2006/main" xmlns:w14="http://schemas.microsoft.com/office/word/2010/wordml" xmlns:w15="http://schemas.microsoft.com/office/word/2012/wordml" xmlns:w16cex="http://schemas.microsoft.com/office/word/2018/wordml/cex" xmlns:w16cid="http://schemas.microsoft.com/office/word/2016/wordml/cid" xmlns:w16="http://schemas.microsoft.com/office/word/2018/wordml" xmlns:w16sdtdh="http://schemas.microsoft.com/office/word/2020/wordml/sdtdatahash" xmlns:w16se="http://schemas.microsoft.com/office/word/2015/wordml/symex" xmlns:wpg="http://schemas.microsoft.com/office/word/2010/wordprocessingGroup" xmlns:wpi="http://schemas.microsoft.com/office/word/2010/wordprocessingInk" xmlns:wne="http://schemas.microsoft.com/office/word/2006/wordml" xmlns:wps="http://schemas.microsoft.com/office/word/2010/wordprocessingShape" mc:Ignorable="w14 w15 w16se w16cid w16 w16cex w16sdtdh wp14">
+<w:document xmlns:wpc="http://schemas.microsoft.com/office/word/2010/wordprocessingCanvas" xmlns:cx="http://schemas.microsoft.com/office/drawing/2014/chartex" xmlns:cx1="http://schemas.microsoft.com/office/drawing/2015/9/8/chartex" xmlns:cx2="http://schemas.microsoft.com/office/drawing/2015/10/21/chartex" xmlns:cx3="http://schemas.microsoft.com/office/drawing/2016/5/9/chartex" xmlns:cx4="http://schemas.microsoft.com/office/drawing/2016/5/10/chartex" xmlns:cx5="http://schemas.microsoft.com/office/drawing/2016/5/11/chartex" xmlns:cx6="http://schemas.microsoft.com/office/drawing/2016/5/12/chartex" xmlns:cx7="http://schemas.microsoft.com/office/drawing/2016/5/13/chartex" xmlns:cx8="http://schemas.microsoft.com/office/drawing/2016/5/14/chartex" xmlns:mc="http://schemas.openxmlformats.org/markup-compatibility/2006" xmlns:aink="http://schemas.microsoft.com/office/drawing/2016/ink" xmlns:am3d="http://schemas.microsoft.com/office/drawing/2017/model3d" xmlns:o="urn:schemas-microsoft-com:office:office" xmlns:oel="http://schemas.microsoft.com/office/2019/extlst" xmlns:r="http://schemas.openxmlformats.org/officeDocument/2006/relationships" xmlns:m="http://schemas.openxmlformats.org/officeDocument/2006/math" xmlns:v="urn:schemas-microsoft-com:vml" xmlns:wp14="http://schemas.microsoft.com/office/word/2010/wordprocessingDrawing" xmlns:wp="http://schemas.openxmlformats.org/drawingml/2006/wordprocessingDrawing" xmlns:w10="urn:schemas-microsoft-com:office:word" xmlns:w="http://schemas.openxmlformats.org/wordprocessingml/2006/main" xmlns:w14="http://schemas.microsoft.com/office/word/2010/wordml" xmlns:w15="http://schemas.microsoft.com/office/word/2012/wordml" xmlns:w16cex="http://schemas.microsoft.com/office/word/2018/wordml/cex" xmlns:w16cid="http://schemas.microsoft.com/office/word/2016/wordml/cid" xmlns:w16="http://schemas.microsoft.com/office/word/2018/wordml" xmlns:w16du="http://schemas.microsoft.com/office/word/2023/wordml/word16du" xmlns:w16sdtdh="http://schemas.microsoft.com/office/word/2020/wordml/sdtdatahash" xmlns:w16sdtfl="http://schemas.microsoft.com/office/word/2024/wordml/sdtformatlock" xmlns:w16se="http://schemas.microsoft.com/office/word/2015/wordml/symex" xmlns:wpg="http://schemas.microsoft.com/office/word/2010/wordprocessingGroup" xmlns:wpi="http://schemas.microsoft.com/office/word/2010/wordprocessingInk" xmlns:wne="http://schemas.microsoft.com/office/word/2006/wordml" xmlns:wps="http://schemas.microsoft.com/office/word/2010/wordprocessingShape" mc:Ignorable="w14 w15 w16se w16cid w16 w16cex w16sdtdh w16sdtfl w16du wp14">
   <w:body>
     <w:p>
       <w:pPr>
@@ -446,7 +446,7 @@
           <w:noProof/>
         </w:rPr>
         <w:drawing>
-          <wp:inline distT="0" distB="0" distL="0" distR="0" wp14:anchorId="4451435A" wp14:editId="4EDE0AE4">
+          <wp:inline distT="0" distB="0" distL="0" distR="0" wp14:anchorId="4451435A" wp14:editId="7640AD9D">
             <wp:extent cx="4983480" cy="2801231"/>
             <wp:effectExtent l="0" t="0" r="0" b="0"/>
             <wp:docPr id="1" name="Picture 1" descr="Diagram&#10;&#10;Description automatically generated"/>
@@ -1004,6 +1004,7 @@
       <w:r>
         <w:t xml:space="preserve">Work is saved by default in a file with a PWC extension (e.g., </w:t>
       </w:r>
+      <w:proofErr w:type="spellStart"/>
       <w:r>
         <w:rPr>
           <w:i/>
@@ -1011,6 +1012,7 @@
         </w:rPr>
         <w:t>anyfilename.PWC</w:t>
       </w:r>
+      <w:proofErr w:type="spellEnd"/>
       <w:r>
         <w:t xml:space="preserve">). </w:t>
       </w:r>
@@ -1475,7 +1477,15 @@
           <w:b/>
           <w:bCs/>
         </w:rPr>
-        <w:t>or K</w:t>
+        <w:t xml:space="preserve">or </w:t>
+      </w:r>
+      <w:proofErr w:type="spellStart"/>
+      <w:r>
+        <w:rPr>
+          <w:b/>
+          <w:bCs/>
+        </w:rPr>
+        <w:t>K</w:t>
       </w:r>
       <w:r>
         <w:rPr>
@@ -1485,6 +1495,7 @@
         </w:rPr>
         <w:t>d</w:t>
       </w:r>
+      <w:proofErr w:type="spellEnd"/>
       <w:r>
         <w:t xml:space="preserve"> </w:t>
       </w:r>
@@ -1497,6 +1508,7 @@
       <w:r>
         <w:t xml:space="preserve">hoose </w:t>
       </w:r>
+      <w:proofErr w:type="spellStart"/>
       <w:r>
         <w:t>K</w:t>
       </w:r>
@@ -1506,6 +1518,7 @@
         </w:rPr>
         <w:t>d</w:t>
       </w:r>
+      <w:proofErr w:type="spellEnd"/>
       <w:r>
         <w:t xml:space="preserve"> if the </w:t>
       </w:r>
@@ -1561,7 +1574,11 @@
         <w:t>T</w:t>
       </w:r>
       <w:r>
-        <w:t>his is the value of either K</w:t>
+        <w:t xml:space="preserve">his is the value of either </w:t>
+      </w:r>
+      <w:proofErr w:type="spellStart"/>
+      <w:r>
+        <w:t>K</w:t>
       </w:r>
       <w:r>
         <w:rPr>
@@ -1569,6 +1586,7 @@
         </w:rPr>
         <w:t>d</w:t>
       </w:r>
+      <w:proofErr w:type="spellEnd"/>
       <w:r>
         <w:t xml:space="preserve"> or K</w:t>
       </w:r>
@@ -2333,6 +2351,7 @@
       <w:r>
         <w:t xml:space="preserve">and the </w:t>
       </w:r>
+      <w:proofErr w:type="spellStart"/>
       <w:r>
         <w:rPr>
           <w:b/>
@@ -2369,6 +2388,7 @@
         </w:rPr>
         <w:t>aughter</w:t>
       </w:r>
+      <w:proofErr w:type="spellEnd"/>
       <w:r>
         <w:t xml:space="preserve"> boxes will allow entry and calculation of direct </w:t>
       </w:r>
@@ -2803,7 +2823,15 @@
         <w:t>The USEPA Pond simulation must always be run simultaneously these runs</w:t>
       </w:r>
       <w:r>
-        <w:t xml:space="preserve"> since the TPEZ and WPEZ use the runoff and erosion from the USEPA pond simulation (i.e, the TPEZ/WPEZ check box is enabled only if USEPA pond box is checked)</w:t>
+        <w:t xml:space="preserve"> since the TPEZ and WPEZ use the runoff and erosion from the USEPA pond simulation (</w:t>
+      </w:r>
+      <w:proofErr w:type="spellStart"/>
+      <w:r>
+        <w:t>i.e</w:t>
+      </w:r>
+      <w:proofErr w:type="spellEnd"/>
+      <w:r>
+        <w:t>, the TPEZ/WPEZ check box is enabled only if USEPA pond box is checked)</w:t>
       </w:r>
       <w:r>
         <w:t xml:space="preserve">. </w:t>
@@ -5094,7 +5122,49 @@
         <w:t>Mitigations</w:t>
       </w:r>
       <w:r>
-        <w:t xml:space="preserve"> are factors that adjust the mass of pesticide entering the water body.  This process is modeled as if the pesticide is removed from the transport media after leaving the field.  In other words, these factors do not influence any on-field calculations.  These can be thought of as filtering processes in that the transport media are unaffected; that is, runoff and erosion still enter the target areas in the same amounts that they left the field, but the mass of pesticide that they carry is proportionally altered by the mitigation factors. Entering a value of 1 will result in a normal unmitigated simulation. Entering a value of 0 will result in complete removal of pesticide mass from the respective transport mechanism. </w:t>
+        <w:t xml:space="preserve"> are factors that adjust the mass of pesticide entering the water body.  Th</w:t>
+      </w:r>
+      <w:r>
+        <w:t xml:space="preserve">ese  adjustments </w:t>
+      </w:r>
+      <w:r>
+        <w:t>remove</w:t>
+      </w:r>
+      <w:r>
+        <w:t xml:space="preserve"> pesticide</w:t>
+      </w:r>
+      <w:r>
+        <w:t xml:space="preserve"> from the transport media </w:t>
+      </w:r>
+      <w:r>
+        <w:t xml:space="preserve">(runoff water, eroded soil, or air) </w:t>
+      </w:r>
+      <w:r>
+        <w:t>after leaving the field.  In other words, these factors do not influence any on-field calculations</w:t>
+      </w:r>
+      <w:r>
+        <w:t>, or field output values</w:t>
+      </w:r>
+      <w:r>
+        <w:t xml:space="preserve">.  These </w:t>
+      </w:r>
+      <w:r>
+        <w:t xml:space="preserve">mitigation factors </w:t>
+      </w:r>
+      <w:r>
+        <w:t>can be thought of as</w:t>
+      </w:r>
+      <w:r>
+        <w:t xml:space="preserve"> simulating a</w:t>
+      </w:r>
+      <w:r>
+        <w:t xml:space="preserve"> filtering processes </w:t>
+      </w:r>
+      <w:r>
+        <w:t>where</w:t>
+      </w:r>
+      <w:r>
+        <w:t xml:space="preserve"> the transport media are unaffected; that is, runoff and erosion still enter the target areas in the same amounts that they left the field, but the mass of pesticide that they carry is proportionally altered by the mitigation factors. Entering a value of 1 will result in a normal unmitigated simulation. Entering a value of 0 will result in complete removal of pesticide mass from the respective transport mechanism. </w:t>
       </w:r>
       <w:r>
         <w:t>These</w:t>
@@ -5127,10 +5197,25 @@
         <w:t>ng</w:t>
       </w:r>
       <w:r>
-        <w:t xml:space="preserve"> mitigations like vegetative buffer strips. The values can be any real number and are not restricted to values less than 1. </w:t>
-      </w:r>
-      <w:r>
-        <w:t>The inputs are defined as follows:</w:t>
+        <w:t xml:space="preserve"> mitigations like vegetative buffer strips. The values can be any real number and are not restricted to values less than 1</w:t>
+      </w:r>
+      <w:r>
+        <w:t>, or even less than 0</w:t>
+      </w:r>
+      <w:r>
+        <w:t xml:space="preserve">. </w:t>
+      </w:r>
+      <w:r>
+        <w:t xml:space="preserve">(This flexibility is intentional and can be useful for advanced sensitivity analyses).  </w:t>
+      </w:r>
+      <w:r>
+        <w:t>The</w:t>
+      </w:r>
+      <w:r>
+        <w:t xml:space="preserve">se </w:t>
+      </w:r>
+      <w:r>
+        <w:t>inputs are defined as follows:</w:t>
       </w:r>
     </w:p>
     <w:p>
@@ -5211,7 +5296,7 @@
           <w:noProof/>
         </w:rPr>
         <w:drawing>
-          <wp:inline distT="0" distB="0" distL="0" distR="0" wp14:anchorId="450C6611" wp14:editId="1C8C5678">
+          <wp:inline distT="0" distB="0" distL="0" distR="0" wp14:anchorId="450C6611" wp14:editId="46A2FFEB">
             <wp:extent cx="5978272" cy="2567940"/>
             <wp:effectExtent l="0" t="0" r="0" b="0"/>
             <wp:docPr id="555867620" name="Picture 13"/>
@@ -5293,7 +5378,6 @@
         <w:pStyle w:val="Heading3"/>
       </w:pPr>
       <w:r>
-        <w:lastRenderedPageBreak/>
         <w:t>Scenarios Page</w:t>
       </w:r>
     </w:p>
@@ -6180,7 +6264,15 @@
         <w:t xml:space="preserve"> sorption is not simulated in </w:t>
       </w:r>
       <w:r>
-        <w:t xml:space="preserve">the waterbody (i.e, </w:t>
+        <w:t>the waterbody (</w:t>
+      </w:r>
+      <w:proofErr w:type="spellStart"/>
+      <w:r>
+        <w:t>i.e</w:t>
+      </w:r>
+      <w:proofErr w:type="spellEnd"/>
+      <w:r>
+        <w:t xml:space="preserve">, </w:t>
       </w:r>
       <w:r>
         <w:t>VVWM</w:t>
@@ -7345,12 +7437,14 @@
       <w:r>
         <w:t xml:space="preserve"> - </w:t>
       </w:r>
+      <w:proofErr w:type="spellStart"/>
       <w:r>
         <w:t>S</w:t>
       </w:r>
       <w:r>
         <w:t>elf explanatory</w:t>
       </w:r>
+      <w:proofErr w:type="spellEnd"/>
       <w:r>
         <w:t>. The default value is 0.2.</w:t>
       </w:r>
@@ -8828,8 +8922,19 @@
           <w:i/>
           <w:iCs/>
         </w:rPr>
-        <w:t>Water Column Foc</w:t>
-      </w:r>
+        <w:t xml:space="preserve">Water Column </w:t>
+      </w:r>
+      <w:proofErr w:type="spellStart"/>
+      <w:r>
+        <w:rPr>
+          <w:b/>
+          <w:bCs/>
+          <w:i/>
+          <w:iCs/>
+        </w:rPr>
+        <w:t>Foc</w:t>
+      </w:r>
+      <w:proofErr w:type="spellEnd"/>
       <w:r>
         <w:t xml:space="preserve"> </w:t>
       </w:r>
@@ -9641,6 +9746,7 @@
     </w:p>
     <w:p>
       <w:bookmarkStart w:id="12" w:name="_Hlk156814898"/>
+      <w:proofErr w:type="spellStart"/>
       <w:r>
         <w:rPr>
           <w:b/>
@@ -9668,6 +9774,7 @@
         </w:rPr>
         <w:t>_window#.out</w:t>
       </w:r>
+      <w:proofErr w:type="spellEnd"/>
       <w:r>
         <w:t xml:space="preserve"> - D</w:t>
       </w:r>
@@ -9711,7 +9818,17 @@
           <w:i/>
           <w:iCs/>
         </w:rPr>
-        <w:t>_species_waterbody</w:t>
+        <w:t>_</w:t>
+      </w:r>
+      <w:proofErr w:type="spellStart"/>
+      <w:r>
+        <w:rPr>
+          <w:b/>
+          <w:bCs/>
+          <w:i/>
+          <w:iCs/>
+        </w:rPr>
+        <w:t>species_waterbody</w:t>
       </w:r>
       <w:r>
         <w:rPr>
@@ -9722,6 +9839,7 @@
         </w:rPr>
         <w:t>.out</w:t>
       </w:r>
+      <w:proofErr w:type="spellEnd"/>
       <w:r>
         <w:t xml:space="preserve"> - </w:t>
       </w:r>
@@ -10393,34 +10511,56 @@
           </w:p>
           <w:p>
             <w:r>
-              <w:t>9=Airblast</w:t>
-            </w:r>
-          </w:p>
-          <w:p>
-            <w:r>
-              <w:t>10=Airblast</w:t>
-            </w:r>
-          </w:p>
-          <w:p>
-            <w:r>
-              <w:t>11=Airblast</w:t>
-            </w:r>
+              <w:t>9=</w:t>
+            </w:r>
+            <w:proofErr w:type="spellStart"/>
+            <w:r>
+              <w:t>Airblast</w:t>
+            </w:r>
+            <w:proofErr w:type="spellEnd"/>
+          </w:p>
+          <w:p>
+            <w:r>
+              <w:t>10=</w:t>
+            </w:r>
+            <w:proofErr w:type="spellStart"/>
+            <w:r>
+              <w:t>Airblast</w:t>
+            </w:r>
+            <w:proofErr w:type="spellEnd"/>
+          </w:p>
+          <w:p>
+            <w:r>
+              <w:t>11=</w:t>
+            </w:r>
+            <w:proofErr w:type="spellStart"/>
+            <w:r>
+              <w:t>Airblast</w:t>
+            </w:r>
+            <w:proofErr w:type="spellEnd"/>
           </w:p>
           <w:p>
             <w:r>
               <w:t>12</w:t>
             </w:r>
             <w:r>
-              <w:t xml:space="preserve"> Airblast</w:t>
-            </w:r>
+              <w:t xml:space="preserve"> </w:t>
+            </w:r>
+            <w:proofErr w:type="spellStart"/>
+            <w:r>
+              <w:t>Airblast</w:t>
+            </w:r>
+            <w:proofErr w:type="spellEnd"/>
           </w:p>
           <w:p>
             <w:r>
               <w:t>13=</w:t>
             </w:r>
+            <w:proofErr w:type="spellStart"/>
             <w:r>
               <w:t>Airblast</w:t>
             </w:r>
+            <w:proofErr w:type="spellEnd"/>
           </w:p>
           <w:p>
             <w:r>
@@ -12935,9 +13075,11 @@
             <w:tcW w:w="1800" w:type="dxa"/>
           </w:tcPr>
           <w:p>
+            <w:proofErr w:type="spellStart"/>
             <w:r>
               <w:t>raifast</w:t>
             </w:r>
+            <w:proofErr w:type="spellEnd"/>
           </w:p>
         </w:tc>
         <w:tc>
@@ -12963,9 +13105,11 @@
             <w:tcW w:w="1800" w:type="dxa"/>
           </w:tcPr>
           <w:p>
+            <w:proofErr w:type="spellStart"/>
             <w:r>
               <w:t>rainlimit</w:t>
             </w:r>
+            <w:proofErr w:type="spellEnd"/>
           </w:p>
         </w:tc>
         <w:tc>
@@ -12991,9 +13135,11 @@
             <w:tcW w:w="1800" w:type="dxa"/>
           </w:tcPr>
           <w:p>
+            <w:proofErr w:type="spellStart"/>
             <w:r>
               <w:t>intolwindow</w:t>
             </w:r>
+            <w:proofErr w:type="spellEnd"/>
           </w:p>
         </w:tc>
         <w:tc>
@@ -13019,9 +13165,11 @@
             <w:tcW w:w="1800" w:type="dxa"/>
           </w:tcPr>
           <w:p>
+            <w:proofErr w:type="spellStart"/>
             <w:r>
               <w:t>optwindow</w:t>
             </w:r>
+            <w:proofErr w:type="spellEnd"/>
           </w:p>
         </w:tc>
         <w:tc>
@@ -13047,9 +13195,11 @@
             <w:tcW w:w="1800" w:type="dxa"/>
           </w:tcPr>
           <w:p>
+            <w:proofErr w:type="spellStart"/>
             <w:r>
               <w:t>mindays</w:t>
             </w:r>
+            <w:proofErr w:type="spellEnd"/>
           </w:p>
         </w:tc>
         <w:tc>
@@ -13104,8 +13254,13 @@
           </w:tcPr>
           <w:p>
             <w:r>
-              <w:t>scn dir</w:t>
-            </w:r>
+              <w:t xml:space="preserve">scn </w:t>
+            </w:r>
+            <w:proofErr w:type="spellStart"/>
+            <w:r>
+              <w:t>dir</w:t>
+            </w:r>
+            <w:proofErr w:type="spellEnd"/>
           </w:p>
         </w:tc>
         <w:tc>
@@ -13161,7 +13316,7 @@
 </file>
 
 <file path=word/numbering.xml><?xml version="1.0" encoding="utf-8"?>
-<w:numbering xmlns:wpc="http://schemas.microsoft.com/office/word/2010/wordprocessingCanvas" xmlns:cx="http://schemas.microsoft.com/office/drawing/2014/chartex" xmlns:cx1="http://schemas.microsoft.com/office/drawing/2015/9/8/chartex" xmlns:cx2="http://schemas.microsoft.com/office/drawing/2015/10/21/chartex" xmlns:cx3="http://schemas.microsoft.com/office/drawing/2016/5/9/chartex" xmlns:cx4="http://schemas.microsoft.com/office/drawing/2016/5/10/chartex" xmlns:cx5="http://schemas.microsoft.com/office/drawing/2016/5/11/chartex" xmlns:cx6="http://schemas.microsoft.com/office/drawing/2016/5/12/chartex" xmlns:cx7="http://schemas.microsoft.com/office/drawing/2016/5/13/chartex" xmlns:cx8="http://schemas.microsoft.com/office/drawing/2016/5/14/chartex" xmlns:mc="http://schemas.openxmlformats.org/markup-compatibility/2006" xmlns:aink="http://schemas.microsoft.com/office/drawing/2016/ink" xmlns:am3d="http://schemas.microsoft.com/office/drawing/2017/model3d" xmlns:o="urn:schemas-microsoft-com:office:office" xmlns:oel="http://schemas.microsoft.com/office/2019/extlst" xmlns:r="http://schemas.openxmlformats.org/officeDocument/2006/relationships" xmlns:m="http://schemas.openxmlformats.org/officeDocument/2006/math" xmlns:v="urn:schemas-microsoft-com:vml" xmlns:wp14="http://schemas.microsoft.com/office/word/2010/wordprocessingDrawing" xmlns:wp="http://schemas.openxmlformats.org/drawingml/2006/wordprocessingDrawing" xmlns:w10="urn:schemas-microsoft-com:office:word" xmlns:w="http://schemas.openxmlformats.org/wordprocessingml/2006/main" xmlns:w14="http://schemas.microsoft.com/office/word/2010/wordml" xmlns:w15="http://schemas.microsoft.com/office/word/2012/wordml" xmlns:w16cex="http://schemas.microsoft.com/office/word/2018/wordml/cex" xmlns:w16cid="http://schemas.microsoft.com/office/word/2016/wordml/cid" xmlns:w16="http://schemas.microsoft.com/office/word/2018/wordml" xmlns:w16sdtdh="http://schemas.microsoft.com/office/word/2020/wordml/sdtdatahash" xmlns:w16se="http://schemas.microsoft.com/office/word/2015/wordml/symex" xmlns:wpg="http://schemas.microsoft.com/office/word/2010/wordprocessingGroup" xmlns:wpi="http://schemas.microsoft.com/office/word/2010/wordprocessingInk" xmlns:wne="http://schemas.microsoft.com/office/word/2006/wordml" xmlns:wps="http://schemas.microsoft.com/office/word/2010/wordprocessingShape" mc:Ignorable="w14 w15 w16se w16cid w16 w16cex w16sdtdh wp14">
+<w:numbering xmlns:wpc="http://schemas.microsoft.com/office/word/2010/wordprocessingCanvas" xmlns:cx="http://schemas.microsoft.com/office/drawing/2014/chartex" xmlns:cx1="http://schemas.microsoft.com/office/drawing/2015/9/8/chartex" xmlns:cx2="http://schemas.microsoft.com/office/drawing/2015/10/21/chartex" xmlns:cx3="http://schemas.microsoft.com/office/drawing/2016/5/9/chartex" xmlns:cx4="http://schemas.microsoft.com/office/drawing/2016/5/10/chartex" xmlns:cx5="http://schemas.microsoft.com/office/drawing/2016/5/11/chartex" xmlns:cx6="http://schemas.microsoft.com/office/drawing/2016/5/12/chartex" xmlns:cx7="http://schemas.microsoft.com/office/drawing/2016/5/13/chartex" xmlns:cx8="http://schemas.microsoft.com/office/drawing/2016/5/14/chartex" xmlns:mc="http://schemas.openxmlformats.org/markup-compatibility/2006" xmlns:aink="http://schemas.microsoft.com/office/drawing/2016/ink" xmlns:am3d="http://schemas.microsoft.com/office/drawing/2017/model3d" xmlns:o="urn:schemas-microsoft-com:office:office" xmlns:oel="http://schemas.microsoft.com/office/2019/extlst" xmlns:r="http://schemas.openxmlformats.org/officeDocument/2006/relationships" xmlns:m="http://schemas.openxmlformats.org/officeDocument/2006/math" xmlns:v="urn:schemas-microsoft-com:vml" xmlns:wp14="http://schemas.microsoft.com/office/word/2010/wordprocessingDrawing" xmlns:wp="http://schemas.openxmlformats.org/drawingml/2006/wordprocessingDrawing" xmlns:w10="urn:schemas-microsoft-com:office:word" xmlns:w="http://schemas.openxmlformats.org/wordprocessingml/2006/main" xmlns:w14="http://schemas.microsoft.com/office/word/2010/wordml" xmlns:w15="http://schemas.microsoft.com/office/word/2012/wordml" xmlns:w16cex="http://schemas.microsoft.com/office/word/2018/wordml/cex" xmlns:w16cid="http://schemas.microsoft.com/office/word/2016/wordml/cid" xmlns:w16="http://schemas.microsoft.com/office/word/2018/wordml" xmlns:w16du="http://schemas.microsoft.com/office/word/2023/wordml/word16du" xmlns:w16sdtdh="http://schemas.microsoft.com/office/word/2020/wordml/sdtdatahash" xmlns:w16sdtfl="http://schemas.microsoft.com/office/word/2024/wordml/sdtformatlock" xmlns:w16se="http://schemas.microsoft.com/office/word/2015/wordml/symex" xmlns:wpg="http://schemas.microsoft.com/office/word/2010/wordprocessingGroup" xmlns:wpi="http://schemas.microsoft.com/office/word/2010/wordprocessingInk" xmlns:wne="http://schemas.microsoft.com/office/word/2006/wordml" xmlns:wps="http://schemas.microsoft.com/office/word/2010/wordprocessingShape" mc:Ignorable="w14 w15 w16se w16cid w16 w16cex w16sdtdh w16sdtfl w16du wp14">
   <w:abstractNum w:abstractNumId="0" w15:restartNumberingAfterBreak="0">
     <w:nsid w:val="04612CCF"/>
     <w:multiLevelType w:val="multilevel"/>
@@ -13664,7 +13819,7 @@
 </file>
 
 <file path=word/styles.xml><?xml version="1.0" encoding="utf-8"?>
-<w:styles xmlns:mc="http://schemas.openxmlformats.org/markup-compatibility/2006" xmlns:r="http://schemas.openxmlformats.org/officeDocument/2006/relationships" xmlns:w="http://schemas.openxmlformats.org/wordprocessingml/2006/main" xmlns:w14="http://schemas.microsoft.com/office/word/2010/wordml" xmlns:w15="http://schemas.microsoft.com/office/word/2012/wordml" xmlns:w16cex="http://schemas.microsoft.com/office/word/2018/wordml/cex" xmlns:w16cid="http://schemas.microsoft.com/office/word/2016/wordml/cid" xmlns:w16="http://schemas.microsoft.com/office/word/2018/wordml" xmlns:w16sdtdh="http://schemas.microsoft.com/office/word/2020/wordml/sdtdatahash" xmlns:w16se="http://schemas.microsoft.com/office/word/2015/wordml/symex" mc:Ignorable="w14 w15 w16se w16cid w16 w16cex w16sdtdh">
+<w:styles xmlns:mc="http://schemas.openxmlformats.org/markup-compatibility/2006" xmlns:r="http://schemas.openxmlformats.org/officeDocument/2006/relationships" xmlns:w="http://schemas.openxmlformats.org/wordprocessingml/2006/main" xmlns:w14="http://schemas.microsoft.com/office/word/2010/wordml" xmlns:w15="http://schemas.microsoft.com/office/word/2012/wordml" xmlns:w16cex="http://schemas.microsoft.com/office/word/2018/wordml/cex" xmlns:w16cid="http://schemas.microsoft.com/office/word/2016/wordml/cid" xmlns:w16="http://schemas.microsoft.com/office/word/2018/wordml" xmlns:w16du="http://schemas.microsoft.com/office/word/2023/wordml/word16du" xmlns:w16sdtdh="http://schemas.microsoft.com/office/word/2020/wordml/sdtdatahash" xmlns:w16sdtfl="http://schemas.microsoft.com/office/word/2024/wordml/sdtformatlock" xmlns:w16se="http://schemas.microsoft.com/office/word/2015/wordml/symex" mc:Ignorable="w14 w15 w16se w16cid w16 w16cex w16sdtdh w16sdtfl w16du">
   <w:docDefaults>
     <w:rPrDefault>
       <w:rPr>

</xml_diff>

<commit_message>
documentation. scheme file cleanuop
</commit_message>
<xml_diff>
--- a/Documents/PWC3_user.docx
+++ b/Documents/PWC3_user.docx
@@ -127,7 +127,13 @@
         <w:t xml:space="preserve"> use in</w:t>
       </w:r>
       <w:r>
-        <w:t xml:space="preserve"> risk assessments as typically used in government regulatory work. PWC3 is a major upgrade from </w:t>
+        <w:t xml:space="preserve"> risk assessments</w:t>
+      </w:r>
+      <w:r>
+        <w:t>,</w:t>
+      </w:r>
+      <w:r>
+        <w:t xml:space="preserve"> as typically used in government regulatory work. PWC3 is a major upgrade from </w:t>
       </w:r>
       <w:r>
         <w:t>earlier</w:t>
@@ -446,7 +452,7 @@
           <w:noProof/>
         </w:rPr>
         <w:drawing>
-          <wp:inline distT="0" distB="0" distL="0" distR="0" wp14:anchorId="4451435A" wp14:editId="7640AD9D">
+          <wp:inline distT="0" distB="0" distL="0" distR="0" wp14:anchorId="4451435A" wp14:editId="10C8D54C">
             <wp:extent cx="4983480" cy="2801231"/>
             <wp:effectExtent l="0" t="0" r="0" b="0"/>
             <wp:docPr id="1" name="Picture 1" descr="Diagram&#10;&#10;Description automatically generated"/>
@@ -1004,7 +1010,6 @@
       <w:r>
         <w:t xml:space="preserve">Work is saved by default in a file with a PWC extension (e.g., </w:t>
       </w:r>
-      <w:proofErr w:type="spellStart"/>
       <w:r>
         <w:rPr>
           <w:i/>
@@ -1012,7 +1017,6 @@
         </w:rPr>
         <w:t>anyfilename.PWC</w:t>
       </w:r>
-      <w:proofErr w:type="spellEnd"/>
       <w:r>
         <w:t xml:space="preserve">). </w:t>
       </w:r>
@@ -1477,25 +1481,82 @@
           <w:b/>
           <w:bCs/>
         </w:rPr>
-        <w:t xml:space="preserve">or </w:t>
-      </w:r>
-      <w:proofErr w:type="spellStart"/>
-      <w:r>
-        <w:rPr>
-          <w:b/>
-          <w:bCs/>
-        </w:rPr>
+        <w:t>or K</w:t>
+      </w:r>
+      <w:r>
+        <w:rPr>
+          <w:b/>
+          <w:bCs/>
+          <w:vertAlign w:val="subscript"/>
+        </w:rPr>
+        <w:t>d</w:t>
+      </w:r>
+      <w:r>
+        <w:t xml:space="preserve"> </w:t>
+      </w:r>
+      <w:r>
+        <w:t xml:space="preserve">- </w:t>
+      </w:r>
+      <w:r>
+        <w:t>C</w:t>
+      </w:r>
+      <w:r>
+        <w:t xml:space="preserve">hoose </w:t>
+      </w:r>
+      <w:r>
         <w:t>K</w:t>
       </w:r>
       <w:r>
         <w:rPr>
-          <w:b/>
-          <w:bCs/>
           <w:vertAlign w:val="subscript"/>
         </w:rPr>
         <w:t>d</w:t>
       </w:r>
-      <w:proofErr w:type="spellEnd"/>
+      <w:r>
+        <w:t xml:space="preserve"> if the </w:t>
+      </w:r>
+      <w:r>
+        <w:t>sorption</w:t>
+      </w:r>
+      <w:r>
+        <w:t xml:space="preserve"> </w:t>
+      </w:r>
+      <w:r>
+        <w:t xml:space="preserve">input </w:t>
+      </w:r>
+      <w:r>
+        <w:t xml:space="preserve">is the standard </w:t>
+      </w:r>
+      <w:r>
+        <w:t xml:space="preserve">sorption coefficient referenced to total solid mass. Choose </w:t>
+      </w:r>
+      <w:r>
+        <w:t>K</w:t>
+      </w:r>
+      <w:r>
+        <w:rPr>
+          <w:vertAlign w:val="subscript"/>
+        </w:rPr>
+        <w:t>oc</w:t>
+      </w:r>
+      <w:r>
+        <w:t xml:space="preserve"> if the sorption input is referenced to organic carbon mass. </w:t>
+      </w:r>
+      <w:r>
+        <w:t>These</w:t>
+      </w:r>
+      <w:r>
+        <w:t xml:space="preserve"> are well-known standard definition available in any environmental chemical transport reference.</w:t>
+      </w:r>
+    </w:p>
+    <w:p>
+      <w:r>
+        <w:rPr>
+          <w:b/>
+          <w:bCs/>
+        </w:rPr>
+        <w:t>Sorption (mL/g)</w:t>
+      </w:r>
       <w:r>
         <w:t xml:space="preserve"> </w:t>
       </w:r>
@@ -1503,14 +1564,10 @@
         <w:t xml:space="preserve">- </w:t>
       </w:r>
       <w:r>
-        <w:t>C</w:t>
-      </w:r>
-      <w:r>
-        <w:t xml:space="preserve">hoose </w:t>
-      </w:r>
-      <w:proofErr w:type="spellStart"/>
-      <w:r>
-        <w:t>K</w:t>
+        <w:t>T</w:t>
+      </w:r>
+      <w:r>
+        <w:t>his is the value of either K</w:t>
       </w:r>
       <w:r>
         <w:rPr>
@@ -1518,75 +1575,6 @@
         </w:rPr>
         <w:t>d</w:t>
       </w:r>
-      <w:proofErr w:type="spellEnd"/>
-      <w:r>
-        <w:t xml:space="preserve"> if the </w:t>
-      </w:r>
-      <w:r>
-        <w:t>sorption</w:t>
-      </w:r>
-      <w:r>
-        <w:t xml:space="preserve"> </w:t>
-      </w:r>
-      <w:r>
-        <w:t xml:space="preserve">input </w:t>
-      </w:r>
-      <w:r>
-        <w:t xml:space="preserve">is the standard </w:t>
-      </w:r>
-      <w:r>
-        <w:t xml:space="preserve">sorption coefficient referenced to total solid mass. Choose </w:t>
-      </w:r>
-      <w:r>
-        <w:t>K</w:t>
-      </w:r>
-      <w:r>
-        <w:rPr>
-          <w:vertAlign w:val="subscript"/>
-        </w:rPr>
-        <w:t>oc</w:t>
-      </w:r>
-      <w:r>
-        <w:t xml:space="preserve"> if the sorption input is referenced to organic carbon mass. </w:t>
-      </w:r>
-      <w:r>
-        <w:t>These</w:t>
-      </w:r>
-      <w:r>
-        <w:t xml:space="preserve"> are well-known standard definition available in any environmental chemical transport reference.</w:t>
-      </w:r>
-    </w:p>
-    <w:p>
-      <w:r>
-        <w:rPr>
-          <w:b/>
-          <w:bCs/>
-        </w:rPr>
-        <w:t>Sorption (mL/g)</w:t>
-      </w:r>
-      <w:r>
-        <w:t xml:space="preserve"> </w:t>
-      </w:r>
-      <w:r>
-        <w:t xml:space="preserve">- </w:t>
-      </w:r>
-      <w:r>
-        <w:t>T</w:t>
-      </w:r>
-      <w:r>
-        <w:t xml:space="preserve">his is the value of either </w:t>
-      </w:r>
-      <w:proofErr w:type="spellStart"/>
-      <w:r>
-        <w:t>K</w:t>
-      </w:r>
-      <w:r>
-        <w:rPr>
-          <w:vertAlign w:val="subscript"/>
-        </w:rPr>
-        <w:t>d</w:t>
-      </w:r>
-      <w:proofErr w:type="spellEnd"/>
       <w:r>
         <w:t xml:space="preserve"> or K</w:t>
       </w:r>
@@ -2351,7 +2339,6 @@
       <w:r>
         <w:t xml:space="preserve">and the </w:t>
       </w:r>
-      <w:proofErr w:type="spellStart"/>
       <w:r>
         <w:rPr>
           <w:b/>
@@ -2388,7 +2375,6 @@
         </w:rPr>
         <w:t>aughter</w:t>
       </w:r>
-      <w:proofErr w:type="spellEnd"/>
       <w:r>
         <w:t xml:space="preserve"> boxes will allow entry and calculation of direct </w:t>
       </w:r>
@@ -2784,22 +2770,19 @@
     </w:p>
     <w:p>
       <w:r>
-        <w:t>In addition, PWC3 offers output that mimics the USEPA’s Plant Assessment Tool (USEPA 2024). These additional receiving areas are known as the WPEZ and the TPEZ</w:t>
-      </w:r>
-      <w:r>
-        <w:t xml:space="preserve"> (see USEPA 2024 for definitions)</w:t>
-      </w:r>
-      <w:r>
-        <w:t>.</w:t>
-      </w:r>
-      <w:r>
-        <w:t xml:space="preserve"> </w:t>
-      </w:r>
-      <w:r>
-        <w:t>The WPEZ is a variation of the USEPA standard Pond with a shallower depth and the allowance of flow through. The TPEZ is a terrestrial receiving area.</w:t>
-      </w:r>
-      <w:r>
-        <w:t xml:space="preserve"> </w:t>
+        <w:t>In addition, PWC3 offers output that mimics the USEPA’s Plant Assessment Tool (USEPA 2024)</w:t>
+      </w:r>
+      <w:r>
+        <w:t xml:space="preserve"> as well as output for edge of field concentrations (EoF)</w:t>
+      </w:r>
+      <w:r>
+        <w:t>. The WPEZ is a variation of the USEPA standard Pond with a shallower depth and the allowance of flow through. The TPEZ is a terrestrial receiving area.</w:t>
+      </w:r>
+      <w:r>
+        <w:t xml:space="preserve"> </w:t>
+      </w:r>
+      <w:r>
+        <w:t xml:space="preserve">The EoF is the concentration in the runoff water leaving the field.  </w:t>
       </w:r>
       <w:r>
         <w:t xml:space="preserve">Checking the </w:t>
@@ -2811,33 +2794,88 @@
           <w:i/>
           <w:iCs/>
         </w:rPr>
-        <w:t>USEPA TPEZ &amp; WPEZ</w:t>
-      </w:r>
-      <w:r>
-        <w:t xml:space="preserve"> button will produce output for these additional receiving areas.</w:t>
-      </w:r>
-      <w:r>
-        <w:t xml:space="preserve"> </w:t>
-      </w:r>
-      <w:r>
-        <w:t>The USEPA Pond simulation must always be run simultaneously these runs</w:t>
-      </w:r>
-      <w:r>
-        <w:t xml:space="preserve"> since the TPEZ and WPEZ use the runoff and erosion from the USEPA pond simulation (</w:t>
-      </w:r>
-      <w:proofErr w:type="spellStart"/>
-      <w:r>
-        <w:t>i.e</w:t>
-      </w:r>
-      <w:proofErr w:type="spellEnd"/>
-      <w:r>
-        <w:t>, the TPEZ/WPEZ check box is enabled only if USEPA pond box is checked)</w:t>
+        <w:t>USEPA TPEZ</w:t>
+      </w:r>
+      <w:r>
+        <w:rPr>
+          <w:b/>
+          <w:bCs/>
+          <w:i/>
+          <w:iCs/>
+        </w:rPr>
+        <w:t>,</w:t>
+      </w:r>
+      <w:r>
+        <w:rPr>
+          <w:b/>
+          <w:bCs/>
+          <w:i/>
+          <w:iCs/>
+        </w:rPr>
+        <w:t xml:space="preserve"> WPEZ</w:t>
+      </w:r>
+      <w:r>
+        <w:rPr>
+          <w:b/>
+          <w:bCs/>
+          <w:i/>
+          <w:iCs/>
+        </w:rPr>
+        <w:t xml:space="preserve"> &amp; EoF</w:t>
+      </w:r>
+      <w:r>
+        <w:t xml:space="preserve"> b</w:t>
+      </w:r>
+      <w:r>
+        <w:t>ox</w:t>
+      </w:r>
+      <w:r>
+        <w:t xml:space="preserve"> will produce output for these additional receiving areas.</w:t>
+      </w:r>
+      <w:r>
+        <w:t xml:space="preserve"> </w:t>
+      </w:r>
+      <w:r>
+        <w:t xml:space="preserve">The USEPA Pond simulation must always be run simultaneously </w:t>
+      </w:r>
+      <w:r>
+        <w:t xml:space="preserve">with </w:t>
+      </w:r>
+      <w:r>
+        <w:t>these runs</w:t>
+      </w:r>
+      <w:r>
+        <w:t xml:space="preserve"> since the TPEZ</w:t>
+      </w:r>
+      <w:r>
+        <w:t xml:space="preserve">, </w:t>
+      </w:r>
+      <w:r>
+        <w:t>WPEZ</w:t>
+      </w:r>
+      <w:r>
+        <w:t>, &amp; EoF</w:t>
+      </w:r>
+      <w:r>
+        <w:t xml:space="preserve"> use the </w:t>
+      </w:r>
+      <w:r>
+        <w:t>field output from</w:t>
+      </w:r>
+      <w:r>
+        <w:t xml:space="preserve"> the USEPA pond simulation (i.e, the TPEZ/WPEZ</w:t>
+      </w:r>
+      <w:r>
+        <w:t xml:space="preserve">/EoF </w:t>
+      </w:r>
+      <w:r>
+        <w:t>check box is enabled only if USEPA pond box is checked)</w:t>
       </w:r>
       <w:r>
         <w:t xml:space="preserve">. </w:t>
       </w:r>
       <w:r>
-        <w:t xml:space="preserve"> The</w:t>
+        <w:t>The</w:t>
       </w:r>
       <w:r>
         <w:rPr>
@@ -2867,10 +2905,16 @@
         <w:t>,</w:t>
       </w:r>
       <w:r>
-        <w:t xml:space="preserve"> so no spray drift buffers would be required</w:t>
+        <w:t xml:space="preserve"> so no spray drift buffers would be </w:t>
+      </w:r>
+      <w:r>
+        <w:t>required,</w:t>
       </w:r>
       <w:r>
         <w:t xml:space="preserve"> and this box would not be checked</w:t>
+      </w:r>
+      <w:r>
+        <w:t xml:space="preserve"> in that case</w:t>
       </w:r>
       <w:r>
         <w:t>.</w:t>
@@ -3851,13 +3895,10 @@
         <w:t xml:space="preserve"> on the </w:t>
       </w:r>
       <w:r>
-        <w:t>following</w:t>
-      </w:r>
-      <w:r>
-        <w:t xml:space="preserve"> </w:t>
-      </w:r>
-      <w:r>
-        <w:t>two tab</w:t>
+        <w:t xml:space="preserve">two </w:t>
+      </w:r>
+      <w:r>
+        <w:t>following tab</w:t>
       </w:r>
       <w:r>
         <w:t xml:space="preserve"> pages (</w:t>
@@ -5296,7 +5337,7 @@
           <w:noProof/>
         </w:rPr>
         <w:drawing>
-          <wp:inline distT="0" distB="0" distL="0" distR="0" wp14:anchorId="450C6611" wp14:editId="46A2FFEB">
+          <wp:inline distT="0" distB="0" distL="0" distR="0" wp14:anchorId="450C6611" wp14:editId="4FC34207">
             <wp:extent cx="5978272" cy="2567940"/>
             <wp:effectExtent l="0" t="0" r="0" b="0"/>
             <wp:docPr id="555867620" name="Picture 13"/>
@@ -6264,15 +6305,7 @@
         <w:t xml:space="preserve"> sorption is not simulated in </w:t>
       </w:r>
       <w:r>
-        <w:t>the waterbody (</w:t>
-      </w:r>
-      <w:proofErr w:type="spellStart"/>
-      <w:r>
-        <w:t>i.e</w:t>
-      </w:r>
-      <w:proofErr w:type="spellEnd"/>
-      <w:r>
-        <w:t xml:space="preserve">, </w:t>
+        <w:t xml:space="preserve">the waterbody (i.e, </w:t>
       </w:r>
       <w:r>
         <w:t>VVWM</w:t>
@@ -7437,14 +7470,12 @@
       <w:r>
         <w:t xml:space="preserve"> - </w:t>
       </w:r>
-      <w:proofErr w:type="spellStart"/>
       <w:r>
         <w:t>S</w:t>
       </w:r>
       <w:r>
         <w:t>elf explanatory</w:t>
       </w:r>
-      <w:proofErr w:type="spellEnd"/>
       <w:r>
         <w:t>. The default value is 0.2.</w:t>
       </w:r>
@@ -8922,19 +8953,8 @@
           <w:i/>
           <w:iCs/>
         </w:rPr>
-        <w:t xml:space="preserve">Water Column </w:t>
-      </w:r>
-      <w:proofErr w:type="spellStart"/>
-      <w:r>
-        <w:rPr>
-          <w:b/>
-          <w:bCs/>
-          <w:i/>
-          <w:iCs/>
-        </w:rPr>
-        <w:t>Foc</w:t>
-      </w:r>
-      <w:proofErr w:type="spellEnd"/>
+        <w:t>Water Column Foc</w:t>
+      </w:r>
       <w:r>
         <w:t xml:space="preserve"> </w:t>
       </w:r>
@@ -9746,7 +9766,6 @@
     </w:p>
     <w:p>
       <w:bookmarkStart w:id="12" w:name="_Hlk156814898"/>
-      <w:proofErr w:type="spellStart"/>
       <w:r>
         <w:rPr>
           <w:b/>
@@ -9774,7 +9793,6 @@
         </w:rPr>
         <w:t>_window#.out</w:t>
       </w:r>
-      <w:proofErr w:type="spellEnd"/>
       <w:r>
         <w:t xml:space="preserve"> - D</w:t>
       </w:r>
@@ -9818,17 +9836,7 @@
           <w:i/>
           <w:iCs/>
         </w:rPr>
-        <w:t>_</w:t>
-      </w:r>
-      <w:proofErr w:type="spellStart"/>
-      <w:r>
-        <w:rPr>
-          <w:b/>
-          <w:bCs/>
-          <w:i/>
-          <w:iCs/>
-        </w:rPr>
-        <w:t>species_waterbody</w:t>
+        <w:t>_species_waterbody</w:t>
       </w:r>
       <w:r>
         <w:rPr>
@@ -9839,7 +9847,6 @@
         </w:rPr>
         <w:t>.out</w:t>
       </w:r>
-      <w:proofErr w:type="spellEnd"/>
       <w:r>
         <w:t xml:space="preserve"> - </w:t>
       </w:r>
@@ -10059,6 +10066,9 @@
       </w:r>
       <w:r>
         <w:t xml:space="preserve">e </w:t>
+      </w:r>
+      <w:r>
+        <w:t>.</w:t>
       </w:r>
     </w:p>
     <w:p/>
@@ -10511,56 +10521,34 @@
           </w:p>
           <w:p>
             <w:r>
-              <w:t>9=</w:t>
-            </w:r>
-            <w:proofErr w:type="spellStart"/>
+              <w:t>9=Airblast</w:t>
+            </w:r>
+          </w:p>
+          <w:p>
+            <w:r>
+              <w:t>10=Airblast</w:t>
+            </w:r>
+          </w:p>
+          <w:p>
+            <w:r>
+              <w:t>11=Airblast</w:t>
+            </w:r>
+          </w:p>
+          <w:p>
+            <w:r>
+              <w:t>12</w:t>
+            </w:r>
+            <w:r>
+              <w:t xml:space="preserve"> Airblast</w:t>
+            </w:r>
+          </w:p>
+          <w:p>
+            <w:r>
+              <w:t>13=</w:t>
+            </w:r>
             <w:r>
               <w:t>Airblast</w:t>
             </w:r>
-            <w:proofErr w:type="spellEnd"/>
-          </w:p>
-          <w:p>
-            <w:r>
-              <w:t>10=</w:t>
-            </w:r>
-            <w:proofErr w:type="spellStart"/>
-            <w:r>
-              <w:t>Airblast</w:t>
-            </w:r>
-            <w:proofErr w:type="spellEnd"/>
-          </w:p>
-          <w:p>
-            <w:r>
-              <w:t>11=</w:t>
-            </w:r>
-            <w:proofErr w:type="spellStart"/>
-            <w:r>
-              <w:t>Airblast</w:t>
-            </w:r>
-            <w:proofErr w:type="spellEnd"/>
-          </w:p>
-          <w:p>
-            <w:r>
-              <w:t>12</w:t>
-            </w:r>
-            <w:r>
-              <w:t xml:space="preserve"> </w:t>
-            </w:r>
-            <w:proofErr w:type="spellStart"/>
-            <w:r>
-              <w:t>Airblast</w:t>
-            </w:r>
-            <w:proofErr w:type="spellEnd"/>
-          </w:p>
-          <w:p>
-            <w:r>
-              <w:t>13=</w:t>
-            </w:r>
-            <w:proofErr w:type="spellStart"/>
-            <w:r>
-              <w:t>Airblast</w:t>
-            </w:r>
-            <w:proofErr w:type="spellEnd"/>
           </w:p>
           <w:p>
             <w:r>
@@ -10604,7 +10592,11 @@
           <w:tcPr>
             <w:tcW w:w="6678" w:type="dxa"/>
           </w:tcPr>
-          <w:p/>
+          <w:p>
+            <w:r>
+              <w:t>Spray drift buffer</w:t>
+            </w:r>
+          </w:p>
         </w:tc>
       </w:tr>
       <w:tr>
@@ -10632,7 +10624,11 @@
           <w:tcPr>
             <w:tcW w:w="6678" w:type="dxa"/>
           </w:tcPr>
-          <w:p/>
+          <w:p>
+            <w:r>
+              <w:t>Gap between annual applications (every year = 1, every other year = 2)</w:t>
+            </w:r>
+          </w:p>
         </w:tc>
       </w:tr>
       <w:tr>
@@ -10660,7 +10656,11 @@
           <w:tcPr>
             <w:tcW w:w="6678" w:type="dxa"/>
           </w:tcPr>
-          <w:p/>
+          <w:p>
+            <w:r>
+              <w:t>Lag in years before first application (no lag = 0)</w:t>
+            </w:r>
+          </w:p>
         </w:tc>
       </w:tr>
       <w:tr>
@@ -10688,7 +10688,11 @@
           <w:tcPr>
             <w:tcW w:w="6678" w:type="dxa"/>
           </w:tcPr>
-          <w:p/>
+          <w:p>
+            <w:r>
+              <w:t>Repeat as above for subsequent applications (columns N to CP)</w:t>
+            </w:r>
+          </w:p>
         </w:tc>
       </w:tr>
       <w:tr>
@@ -13000,7 +13004,11 @@
           <w:tcPr>
             <w:tcW w:w="6678" w:type="dxa"/>
           </w:tcPr>
-          <w:p/>
+          <w:p>
+            <w:r>
+              <w:t>Use application window (T of F)</w:t>
+            </w:r>
+          </w:p>
         </w:tc>
       </w:tr>
       <w:tr>
@@ -13028,7 +13036,11 @@
           <w:tcPr>
             <w:tcW w:w="6678" w:type="dxa"/>
           </w:tcPr>
-          <w:p/>
+          <w:p>
+            <w:r>
+              <w:t>Span of application window</w:t>
+            </w:r>
+          </w:p>
         </w:tc>
       </w:tr>
       <w:tr>
@@ -13056,7 +13068,11 @@
           <w:tcPr>
             <w:tcW w:w="6678" w:type="dxa"/>
           </w:tcPr>
-          <w:p/>
+          <w:p>
+            <w:r>
+              <w:t>Step of application window</w:t>
+            </w:r>
+          </w:p>
         </w:tc>
       </w:tr>
       <w:tr>
@@ -13075,18 +13091,20 @@
             <w:tcW w:w="1800" w:type="dxa"/>
           </w:tcPr>
           <w:p>
-            <w:proofErr w:type="spellStart"/>
             <w:r>
               <w:t>raifast</w:t>
             </w:r>
-            <w:proofErr w:type="spellEnd"/>
           </w:p>
         </w:tc>
         <w:tc>
           <w:tcPr>
             <w:tcW w:w="6678" w:type="dxa"/>
           </w:tcPr>
-          <w:p/>
+          <w:p>
+            <w:r>
+              <w:t>Use rain restriction (T of F)</w:t>
+            </w:r>
+          </w:p>
         </w:tc>
       </w:tr>
       <w:tr>
@@ -13105,18 +13123,20 @@
             <w:tcW w:w="1800" w:type="dxa"/>
           </w:tcPr>
           <w:p>
-            <w:proofErr w:type="spellStart"/>
             <w:r>
               <w:t>rainlimit</w:t>
             </w:r>
-            <w:proofErr w:type="spellEnd"/>
           </w:p>
         </w:tc>
         <w:tc>
           <w:tcPr>
             <w:tcW w:w="6678" w:type="dxa"/>
           </w:tcPr>
-          <w:p/>
+          <w:p>
+            <w:r>
+              <w:t>Rain limit</w:t>
+            </w:r>
+          </w:p>
         </w:tc>
       </w:tr>
       <w:tr>
@@ -13135,18 +13155,20 @@
             <w:tcW w:w="1800" w:type="dxa"/>
           </w:tcPr>
           <w:p>
-            <w:proofErr w:type="spellStart"/>
             <w:r>
               <w:t>intolwindow</w:t>
             </w:r>
-            <w:proofErr w:type="spellEnd"/>
           </w:p>
         </w:tc>
         <w:tc>
           <w:tcPr>
             <w:tcW w:w="6678" w:type="dxa"/>
           </w:tcPr>
-          <w:p/>
+          <w:p>
+            <w:r>
+              <w:t>Intolerable window</w:t>
+            </w:r>
+          </w:p>
         </w:tc>
       </w:tr>
       <w:tr>
@@ -13165,18 +13187,20 @@
             <w:tcW w:w="1800" w:type="dxa"/>
           </w:tcPr>
           <w:p>
-            <w:proofErr w:type="spellStart"/>
             <w:r>
               <w:t>optwindow</w:t>
             </w:r>
-            <w:proofErr w:type="spellEnd"/>
           </w:p>
         </w:tc>
         <w:tc>
           <w:tcPr>
             <w:tcW w:w="6678" w:type="dxa"/>
           </w:tcPr>
-          <w:p/>
+          <w:p>
+            <w:r>
+              <w:t>Optimum window</w:t>
+            </w:r>
+          </w:p>
         </w:tc>
       </w:tr>
       <w:tr>
@@ -13195,18 +13219,20 @@
             <w:tcW w:w="1800" w:type="dxa"/>
           </w:tcPr>
           <w:p>
-            <w:proofErr w:type="spellStart"/>
             <w:r>
               <w:t>mindays</w:t>
             </w:r>
-            <w:proofErr w:type="spellEnd"/>
           </w:p>
         </w:tc>
         <w:tc>
           <w:tcPr>
             <w:tcW w:w="6678" w:type="dxa"/>
           </w:tcPr>
-          <w:p/>
+          <w:p>
+            <w:r>
+              <w:t>Minimum days between applications</w:t>
+            </w:r>
+          </w:p>
         </w:tc>
       </w:tr>
       <w:tr>
@@ -13226,7 +13252,7 @@
           </w:tcPr>
           <w:p>
             <w:r>
-              <w:t>#scn</w:t>
+              <w:t>RunoffMit</w:t>
             </w:r>
           </w:p>
         </w:tc>
@@ -13234,7 +13260,11 @@
           <w:tcPr>
             <w:tcW w:w="6678" w:type="dxa"/>
           </w:tcPr>
-          <w:p/>
+          <w:p>
+            <w:r>
+              <w:t>Runoff mitigation factor</w:t>
+            </w:r>
+          </w:p>
         </w:tc>
       </w:tr>
       <w:tr>
@@ -13254,20 +13284,19 @@
           </w:tcPr>
           <w:p>
             <w:r>
-              <w:t xml:space="preserve">scn </w:t>
-            </w:r>
-            <w:proofErr w:type="spellStart"/>
-            <w:r>
-              <w:t>dir</w:t>
-            </w:r>
-            <w:proofErr w:type="spellEnd"/>
+              <w:t>ErosionMit</w:t>
+            </w:r>
           </w:p>
         </w:tc>
         <w:tc>
           <w:tcPr>
             <w:tcW w:w="6678" w:type="dxa"/>
           </w:tcPr>
-          <w:p/>
+          <w:p>
+            <w:r>
+              <w:t>Erosion mitigation factor</w:t>
+            </w:r>
+          </w:p>
         </w:tc>
       </w:tr>
       <w:tr>
@@ -13277,6 +13306,103 @@
           </w:tcPr>
           <w:p>
             <w:r>
+              <w:t>DA</w:t>
+            </w:r>
+          </w:p>
+        </w:tc>
+        <w:tc>
+          <w:tcPr>
+            <w:tcW w:w="1800" w:type="dxa"/>
+          </w:tcPr>
+          <w:p>
+            <w:r>
+              <w:t>DriftMit</w:t>
+            </w:r>
+          </w:p>
+        </w:tc>
+        <w:tc>
+          <w:tcPr>
+            <w:tcW w:w="6678" w:type="dxa"/>
+          </w:tcPr>
+          <w:p>
+            <w:r>
+              <w:t>Drift mitigation factor</w:t>
+            </w:r>
+          </w:p>
+        </w:tc>
+      </w:tr>
+      <w:tr>
+        <w:tc>
+          <w:tcPr>
+            <w:tcW w:w="1098" w:type="dxa"/>
+          </w:tcPr>
+          <w:p>
+            <w:r>
+              <w:t>CY</w:t>
+            </w:r>
+          </w:p>
+        </w:tc>
+        <w:tc>
+          <w:tcPr>
+            <w:tcW w:w="1800" w:type="dxa"/>
+          </w:tcPr>
+          <w:p>
+            <w:r>
+              <w:t>#scn</w:t>
+            </w:r>
+          </w:p>
+        </w:tc>
+        <w:tc>
+          <w:tcPr>
+            <w:tcW w:w="6678" w:type="dxa"/>
+          </w:tcPr>
+          <w:p>
+            <w:r>
+              <w:t>Number of scenarios to be read in</w:t>
+            </w:r>
+          </w:p>
+        </w:tc>
+      </w:tr>
+      <w:tr>
+        <w:tc>
+          <w:tcPr>
+            <w:tcW w:w="1098" w:type="dxa"/>
+          </w:tcPr>
+          <w:p>
+            <w:r>
+              <w:t>CZ</w:t>
+            </w:r>
+          </w:p>
+        </w:tc>
+        <w:tc>
+          <w:tcPr>
+            <w:tcW w:w="1800" w:type="dxa"/>
+          </w:tcPr>
+          <w:p>
+            <w:r>
+              <w:t>scn dir</w:t>
+            </w:r>
+          </w:p>
+        </w:tc>
+        <w:tc>
+          <w:tcPr>
+            <w:tcW w:w="6678" w:type="dxa"/>
+          </w:tcPr>
+          <w:p>
+            <w:r>
+              <w:t>Directory for scenarios</w:t>
+            </w:r>
+          </w:p>
+        </w:tc>
+      </w:tr>
+      <w:tr>
+        <w:tc>
+          <w:tcPr>
+            <w:tcW w:w="1098" w:type="dxa"/>
+          </w:tcPr>
+          <w:p>
+            <w:r>
+              <w:lastRenderedPageBreak/>
               <w:t>DA…ZZ</w:t>
             </w:r>
           </w:p>
@@ -13287,7 +13413,13 @@
           </w:tcPr>
           <w:p>
             <w:r>
-              <w:t>No heading-scenarios</w:t>
+              <w:t>S</w:t>
+            </w:r>
+            <w:r>
+              <w:t>cenarios</w:t>
+            </w:r>
+            <w:r>
+              <w:t xml:space="preserve"> (blank)</w:t>
             </w:r>
           </w:p>
         </w:tc>
@@ -13295,7 +13427,11 @@
           <w:tcPr>
             <w:tcW w:w="6678" w:type="dxa"/>
           </w:tcPr>
-          <w:p/>
+          <w:p>
+            <w:r>
+              <w:t>One scenario per column</w:t>
+            </w:r>
+          </w:p>
         </w:tc>
       </w:tr>
     </w:tbl>

</xml_diff>

<commit_message>
version for test distribution
</commit_message>
<xml_diff>
--- a/Documents/PWC3_user.docx
+++ b/Documents/PWC3_user.docx
@@ -42,7 +42,7 @@
           <w:sz w:val="44"/>
           <w:szCs w:val="44"/>
         </w:rPr>
-        <w:t>Version 3.0</w:t>
+        <w:t>Version 3.</w:t>
       </w:r>
       <w:r>
         <w:rPr>
@@ -418,10 +418,7 @@
         <w:t xml:space="preserve"> </w:t>
       </w:r>
       <w:r>
-        <w:t xml:space="preserve">conceptual model </w:t>
-      </w:r>
-      <w:r>
-        <w:t>for pesticide exposure assessments</w:t>
+        <w:t>conceptual model for pesticide exposure assessments</w:t>
       </w:r>
       <w:r>
         <w:t xml:space="preserve"> is shown in Figure 1.</w:t>
@@ -515,7 +512,7 @@
           <w:noProof/>
         </w:rPr>
         <w:drawing>
-          <wp:inline distT="0" distB="0" distL="0" distR="0" wp14:anchorId="4451435A" wp14:editId="17629322">
+          <wp:inline distT="0" distB="0" distL="0" distR="0" wp14:anchorId="4451435A" wp14:editId="155ADFCB">
             <wp:extent cx="4983480" cy="2801231"/>
             <wp:effectExtent l="0" t="0" r="0" b="0"/>
             <wp:docPr id="1" name="Picture 1" descr="Diagram&#10;&#10;Description automatically generated"/>
@@ -1058,16 +1055,11 @@
       <w:r>
         <w:t xml:space="preserve"> All saves are </w:t>
       </w:r>
-      <w:proofErr w:type="gramStart"/>
       <w:r>
         <w:t>s</w:t>
       </w:r>
       <w:r>
-        <w:t>ave</w:t>
-      </w:r>
-      <w:proofErr w:type="gramEnd"/>
-      <w:r>
-        <w:t xml:space="preserve"> </w:t>
+        <w:t xml:space="preserve">ave </w:t>
       </w:r>
       <w:r>
         <w:t>a</w:t>
@@ -1096,7 +1088,6 @@
       <w:r>
         <w:t xml:space="preserve">Work is saved by default in a file with a PWC extension (e.g., </w:t>
       </w:r>
-      <w:proofErr w:type="spellStart"/>
       <w:r>
         <w:rPr>
           <w:i/>
@@ -1104,7 +1095,6 @@
         </w:rPr>
         <w:t>anyfilename.PWC</w:t>
       </w:r>
-      <w:proofErr w:type="spellEnd"/>
       <w:r>
         <w:t xml:space="preserve">). </w:t>
       </w:r>
@@ -1695,25 +1685,82 @@
           <w:b/>
           <w:bCs/>
         </w:rPr>
-        <w:t xml:space="preserve">or </w:t>
-      </w:r>
-      <w:proofErr w:type="spellStart"/>
-      <w:r>
-        <w:rPr>
-          <w:b/>
-          <w:bCs/>
-        </w:rPr>
+        <w:t>or K</w:t>
+      </w:r>
+      <w:r>
+        <w:rPr>
+          <w:b/>
+          <w:bCs/>
+          <w:vertAlign w:val="subscript"/>
+        </w:rPr>
+        <w:t>d</w:t>
+      </w:r>
+      <w:r>
+        <w:t xml:space="preserve"> </w:t>
+      </w:r>
+      <w:r>
+        <w:t xml:space="preserve">- </w:t>
+      </w:r>
+      <w:r>
+        <w:t>C</w:t>
+      </w:r>
+      <w:r>
+        <w:t xml:space="preserve">hoose </w:t>
+      </w:r>
+      <w:r>
         <w:t>K</w:t>
       </w:r>
       <w:r>
         <w:rPr>
-          <w:b/>
-          <w:bCs/>
           <w:vertAlign w:val="subscript"/>
         </w:rPr>
         <w:t>d</w:t>
       </w:r>
-      <w:proofErr w:type="spellEnd"/>
+      <w:r>
+        <w:t xml:space="preserve"> if the </w:t>
+      </w:r>
+      <w:r>
+        <w:t>sorption</w:t>
+      </w:r>
+      <w:r>
+        <w:t xml:space="preserve"> </w:t>
+      </w:r>
+      <w:r>
+        <w:t xml:space="preserve">input </w:t>
+      </w:r>
+      <w:r>
+        <w:t xml:space="preserve">is the standard </w:t>
+      </w:r>
+      <w:r>
+        <w:t xml:space="preserve">sorption coefficient referenced to total solid mass. Choose </w:t>
+      </w:r>
+      <w:r>
+        <w:t>K</w:t>
+      </w:r>
+      <w:r>
+        <w:rPr>
+          <w:vertAlign w:val="subscript"/>
+        </w:rPr>
+        <w:t>oc</w:t>
+      </w:r>
+      <w:r>
+        <w:t xml:space="preserve"> if the sorption input is referenced to organic carbon mass. </w:t>
+      </w:r>
+      <w:r>
+        <w:t>These</w:t>
+      </w:r>
+      <w:r>
+        <w:t xml:space="preserve"> are well-known standard definition available in any environmental chemical transport reference.</w:t>
+      </w:r>
+    </w:p>
+    <w:p>
+      <w:r>
+        <w:rPr>
+          <w:b/>
+          <w:bCs/>
+        </w:rPr>
+        <w:t>Sorption (mL/g)</w:t>
+      </w:r>
       <w:r>
         <w:t xml:space="preserve"> </w:t>
       </w:r>
@@ -1721,14 +1768,10 @@
         <w:t xml:space="preserve">- </w:t>
       </w:r>
       <w:r>
-        <w:t>C</w:t>
-      </w:r>
-      <w:r>
-        <w:t xml:space="preserve">hoose </w:t>
-      </w:r>
-      <w:proofErr w:type="spellStart"/>
-      <w:r>
-        <w:t>K</w:t>
+        <w:t>T</w:t>
+      </w:r>
+      <w:r>
+        <w:t>his is the value of either K</w:t>
       </w:r>
       <w:r>
         <w:rPr>
@@ -1736,75 +1779,6 @@
         </w:rPr>
         <w:t>d</w:t>
       </w:r>
-      <w:proofErr w:type="spellEnd"/>
-      <w:r>
-        <w:t xml:space="preserve"> if the </w:t>
-      </w:r>
-      <w:r>
-        <w:t>sorption</w:t>
-      </w:r>
-      <w:r>
-        <w:t xml:space="preserve"> </w:t>
-      </w:r>
-      <w:r>
-        <w:t xml:space="preserve">input </w:t>
-      </w:r>
-      <w:r>
-        <w:t xml:space="preserve">is the standard </w:t>
-      </w:r>
-      <w:r>
-        <w:t xml:space="preserve">sorption coefficient referenced to total solid mass. Choose </w:t>
-      </w:r>
-      <w:r>
-        <w:t>K</w:t>
-      </w:r>
-      <w:r>
-        <w:rPr>
-          <w:vertAlign w:val="subscript"/>
-        </w:rPr>
-        <w:t>oc</w:t>
-      </w:r>
-      <w:r>
-        <w:t xml:space="preserve"> if the sorption input is referenced to organic carbon mass. </w:t>
-      </w:r>
-      <w:r>
-        <w:t>These</w:t>
-      </w:r>
-      <w:r>
-        <w:t xml:space="preserve"> are well-known standard definition available in any environmental chemical transport reference.</w:t>
-      </w:r>
-    </w:p>
-    <w:p>
-      <w:r>
-        <w:rPr>
-          <w:b/>
-          <w:bCs/>
-        </w:rPr>
-        <w:t>Sorption (mL/g)</w:t>
-      </w:r>
-      <w:r>
-        <w:t xml:space="preserve"> </w:t>
-      </w:r>
-      <w:r>
-        <w:t xml:space="preserve">- </w:t>
-      </w:r>
-      <w:r>
-        <w:t>T</w:t>
-      </w:r>
-      <w:r>
-        <w:t xml:space="preserve">his is the value of either </w:t>
-      </w:r>
-      <w:proofErr w:type="spellStart"/>
-      <w:r>
-        <w:t>K</w:t>
-      </w:r>
-      <w:r>
-        <w:rPr>
-          <w:vertAlign w:val="subscript"/>
-        </w:rPr>
-        <w:t>d</w:t>
-      </w:r>
-      <w:proofErr w:type="spellEnd"/>
       <w:r>
         <w:t xml:space="preserve"> or K</w:t>
       </w:r>
@@ -2553,7 +2527,6 @@
       <w:r>
         <w:t xml:space="preserve">Checking the </w:t>
       </w:r>
-      <w:proofErr w:type="gramStart"/>
       <w:r>
         <w:rPr>
           <w:b/>
@@ -2563,14 +2536,12 @@
         </w:rPr>
         <w:t>Daughter</w:t>
       </w:r>
-      <w:proofErr w:type="gramEnd"/>
       <w:r>
         <w:t xml:space="preserve"> </w:t>
       </w:r>
       <w:r>
         <w:t xml:space="preserve">and the </w:t>
       </w:r>
-      <w:proofErr w:type="spellStart"/>
       <w:r>
         <w:rPr>
           <w:b/>
@@ -2607,7 +2578,6 @@
         </w:rPr>
         <w:t>aughter</w:t>
       </w:r>
-      <w:proofErr w:type="spellEnd"/>
       <w:r>
         <w:t xml:space="preserve"> boxes will allow entry and calculation of direct </w:t>
       </w:r>
@@ -2876,7 +2846,6 @@
       <w:r>
         <w:t xml:space="preserve">These additional waterbodies are parameterized in external files as described later. To run additional waterbodies, check the </w:t>
       </w:r>
-      <w:proofErr w:type="gramStart"/>
       <w:r>
         <w:rPr>
           <w:b/>
@@ -2886,7 +2855,6 @@
         </w:rPr>
         <w:t>Others</w:t>
       </w:r>
-      <w:proofErr w:type="gramEnd"/>
       <w:r>
         <w:rPr>
           <w:i/>
@@ -3020,15 +2988,7 @@
         <w:t>In addition, PWC3 offers output that mimics the USEPA’s Plant Assessment Tool (USEPA 2024)</w:t>
       </w:r>
       <w:r>
-        <w:t xml:space="preserve"> as well as output for edge of field concentrations (</w:t>
-      </w:r>
-      <w:proofErr w:type="spellStart"/>
-      <w:r>
-        <w:t>EoF</w:t>
-      </w:r>
-      <w:proofErr w:type="spellEnd"/>
-      <w:r>
-        <w:t>)</w:t>
+        <w:t xml:space="preserve"> as well as output for edge of field concentrations (EoF)</w:t>
       </w:r>
       <w:r>
         <w:t xml:space="preserve">. The WPEZ is a variation of the USEPA standard Pond with a </w:t>
@@ -3041,15 +3001,7 @@
         <w:t xml:space="preserve"> </w:t>
       </w:r>
       <w:r>
-        <w:t xml:space="preserve">The </w:t>
-      </w:r>
-      <w:proofErr w:type="spellStart"/>
-      <w:r>
-        <w:t>EoF</w:t>
-      </w:r>
-      <w:proofErr w:type="spellEnd"/>
-      <w:r>
-        <w:t xml:space="preserve"> is the concentration in the runoff water leaving the field.  </w:t>
+        <w:t xml:space="preserve">The EoF is the concentration in the runoff water leaving the field.  </w:t>
       </w:r>
       <w:r>
         <w:t xml:space="preserve">Checking the </w:t>
@@ -3088,19 +3040,8 @@
           <w:i/>
           <w:iCs/>
         </w:rPr>
-        <w:t xml:space="preserve"> &amp; </w:t>
-      </w:r>
-      <w:proofErr w:type="spellStart"/>
-      <w:r>
-        <w:rPr>
-          <w:b/>
-          <w:bCs/>
-          <w:i/>
-          <w:iCs/>
-        </w:rPr>
-        <w:t>EoF</w:t>
-      </w:r>
-      <w:proofErr w:type="spellEnd"/>
+        <w:t xml:space="preserve"> &amp; EoF</w:t>
+      </w:r>
       <w:r>
         <w:t xml:space="preserve"> b</w:t>
       </w:r>
@@ -3132,13 +3073,8 @@
         <w:t>WPEZ</w:t>
       </w:r>
       <w:r>
-        <w:t xml:space="preserve">, &amp; </w:t>
-      </w:r>
-      <w:proofErr w:type="spellStart"/>
-      <w:r>
-        <w:t>EoF</w:t>
-      </w:r>
-      <w:proofErr w:type="spellEnd"/>
+        <w:t>, &amp; EoF</w:t>
+      </w:r>
       <w:r>
         <w:t xml:space="preserve"> use the </w:t>
       </w:r>
@@ -3146,26 +3082,10 @@
         <w:t>field output from</w:t>
       </w:r>
       <w:r>
-        <w:t xml:space="preserve"> the USEPA pond simulation (</w:t>
-      </w:r>
-      <w:proofErr w:type="spellStart"/>
-      <w:r>
-        <w:t>i.e</w:t>
-      </w:r>
-      <w:proofErr w:type="spellEnd"/>
-      <w:r>
-        <w:t>, the TPEZ/WPEZ</w:t>
-      </w:r>
-      <w:r>
-        <w:t>/</w:t>
-      </w:r>
-      <w:proofErr w:type="spellStart"/>
-      <w:r>
-        <w:t>EoF</w:t>
-      </w:r>
-      <w:proofErr w:type="spellEnd"/>
-      <w:r>
-        <w:t xml:space="preserve"> </w:t>
+        <w:t xml:space="preserve"> the USEPA pond simulation (i.e, the TPEZ/WPEZ</w:t>
+      </w:r>
+      <w:r>
+        <w:t xml:space="preserve">/EoF </w:t>
       </w:r>
       <w:r>
         <w:t>check box is enabled only if USEPA pond box is checked)</w:t>
@@ -3328,13 +3248,8 @@
       <w:r>
         <w:t xml:space="preserve">the scenarios that it applies to. For example, one scheme could be obtained from a pesticide label that </w:t>
       </w:r>
-      <w:proofErr w:type="gramStart"/>
-      <w:r>
-        <w:t>says</w:t>
-      </w:r>
-      <w:proofErr w:type="gramEnd"/>
-      <w:r>
-        <w:t xml:space="preserve"> </w:t>
+      <w:r>
+        <w:t xml:space="preserve">says </w:t>
       </w:r>
       <w:r>
         <w:t>“</w:t>
@@ -4250,21 +4165,12 @@
     <w:p/>
     <w:p>
       <w:r>
-        <w:rPr>
-          <w:noProof/>
-        </w:rPr>
         <w:lastRenderedPageBreak/>
         <w:drawing>
-          <wp:inline distT="0" distB="0" distL="0" distR="0" wp14:anchorId="2642A808" wp14:editId="4260A642">
-            <wp:extent cx="5943600" cy="4838700"/>
+          <wp:inline distT="0" distB="0" distL="0" distR="0" wp14:anchorId="6CB9D3E4" wp14:editId="5D27D2EB">
+            <wp:extent cx="5273040" cy="4333921"/>
             <wp:effectExtent l="0" t="0" r="0" b="0"/>
-            <wp:docPr id="2" name="Picture 2">
-              <a:extLst xmlns:a="http://schemas.openxmlformats.org/drawingml/2006/main">
-                <a:ext uri="{FF2B5EF4-FFF2-40B4-BE49-F238E27FC236}">
-                  <a16:creationId xmlns:a16="http://schemas.microsoft.com/office/drawing/2014/main" id="{BC0A2B1E-83E0-5DA6-1E67-A83B38E212E8}"/>
-                </a:ext>
-              </a:extLst>
-            </wp:docPr>
+            <wp:docPr id="955180318" name="Picture 1" descr="Graphical user interface&#10;&#10;AI-generated content may be incorrect."/>
             <wp:cNvGraphicFramePr>
               <a:graphicFrameLocks xmlns:a="http://schemas.openxmlformats.org/drawingml/2006/main" noChangeAspect="1"/>
             </wp:cNvGraphicFramePr>
@@ -4272,16 +4178,8 @@
               <a:graphicData uri="http://schemas.openxmlformats.org/drawingml/2006/picture">
                 <pic:pic xmlns:pic="http://schemas.openxmlformats.org/drawingml/2006/picture">
                   <pic:nvPicPr>
-                    <pic:cNvPr id="7" name="Picture 6">
-                      <a:extLst>
-                        <a:ext uri="{FF2B5EF4-FFF2-40B4-BE49-F238E27FC236}">
-                          <a16:creationId xmlns:a16="http://schemas.microsoft.com/office/drawing/2014/main" id="{BC0A2B1E-83E0-5DA6-1E67-A83B38E212E8}"/>
-                        </a:ext>
-                      </a:extLst>
-                    </pic:cNvPr>
-                    <pic:cNvPicPr>
-                      <a:picLocks noChangeAspect="1"/>
-                    </pic:cNvPicPr>
+                    <pic:cNvPr id="955180318" name="Picture 1" descr="Graphical user interface&#10;&#10;AI-generated content may be incorrect."/>
+                    <pic:cNvPicPr/>
                   </pic:nvPicPr>
                   <pic:blipFill>
                     <a:blip r:embed="rId12"/>
@@ -4292,7 +4190,7 @@
                   <pic:spPr>
                     <a:xfrm>
                       <a:off x="0" y="0"/>
-                      <a:ext cx="5943600" cy="4838700"/>
+                      <a:ext cx="5277179" cy="4337323"/>
                     </a:xfrm>
                     <a:prstGeom prst="rect">
                       <a:avLst/>
@@ -4688,11 +4586,11 @@
         <w:t xml:space="preserve">. </w:t>
       </w:r>
       <w:r>
-        <w:t xml:space="preserve">Absolute dates are specified by the format Mon/Day where Mon and Day are integers (e.g., March 23 is 3/23). Absolute </w:t>
+        <w:t xml:space="preserve">Absolute dates are specified by the format Mon/Day where Mon and Day are integers (e.g., March 23 is 3/23). Absolute date can be optionally specified with a year as for example 3/23/1991. In this case, the </w:t>
       </w:r>
       <w:r>
         <w:lastRenderedPageBreak/>
-        <w:t>date can be optionally specified with a year as for example 3/23/1991. In this case, the application would only be applied during the year 1991.</w:t>
+        <w:t>application would only be applied during the year 1991.</w:t>
       </w:r>
       <w:r>
         <w:t xml:space="preserve"> </w:t>
@@ -5446,10 +5344,31 @@
         </w:numPr>
       </w:pPr>
       <w:r>
-        <w:t>Mitigations</w:t>
-      </w:r>
-      <w:r>
-        <w:t xml:space="preserve"> are factors that adjust the mass of pesticide entering the water body.  </w:t>
+        <w:rPr>
+          <w:b/>
+          <w:bCs/>
+        </w:rPr>
+        <w:t xml:space="preserve">Pesticide Mass </w:t>
+      </w:r>
+      <w:r>
+        <w:rPr>
+          <w:b/>
+          <w:bCs/>
+        </w:rPr>
+        <w:t>Mitigation</w:t>
+      </w:r>
+      <w:r>
+        <w:rPr>
+          <w:b/>
+          <w:bCs/>
+        </w:rPr>
+        <w:t xml:space="preserve"> Factors</w:t>
+      </w:r>
+      <w:r>
+        <w:t xml:space="preserve"> </w:t>
+      </w:r>
+      <w:r>
+        <w:t xml:space="preserve">adjust the mass of pesticide entering the water body.  </w:t>
       </w:r>
       <w:r>
         <w:t>These adjustments</w:t>
@@ -5470,7 +5389,13 @@
         <w:t xml:space="preserve">(runoff water, eroded soil, or air) </w:t>
       </w:r>
       <w:r>
-        <w:t>after leaving the field.  In other words, these factors do not influence any on-field calculations</w:t>
+        <w:t xml:space="preserve">after leaving the field. </w:t>
+      </w:r>
+      <w:r>
+        <w:t>T</w:t>
+      </w:r>
+      <w:r>
+        <w:t>hese factors do not influence any on-field calculations</w:t>
       </w:r>
       <w:r>
         <w:t>, or field output values</w:t>
@@ -5488,21 +5413,19 @@
         <w:t xml:space="preserve"> simulating a</w:t>
       </w:r>
       <w:r>
-        <w:t xml:space="preserve"> </w:t>
-      </w:r>
-      <w:proofErr w:type="gramStart"/>
-      <w:r>
-        <w:t>filtering processes</w:t>
-      </w:r>
-      <w:proofErr w:type="gramEnd"/>
-      <w:r>
-        <w:t xml:space="preserve"> </w:t>
+        <w:t xml:space="preserve"> filtering processes </w:t>
       </w:r>
       <w:r>
         <w:t>where</w:t>
       </w:r>
       <w:r>
-        <w:t xml:space="preserve"> the transport media are unaffected; that is, runoff and erosion still enter the target areas in the same amounts that they left the field, but the mass of pesticide that they carry is proportionally altered by the mitigation factors. Entering a value of 1 will result in a normal unmitigated simulation. Entering a value of 0 will result in complete removal of pesticide mass from the respective transport mechanism. </w:t>
+        <w:t xml:space="preserve"> the transport media are unaffected; that is, runoff and erosion still enter the target areas in the same amounts that they left the field, but the mass of pesticide that they carry is proportionally altered by the mitigation factors. Entering a value of 1 will result in a normal unmitigated simulation. Entering a value of 0 will result in complete removal of pesticide mass from the respective transport me</w:t>
+      </w:r>
+      <w:r>
+        <w:t>dium</w:t>
+      </w:r>
+      <w:r>
+        <w:t xml:space="preserve">. </w:t>
       </w:r>
       <w:r>
         <w:t>These</w:t>
@@ -5628,16 +5551,21 @@
         <w:ind w:left="1440"/>
       </w:pPr>
     </w:p>
-    <w:p>
+    <w:p/>
+    <w:p>
+      <w:pPr>
+        <w:keepNext/>
+        <w:keepLines/>
+      </w:pPr>
       <w:r>
         <w:rPr>
           <w:noProof/>
         </w:rPr>
         <w:drawing>
-          <wp:inline distT="0" distB="0" distL="0" distR="0" wp14:anchorId="450C6611" wp14:editId="22F7CC3A">
-            <wp:extent cx="5978272" cy="2567940"/>
+          <wp:inline distT="0" distB="0" distL="0" distR="0" wp14:anchorId="0BDCB7B3" wp14:editId="4405B88C">
+            <wp:extent cx="5552394" cy="2771353"/>
             <wp:effectExtent l="0" t="0" r="0" b="0"/>
-            <wp:docPr id="555867620" name="Picture 13"/>
+            <wp:docPr id="125840790" name="Picture 1"/>
             <wp:cNvGraphicFramePr>
               <a:graphicFrameLocks xmlns:a="http://schemas.openxmlformats.org/drawingml/2006/main" noChangeAspect="1"/>
             </wp:cNvGraphicFramePr>
@@ -5645,7 +5573,7 @@
               <a:graphicData uri="http://schemas.openxmlformats.org/drawingml/2006/picture">
                 <pic:pic xmlns:pic="http://schemas.openxmlformats.org/drawingml/2006/picture">
                   <pic:nvPicPr>
-                    <pic:cNvPr id="0" name="Picture 14"/>
+                    <pic:cNvPr id="0" name="Picture 2"/>
                     <pic:cNvPicPr>
                       <a:picLocks noChangeAspect="1" noChangeArrowheads="1"/>
                     </pic:cNvPicPr>
@@ -5666,7 +5594,7 @@
                   <pic:spPr bwMode="auto">
                     <a:xfrm>
                       <a:off x="0" y="0"/>
-                      <a:ext cx="6004583" cy="2579242"/>
+                      <a:ext cx="5587059" cy="2788655"/>
                     </a:xfrm>
                     <a:prstGeom prst="rect">
                       <a:avLst/>
@@ -5682,12 +5610,6 @@
     </w:p>
     <w:p>
       <w:pPr>
-        <w:keepNext/>
-        <w:keepLines/>
-      </w:pPr>
-    </w:p>
-    <w:p>
-      <w:pPr>
         <w:pStyle w:val="Caption"/>
       </w:pPr>
       <w:r>
@@ -5716,7 +5638,6 @@
         <w:pStyle w:val="Heading3"/>
       </w:pPr>
       <w:r>
-        <w:lastRenderedPageBreak/>
         <w:t>Scenarios Page</w:t>
       </w:r>
     </w:p>
@@ -5794,15 +5715,7 @@
         <w:t>Select Scenarios</w:t>
       </w:r>
       <w:r>
-        <w:t xml:space="preserve"> button. This opens a Widows file </w:t>
-      </w:r>
-      <w:proofErr w:type="gramStart"/>
-      <w:r>
-        <w:t>browser</w:t>
-      </w:r>
-      <w:proofErr w:type="gramEnd"/>
-      <w:r>
-        <w:t xml:space="preserve"> and scenarios can be selected. Multiple scenarios can be selected using the normal Windows functions with the Control and Shift keys. Scenarios can be removed from the list with the </w:t>
+        <w:t xml:space="preserve"> button. This opens a Widows file browser and scenarios can be selected. Multiple scenarios can be selected using the normal Windows functions with the Control and Shift keys. Scenarios can be removed from the list with the </w:t>
       </w:r>
       <w:r>
         <w:rPr>
@@ -6150,15 +6063,7 @@
         <w:t>ile</w:t>
       </w:r>
       <w:r>
-        <w:t xml:space="preserve"> on the top menu will create a comma separated file with the scheme details. This file can be edited and then uploaded back </w:t>
-      </w:r>
-      <w:proofErr w:type="gramStart"/>
-      <w:r>
-        <w:t>in to</w:t>
-      </w:r>
-      <w:proofErr w:type="gramEnd"/>
-      <w:r>
-        <w:t xml:space="preserve"> PWC3 by the </w:t>
+        <w:t xml:space="preserve"> on the top menu will create a comma separated file with the scheme details. This file can be edited and then uploaded back in to PWC3 by the </w:t>
       </w:r>
       <w:r>
         <w:rPr>
@@ -6468,15 +6373,7 @@
         <w:t xml:space="preserve">Normally </w:t>
       </w:r>
       <w:r>
-        <w:t xml:space="preserve">in PWC, the curve number is </w:t>
-      </w:r>
-      <w:proofErr w:type="gramStart"/>
-      <w:r>
-        <w:t>a</w:t>
-      </w:r>
-      <w:proofErr w:type="gramEnd"/>
-      <w:r>
-        <w:t xml:space="preserve"> adjusted for with higher curve numbers occurring as soil moisture increases, but for some validation or sensitivity analyses it may be required to fix the curve number at the known input value. Unchecking this box will fix the daily curve numbers to the input values without further adjustment based on moisture. </w:t>
+        <w:t xml:space="preserve">in PWC, the curve number is a adjusted for with higher curve numbers occurring as soil moisture increases, but for some validation or sensitivity analyses it may be required to fix the curve number at the known input value. Unchecking this box will fix the daily curve numbers to the input values without further adjustment based on moisture. </w:t>
       </w:r>
     </w:p>
     <w:p>
@@ -6694,13 +6591,8 @@
         <w:t>is not simulated in</w:t>
       </w:r>
       <w:r>
-        <w:t xml:space="preserve"> the </w:t>
-      </w:r>
-      <w:proofErr w:type="spellStart"/>
-      <w:r>
-        <w:t>waterbod</w:t>
-      </w:r>
-      <w:proofErr w:type="spellEnd"/>
+        <w:t xml:space="preserve"> the waterbod</w:t>
+      </w:r>
       <w:r>
         <w:t>. Use of this feature may thus be most appropriate for groundwater estimates.</w:t>
       </w:r>
@@ -7789,14 +7681,12 @@
       <w:r>
         <w:t xml:space="preserve"> - </w:t>
       </w:r>
-      <w:proofErr w:type="spellStart"/>
       <w:r>
         <w:t>S</w:t>
       </w:r>
       <w:r>
         <w:t>elf explanatory</w:t>
       </w:r>
-      <w:proofErr w:type="spellEnd"/>
       <w:r>
         <w:t>. The default value is 0.2.</w:t>
       </w:r>
@@ -8305,15 +8195,7 @@
         <w:t>The crop table is detailed in the technical documentation and is relatively self-explanatory. Emergence</w:t>
       </w:r>
       <w:r>
-        <w:t xml:space="preserve"> is the date when the crop emerges from the soil. Maturity is the date when the crop has a maximum canopy. Harvest is the date that the canopy disappears. Root depth is the maximum root </w:t>
-      </w:r>
-      <w:proofErr w:type="gramStart"/>
-      <w:r>
-        <w:t>depth,;</w:t>
-      </w:r>
-      <w:proofErr w:type="gramEnd"/>
-      <w:r>
-        <w:t xml:space="preserve"> Cover is the maximum area coverage of the canopy</w:t>
+        <w:t xml:space="preserve"> is the date when the crop emerges from the soil. Maturity is the date when the crop has a maximum canopy. Harvest is the date that the canopy disappears. Root depth is the maximum root depth,; Cover is the maximum area coverage of the canopy</w:t>
       </w:r>
       <w:r>
         <w:t xml:space="preserve"> in percent</w:t>
@@ -9276,19 +9158,8 @@
           <w:i/>
           <w:iCs/>
         </w:rPr>
-        <w:t xml:space="preserve">Water Column </w:t>
-      </w:r>
-      <w:proofErr w:type="spellStart"/>
-      <w:r>
-        <w:rPr>
-          <w:b/>
-          <w:bCs/>
-          <w:i/>
-          <w:iCs/>
-        </w:rPr>
-        <w:t>Foc</w:t>
-      </w:r>
-      <w:proofErr w:type="spellEnd"/>
+        <w:t>Water Column Foc</w:t>
+      </w:r>
       <w:r>
         <w:t xml:space="preserve"> </w:t>
       </w:r>
@@ -9415,13 +9286,23 @@
       <w:r>
         <w:t xml:space="preserve">– for some simulations it may be desirable to ignore aquatic concentration in VVWM when the water depth </w:t>
       </w:r>
-      <w:proofErr w:type="gramStart"/>
-      <w:r>
-        <w:t>are</w:t>
-      </w:r>
-      <w:proofErr w:type="gramEnd"/>
-      <w:r>
-        <w:t xml:space="preserve"> so low that they cannot support life.</w:t>
+      <w:r>
+        <w:t xml:space="preserve">is too </w:t>
+      </w:r>
+      <w:r>
+        <w:t>low t</w:t>
+      </w:r>
+      <w:r>
+        <w:t xml:space="preserve">o </w:t>
+      </w:r>
+      <w:r>
+        <w:t xml:space="preserve">support </w:t>
+      </w:r>
+      <w:r>
+        <w:t>the relevant ecology</w:t>
+      </w:r>
+      <w:r>
+        <w:t>.</w:t>
       </w:r>
       <w:r>
         <w:t xml:space="preserve"> </w:t>
@@ -9433,7 +9314,19 @@
         <w:t xml:space="preserve"> </w:t>
       </w:r>
       <w:r>
-        <w:t>In this case, calculations for risk assessments in water may be of more practical use if these concentrations were ignored. Checking this box allows user to specify a depth below which concentrations are ignored only for the sake of output processing and display. Mass balance throughout the simulation is maintained always.</w:t>
+        <w:t xml:space="preserve">In this case, calculations for risk assessments in water may be of more practical use if these concentrations were ignored. Checking this box allows </w:t>
+      </w:r>
+      <w:r>
+        <w:t xml:space="preserve">the </w:t>
+      </w:r>
+      <w:r>
+        <w:t xml:space="preserve">user to specify a depth below which concentrations are ignored only for the sake of output processing and display. Mass balance throughout the simulation is </w:t>
+      </w:r>
+      <w:r>
+        <w:t xml:space="preserve">always </w:t>
+      </w:r>
+      <w:r>
+        <w:t>maintained.</w:t>
       </w:r>
     </w:p>
     <w:p>
@@ -9481,10 +9374,10 @@
         </w:rPr>
         <w:lastRenderedPageBreak/>
         <w:drawing>
-          <wp:inline distT="0" distB="0" distL="0" distR="0" wp14:anchorId="561BA2B2" wp14:editId="302F15DD">
+          <wp:inline distT="0" distB="0" distL="0" distR="0" wp14:anchorId="0DF70E8A" wp14:editId="3699F5A3">
             <wp:extent cx="5943600" cy="4885055"/>
             <wp:effectExtent l="0" t="0" r="0" b="0"/>
-            <wp:docPr id="255751566" name="Picture 1"/>
+            <wp:docPr id="1973273447" name="Picture 1" descr="Graphical user interface&#10;&#10;AI-generated content may be incorrect."/>
             <wp:cNvGraphicFramePr>
               <a:graphicFrameLocks xmlns:a="http://schemas.openxmlformats.org/drawingml/2006/main" noChangeAspect="1"/>
             </wp:cNvGraphicFramePr>
@@ -9492,7 +9385,7 @@
               <a:graphicData uri="http://schemas.openxmlformats.org/drawingml/2006/picture">
                 <pic:pic xmlns:pic="http://schemas.openxmlformats.org/drawingml/2006/picture">
                   <pic:nvPicPr>
-                    <pic:cNvPr id="255751566" name=""/>
+                    <pic:cNvPr id="1973273447" name="Picture 1" descr="Graphical user interface&#10;&#10;AI-generated content may be incorrect."/>
                     <pic:cNvPicPr/>
                   </pic:nvPicPr>
                   <pic:blipFill>
@@ -10118,7 +10011,6 @@
     </w:p>
     <w:p>
       <w:bookmarkStart w:id="12" w:name="_Hlk156814898"/>
-      <w:proofErr w:type="spellStart"/>
       <w:r>
         <w:rPr>
           <w:b/>
@@ -10146,7 +10038,6 @@
         </w:rPr>
         <w:t>_window#.out</w:t>
       </w:r>
-      <w:proofErr w:type="spellEnd"/>
       <w:r>
         <w:t xml:space="preserve"> - D</w:t>
       </w:r>
@@ -10190,17 +10081,7 @@
           <w:i/>
           <w:iCs/>
         </w:rPr>
-        <w:t>_</w:t>
-      </w:r>
-      <w:proofErr w:type="spellStart"/>
-      <w:r>
-        <w:rPr>
-          <w:b/>
-          <w:bCs/>
-          <w:i/>
-          <w:iCs/>
-        </w:rPr>
-        <w:t>species_waterbody</w:t>
+        <w:t>_species_waterbody</w:t>
       </w:r>
       <w:r>
         <w:rPr>
@@ -10211,7 +10092,6 @@
         </w:rPr>
         <w:t>.out</w:t>
       </w:r>
-      <w:proofErr w:type="spellEnd"/>
       <w:r>
         <w:t xml:space="preserve"> - </w:t>
       </w:r>
@@ -10428,11 +10308,7 @@
       </w:pPr>
       <w:r>
         <w:lastRenderedPageBreak/>
-        <w:t xml:space="preserve">Appendix A Scheme </w:t>
-      </w:r>
-      <w:proofErr w:type="gramStart"/>
-      <w:r>
-        <w:t>Tabl</w:t>
+        <w:t>Appendix A Scheme Tabl</w:t>
       </w:r>
       <w:r>
         <w:t xml:space="preserve">e </w:t>
@@ -10440,7 +10316,6 @@
       <w:r>
         <w:t>.</w:t>
       </w:r>
-      <w:proofErr w:type="gramEnd"/>
     </w:p>
     <w:p/>
     <w:p/>
@@ -10892,56 +10767,34 @@
           </w:p>
           <w:p>
             <w:r>
-              <w:t>9=</w:t>
-            </w:r>
-            <w:proofErr w:type="spellStart"/>
+              <w:t>9=Airblast</w:t>
+            </w:r>
+          </w:p>
+          <w:p>
+            <w:r>
+              <w:t>10=Airblast</w:t>
+            </w:r>
+          </w:p>
+          <w:p>
+            <w:r>
+              <w:t>11=Airblast</w:t>
+            </w:r>
+          </w:p>
+          <w:p>
+            <w:r>
+              <w:t>12</w:t>
+            </w:r>
+            <w:r>
+              <w:t xml:space="preserve"> Airblast</w:t>
+            </w:r>
+          </w:p>
+          <w:p>
+            <w:r>
+              <w:t>13=</w:t>
+            </w:r>
             <w:r>
               <w:t>Airblast</w:t>
             </w:r>
-            <w:proofErr w:type="spellEnd"/>
-          </w:p>
-          <w:p>
-            <w:r>
-              <w:t>10=</w:t>
-            </w:r>
-            <w:proofErr w:type="spellStart"/>
-            <w:r>
-              <w:t>Airblast</w:t>
-            </w:r>
-            <w:proofErr w:type="spellEnd"/>
-          </w:p>
-          <w:p>
-            <w:r>
-              <w:t>11=</w:t>
-            </w:r>
-            <w:proofErr w:type="spellStart"/>
-            <w:r>
-              <w:t>Airblast</w:t>
-            </w:r>
-            <w:proofErr w:type="spellEnd"/>
-          </w:p>
-          <w:p>
-            <w:r>
-              <w:t>12</w:t>
-            </w:r>
-            <w:r>
-              <w:t xml:space="preserve"> </w:t>
-            </w:r>
-            <w:proofErr w:type="spellStart"/>
-            <w:r>
-              <w:t>Airblast</w:t>
-            </w:r>
-            <w:proofErr w:type="spellEnd"/>
-          </w:p>
-          <w:p>
-            <w:r>
-              <w:t>13=</w:t>
-            </w:r>
-            <w:proofErr w:type="spellStart"/>
-            <w:r>
-              <w:t>Airblast</w:t>
-            </w:r>
-            <w:proofErr w:type="spellEnd"/>
           </w:p>
           <w:p>
             <w:r>
@@ -13484,11 +13337,9 @@
             <w:tcW w:w="1800" w:type="dxa"/>
           </w:tcPr>
           <w:p>
-            <w:proofErr w:type="spellStart"/>
             <w:r>
               <w:t>raifast</w:t>
             </w:r>
-            <w:proofErr w:type="spellEnd"/>
           </w:p>
         </w:tc>
         <w:tc>
@@ -13518,11 +13369,9 @@
             <w:tcW w:w="1800" w:type="dxa"/>
           </w:tcPr>
           <w:p>
-            <w:proofErr w:type="spellStart"/>
             <w:r>
               <w:t>rainlimit</w:t>
             </w:r>
-            <w:proofErr w:type="spellEnd"/>
           </w:p>
         </w:tc>
         <w:tc>
@@ -13552,11 +13401,9 @@
             <w:tcW w:w="1800" w:type="dxa"/>
           </w:tcPr>
           <w:p>
-            <w:proofErr w:type="spellStart"/>
             <w:r>
               <w:t>intolwindow</w:t>
             </w:r>
-            <w:proofErr w:type="spellEnd"/>
           </w:p>
         </w:tc>
         <w:tc>
@@ -13586,11 +13433,9 @@
             <w:tcW w:w="1800" w:type="dxa"/>
           </w:tcPr>
           <w:p>
-            <w:proofErr w:type="spellStart"/>
             <w:r>
               <w:t>optwindow</w:t>
             </w:r>
-            <w:proofErr w:type="spellEnd"/>
           </w:p>
         </w:tc>
         <w:tc>
@@ -13620,11 +13465,9 @@
             <w:tcW w:w="1800" w:type="dxa"/>
           </w:tcPr>
           <w:p>
-            <w:proofErr w:type="spellStart"/>
             <w:r>
               <w:t>mindays</w:t>
             </w:r>
-            <w:proofErr w:type="spellEnd"/>
           </w:p>
         </w:tc>
         <w:tc>
@@ -13654,11 +13497,9 @@
             <w:tcW w:w="1800" w:type="dxa"/>
           </w:tcPr>
           <w:p>
-            <w:proofErr w:type="spellStart"/>
             <w:r>
               <w:t>RunoffMit</w:t>
             </w:r>
-            <w:proofErr w:type="spellEnd"/>
           </w:p>
         </w:tc>
         <w:tc>
@@ -13688,11 +13529,9 @@
             <w:tcW w:w="1800" w:type="dxa"/>
           </w:tcPr>
           <w:p>
-            <w:proofErr w:type="spellStart"/>
             <w:r>
               <w:t>ErosionMit</w:t>
             </w:r>
-            <w:proofErr w:type="spellEnd"/>
           </w:p>
         </w:tc>
         <w:tc>
@@ -13722,11 +13561,9 @@
             <w:tcW w:w="1800" w:type="dxa"/>
           </w:tcPr>
           <w:p>
-            <w:proofErr w:type="spellStart"/>
             <w:r>
               <w:t>DriftMit</w:t>
             </w:r>
-            <w:proofErr w:type="spellEnd"/>
           </w:p>
         </w:tc>
         <w:tc>
@@ -13789,13 +13626,8 @@
           </w:tcPr>
           <w:p>
             <w:r>
-              <w:t xml:space="preserve">scn </w:t>
-            </w:r>
-            <w:proofErr w:type="spellStart"/>
-            <w:r>
-              <w:t>dir</w:t>
-            </w:r>
-            <w:proofErr w:type="spellEnd"/>
+              <w:t>scn dir</w:t>
+            </w:r>
           </w:p>
         </w:tc>
         <w:tc>

</xml_diff>

<commit_message>
Final Version for Distribution Documentation updates
</commit_message>
<xml_diff>
--- a/Documents/PWC3_user.docx
+++ b/Documents/PWC3_user.docx
@@ -110,13 +110,7 @@
         <w:t xml:space="preserve">The </w:t>
       </w:r>
       <w:r>
-        <w:t xml:space="preserve">Pesticide Water Calculator </w:t>
-      </w:r>
-      <w:r>
-        <w:t xml:space="preserve">version </w:t>
-      </w:r>
-      <w:r>
-        <w:t xml:space="preserve">3 (PWC3) is a </w:t>
+        <w:t xml:space="preserve">Pesticide Water Calculator 3 (PWC3) is a </w:t>
       </w:r>
       <w:r>
         <w:t xml:space="preserve">program </w:t>
@@ -345,10 +339,28 @@
         <w:spacing w:line="256" w:lineRule="auto"/>
       </w:pPr>
       <w:r>
-        <w:t>Interface Changes Version 0.003 to 0.0</w:t>
-      </w:r>
-      <w:r>
-        <w:t>10</w:t>
+        <w:t xml:space="preserve">Changes </w:t>
+      </w:r>
+      <w:r>
+        <w:t xml:space="preserve">from </w:t>
+      </w:r>
+      <w:r>
+        <w:t xml:space="preserve">Version </w:t>
+      </w:r>
+      <w:r>
+        <w:t>3</w:t>
+      </w:r>
+      <w:r>
+        <w:t xml:space="preserve">.003 to </w:t>
+      </w:r>
+      <w:r>
+        <w:t>3</w:t>
+      </w:r>
+      <w:r>
+        <w:t>.</w:t>
+      </w:r>
+      <w:r>
+        <w:t>1</w:t>
       </w:r>
     </w:p>
     <w:p>
@@ -358,7 +370,13 @@
     </w:p>
     <w:p>
       <w:r>
-        <w:t>Added Mitigation Factors text boxes to Applications Page</w:t>
+        <w:t xml:space="preserve">Added </w:t>
+      </w:r>
+      <w:r>
+        <w:t xml:space="preserve">Pesticide </w:t>
+      </w:r>
+      <w:r>
+        <w:t>Mitigation Factors text boxes to Applications Page</w:t>
       </w:r>
     </w:p>
     <w:p>
@@ -373,17 +391,83 @@
     </w:p>
     <w:p>
       <w:r>
+        <w:t xml:space="preserve">Changed Drift Types on Applications page to reflect updated drift. </w:t>
+      </w:r>
+    </w:p>
+    <w:p>
+      <w:r>
         <w:t>Added Waterbody Width text box to Waterbody Examiner</w:t>
       </w:r>
     </w:p>
     <w:p>
       <w:r>
-        <w:t>Default input file now has the extension PW4 (PW3). The program can still read PW3 files but will only save as PW4 files.</w:t>
-      </w:r>
-    </w:p>
-    <w:p>
-      <w:r>
-        <w:t>Removed nonfunctioning irrigation check box to specify off-season irrigation.</w:t>
+        <w:t xml:space="preserve">Default input file now has the extension PW4. </w:t>
+      </w:r>
+      <w:r>
+        <w:t xml:space="preserve">PWC 3.1 </w:t>
+      </w:r>
+      <w:r>
+        <w:t xml:space="preserve">can still read </w:t>
+      </w:r>
+      <w:r>
+        <w:t xml:space="preserve">the older input files with the </w:t>
+      </w:r>
+      <w:r>
+        <w:t xml:space="preserve">PW3 </w:t>
+      </w:r>
+      <w:r>
+        <w:t xml:space="preserve">extension, </w:t>
+      </w:r>
+      <w:r>
+        <w:t xml:space="preserve">but </w:t>
+      </w:r>
+      <w:r>
+        <w:t xml:space="preserve">3.1 </w:t>
+      </w:r>
+      <w:r>
+        <w:t>will only save as PW4 files.</w:t>
+      </w:r>
+      <w:r>
+        <w:t xml:space="preserve">  PWC versions older than 3.1 will not read these newer input files.</w:t>
+      </w:r>
+    </w:p>
+    <w:p>
+      <w:r>
+        <w:t xml:space="preserve">Removed nonfunctioning irrigation check box </w:t>
+      </w:r>
+      <w:r>
+        <w:t>which s</w:t>
+      </w:r>
+      <w:r>
+        <w:t>pecif</w:t>
+      </w:r>
+      <w:r>
+        <w:t xml:space="preserve">ied </w:t>
+      </w:r>
+      <w:r>
+        <w:t>off-season irrigation</w:t>
+      </w:r>
+      <w:r>
+        <w:t xml:space="preserve"> on the Scenario Examiner</w:t>
+      </w:r>
+      <w:r>
+        <w:t>.</w:t>
+      </w:r>
+    </w:p>
+    <w:p>
+      <w:r>
+        <w:t>Corrected the up and down triangle orientation om the application table</w:t>
+      </w:r>
+    </w:p>
+    <w:p>
+      <w:r>
+        <w:lastRenderedPageBreak/>
+        <w:t>Corrected the text box labels on the rain restriction text boxes on the Applications tab.</w:t>
+      </w:r>
+    </w:p>
+    <w:p>
+      <w:r>
+        <w:t>Added a maximum-depth option for irrigation demand to the Scenario Examiner Tab. Default of 30 cm unless specified otherwise.</w:t>
       </w:r>
     </w:p>
     <w:p/>
@@ -445,7 +529,6 @@
         <w:t xml:space="preserve"> </w:t>
       </w:r>
       <w:r>
-        <w:lastRenderedPageBreak/>
         <w:t xml:space="preserve">appears </w:t>
       </w:r>
       <w:r>
@@ -512,7 +595,7 @@
           <w:noProof/>
         </w:rPr>
         <w:drawing>
-          <wp:inline distT="0" distB="0" distL="0" distR="0" wp14:anchorId="4451435A" wp14:editId="576C664F">
+          <wp:inline distT="0" distB="0" distL="0" distR="0" wp14:anchorId="4451435A" wp14:editId="22BF32FC">
             <wp:extent cx="4983480" cy="2801231"/>
             <wp:effectExtent l="0" t="0" r="0" b="0"/>
             <wp:docPr id="1" name="Picture 1" descr="Diagram&#10;&#10;Description automatically generated"/>
@@ -898,7 +981,11 @@
         <w:t>Retrieve</w:t>
       </w:r>
       <w:r>
-        <w:t xml:space="preserve">. For convenience, double </w:t>
+        <w:t xml:space="preserve">. For </w:t>
+      </w:r>
+      <w:r>
+        <w:lastRenderedPageBreak/>
+        <w:t xml:space="preserve">convenience, double </w:t>
       </w:r>
       <w:r>
         <w:t>clicking</w:t>
@@ -1145,11 +1232,7 @@
         <w:t>However,</w:t>
       </w:r>
       <w:r>
-        <w:t xml:space="preserve"> it is not necessary to use this extension if a user </w:t>
-      </w:r>
-      <w:r>
-        <w:lastRenderedPageBreak/>
-        <w:t xml:space="preserve">needs to change it for some advanced application. Input files are plain text files with a structure detailed in the PWC Technical Manual (Young, </w:t>
+        <w:t xml:space="preserve"> it is not necessary to use this extension if a user needs to change it for some advanced application. Input files are plain text files with a structure detailed in the PWC Technical Manual (Young, </w:t>
       </w:r>
       <w:r>
         <w:t>2024</w:t>
@@ -1313,6 +1396,7 @@
         <w:rPr>
           <w:noProof/>
         </w:rPr>
+        <w:lastRenderedPageBreak/>
         <w:drawing>
           <wp:inline distT="0" distB="0" distL="0" distR="0" wp14:anchorId="47A3122F" wp14:editId="6F518E7F">
             <wp:extent cx="5906781" cy="3552825"/>
@@ -1942,7 +2026,13 @@
         <w:t xml:space="preserve">- </w:t>
       </w:r>
       <w:r>
-        <w:t xml:space="preserve">This is the temperature at which the Water Column Half-life was obtained. </w:t>
+        <w:t xml:space="preserve">This is the temperature at which the Water Column Half-life </w:t>
+      </w:r>
+      <w:r>
+        <w:t>pertains</w:t>
+      </w:r>
+      <w:r>
+        <w:t xml:space="preserve">. </w:t>
       </w:r>
       <w:r>
         <w:t>PWC3 uses t</w:t>
@@ -2048,7 +2138,13 @@
         <w:t xml:space="preserve">- </w:t>
       </w:r>
       <w:r>
-        <w:t xml:space="preserve">This is the temperature at which the Benthic Half-life was obtained. </w:t>
+        <w:t xml:space="preserve">This is the temperature at which the Benthic Half-life </w:t>
+      </w:r>
+      <w:r>
+        <w:t>pertains</w:t>
+      </w:r>
+      <w:r>
+        <w:t xml:space="preserve">. </w:t>
       </w:r>
       <w:bookmarkStart w:id="4" w:name="_Hlk156376642"/>
       <w:r>
@@ -5545,6 +5641,9 @@
         <w:t>, or field output values</w:t>
       </w:r>
       <w:r>
+        <w:t xml:space="preserve"> (the filed values sent to output text files)</w:t>
+      </w:r>
+      <w:r>
         <w:t xml:space="preserve">.  These </w:t>
       </w:r>
       <w:r>
@@ -5559,11 +5658,9 @@
       <w:r>
         <w:t xml:space="preserve"> </w:t>
       </w:r>
-      <w:proofErr w:type="gramStart"/>
-      <w:r>
-        <w:t>filtering processes</w:t>
-      </w:r>
-      <w:proofErr w:type="gramEnd"/>
+      <w:r>
+        <w:t>filtering process</w:t>
+      </w:r>
       <w:r>
         <w:t xml:space="preserve"> </w:t>
       </w:r>
@@ -5619,7 +5716,7 @@
         <w:t xml:space="preserve">. </w:t>
       </w:r>
       <w:r>
-        <w:t xml:space="preserve">(This flexibility is intentional and can be useful for advanced sensitivity analyses).  </w:t>
+        <w:t xml:space="preserve">(This flexibility is intentional and can be useful for advanced sensitivity analyses). </w:t>
       </w:r>
       <w:r>
         <w:t>The</w:t>
@@ -6767,13 +6864,11 @@
         <w:t>is not simulated in</w:t>
       </w:r>
       <w:r>
-        <w:t xml:space="preserve"> the </w:t>
-      </w:r>
-      <w:proofErr w:type="spellStart"/>
-      <w:r>
-        <w:t>waterbod</w:t>
-      </w:r>
-      <w:proofErr w:type="spellEnd"/>
+        <w:t xml:space="preserve"> the waterbod</w:t>
+      </w:r>
+      <w:r>
+        <w:t>y</w:t>
+      </w:r>
       <w:r>
         <w:t>. Use of this feature may thus be most appropriate for groundwater estimates.</w:t>
       </w:r>
@@ -6963,35 +7058,6 @@
           <w:i/>
           <w:iCs/>
         </w:rPr>
-        <w:t>Make HED files</w:t>
-      </w:r>
-      <w:r>
-        <w:rPr>
-          <w:b/>
-          <w:bCs/>
-          <w:i/>
-          <w:iCs/>
-        </w:rPr>
-        <w:t xml:space="preserve"> </w:t>
-      </w:r>
-      <w:r>
-        <w:t xml:space="preserve">- </w:t>
-      </w:r>
-      <w:r>
-        <w:t>P</w:t>
-      </w:r>
-      <w:r>
-        <w:t>roduces output files for use by HED</w:t>
-      </w:r>
-    </w:p>
-    <w:p>
-      <w:r>
-        <w:rPr>
-          <w:b/>
-          <w:bCs/>
-          <w:i/>
-          <w:iCs/>
-        </w:rPr>
         <w:t xml:space="preserve">Soil Degradation </w:t>
       </w:r>
       <w:r>
@@ -7024,7 +7090,25 @@
           <w:i/>
           <w:iCs/>
         </w:rPr>
-        <w:t xml:space="preserve">Developer stuff </w:t>
+        <w:t xml:space="preserve">Developer </w:t>
+      </w:r>
+      <w:r>
+        <w:rPr>
+          <w:b/>
+          <w:bCs/>
+          <w:i/>
+          <w:iCs/>
+        </w:rPr>
+        <w:t>character checker</w:t>
+      </w:r>
+      <w:r>
+        <w:rPr>
+          <w:b/>
+          <w:bCs/>
+          <w:i/>
+          <w:iCs/>
+        </w:rPr>
+        <w:t xml:space="preserve"> </w:t>
       </w:r>
       <w:r>
         <w:t>–</w:t>
@@ -7033,7 +7117,13 @@
         <w:t xml:space="preserve"> </w:t>
       </w:r>
       <w:r>
-        <w:t>utility to find fonts and symbols for interface development.</w:t>
+        <w:t>utility to find</w:t>
+      </w:r>
+      <w:r>
+        <w:t xml:space="preserve"> and check</w:t>
+      </w:r>
+      <w:r>
+        <w:t xml:space="preserve"> fonts and symbols for interface development.</w:t>
       </w:r>
     </w:p>
     <w:p>

</xml_diff>